<commit_message>
added new subresults, project description v4.0
</commit_message>
<xml_diff>
--- a/project/Master_Projektkennblatt_ppasler.docx
+++ b/project/Master_Projektkennblatt_ppasler.docx
@@ -1,6 +1,6 @@
 
 <file path=word/document.xml><?xml version="1.0" encoding="utf-8"?>
-<w:document xmlns:o="urn:schemas-microsoft-com:office:office" xmlns:r="http://schemas.openxmlformats.org/officeDocument/2006/relationships" xmlns:v="urn:schemas-microsoft-com:vml" xmlns:w="http://schemas.openxmlformats.org/wordprocessingml/2006/main" xmlns:w10="urn:schemas-microsoft-com:office:word" xmlns:wp="http://schemas.openxmlformats.org/drawingml/2006/wordprocessingDrawing">
+<w:document xmlns:o="urn:schemas-microsoft-com:office:office" xmlns:r="http://schemas.openxmlformats.org/officeDocument/2006/relationships" xmlns:v="urn:schemas-microsoft-com:vml" xmlns:w="http://schemas.openxmlformats.org/wordprocessingml/2006/main" xmlns:w10="urn:schemas-microsoft-com:office:word" xmlns:wp="http://schemas.openxmlformats.org/drawingml/2006/wordprocessingDrawing" xmlns:wps="http://schemas.microsoft.com/office/word/2010/wordprocessingShape" xmlns:wpg="http://schemas.microsoft.com/office/word/2010/wordprocessingGroup" xmlns:mc="http://schemas.openxmlformats.org/markup-compatibility/2006" xmlns:wp14="http://schemas.microsoft.com/office/word/2010/wordprocessingDrawing" xmlns:w14="http://schemas.microsoft.com/office/word/2010/wordml" mc:Ignorable="w14 wp14">
   <w:body>
     <w:p>
       <w:pPr>
@@ -29,9 +29,8 @@
         <w:rPr>
           <w:rFonts w:ascii="Franklin Gothic Medium" w:hAnsi="Franklin Gothic Medium"/>
         </w:rPr>
-        <w:t>Version / Datum: 3.1 / 22.01.2016</w:t>
         <w:drawing>
-          <wp:anchor behindDoc="0" distT="0" distB="0" distL="0" distR="0" simplePos="0" locked="0" layoutInCell="1" allowOverlap="1" relativeHeight="0">
+          <wp:anchor behindDoc="0" distT="0" distB="0" distL="0" distR="0" simplePos="0" locked="0" layoutInCell="1" allowOverlap="1" relativeHeight="8">
             <wp:simplePos x="0" y="0"/>
             <wp:positionH relativeFrom="column">
               <wp:posOffset>3759200</wp:posOffset>
@@ -42,7 +41,7 @@
             <wp:extent cx="1905000" cy="2857500"/>
             <wp:effectExtent l="0" t="0" r="0" b="0"/>
             <wp:wrapSquare wrapText="largest"/>
-            <wp:docPr id="0" name="Picture" descr=""/>
+            <wp:docPr id="1" name="Picture" descr=""/>
             <wp:cNvGraphicFramePr>
               <a:graphicFrameLocks xmlns:a="http://schemas.openxmlformats.org/drawingml/2006/main" noChangeAspect="1"/>
             </wp:cNvGraphicFramePr>
@@ -50,7 +49,7 @@
               <a:graphicData uri="http://schemas.openxmlformats.org/drawingml/2006/picture">
                 <pic:pic xmlns:pic="http://schemas.openxmlformats.org/drawingml/2006/picture">
                   <pic:nvPicPr>
-                    <pic:cNvPr id="0" name="Picture" descr=""/>
+                    <pic:cNvPr id="1" name="Picture" descr=""/>
                     <pic:cNvPicPr>
                       <a:picLocks noChangeAspect="1" noChangeArrowheads="1"/>
                     </pic:cNvPicPr>
@@ -83,6 +82,12 @@
           </wp:anchor>
         </w:drawing>
       </w:r>
+      <w:r>
+        <w:rPr>
+          <w:rFonts w:ascii="Franklin Gothic Medium" w:hAnsi="Franklin Gothic Medium"/>
+        </w:rPr>
+        <w:t>Version / Datum: 3.1 / 22.01.2016</w:t>
+      </w:r>
     </w:p>
     <w:p>
       <w:pPr>
@@ -367,11 +372,13 @@
         </w:rPr>
         <w:t>Warnungen an den Fahrer bei erkannter Müdigkeit über ein Interface des Fahrsimulator</w:t>
       </w:r>
+      <w:r>
+        <w:br w:type="page"/>
+      </w:r>
     </w:p>
     <w:p>
       <w:pPr>
         <w:pStyle w:val="Berschrift1"/>
-        <w:pageBreakBefore/>
         <w:rPr>
           <w:rFonts w:ascii="Franklin Gothic Medium" w:hAnsi="Franklin Gothic Medium"/>
         </w:rPr>
@@ -390,9 +397,7 @@
           <w:ilvl w:val="0"/>
           <w:numId w:val="1"/>
         </w:numPr>
-        <w:rPr>
-          <w:rFonts w:ascii="Franklin Gothic Medium" w:hAnsi="Franklin Gothic Medium"/>
-        </w:rPr>
+        <w:rPr/>
       </w:pPr>
       <w:r>
         <w:rPr>
@@ -520,13 +525,7 @@
         <w:rPr>
           <w:rFonts w:ascii="Franklin Gothic Medium" w:hAnsi="Franklin Gothic Medium"/>
         </w:rPr>
-        <w:t xml:space="preserve">Generische und offene Integration des EEGs in die Infrastruktur des Simulationsumfelds (Vorarbeiten sind vorhanden). </w:t>
-      </w:r>
-      <w:r>
-        <w:rPr>
-          <w:rFonts w:ascii="Franklin Gothic Medium" w:hAnsi="Franklin Gothic Medium"/>
-        </w:rPr>
-        <w:t>Die bereitgestellten Schnittstellen sind ausführlich dokumentiert.</w:t>
+        <w:t>Generische und offene Integration des EEGs in die Infrastruktur des Simulationsumfelds (Vorarbeiten sind vorhanden). Die bereitgestellten Schnittstellen sind ausführlich dokumentiert.</w:t>
       </w:r>
     </w:p>
     <w:p>
@@ -578,13 +577,7 @@
         <w:rPr>
           <w:rFonts w:ascii="Franklin Gothic Medium" w:hAnsi="Franklin Gothic Medium"/>
         </w:rPr>
-        <w:t xml:space="preserve">Erstellung und Durchführung von Testfahrten im Simulator und Aufnahme von Testdaten mit übermüdeten Fahrern. Die Testfahrten werden per Video aufgezeichnet und später manuell mit „Müdigkeitszeichen“ (Gähnen, Kopf fällt nach vorn) markiert. Weiterhin wird das Fahrverhalten zur Analyse hinzugezogen (bspw. Ruckartiges Gegenlenken). </w:t>
-      </w:r>
-      <w:r>
-        <w:rPr>
-          <w:rFonts w:ascii="Franklin Gothic Medium" w:hAnsi="Franklin Gothic Medium"/>
-        </w:rPr>
-        <w:t>Das Erstellen einer Teststrecke im Simulator soll  dokumentiert werden.</w:t>
+        <w:t>Erstellung und Durchführung von Testfahrten im Simulator und Aufnahme von Testdaten mit übermüdeten Fahrern. Die Testfahrten werden per Video aufgezeichnet und später manuell mit „Müdigkeitszeichen“ (Gähnen, Kopf fällt nach vorn) markiert. Weiterhin wird das Fahrverhalten zur Analyse hinzugezogen (bspw. Ruckartiges Gegenlenken). Das Erstellen einer Teststrecke im Simulator soll  dokumentiert werden.</w:t>
       </w:r>
     </w:p>
     <w:p>
@@ -610,13 +603,7 @@
         <w:rPr>
           <w:rFonts w:ascii="Franklin Gothic Medium" w:hAnsi="Franklin Gothic Medium"/>
         </w:rPr>
-        <w:t xml:space="preserve">Analyse und Aufbereitung der EEG / EKG Signale. </w:t>
-      </w:r>
-      <w:r>
-        <w:rPr>
-          <w:rFonts w:ascii="Franklin Gothic Medium" w:hAnsi="Franklin Gothic Medium"/>
-        </w:rPr>
-        <w:t>Geeignete Verfahren sind in der Literatur gesucht und getestet.</w:t>
+        <w:t>Analyse und Aufbereitung der EEG / EKG Signale. Geeignete Verfahren sind in der Literatur gesucht und getestet.</w:t>
       </w:r>
     </w:p>
     <w:p>
@@ -1011,15 +998,16 @@
         <w:rPr>
           <w:rFonts w:ascii="Franklin Gothic Medium" w:hAnsi="Franklin Gothic Medium"/>
           <w:b w:val="false"/>
-          <w:bCs w:val="false"/>
-        </w:rPr>
-      </w:pPr>
-      <w:r>
-        <w:rPr>
-          <w:rFonts w:ascii="Franklin Gothic Medium" w:hAnsi="Franklin Gothic Medium"/>
           <w:b w:val="false"/>
           <w:bCs w:val="false"/>
         </w:rPr>
+      </w:pPr>
+      <w:r>
+        <w:rPr>
+          <w:rFonts w:ascii="Franklin Gothic Medium" w:hAnsi="Franklin Gothic Medium"/>
+          <w:b w:val="false"/>
+          <w:bCs w:val="false"/>
+        </w:rPr>
         <w:t>Start: 27.10.2015</w:t>
       </w:r>
     </w:p>
@@ -1028,6 +1016,7 @@
         <w:pStyle w:val="Berschrift2"/>
         <w:rPr>
           <w:rFonts w:ascii="Franklin Gothic Medium" w:hAnsi="Franklin Gothic Medium"/>
+          <w:b w:val="false"/>
           <w:b w:val="false"/>
           <w:bCs w:val="false"/>
         </w:rPr>
@@ -1121,14 +1110,28 @@
       <w:pPr>
         <w:pStyle w:val="Berschrift2"/>
         <w:rPr>
-          <w:rFonts w:ascii="Franklin Gothic Medium" w:hAnsi="Franklin Gothic Medium"/>
-        </w:rPr>
-      </w:pPr>
-      <w:r>
-        <w:rPr>
-          <w:rFonts w:ascii="Franklin Gothic Medium" w:hAnsi="Franklin Gothic Medium"/>
-        </w:rPr>
-        <w:t>Geplante Ergebnisse Meilenstein 2 (März)</w:t>
+          <w:i w:val="false"/>
+          <w:i w:val="false"/>
+          <w:iCs w:val="false"/>
+        </w:rPr>
+      </w:pPr>
+      <w:r>
+        <w:rPr>
+          <w:rFonts w:ascii="Franklin Gothic Medium" w:hAnsi="Franklin Gothic Medium"/>
+        </w:rPr>
+        <w:t>Geplante Ergebnisse Meilenstein 2.</w:t>
+      </w:r>
+      <w:r>
+        <w:rPr>
+          <w:rFonts w:ascii="Franklin Gothic Medium" w:hAnsi="Franklin Gothic Medium"/>
+        </w:rPr>
+        <w:t>1</w:t>
+      </w:r>
+      <w:r>
+        <w:rPr>
+          <w:rFonts w:ascii="Franklin Gothic Medium" w:hAnsi="Franklin Gothic Medium"/>
+        </w:rPr>
+        <w:t xml:space="preserve"> (März)</w:t>
       </w:r>
     </w:p>
     <w:p>
@@ -1139,20 +1142,57 @@
           <w:numId w:val="5"/>
         </w:numPr>
         <w:rPr>
-          <w:rFonts w:ascii="Franklin Gothic Medium" w:hAnsi="Franklin Gothic Medium"/>
+          <w:i w:val="false"/>
+          <w:i w:val="false"/>
+          <w:iCs w:val="false"/>
+        </w:rPr>
+      </w:pPr>
+      <w:r>
+        <w:rPr>
+          <w:rFonts w:ascii="Franklin Gothic Medium" w:hAnsi="Franklin Gothic Medium"/>
+          <w:i w:val="false"/>
+          <w:iCs w:val="false"/>
           <w:color w:val="000000"/>
           <w:sz w:val="24"/>
           <w:szCs w:val="24"/>
         </w:rPr>
-      </w:pPr>
-      <w:r>
-        <w:rPr>
-          <w:rFonts w:ascii="Franklin Gothic Medium" w:hAnsi="Franklin Gothic Medium"/>
-          <w:color w:val="000000"/>
-          <w:sz w:val="24"/>
-          <w:szCs w:val="24"/>
-        </w:rPr>
-        <w:t>Experiment Teil 1: Aufgenommene Testdaten (EEG) und Videos mit übermüdetem Fahrer (~3 Teilnehmer)</w:t>
+        <w:t>Application-Skeleton das EEG-Daten vom Simulator empfangen kann</w:t>
+      </w:r>
+    </w:p>
+    <w:p>
+      <w:pPr>
+        <w:pStyle w:val="Berschrift2"/>
+        <w:rPr/>
+      </w:pPr>
+      <w:r>
+        <w:rPr>
+          <w:rFonts w:ascii="Franklin Gothic Medium" w:hAnsi="Franklin Gothic Medium"/>
+        </w:rPr>
+        <w:t>Geplante Ergebnisse Meilenstein 2.</w:t>
+      </w:r>
+      <w:r>
+        <w:rPr>
+          <w:rFonts w:ascii="Franklin Gothic Medium" w:hAnsi="Franklin Gothic Medium"/>
+        </w:rPr>
+        <w:t>2</w:t>
+      </w:r>
+      <w:r>
+        <w:rPr>
+          <w:rFonts w:ascii="Franklin Gothic Medium" w:hAnsi="Franklin Gothic Medium"/>
+        </w:rPr>
+        <w:t xml:space="preserve"> (</w:t>
+      </w:r>
+      <w:r>
+        <w:rPr>
+          <w:rFonts w:ascii="Franklin Gothic Medium" w:hAnsi="Franklin Gothic Medium"/>
+        </w:rPr>
+        <w:t>April</w:t>
+      </w:r>
+      <w:r>
+        <w:rPr>
+          <w:rFonts w:ascii="Franklin Gothic Medium" w:hAnsi="Franklin Gothic Medium"/>
+        </w:rPr>
+        <w:t>)</w:t>
       </w:r>
     </w:p>
     <w:p>
@@ -1163,18 +1203,21 @@
           <w:numId w:val="5"/>
         </w:numPr>
         <w:rPr>
-          <w:rFonts w:ascii="Franklin Gothic Medium" w:hAnsi="Franklin Gothic Medium"/>
+          <w:i w:val="false"/>
+          <w:i w:val="false"/>
+          <w:iCs w:val="false"/>
+        </w:rPr>
+      </w:pPr>
+      <w:r>
+        <w:rPr>
+          <w:rFonts w:ascii="Franklin Gothic Medium" w:hAnsi="Franklin Gothic Medium"/>
+          <w:i w:val="false"/>
+          <w:iCs w:val="false"/>
+          <w:color w:val="000000"/>
           <w:sz w:val="24"/>
           <w:szCs w:val="24"/>
         </w:rPr>
-      </w:pPr>
-      <w:r>
-        <w:rPr>
-          <w:rFonts w:ascii="Franklin Gothic Medium" w:hAnsi="Franklin Gothic Medium"/>
-          <w:sz w:val="24"/>
-          <w:szCs w:val="24"/>
-        </w:rPr>
-        <w:t>Analysierte und gelabelte Testdaten aus dem Experiment</w:t>
+        <w:t>Aufbereitete Testdaten die zum Training des Klassifikators geeignet sind</w:t>
       </w:r>
     </w:p>
     <w:p>
@@ -1185,29 +1228,156 @@
           <w:numId w:val="5"/>
         </w:numPr>
         <w:rPr>
-          <w:rFonts w:ascii="Franklin Gothic Medium" w:hAnsi="Franklin Gothic Medium"/>
+          <w:i w:val="false"/>
+          <w:i w:val="false"/>
+          <w:iCs w:val="false"/>
+        </w:rPr>
+      </w:pPr>
+      <w:r>
+        <w:rPr>
+          <w:rFonts w:ascii="Franklin Gothic Medium" w:hAnsi="Franklin Gothic Medium"/>
+          <w:i w:val="false"/>
+          <w:iCs w:val="false"/>
           <w:color w:val="000000"/>
           <w:sz w:val="24"/>
           <w:szCs w:val="24"/>
         </w:rPr>
-      </w:pPr>
-      <w:r>
-        <w:rPr>
-          <w:rFonts w:ascii="Franklin Gothic Medium" w:hAnsi="Franklin Gothic Medium"/>
+        <w:t>V</w:t>
+      </w:r>
+      <w:r>
+        <w:rPr>
+          <w:rFonts w:ascii="Franklin Gothic Medium" w:hAnsi="Franklin Gothic Medium"/>
+          <w:i w:val="false"/>
+          <w:iCs w:val="false"/>
           <w:color w:val="000000"/>
           <w:sz w:val="24"/>
           <w:szCs w:val="24"/>
         </w:rPr>
-        <w:t>Application-Skeleton das EEG-Daten vom Simulator empfangen kann</w:t>
-      </w:r>
-    </w:p>
-    <w:p>
-      <w:pPr>
-        <w:pStyle w:val="NormalWeb"/>
+        <w:t>orbereiteter Klassifikator Körper der auf „echte Daten“ wartet</w:t>
+      </w:r>
+    </w:p>
+    <w:p>
+      <w:pPr>
+        <w:pStyle w:val="Berschrift2"/>
+        <w:rPr/>
+      </w:pPr>
+      <w:r>
+        <w:rPr>
+          <w:rFonts w:ascii="Franklin Gothic Medium" w:hAnsi="Franklin Gothic Medium"/>
+        </w:rPr>
+        <w:t>Geplante Ergebnisse Meilenstein 3 (</w:t>
+      </w:r>
+      <w:r>
+        <w:rPr>
+          <w:rFonts w:ascii="Franklin Gothic Medium" w:hAnsi="Franklin Gothic Medium"/>
+        </w:rPr>
+        <w:t>Juni</w:t>
+      </w:r>
+      <w:r>
+        <w:rPr>
+          <w:rFonts w:ascii="Franklin Gothic Medium" w:hAnsi="Franklin Gothic Medium"/>
+        </w:rPr>
+        <w:t>)</w:t>
+      </w:r>
+    </w:p>
+    <w:p>
+      <w:pPr>
+        <w:pStyle w:val="Titel1LTGliederung2"/>
         <w:numPr>
           <w:ilvl w:val="0"/>
           <w:numId w:val="5"/>
         </w:numPr>
+        <w:rPr/>
+      </w:pPr>
+      <w:r>
+        <w:rPr>
+          <w:rFonts w:ascii="Franklin Gothic Medium" w:hAnsi="Franklin Gothic Medium"/>
+          <w:color w:val="000000"/>
+          <w:sz w:val="24"/>
+          <w:szCs w:val="24"/>
+        </w:rPr>
+        <w:t>Experiment Teil 1: Aufgenommene Testdaten (EEG) und Videos mit übermüdetem Fahrer (~3 Teilnehmer)</w:t>
+      </w:r>
+    </w:p>
+    <w:p>
+      <w:pPr>
+        <w:pStyle w:val="Titel1LTGliederung2"/>
+        <w:numPr>
+          <w:ilvl w:val="0"/>
+          <w:numId w:val="5"/>
+        </w:numPr>
+        <w:rPr/>
+      </w:pPr>
+      <w:r>
+        <w:rPr>
+          <w:rFonts w:ascii="Franklin Gothic Medium" w:hAnsi="Franklin Gothic Medium"/>
+          <w:color w:val="000000"/>
+          <w:sz w:val="24"/>
+          <w:szCs w:val="24"/>
+        </w:rPr>
+        <w:t>Analysierte und gelabelte Testdaten aus dem Experiment</w:t>
+      </w:r>
+    </w:p>
+    <w:p>
+      <w:pPr>
+        <w:pStyle w:val="Titel1LTGliederung2"/>
+        <w:numPr>
+          <w:ilvl w:val="0"/>
+          <w:numId w:val="5"/>
+        </w:numPr>
+        <w:rPr/>
+      </w:pPr>
+      <w:r>
+        <w:rPr>
+          <w:rFonts w:ascii="Franklin Gothic Medium" w:hAnsi="Franklin Gothic Medium"/>
+          <w:color w:val="000000"/>
+          <w:sz w:val="24"/>
+          <w:szCs w:val="24"/>
+        </w:rPr>
+        <w:t>Trainierter und getesteter</w:t>
+      </w:r>
+      <w:r>
+        <w:rPr>
+          <w:rFonts w:ascii="Franklin Gothic Medium" w:hAnsi="Franklin Gothic Medium"/>
+          <w:color w:val="000000"/>
+          <w:sz w:val="24"/>
+          <w:szCs w:val="24"/>
+        </w:rPr>
+        <w:t xml:space="preserve"> </w:t>
+      </w:r>
+      <w:r>
+        <w:rPr>
+          <w:rFonts w:ascii="Franklin Gothic Medium" w:hAnsi="Franklin Gothic Medium"/>
+          <w:color w:val="000000"/>
+          <w:sz w:val="24"/>
+          <w:szCs w:val="24"/>
+        </w:rPr>
+        <w:t>K</w:t>
+      </w:r>
+      <w:r>
+        <w:rPr>
+          <w:rFonts w:ascii="Franklin Gothic Medium" w:hAnsi="Franklin Gothic Medium"/>
+          <w:color w:val="000000"/>
+          <w:sz w:val="24"/>
+          <w:szCs w:val="24"/>
+        </w:rPr>
+        <w:t>lassifikators zur Erkennung von Müdigkeit</w:t>
+      </w:r>
+    </w:p>
+    <w:p>
+      <w:pPr>
+        <w:pStyle w:val="Titel1LTGliederung2"/>
+        <w:numPr>
+          <w:ilvl w:val="0"/>
+          <w:numId w:val="5"/>
+        </w:numPr>
+        <w:rPr>
+          <w:i/>
+          <w:i/>
+          <w:iCs/>
+        </w:rPr>
+      </w:pPr>
+      <w:r>
         <w:rPr>
           <w:rFonts w:ascii="Franklin Gothic Medium" w:hAnsi="Franklin Gothic Medium"/>
           <w:i/>
@@ -1216,14 +1386,6 @@
           <w:sz w:val="24"/>
           <w:szCs w:val="24"/>
         </w:rPr>
-      </w:pPr>
-      <w:r>
-        <w:rPr>
-          <w:rFonts w:ascii="Franklin Gothic Medium" w:hAnsi="Franklin Gothic Medium"/>
-          <w:color w:val="000000"/>
-          <w:sz w:val="24"/>
-          <w:szCs w:val="24"/>
-        </w:rPr>
         <w:t xml:space="preserve">Optional: </w:t>
       </w:r>
       <w:r>
@@ -1235,7 +1397,21 @@
           <w:sz w:val="24"/>
           <w:szCs w:val="24"/>
         </w:rPr>
-        <w:t>Integration des EKG Brustbandes ins Simulationsumfeld des IoT</w:t>
+        <w:t>Experiment Teil 2: Verbessertes Szenario mit Learnings aus Experiment 1. Aufgenommene Testdaten (EEG und EKG) und Videos mit übermüdetem Fahrer (~3 Teilnehmer)</w:t>
+      </w:r>
+    </w:p>
+    <w:p>
+      <w:pPr>
+        <w:pStyle w:val="Berschrift2"/>
+        <w:rPr>
+          <w:rFonts w:ascii="Franklin Gothic Medium" w:hAnsi="Franklin Gothic Medium"/>
+        </w:rPr>
+      </w:pPr>
+      <w:r>
+        <w:rPr>
+          <w:rFonts w:ascii="Franklin Gothic Medium" w:hAnsi="Franklin Gothic Medium"/>
+        </w:rPr>
+        <w:t>Geplante Ergebnisse Meilenstein 4 (Juli)</w:t>
       </w:r>
     </w:p>
     <w:p>
@@ -1247,8 +1423,6 @@
         </w:numPr>
         <w:rPr>
           <w:rFonts w:ascii="Franklin Gothic Medium" w:hAnsi="Franklin Gothic Medium"/>
-          <w:i/>
-          <w:iCs/>
           <w:color w:val="000000"/>
           <w:sz w:val="24"/>
           <w:szCs w:val="24"/>
@@ -1257,191 +1431,99 @@
       <w:r>
         <w:rPr>
           <w:rFonts w:ascii="Franklin Gothic Medium" w:hAnsi="Franklin Gothic Medium"/>
-          <w:i w:val="false"/>
-          <w:iCs w:val="false"/>
           <w:color w:val="000000"/>
           <w:sz w:val="24"/>
           <w:szCs w:val="24"/>
         </w:rPr>
-        <w:t>O</w:t>
-      </w:r>
-      <w:r>
-        <w:rPr>
-          <w:rFonts w:ascii="Franklin Gothic Medium" w:hAnsi="Franklin Gothic Medium"/>
-          <w:color w:val="000000"/>
-          <w:sz w:val="24"/>
-          <w:szCs w:val="24"/>
-        </w:rPr>
-        <w:t xml:space="preserve">ptional: </w:t>
-      </w:r>
-      <w:r>
-        <w:rPr>
-          <w:rFonts w:ascii="Franklin Gothic Medium" w:hAnsi="Franklin Gothic Medium"/>
+        <w:t>Portierung und Test des Systems in einem echten Fahrzeug</w:t>
+      </w:r>
+    </w:p>
+    <w:p>
+      <w:pPr>
+        <w:pStyle w:val="Berschrift1"/>
+        <w:rPr>
+          <w:rFonts w:ascii="Franklin Gothic Medium" w:hAnsi="Franklin Gothic Medium"/>
+        </w:rPr>
+      </w:pPr>
+      <w:r>
+        <w:rPr>
+          <w:rFonts w:ascii="Franklin Gothic Medium" w:hAnsi="Franklin Gothic Medium"/>
+        </w:rPr>
+        <w:t>Details</w:t>
+      </w:r>
+    </w:p>
+    <w:p>
+      <w:pPr>
+        <w:pStyle w:val="NormalWeb"/>
+        <w:rPr>
+          <w:rFonts w:ascii="Franklin Gothic Medium" w:hAnsi="Franklin Gothic Medium"/>
+        </w:rPr>
+      </w:pPr>
+      <w:r>
+        <w:rPr>
+          <w:rFonts w:ascii="Franklin Gothic Medium" w:hAnsi="Franklin Gothic Medium"/>
+        </w:rPr>
+        <w:t xml:space="preserve">Ziel ist die Implementierung einen Systems zu Müdigkeitserkennung mit Körpersensoren (EEG / EKG). Das EEG zeigt hierbei sehr gute Ergebnisse und soll die gesamte Entwicklung bis hin zu einer funktionierenden Anwendung begleiten. </w:t>
+      </w:r>
+    </w:p>
+    <w:p>
+      <w:pPr>
+        <w:pStyle w:val="NormalWeb"/>
+        <w:rPr>
+          <w:rFonts w:ascii="Franklin Gothic Medium" w:hAnsi="Franklin Gothic Medium"/>
+        </w:rPr>
+      </w:pPr>
+      <w:r>
+        <w:rPr>
+          <w:rFonts w:ascii="Franklin Gothic Medium" w:hAnsi="Franklin Gothic Medium"/>
+        </w:rPr>
+        <w:t>Die zu entwickelnde Lösung kann zudem im Forschungsbereich zur Validierung / Verbesserung von anderen Systemen zur Müdigkeitserkennung genutzt werden. Dies könnte bspw. eine Kombination mit einem kamerabasierten System sein.</w:t>
+      </w:r>
+    </w:p>
+    <w:p>
+      <w:pPr>
+        <w:pStyle w:val="NormalWeb"/>
+        <w:rPr>
+          <w:rFonts w:ascii="Franklin Gothic Medium" w:hAnsi="Franklin Gothic Medium"/>
+        </w:rPr>
+      </w:pPr>
+      <w:r>
+        <w:rPr>
+          <w:rFonts w:ascii="Franklin Gothic Medium" w:hAnsi="Franklin Gothic Medium"/>
+        </w:rPr>
+        <w:t>Für diese Aufgabe und möglichst realistische Tests, muss das System variabel und leicht portierbar sein, um es in anderen Simulatoren oder Fahrzeugen testen zu können. Hardware und Software sollen darauf ausgerichtet sein.</w:t>
+      </w:r>
+    </w:p>
+    <w:p>
+      <w:pPr>
+        <w:pStyle w:val="NormalWeb"/>
+        <w:rPr>
+          <w:rFonts w:ascii="Franklin Gothic Medium" w:hAnsi="Franklin Gothic Medium"/>
+        </w:rPr>
+      </w:pPr>
+      <w:r>
+        <w:rPr>
+          <w:rFonts w:ascii="Franklin Gothic Medium" w:hAnsi="Franklin Gothic Medium"/>
+        </w:rPr>
+        <w:t>Für die Erkennung müssen die EEG / EKG-Signale aufbereitet und diskretisiert werden (bspw. Wavelet-, Fourier- oder Laplace-Transformation), sodass sie in einen Klassifikator übergeben werden können. Für die Klassifizierung wird ein geeigneter Machine Learning Algorithmus gesucht (bspw. Neuronale Netze, SVM). Für das Training werden geeignete Testdaten benötigt, welche im Rahmen des Projekt ebenfalls aufgenommen werden.</w:t>
+      </w:r>
+    </w:p>
+    <w:p>
+      <w:pPr>
+        <w:pStyle w:val="NormalWeb"/>
+        <w:rPr>
+          <w:rFonts w:ascii="Franklin Gothic Medium" w:hAnsi="Franklin Gothic Medium"/>
+          <w:i/>
           <w:i/>
           <w:iCs/>
-          <w:color w:val="000000"/>
-          <w:sz w:val="24"/>
-          <w:szCs w:val="24"/>
-        </w:rPr>
-        <w:t>Application-Skeleton kann EKG-Daten vom Simulator empfangen</w:t>
-      </w:r>
-    </w:p>
-    <w:p>
-      <w:pPr>
-        <w:pStyle w:val="Berschrift2"/>
-        <w:rPr>
-          <w:rFonts w:ascii="Franklin Gothic Medium" w:hAnsi="Franklin Gothic Medium"/>
-        </w:rPr>
-      </w:pPr>
-      <w:r>
-        <w:rPr>
-          <w:rFonts w:ascii="Franklin Gothic Medium" w:hAnsi="Franklin Gothic Medium"/>
-        </w:rPr>
-        <w:t>Geplante Ergebnisse Meilenstein 3 (Mai)</w:t>
-      </w:r>
-    </w:p>
-    <w:p>
-      <w:pPr>
-        <w:pStyle w:val="Titel1LTGliederung2"/>
-        <w:numPr>
-          <w:ilvl w:val="0"/>
-          <w:numId w:val="5"/>
-        </w:numPr>
-        <w:rPr>
-          <w:rFonts w:ascii="Franklin Gothic Medium" w:hAnsi="Franklin Gothic Medium"/>
-          <w:color w:val="000000"/>
-          <w:sz w:val="24"/>
-          <w:szCs w:val="24"/>
-        </w:rPr>
-      </w:pPr>
-      <w:r>
-        <w:rPr>
-          <w:rFonts w:ascii="Franklin Gothic Medium" w:hAnsi="Franklin Gothic Medium"/>
-          <w:color w:val="000000"/>
-          <w:sz w:val="24"/>
-          <w:szCs w:val="24"/>
-        </w:rPr>
-        <w:t>Aufbereitete Testdaten die zum Training des Klassifikators geeignet sind</w:t>
-      </w:r>
-    </w:p>
-    <w:p>
-      <w:pPr>
-        <w:pStyle w:val="Titel1LTGliederung2"/>
-        <w:numPr>
-          <w:ilvl w:val="0"/>
-          <w:numId w:val="5"/>
-        </w:numPr>
-        <w:rPr>
-          <w:rFonts w:ascii="Franklin Gothic Medium" w:hAnsi="Franklin Gothic Medium"/>
-          <w:color w:val="000000"/>
-          <w:sz w:val="24"/>
-          <w:szCs w:val="24"/>
-        </w:rPr>
-      </w:pPr>
-      <w:r>
-        <w:rPr>
-          <w:rFonts w:ascii="Franklin Gothic Medium" w:hAnsi="Franklin Gothic Medium"/>
-          <w:color w:val="000000"/>
-          <w:sz w:val="24"/>
-          <w:szCs w:val="24"/>
-        </w:rPr>
-        <w:t>Prototypische Implementierung eines Klassifikators zur Erkennung von Müdigkeit</w:t>
-      </w:r>
-    </w:p>
-    <w:p>
-      <w:pPr>
-        <w:pStyle w:val="Titel1LTGliederung2"/>
-        <w:numPr>
-          <w:ilvl w:val="0"/>
-          <w:numId w:val="5"/>
-        </w:numPr>
-        <w:rPr>
-          <w:rFonts w:ascii="Franklin Gothic Medium" w:hAnsi="Franklin Gothic Medium"/>
-          <w:color w:val="000000"/>
-          <w:sz w:val="24"/>
-          <w:szCs w:val="24"/>
-        </w:rPr>
-      </w:pPr>
-      <w:r>
-        <w:rPr>
-          <w:rFonts w:ascii="Franklin Gothic Medium" w:hAnsi="Franklin Gothic Medium"/>
-          <w:color w:val="000000"/>
-          <w:sz w:val="24"/>
-          <w:szCs w:val="24"/>
-        </w:rPr>
-        <w:t xml:space="preserve">Experiment Teil 2: Verbessertes Szenario mit Learnings aus Experiment 1. Aufgenommene Testdaten (EEG und </w:t>
-      </w:r>
+        </w:rPr>
+      </w:pPr>
       <w:r>
         <w:rPr>
           <w:rFonts w:ascii="Franklin Gothic Medium" w:hAnsi="Franklin Gothic Medium"/>
           <w:i/>
           <w:iCs/>
-          <w:color w:val="000000"/>
-          <w:sz w:val="24"/>
-          <w:szCs w:val="24"/>
-        </w:rPr>
-        <w:t>EKG</w:t>
-      </w:r>
-      <w:r>
-        <w:rPr>
-          <w:rFonts w:ascii="Franklin Gothic Medium" w:hAnsi="Franklin Gothic Medium"/>
-          <w:color w:val="000000"/>
-          <w:sz w:val="24"/>
-          <w:szCs w:val="24"/>
-        </w:rPr>
-        <w:t>) und Videos mit übermüdetem Fahrer (~3 Teilnehmer)</w:t>
-      </w:r>
-    </w:p>
-    <w:p>
-      <w:pPr>
-        <w:pStyle w:val="Berschrift2"/>
-        <w:rPr>
-          <w:rFonts w:ascii="Franklin Gothic Medium" w:hAnsi="Franklin Gothic Medium"/>
-        </w:rPr>
-      </w:pPr>
-      <w:r>
-        <w:rPr>
-          <w:rFonts w:ascii="Franklin Gothic Medium" w:hAnsi="Franklin Gothic Medium"/>
-        </w:rPr>
-        <w:t>Geplante Ergebnisse Meilenstein 4 (Juli)</w:t>
-      </w:r>
-    </w:p>
-    <w:p>
-      <w:pPr>
-        <w:pStyle w:val="Titel1LTGliederung2"/>
-        <w:numPr>
-          <w:ilvl w:val="0"/>
-          <w:numId w:val="5"/>
-        </w:numPr>
-        <w:rPr>
-          <w:rFonts w:ascii="Franklin Gothic Medium" w:hAnsi="Franklin Gothic Medium"/>
-          <w:color w:val="000000"/>
-          <w:sz w:val="24"/>
-          <w:szCs w:val="24"/>
-        </w:rPr>
-      </w:pPr>
-      <w:r>
-        <w:rPr>
-          <w:rFonts w:ascii="Franklin Gothic Medium" w:hAnsi="Franklin Gothic Medium"/>
-          <w:color w:val="000000"/>
-          <w:sz w:val="24"/>
-          <w:szCs w:val="24"/>
-        </w:rPr>
-        <w:t>Portierung und Test des Systems in einem echten Fahrzeug</w:t>
-      </w:r>
-    </w:p>
-    <w:p>
-      <w:pPr>
-        <w:pStyle w:val="Berschrift1"/>
-        <w:rPr>
-          <w:rFonts w:ascii="Franklin Gothic Medium" w:hAnsi="Franklin Gothic Medium"/>
-        </w:rPr>
-      </w:pPr>
-      <w:r>
-        <w:rPr>
-          <w:rFonts w:ascii="Franklin Gothic Medium" w:hAnsi="Franklin Gothic Medium"/>
-        </w:rPr>
-        <w:t>Details</w:t>
+        </w:rPr>
       </w:r>
     </w:p>
     <w:p>
@@ -1449,62 +1531,7 @@
         <w:pStyle w:val="NormalWeb"/>
         <w:rPr>
           <w:rFonts w:ascii="Franklin Gothic Medium" w:hAnsi="Franklin Gothic Medium"/>
-        </w:rPr>
-      </w:pPr>
-      <w:r>
-        <w:rPr>
-          <w:rFonts w:ascii="Franklin Gothic Medium" w:hAnsi="Franklin Gothic Medium"/>
-        </w:rPr>
-        <w:t xml:space="preserve">Ziel ist die Implementierung einen Systems zu Müdigkeitserkennung mit Körpersensoren (EEG / EKG). Das EEG zeigt hierbei sehr gute Ergebnisse und soll die gesamte Entwicklung bis hin zu einer funktionierenden Anwendung begleiten. </w:t>
-      </w:r>
-    </w:p>
-    <w:p>
-      <w:pPr>
-        <w:pStyle w:val="NormalWeb"/>
-        <w:rPr>
-          <w:rFonts w:ascii="Franklin Gothic Medium" w:hAnsi="Franklin Gothic Medium"/>
-        </w:rPr>
-      </w:pPr>
-      <w:r>
-        <w:rPr>
-          <w:rFonts w:ascii="Franklin Gothic Medium" w:hAnsi="Franklin Gothic Medium"/>
-        </w:rPr>
-        <w:t>Die zu entwickelnde Lösung kann zudem im Forschungsbereich zur Validierung / Verbesserung von anderen Systemen zur Müdigkeitserkennung genutzt werden. Dies könnte bspw. eine Kombination mit einem kamerabasierten System sein.</w:t>
-      </w:r>
-    </w:p>
-    <w:p>
-      <w:pPr>
-        <w:pStyle w:val="NormalWeb"/>
-        <w:rPr>
-          <w:rFonts w:ascii="Franklin Gothic Medium" w:hAnsi="Franklin Gothic Medium"/>
-        </w:rPr>
-      </w:pPr>
-      <w:r>
-        <w:rPr>
-          <w:rFonts w:ascii="Franklin Gothic Medium" w:hAnsi="Franklin Gothic Medium"/>
-        </w:rPr>
-        <w:t>Für diese Aufgabe und möglichst realistische Tests, muss das System variabel und leicht portierbar sein, um es in anderen Simulatoren oder Fahrzeugen testen zu können. Hardware und Software sollen darauf ausgerichtet sein.</w:t>
-      </w:r>
-    </w:p>
-    <w:p>
-      <w:pPr>
-        <w:pStyle w:val="NormalWeb"/>
-        <w:rPr>
-          <w:rFonts w:ascii="Franklin Gothic Medium" w:hAnsi="Franklin Gothic Medium"/>
-        </w:rPr>
-      </w:pPr>
-      <w:r>
-        <w:rPr>
-          <w:rFonts w:ascii="Franklin Gothic Medium" w:hAnsi="Franklin Gothic Medium"/>
-        </w:rPr>
-        <w:t>Für die Erkennung müssen die EEG / EKG-Signale aufbereitet und diskretisiert werden (bspw. Wavelet-, Fourier- oder Laplace-Transformation), sodass sie in einen Klassifikator übergeben werden können. Für die Klassifizierung wird ein geeigneter Machine Learning Algorithmus gesucht (bspw. Neuronale Netze, SVM). Für das Training werden geeignete Testdaten benötigt, welche im Rahmen des Projekt ebenfalls aufgenommen werden.</w:t>
-      </w:r>
-    </w:p>
-    <w:p>
-      <w:pPr>
-        <w:pStyle w:val="NormalWeb"/>
-        <w:rPr>
-          <w:rFonts w:ascii="Franklin Gothic Medium" w:hAnsi="Franklin Gothic Medium"/>
+          <w:i/>
           <w:i/>
           <w:iCs/>
         </w:rPr>
@@ -1515,49 +1542,33 @@
           <w:i/>
           <w:iCs/>
         </w:rPr>
-      </w:r>
-    </w:p>
-    <w:p>
-      <w:pPr>
-        <w:pStyle w:val="NormalWeb"/>
+        <w:t xml:space="preserve">In weiteren Experimenten, könnte zusätzlich das EKG Brustband angeschlossen werden. Die </w:t>
+      </w:r>
+      <w:bookmarkStart w:id="1" w:name="__DdeLink__193_1335946929"/>
+      <w:r>
         <w:rPr>
           <w:rFonts w:ascii="Franklin Gothic Medium" w:hAnsi="Franklin Gothic Medium"/>
           <w:i/>
           <w:iCs/>
         </w:rPr>
-      </w:pPr>
+        <w:t xml:space="preserve">Heart Rate Variability (HRV) </w:t>
+      </w:r>
+      <w:bookmarkEnd w:id="1"/>
       <w:r>
         <w:rPr>
           <w:rFonts w:ascii="Franklin Gothic Medium" w:hAnsi="Franklin Gothic Medium"/>
           <w:i/>
           <w:iCs/>
         </w:rPr>
-        <w:t xml:space="preserve">In weiteren Experimenten, könnte zusätzlich das EKG Brustband angeschlossen werden. Die </w:t>
-      </w:r>
-      <w:bookmarkStart w:id="1" w:name="__DdeLink__193_1335946929"/>
-      <w:r>
+        <w:t>zeigte sich in der Literaturrecherche als verlässliche Größe, um Müdigkeit mit einem EKG zu erkennen [2][3]. Sie reicht aber nicht für eine eigenständige Lösung aus. Mit einem Brustband wurden diesbezüglich noch keine Versuche nicht durchgeführt. Die Erwartung sind ähnlich gute Daten aus dem Brustband mit denen die HRV berechnet werden kann.</w:t>
+      </w:r>
+    </w:p>
+    <w:p>
+      <w:pPr>
+        <w:pStyle w:val="NormalWeb"/>
         <w:rPr>
           <w:rFonts w:ascii="Franklin Gothic Medium" w:hAnsi="Franklin Gothic Medium"/>
           <w:i/>
-          <w:iCs/>
-        </w:rPr>
-        <w:t xml:space="preserve">Heart Rate Variability (HRV) </w:t>
-      </w:r>
-      <w:bookmarkEnd w:id="1"/>
-      <w:r>
-        <w:rPr>
-          <w:rFonts w:ascii="Franklin Gothic Medium" w:hAnsi="Franklin Gothic Medium"/>
-          <w:i/>
-          <w:iCs/>
-        </w:rPr>
-        <w:t>zeigte sich in der Literaturrecherche als verlässliche Größe, um Müdigkeit mit einem EKG zu erkennen [2][3]. Sie reicht aber nicht für eine eigenständige Lösung aus. Mit einem Brustband wurden diesbezüglich noch keine Versuche nicht durchgeführt. Die Erwartung sind ähnlich gute Daten aus dem Brustband mit denen die HRV berechnet werden kann.</w:t>
-      </w:r>
-    </w:p>
-    <w:p>
-      <w:pPr>
-        <w:pStyle w:val="NormalWeb"/>
-        <w:rPr>
-          <w:rFonts w:ascii="Franklin Gothic Medium" w:hAnsi="Franklin Gothic Medium"/>
           <w:i/>
           <w:iCs/>
         </w:rPr>
@@ -1826,10 +1837,7 @@
     <w:p>
       <w:pPr>
         <w:pStyle w:val="HFlietext"/>
-        <w:rPr>
-          <w:rStyle w:val="Internetlink"/>
-          <w:rFonts w:ascii="Franklin Gothic Medium" w:hAnsi="Franklin Gothic Medium"/>
-        </w:rPr>
+        <w:rPr/>
       </w:pPr>
       <w:hyperlink r:id="rId4">
         <w:r>
@@ -1857,46 +1865,45 @@
     </w:p>
     <w:tbl>
       <w:tblPr>
+        <w:tblW w:w="9124" w:type="dxa"/>
         <w:jc w:val="left"/>
-        <w:tblInd w:w="53" w:type="dxa"/>
+        <w:tblInd w:w="48" w:type="dxa"/>
         <w:tblBorders>
           <w:top w:val="single" w:sz="4" w:space="0" w:color="00000A"/>
           <w:left w:val="single" w:sz="4" w:space="0" w:color="00000A"/>
           <w:bottom w:val="single" w:sz="4" w:space="0" w:color="00000A"/>
+          <w:right w:val="single" w:sz="4" w:space="0" w:color="00000A"/>
           <w:insideH w:val="single" w:sz="4" w:space="0" w:color="00000A"/>
-          <w:right w:val="single" w:sz="4" w:space="0" w:color="00000A"/>
           <w:insideV w:val="single" w:sz="4" w:space="0" w:color="00000A"/>
         </w:tblBorders>
         <w:tblCellMar>
           <w:top w:w="0" w:type="dxa"/>
-          <w:left w:w="53" w:type="dxa"/>
+          <w:left w:w="48" w:type="dxa"/>
           <w:bottom w:w="0" w:type="dxa"/>
           <w:right w:w="108" w:type="dxa"/>
         </w:tblCellMar>
       </w:tblPr>
       <w:tblGrid>
-        <w:gridCol w:w="990"/>
+        <w:gridCol w:w="989"/>
         <w:gridCol w:w="2126"/>
-        <w:gridCol w:w="6008"/>
+        <w:gridCol w:w="6009"/>
       </w:tblGrid>
       <w:tr>
-        <w:trPr>
-          <w:cantSplit w:val="false"/>
-        </w:trPr>
+        <w:trPr/>
         <w:tc>
           <w:tcPr>
-            <w:tcW w:w="990" w:type="dxa"/>
+            <w:tcW w:w="989" w:type="dxa"/>
             <w:tcBorders>
               <w:top w:val="single" w:sz="4" w:space="0" w:color="00000A"/>
               <w:left w:val="single" w:sz="4" w:space="0" w:color="00000A"/>
               <w:bottom w:val="single" w:sz="4" w:space="0" w:color="00000A"/>
+              <w:right w:val="single" w:sz="4" w:space="0" w:color="00000A"/>
               <w:insideH w:val="single" w:sz="4" w:space="0" w:color="00000A"/>
-              <w:right w:val="single" w:sz="4" w:space="0" w:color="00000A"/>
               <w:insideV w:val="single" w:sz="4" w:space="0" w:color="00000A"/>
             </w:tcBorders>
             <w:shd w:fill="FFFFFF" w:val="clear"/>
             <w:tcMar>
-              <w:left w:w="53" w:type="dxa"/>
+              <w:left w:w="48" w:type="dxa"/>
             </w:tcMar>
           </w:tcPr>
           <w:p>
@@ -1924,13 +1931,13 @@
               <w:top w:val="single" w:sz="4" w:space="0" w:color="00000A"/>
               <w:left w:val="single" w:sz="4" w:space="0" w:color="00000A"/>
               <w:bottom w:val="single" w:sz="4" w:space="0" w:color="00000A"/>
+              <w:right w:val="single" w:sz="4" w:space="0" w:color="00000A"/>
               <w:insideH w:val="single" w:sz="4" w:space="0" w:color="00000A"/>
-              <w:right w:val="single" w:sz="4" w:space="0" w:color="00000A"/>
               <w:insideV w:val="single" w:sz="4" w:space="0" w:color="00000A"/>
             </w:tcBorders>
             <w:shd w:fill="FFFFFF" w:val="clear"/>
             <w:tcMar>
-              <w:left w:w="53" w:type="dxa"/>
+              <w:left w:w="48" w:type="dxa"/>
             </w:tcMar>
           </w:tcPr>
           <w:p>
@@ -1953,18 +1960,18 @@
         </w:tc>
         <w:tc>
           <w:tcPr>
-            <w:tcW w:w="6008" w:type="dxa"/>
+            <w:tcW w:w="6009" w:type="dxa"/>
             <w:tcBorders>
               <w:top w:val="single" w:sz="4" w:space="0" w:color="00000A"/>
               <w:left w:val="single" w:sz="4" w:space="0" w:color="00000A"/>
               <w:bottom w:val="single" w:sz="4" w:space="0" w:color="00000A"/>
+              <w:right w:val="single" w:sz="4" w:space="0" w:color="00000A"/>
               <w:insideH w:val="single" w:sz="4" w:space="0" w:color="00000A"/>
-              <w:right w:val="single" w:sz="4" w:space="0" w:color="00000A"/>
               <w:insideV w:val="single" w:sz="4" w:space="0" w:color="00000A"/>
             </w:tcBorders>
             <w:shd w:fill="FFFFFF" w:val="clear"/>
             <w:tcMar>
-              <w:left w:w="53" w:type="dxa"/>
+              <w:left w:w="48" w:type="dxa"/>
             </w:tcMar>
           </w:tcPr>
           <w:p>
@@ -1987,23 +1994,21 @@
         </w:tc>
       </w:tr>
       <w:tr>
-        <w:trPr>
-          <w:cantSplit w:val="false"/>
-        </w:trPr>
+        <w:trPr/>
         <w:tc>
           <w:tcPr>
-            <w:tcW w:w="990" w:type="dxa"/>
+            <w:tcW w:w="989" w:type="dxa"/>
             <w:tcBorders>
               <w:top w:val="single" w:sz="4" w:space="0" w:color="00000A"/>
               <w:left w:val="single" w:sz="4" w:space="0" w:color="00000A"/>
               <w:bottom w:val="single" w:sz="4" w:space="0" w:color="00000A"/>
+              <w:right w:val="single" w:sz="4" w:space="0" w:color="00000A"/>
               <w:insideH w:val="single" w:sz="4" w:space="0" w:color="00000A"/>
-              <w:right w:val="single" w:sz="4" w:space="0" w:color="00000A"/>
               <w:insideV w:val="single" w:sz="4" w:space="0" w:color="00000A"/>
             </w:tcBorders>
             <w:shd w:fill="FFFFFF" w:val="clear"/>
             <w:tcMar>
-              <w:left w:w="53" w:type="dxa"/>
+              <w:left w:w="48" w:type="dxa"/>
             </w:tcMar>
           </w:tcPr>
           <w:p>
@@ -2029,13 +2034,13 @@
               <w:top w:val="single" w:sz="4" w:space="0" w:color="00000A"/>
               <w:left w:val="single" w:sz="4" w:space="0" w:color="00000A"/>
               <w:bottom w:val="single" w:sz="4" w:space="0" w:color="00000A"/>
+              <w:right w:val="single" w:sz="4" w:space="0" w:color="00000A"/>
               <w:insideH w:val="single" w:sz="4" w:space="0" w:color="00000A"/>
-              <w:right w:val="single" w:sz="4" w:space="0" w:color="00000A"/>
               <w:insideV w:val="single" w:sz="4" w:space="0" w:color="00000A"/>
             </w:tcBorders>
             <w:shd w:fill="FFFFFF" w:val="clear"/>
             <w:tcMar>
-              <w:left w:w="53" w:type="dxa"/>
+              <w:left w:w="48" w:type="dxa"/>
             </w:tcMar>
           </w:tcPr>
           <w:p>
@@ -2056,18 +2061,18 @@
         </w:tc>
         <w:tc>
           <w:tcPr>
-            <w:tcW w:w="6008" w:type="dxa"/>
+            <w:tcW w:w="6009" w:type="dxa"/>
             <w:tcBorders>
               <w:top w:val="single" w:sz="4" w:space="0" w:color="00000A"/>
               <w:left w:val="single" w:sz="4" w:space="0" w:color="00000A"/>
               <w:bottom w:val="single" w:sz="4" w:space="0" w:color="00000A"/>
+              <w:right w:val="single" w:sz="4" w:space="0" w:color="00000A"/>
               <w:insideH w:val="single" w:sz="4" w:space="0" w:color="00000A"/>
-              <w:right w:val="single" w:sz="4" w:space="0" w:color="00000A"/>
               <w:insideV w:val="single" w:sz="4" w:space="0" w:color="00000A"/>
             </w:tcBorders>
             <w:shd w:fill="FFFFFF" w:val="clear"/>
             <w:tcMar>
-              <w:left w:w="53" w:type="dxa"/>
+              <w:left w:w="48" w:type="dxa"/>
             </w:tcMar>
           </w:tcPr>
           <w:p>
@@ -2088,23 +2093,21 @@
         </w:tc>
       </w:tr>
       <w:tr>
-        <w:trPr>
-          <w:cantSplit w:val="false"/>
-        </w:trPr>
+        <w:trPr/>
         <w:tc>
           <w:tcPr>
-            <w:tcW w:w="990" w:type="dxa"/>
+            <w:tcW w:w="989" w:type="dxa"/>
             <w:tcBorders>
               <w:top w:val="single" w:sz="4" w:space="0" w:color="00000A"/>
               <w:left w:val="single" w:sz="4" w:space="0" w:color="00000A"/>
               <w:bottom w:val="single" w:sz="4" w:space="0" w:color="00000A"/>
+              <w:right w:val="single" w:sz="4" w:space="0" w:color="00000A"/>
               <w:insideH w:val="single" w:sz="4" w:space="0" w:color="00000A"/>
-              <w:right w:val="single" w:sz="4" w:space="0" w:color="00000A"/>
               <w:insideV w:val="single" w:sz="4" w:space="0" w:color="00000A"/>
             </w:tcBorders>
             <w:shd w:fill="FFFFFF" w:val="clear"/>
             <w:tcMar>
-              <w:left w:w="53" w:type="dxa"/>
+              <w:left w:w="48" w:type="dxa"/>
             </w:tcMar>
           </w:tcPr>
           <w:p>
@@ -2130,13 +2133,13 @@
               <w:top w:val="single" w:sz="4" w:space="0" w:color="00000A"/>
               <w:left w:val="single" w:sz="4" w:space="0" w:color="00000A"/>
               <w:bottom w:val="single" w:sz="4" w:space="0" w:color="00000A"/>
+              <w:right w:val="single" w:sz="4" w:space="0" w:color="00000A"/>
               <w:insideH w:val="single" w:sz="4" w:space="0" w:color="00000A"/>
-              <w:right w:val="single" w:sz="4" w:space="0" w:color="00000A"/>
               <w:insideV w:val="single" w:sz="4" w:space="0" w:color="00000A"/>
             </w:tcBorders>
             <w:shd w:fill="FFFFFF" w:val="clear"/>
             <w:tcMar>
-              <w:left w:w="53" w:type="dxa"/>
+              <w:left w:w="48" w:type="dxa"/>
             </w:tcMar>
           </w:tcPr>
           <w:p>
@@ -2157,18 +2160,18 @@
         </w:tc>
         <w:tc>
           <w:tcPr>
-            <w:tcW w:w="6008" w:type="dxa"/>
+            <w:tcW w:w="6009" w:type="dxa"/>
             <w:tcBorders>
               <w:top w:val="single" w:sz="4" w:space="0" w:color="00000A"/>
               <w:left w:val="single" w:sz="4" w:space="0" w:color="00000A"/>
               <w:bottom w:val="single" w:sz="4" w:space="0" w:color="00000A"/>
+              <w:right w:val="single" w:sz="4" w:space="0" w:color="00000A"/>
               <w:insideH w:val="single" w:sz="4" w:space="0" w:color="00000A"/>
-              <w:right w:val="single" w:sz="4" w:space="0" w:color="00000A"/>
               <w:insideV w:val="single" w:sz="4" w:space="0" w:color="00000A"/>
             </w:tcBorders>
             <w:shd w:fill="FFFFFF" w:val="clear"/>
             <w:tcMar>
-              <w:left w:w="53" w:type="dxa"/>
+              <w:left w:w="48" w:type="dxa"/>
             </w:tcMar>
           </w:tcPr>
           <w:p>
@@ -2189,23 +2192,21 @@
         </w:tc>
       </w:tr>
       <w:tr>
-        <w:trPr>
-          <w:cantSplit w:val="false"/>
-        </w:trPr>
+        <w:trPr/>
         <w:tc>
           <w:tcPr>
-            <w:tcW w:w="990" w:type="dxa"/>
+            <w:tcW w:w="989" w:type="dxa"/>
             <w:tcBorders>
               <w:top w:val="single" w:sz="4" w:space="0" w:color="00000A"/>
               <w:left w:val="single" w:sz="4" w:space="0" w:color="00000A"/>
               <w:bottom w:val="single" w:sz="4" w:space="0" w:color="00000A"/>
+              <w:right w:val="single" w:sz="4" w:space="0" w:color="00000A"/>
               <w:insideH w:val="single" w:sz="4" w:space="0" w:color="00000A"/>
-              <w:right w:val="single" w:sz="4" w:space="0" w:color="00000A"/>
               <w:insideV w:val="single" w:sz="4" w:space="0" w:color="00000A"/>
             </w:tcBorders>
             <w:shd w:fill="FFFFFF" w:val="clear"/>
             <w:tcMar>
-              <w:left w:w="53" w:type="dxa"/>
+              <w:left w:w="48" w:type="dxa"/>
             </w:tcMar>
           </w:tcPr>
           <w:p>
@@ -2231,13 +2232,13 @@
               <w:top w:val="single" w:sz="4" w:space="0" w:color="00000A"/>
               <w:left w:val="single" w:sz="4" w:space="0" w:color="00000A"/>
               <w:bottom w:val="single" w:sz="4" w:space="0" w:color="00000A"/>
+              <w:right w:val="single" w:sz="4" w:space="0" w:color="00000A"/>
               <w:insideH w:val="single" w:sz="4" w:space="0" w:color="00000A"/>
-              <w:right w:val="single" w:sz="4" w:space="0" w:color="00000A"/>
               <w:insideV w:val="single" w:sz="4" w:space="0" w:color="00000A"/>
             </w:tcBorders>
             <w:shd w:fill="FFFFFF" w:val="clear"/>
             <w:tcMar>
-              <w:left w:w="53" w:type="dxa"/>
+              <w:left w:w="48" w:type="dxa"/>
             </w:tcMar>
           </w:tcPr>
           <w:p>
@@ -2258,24 +2259,23 @@
         </w:tc>
         <w:tc>
           <w:tcPr>
-            <w:tcW w:w="6008" w:type="dxa"/>
+            <w:tcW w:w="6009" w:type="dxa"/>
             <w:tcBorders>
               <w:top w:val="single" w:sz="4" w:space="0" w:color="00000A"/>
               <w:left w:val="single" w:sz="4" w:space="0" w:color="00000A"/>
               <w:bottom w:val="single" w:sz="4" w:space="0" w:color="00000A"/>
+              <w:right w:val="single" w:sz="4" w:space="0" w:color="00000A"/>
               <w:insideH w:val="single" w:sz="4" w:space="0" w:color="00000A"/>
-              <w:right w:val="single" w:sz="4" w:space="0" w:color="00000A"/>
               <w:insideV w:val="single" w:sz="4" w:space="0" w:color="00000A"/>
             </w:tcBorders>
             <w:shd w:fill="FFFFFF" w:val="clear"/>
             <w:tcMar>
-              <w:left w:w="53" w:type="dxa"/>
+              <w:left w:w="48" w:type="dxa"/>
             </w:tcMar>
           </w:tcPr>
           <w:p>
             <w:pPr>
               <w:pStyle w:val="HFlietext"/>
-              <w:spacing w:before="0" w:after="120"/>
               <w:rPr>
                 <w:rFonts w:ascii="Franklin Gothic Medium" w:hAnsi="Franklin Gothic Medium"/>
               </w:rPr>
@@ -2327,23 +2327,21 @@
         </w:tc>
       </w:tr>
       <w:tr>
-        <w:trPr>
-          <w:cantSplit w:val="false"/>
-        </w:trPr>
+        <w:trPr/>
         <w:tc>
           <w:tcPr>
-            <w:tcW w:w="990" w:type="dxa"/>
+            <w:tcW w:w="989" w:type="dxa"/>
             <w:tcBorders>
               <w:top w:val="single" w:sz="4" w:space="0" w:color="00000A"/>
               <w:left w:val="single" w:sz="4" w:space="0" w:color="00000A"/>
               <w:bottom w:val="single" w:sz="4" w:space="0" w:color="00000A"/>
+              <w:right w:val="single" w:sz="4" w:space="0" w:color="00000A"/>
               <w:insideH w:val="single" w:sz="4" w:space="0" w:color="00000A"/>
-              <w:right w:val="single" w:sz="4" w:space="0" w:color="00000A"/>
               <w:insideV w:val="single" w:sz="4" w:space="0" w:color="00000A"/>
             </w:tcBorders>
             <w:shd w:fill="FFFFFF" w:val="clear"/>
             <w:tcMar>
-              <w:left w:w="53" w:type="dxa"/>
+              <w:left w:w="48" w:type="dxa"/>
             </w:tcMar>
           </w:tcPr>
           <w:p>
@@ -2369,13 +2367,13 @@
               <w:top w:val="single" w:sz="4" w:space="0" w:color="00000A"/>
               <w:left w:val="single" w:sz="4" w:space="0" w:color="00000A"/>
               <w:bottom w:val="single" w:sz="4" w:space="0" w:color="00000A"/>
+              <w:right w:val="single" w:sz="4" w:space="0" w:color="00000A"/>
               <w:insideH w:val="single" w:sz="4" w:space="0" w:color="00000A"/>
-              <w:right w:val="single" w:sz="4" w:space="0" w:color="00000A"/>
               <w:insideV w:val="single" w:sz="4" w:space="0" w:color="00000A"/>
             </w:tcBorders>
             <w:shd w:fill="FFFFFF" w:val="clear"/>
             <w:tcMar>
-              <w:left w:w="53" w:type="dxa"/>
+              <w:left w:w="48" w:type="dxa"/>
             </w:tcMar>
           </w:tcPr>
           <w:p>
@@ -2396,18 +2394,18 @@
         </w:tc>
         <w:tc>
           <w:tcPr>
-            <w:tcW w:w="6008" w:type="dxa"/>
+            <w:tcW w:w="6009" w:type="dxa"/>
             <w:tcBorders>
               <w:top w:val="single" w:sz="4" w:space="0" w:color="00000A"/>
               <w:left w:val="single" w:sz="4" w:space="0" w:color="00000A"/>
               <w:bottom w:val="single" w:sz="4" w:space="0" w:color="00000A"/>
+              <w:right w:val="single" w:sz="4" w:space="0" w:color="00000A"/>
               <w:insideH w:val="single" w:sz="4" w:space="0" w:color="00000A"/>
-              <w:right w:val="single" w:sz="4" w:space="0" w:color="00000A"/>
               <w:insideV w:val="single" w:sz="4" w:space="0" w:color="00000A"/>
             </w:tcBorders>
             <w:shd w:fill="FFFFFF" w:val="clear"/>
             <w:tcMar>
-              <w:left w:w="53" w:type="dxa"/>
+              <w:left w:w="48" w:type="dxa"/>
             </w:tcMar>
           </w:tcPr>
           <w:p>
@@ -2417,7 +2415,6 @@
                 <w:ilvl w:val="0"/>
                 <w:numId w:val="6"/>
               </w:numPr>
-              <w:spacing w:before="0" w:after="120"/>
               <w:rPr>
                 <w:rFonts w:ascii="Franklin Gothic Medium" w:hAnsi="Franklin Gothic Medium"/>
               </w:rPr>
@@ -2436,7 +2433,6 @@
                 <w:ilvl w:val="1"/>
                 <w:numId w:val="6"/>
               </w:numPr>
-              <w:spacing w:before="0" w:after="120"/>
               <w:rPr>
                 <w:rFonts w:ascii="Franklin Gothic Medium" w:hAnsi="Franklin Gothic Medium"/>
               </w:rPr>
@@ -2470,23 +2466,20 @@
         </w:tc>
       </w:tr>
       <w:tr>
-        <w:trPr>
-          <w:cantSplit w:val="false"/>
-        </w:trPr>
+        <w:trPr/>
         <w:tc>
           <w:tcPr>
-            <w:tcW w:w="990" w:type="dxa"/>
+            <w:tcW w:w="989" w:type="dxa"/>
             <w:tcBorders>
-              <w:top w:val="nil"/>
               <w:left w:val="single" w:sz="4" w:space="0" w:color="00000A"/>
               <w:bottom w:val="single" w:sz="4" w:space="0" w:color="00000A"/>
+              <w:right w:val="single" w:sz="4" w:space="0" w:color="00000A"/>
               <w:insideH w:val="single" w:sz="4" w:space="0" w:color="00000A"/>
-              <w:right w:val="single" w:sz="4" w:space="0" w:color="00000A"/>
               <w:insideV w:val="single" w:sz="4" w:space="0" w:color="00000A"/>
             </w:tcBorders>
             <w:shd w:fill="FFFFFF" w:val="clear"/>
             <w:tcMar>
-              <w:left w:w="53" w:type="dxa"/>
+              <w:left w:w="48" w:type="dxa"/>
             </w:tcMar>
           </w:tcPr>
           <w:p>
@@ -2509,16 +2502,15 @@
           <w:tcPr>
             <w:tcW w:w="2126" w:type="dxa"/>
             <w:tcBorders>
-              <w:top w:val="nil"/>
               <w:left w:val="single" w:sz="4" w:space="0" w:color="00000A"/>
               <w:bottom w:val="single" w:sz="4" w:space="0" w:color="00000A"/>
+              <w:right w:val="single" w:sz="4" w:space="0" w:color="00000A"/>
               <w:insideH w:val="single" w:sz="4" w:space="0" w:color="00000A"/>
-              <w:right w:val="single" w:sz="4" w:space="0" w:color="00000A"/>
               <w:insideV w:val="single" w:sz="4" w:space="0" w:color="00000A"/>
             </w:tcBorders>
             <w:shd w:fill="FFFFFF" w:val="clear"/>
             <w:tcMar>
-              <w:left w:w="53" w:type="dxa"/>
+              <w:left w:w="48" w:type="dxa"/>
             </w:tcMar>
           </w:tcPr>
           <w:p>
@@ -2539,18 +2531,17 @@
         </w:tc>
         <w:tc>
           <w:tcPr>
-            <w:tcW w:w="6008" w:type="dxa"/>
+            <w:tcW w:w="6009" w:type="dxa"/>
             <w:tcBorders>
-              <w:top w:val="nil"/>
               <w:left w:val="single" w:sz="4" w:space="0" w:color="00000A"/>
               <w:bottom w:val="single" w:sz="4" w:space="0" w:color="00000A"/>
+              <w:right w:val="single" w:sz="4" w:space="0" w:color="00000A"/>
               <w:insideH w:val="single" w:sz="4" w:space="0" w:color="00000A"/>
-              <w:right w:val="single" w:sz="4" w:space="0" w:color="00000A"/>
               <w:insideV w:val="single" w:sz="4" w:space="0" w:color="00000A"/>
             </w:tcBorders>
             <w:shd w:fill="FFFFFF" w:val="clear"/>
             <w:tcMar>
-              <w:left w:w="53" w:type="dxa"/>
+              <w:left w:w="48" w:type="dxa"/>
             </w:tcMar>
           </w:tcPr>
           <w:p>
@@ -2574,6 +2565,106 @@
           </w:p>
         </w:tc>
       </w:tr>
+      <w:tr>
+        <w:trPr/>
+        <w:tc>
+          <w:tcPr>
+            <w:tcW w:w="989" w:type="dxa"/>
+            <w:tcBorders>
+              <w:left w:val="single" w:sz="4" w:space="0" w:color="00000A"/>
+              <w:bottom w:val="single" w:sz="4" w:space="0" w:color="00000A"/>
+              <w:right w:val="single" w:sz="4" w:space="0" w:color="00000A"/>
+              <w:insideH w:val="single" w:sz="4" w:space="0" w:color="00000A"/>
+              <w:insideV w:val="single" w:sz="4" w:space="0" w:color="00000A"/>
+            </w:tcBorders>
+            <w:shd w:fill="FFFFFF" w:val="clear"/>
+            <w:tcMar>
+              <w:left w:w="48" w:type="dxa"/>
+            </w:tcMar>
+          </w:tcPr>
+          <w:p>
+            <w:pPr>
+              <w:pStyle w:val="HFlietext"/>
+              <w:spacing w:before="0" w:after="120"/>
+              <w:rPr>
+                <w:rFonts w:ascii="Franklin Gothic Medium" w:hAnsi="Franklin Gothic Medium"/>
+              </w:rPr>
+            </w:pPr>
+            <w:r>
+              <w:rPr>
+                <w:rFonts w:ascii="Franklin Gothic Medium" w:hAnsi="Franklin Gothic Medium"/>
+              </w:rPr>
+              <w:t>4.0</w:t>
+            </w:r>
+          </w:p>
+        </w:tc>
+        <w:tc>
+          <w:tcPr>
+            <w:tcW w:w="2126" w:type="dxa"/>
+            <w:tcBorders>
+              <w:left w:val="single" w:sz="4" w:space="0" w:color="00000A"/>
+              <w:bottom w:val="single" w:sz="4" w:space="0" w:color="00000A"/>
+              <w:right w:val="single" w:sz="4" w:space="0" w:color="00000A"/>
+              <w:insideH w:val="single" w:sz="4" w:space="0" w:color="00000A"/>
+              <w:insideV w:val="single" w:sz="4" w:space="0" w:color="00000A"/>
+            </w:tcBorders>
+            <w:shd w:fill="FFFFFF" w:val="clear"/>
+            <w:tcMar>
+              <w:left w:w="48" w:type="dxa"/>
+            </w:tcMar>
+          </w:tcPr>
+          <w:p>
+            <w:pPr>
+              <w:pStyle w:val="HFlietext"/>
+              <w:spacing w:before="0" w:after="120"/>
+              <w:rPr>
+                <w:rFonts w:ascii="Franklin Gothic Medium" w:hAnsi="Franklin Gothic Medium"/>
+              </w:rPr>
+            </w:pPr>
+            <w:r>
+              <w:rPr>
+                <w:rFonts w:ascii="Franklin Gothic Medium" w:hAnsi="Franklin Gothic Medium"/>
+              </w:rPr>
+              <w:t>05.04.2016</w:t>
+            </w:r>
+          </w:p>
+        </w:tc>
+        <w:tc>
+          <w:tcPr>
+            <w:tcW w:w="6009" w:type="dxa"/>
+            <w:tcBorders>
+              <w:left w:val="single" w:sz="4" w:space="0" w:color="00000A"/>
+              <w:bottom w:val="single" w:sz="4" w:space="0" w:color="00000A"/>
+              <w:right w:val="single" w:sz="4" w:space="0" w:color="00000A"/>
+              <w:insideH w:val="single" w:sz="4" w:space="0" w:color="00000A"/>
+              <w:insideV w:val="single" w:sz="4" w:space="0" w:color="00000A"/>
+            </w:tcBorders>
+            <w:shd w:fill="FFFFFF" w:val="clear"/>
+            <w:tcMar>
+              <w:left w:w="48" w:type="dxa"/>
+            </w:tcMar>
+          </w:tcPr>
+          <w:p>
+            <w:pPr>
+              <w:pStyle w:val="HFlietext"/>
+              <w:numPr>
+                <w:ilvl w:val="0"/>
+                <w:numId w:val="6"/>
+              </w:numPr>
+              <w:spacing w:before="0" w:after="120"/>
+              <w:rPr>
+                <w:rFonts w:ascii="Franklin Gothic Medium" w:hAnsi="Franklin Gothic Medium"/>
+              </w:rPr>
+            </w:pPr>
+            <w:r>
+              <w:rPr>
+                <w:rFonts w:ascii="Franklin Gothic Medium" w:hAnsi="Franklin Gothic Medium"/>
+              </w:rPr>
+              <w:t>Meilensteine umformuliert, aufgrund des ausgefallenen EEGs (in Reparatur)</w:t>
+            </w:r>
+          </w:p>
+        </w:tc>
+      </w:tr>
     </w:tbl>
     <w:p>
       <w:pPr>
@@ -2627,7 +2718,7 @@
 </file>
 
 <file path=word/footer1.xml><?xml version="1.0" encoding="utf-8"?>
-<w:ftr xmlns:o="urn:schemas-microsoft-com:office:office" xmlns:r="http://schemas.openxmlformats.org/officeDocument/2006/relationships" xmlns:v="urn:schemas-microsoft-com:vml" xmlns:w="http://schemas.openxmlformats.org/wordprocessingml/2006/main" xmlns:w10="urn:schemas-microsoft-com:office:word" xmlns:wp="http://schemas.openxmlformats.org/drawingml/2006/wordprocessingDrawing">
+<w:ftr xmlns:o="urn:schemas-microsoft-com:office:office" xmlns:r="http://schemas.openxmlformats.org/officeDocument/2006/relationships" xmlns:v="urn:schemas-microsoft-com:vml" xmlns:w="http://schemas.openxmlformats.org/wordprocessingml/2006/main" xmlns:w10="urn:schemas-microsoft-com:office:word" xmlns:wp="http://schemas.openxmlformats.org/drawingml/2006/wordprocessingDrawing" xmlns:wps="http://schemas.microsoft.com/office/word/2010/wordprocessingShape" xmlns:wpg="http://schemas.microsoft.com/office/word/2010/wordprocessingGroup" xmlns:mc="http://schemas.openxmlformats.org/markup-compatibility/2006" xmlns:wp14="http://schemas.microsoft.com/office/word/2010/wordprocessingDrawing" xmlns:w14="http://schemas.microsoft.com/office/word/2010/wordml" mc:Ignorable="w14 wp14">
   <w:p>
     <w:pPr>
       <w:pStyle w:val="Fuzeile"/>
@@ -2644,81 +2735,230 @@
     </w:pPr>
     <w:r>
       <w:rPr/>
-      <w:pict>
-        <v:group id="shape_0" style="position:absolute;margin-left:8pt;margin-top:766pt;width:553.85pt;height:17.95pt" coordorigin="160,15320" coordsize="11077,359">
-          <v:rect id="shape_0" stroked="f" style="position:absolute;left:160;top:15320;width:11076;height:358;mso-position-horizontal-relative:page">
-            <v:imagedata r:id="rId1" detectmouseclick="t"/>
-            <v:wrap v:type="none"/>
-            <v:stroke color="#3465a4" joinstyle="round" endcap="flat"/>
-          </v:rect>
-        </v:group>
-      </w:pict>
+      <mc:AlternateContent>
+        <mc:Choice Requires="wpg">
+          <w:drawing>
+            <wp:anchor behindDoc="1" distT="0" distB="0" distL="0" distR="0" simplePos="0" locked="0" layoutInCell="1" allowOverlap="1" relativeHeight="26">
+              <wp:simplePos x="0" y="0"/>
+              <wp:positionH relativeFrom="page">
+                <wp:posOffset>101600</wp:posOffset>
+              </wp:positionH>
+              <wp:positionV relativeFrom="paragraph">
+                <wp:posOffset>9728200</wp:posOffset>
+              </wp:positionV>
+              <wp:extent cx="7033895" cy="227965"/>
+              <wp:effectExtent l="0" t="0" r="0" b="0"/>
+              <wp:wrapNone/>
+              <wp:docPr id="4" name=""/>
+              <a:graphic xmlns:a="http://schemas.openxmlformats.org/drawingml/2006/main">
+                <a:graphicData uri="http://schemas.microsoft.com/office/word/2010/wordprocessingGroup">
+                  <wpg:wgp>
+                    <wpg:cNvGrpSpPr/>
+                    <wpg:grpSpPr>
+                      <a:xfrm>
+                        <a:off x="0" y="0"/>
+                        <a:ext cx="7033320" cy="227160"/>
+                      </a:xfrm>
+                    </wpg:grpSpPr>
+                    <pic:pic xmlns:pic="http://schemas.openxmlformats.org/drawingml/2006/picture">
+                      <pic:nvPicPr>
+                        <pic:cNvPr id="0" name="" descr=""/>
+                        <pic:cNvPicPr/>
+                      </pic:nvPicPr>
+                      <pic:blipFill>
+                        <a:blip r:embed="rId1"/>
+                        <a:stretch/>
+                      </pic:blipFill>
+                      <pic:spPr>
+                        <a:xfrm>
+                          <a:off x="0" y="0"/>
+                          <a:ext cx="7033320" cy="227160"/>
+                        </a:xfrm>
+                        <a:prstGeom prst="rect">
+                          <a:avLst/>
+                        </a:prstGeom>
+                        <a:ln>
+                          <a:noFill/>
+                        </a:ln>
+                      </pic:spPr>
+                    </pic:pic>
+                  </wpg:wgp>
+                </a:graphicData>
+              </a:graphic>
+            </wp:anchor>
+          </w:drawing>
+        </mc:Choice>
+        <mc:Fallback>
+          <w:pict>
+            <v:group id="shape_0" style="position:absolute;margin-left:8pt;margin-top:766pt;width:553.8pt;height:17.9pt" coordorigin="160,15320" coordsize="11076,358">
+              <v:rect id="shape_0" stroked="f" style="position:absolute;left:160;top:15320;width:11075;height:357;mso-position-horizontal-relative:page">
+                <v:imagedata r:id="rId1" o:detectmouseclick="t"/>
+                <w10:wrap type="none"/>
+                <v:stroke color="#3465a4" joinstyle="round" endcap="flat"/>
+              </v:rect>
+            </v:group>
+          </w:pict>
+        </mc:Fallback>
+      </mc:AlternateContent>
     </w:r>
     <w:r>
-      <w:pict>
-        <v:rect fillcolor="#FFFFFF" stroked="f" strokeweight="0pt" style="position:absolute;width:127.55pt;height:13.05pt;mso-wrap-distance-left:9pt;mso-wrap-distance-right:9pt;mso-wrap-distance-top:0pt;mso-wrap-distance-bottom:0pt;margin-top:793.15pt;margin-left:436.65pt">
-          <v:textbox inset="0in,0in,0in,0in">
-            <w:txbxContent>
-              <w:p>
-                <w:pPr>
-                  <w:pStyle w:val="HSeitenzahl"/>
-                  <w:spacing w:lineRule="exact" w:line="240" w:before="0" w:after="120"/>
-                  <w:jc w:val="right"/>
-                  <w:rPr/>
-                </w:pPr>
-                <w:r>
-                  <w:rPr/>
-                  <w:t xml:space="preserve">Seite </w:t>
-                </w:r>
-                <w:r>
-                  <w:rPr/>
-                  <w:fldChar w:fldCharType="begin"/>
-                </w:r>
-                <w:r>
-                  <w:instrText> PAGE </w:instrText>
-                </w:r>
-                <w:r>
-                  <w:fldChar w:fldCharType="separate"/>
-                </w:r>
-                <w:r>
-                  <w:t>7</w:t>
-                </w:r>
-                <w:r>
-                  <w:fldChar w:fldCharType="end"/>
-                </w:r>
-                <w:r>
-                  <w:rPr/>
-                  <w:t xml:space="preserve"> von </w:t>
-                </w:r>
-                <w:r>
-                  <w:rPr/>
-                  <w:fldChar w:fldCharType="begin"/>
-                </w:r>
-                <w:r>
-                  <w:instrText> NUMPAGES </w:instrText>
-                </w:r>
-                <w:r>
-                  <w:fldChar w:fldCharType="separate"/>
-                </w:r>
-                <w:r>
-                  <w:t>7</w:t>
-                </w:r>
-                <w:r>
-                  <w:fldChar w:fldCharType="end"/>
-                </w:r>
-              </w:p>
-            </w:txbxContent>
-          </v:textbox>
-          <w10:wrap type="square"/>
-        </v:rect>
-      </w:pict>
+      <mc:AlternateContent>
+        <mc:Choice Requires="wps">
+          <w:drawing>
+            <wp:anchor behindDoc="1" distT="0" distB="0" distL="114300" distR="114300" simplePos="0" locked="0" layoutInCell="1" allowOverlap="1" relativeHeight="7">
+              <wp:simplePos x="0" y="0"/>
+              <wp:positionH relativeFrom="column">
+                <wp:posOffset>5545455</wp:posOffset>
+              </wp:positionH>
+              <wp:positionV relativeFrom="paragraph">
+                <wp:posOffset>10073005</wp:posOffset>
+              </wp:positionV>
+              <wp:extent cx="1619885" cy="165735"/>
+              <wp:effectExtent l="0" t="0" r="0" b="0"/>
+              <wp:wrapSquare wrapText="bothSides"/>
+              <wp:docPr id="5" name=""/>
+              <a:graphic xmlns:a="http://schemas.openxmlformats.org/drawingml/2006/main">
+                <a:graphicData uri="http://schemas.microsoft.com/office/word/2010/wordprocessingShape">
+                  <wps:wsp>
+                    <wps:cNvSpPr txBox="1"/>
+                    <wps:spPr>
+                      <a:xfrm>
+                        <a:off x="0" y="0"/>
+                        <a:ext cx="1619885" cy="165735"/>
+                      </a:xfrm>
+                      <a:prstGeom prst="rect"/>
+                      <a:solidFill>
+                        <a:srgbClr val="FFFFFF"/>
+                      </a:solidFill>
+                    </wps:spPr>
+                    <wps:txbx>
+                      <w:txbxContent>
+                        <w:p>
+                          <w:pPr>
+                            <w:pStyle w:val="HSeitenzahl"/>
+                            <w:spacing w:lineRule="exact" w:line="240" w:before="0" w:after="120"/>
+                            <w:jc w:val="right"/>
+                            <w:rPr/>
+                          </w:pPr>
+                          <w:r>
+                            <w:rPr/>
+                            <w:t xml:space="preserve">Seite </w:t>
+                          </w:r>
+                          <w:r>
+                            <w:rPr/>
+                            <w:fldChar w:fldCharType="begin"/>
+                          </w:r>
+                          <w:r>
+                            <w:instrText> PAGE </w:instrText>
+                          </w:r>
+                          <w:r>
+                            <w:fldChar w:fldCharType="separate"/>
+                          </w:r>
+                          <w:r>
+                            <w:t>6</w:t>
+                          </w:r>
+                          <w:r>
+                            <w:fldChar w:fldCharType="end"/>
+                          </w:r>
+                          <w:r>
+                            <w:rPr/>
+                            <w:t xml:space="preserve"> von </w:t>
+                          </w:r>
+                          <w:r>
+                            <w:rPr/>
+                            <w:fldChar w:fldCharType="begin"/>
+                          </w:r>
+                          <w:r>
+                            <w:instrText> NUMPAGES </w:instrText>
+                          </w:r>
+                          <w:r>
+                            <w:fldChar w:fldCharType="separate"/>
+                          </w:r>
+                          <w:r>
+                            <w:t>6</w:t>
+                          </w:r>
+                          <w:r>
+                            <w:fldChar w:fldCharType="end"/>
+                          </w:r>
+                        </w:p>
+                      </w:txbxContent>
+                    </wps:txbx>
+                    <wps:bodyPr anchor="t" lIns="0" tIns="0" rIns="0" bIns="0">
+                      <a:noAutofit/>
+                    </wps:bodyPr>
+                  </wps:wsp>
+                </a:graphicData>
+              </a:graphic>
+            </wp:anchor>
+          </w:drawing>
+        </mc:Choice>
+        <mc:Fallback>
+          <w:pict>
+            <v:rect fillcolor="#FFFFFF" stroked="f" strokeweight="0pt" style="position:absolute;rotation:0;width:127.55pt;height:13.05pt;mso-wrap-distance-left:9pt;mso-wrap-distance-right:9pt;mso-wrap-distance-top:0pt;mso-wrap-distance-bottom:0pt;margin-top:793.15pt;mso-position-vertical-relative:text;margin-left:436.65pt;mso-position-horizontal-relative:text">
+              <v:textbox inset="0in,0in,0in,0in">
+                <w:txbxContent>
+                  <w:p>
+                    <w:pPr>
+                      <w:pStyle w:val="HSeitenzahl"/>
+                      <w:spacing w:lineRule="exact" w:line="240" w:before="0" w:after="120"/>
+                      <w:jc w:val="right"/>
+                      <w:rPr/>
+                    </w:pPr>
+                    <w:r>
+                      <w:rPr/>
+                      <w:t xml:space="preserve">Seite </w:t>
+                    </w:r>
+                    <w:r>
+                      <w:rPr/>
+                      <w:fldChar w:fldCharType="begin"/>
+                    </w:r>
+                    <w:r>
+                      <w:instrText> PAGE </w:instrText>
+                    </w:r>
+                    <w:r>
+                      <w:fldChar w:fldCharType="separate"/>
+                    </w:r>
+                    <w:r>
+                      <w:t>6</w:t>
+                    </w:r>
+                    <w:r>
+                      <w:fldChar w:fldCharType="end"/>
+                    </w:r>
+                    <w:r>
+                      <w:rPr/>
+                      <w:t xml:space="preserve"> von </w:t>
+                    </w:r>
+                    <w:r>
+                      <w:rPr/>
+                      <w:fldChar w:fldCharType="begin"/>
+                    </w:r>
+                    <w:r>
+                      <w:instrText> NUMPAGES </w:instrText>
+                    </w:r>
+                    <w:r>
+                      <w:fldChar w:fldCharType="separate"/>
+                    </w:r>
+                    <w:r>
+                      <w:t>6</w:t>
+                    </w:r>
+                    <w:r>
+                      <w:fldChar w:fldCharType="end"/>
+                    </w:r>
+                  </w:p>
+                </w:txbxContent>
+              </v:textbox>
+              <w10:wrap type="square"/>
+            </v:rect>
+          </w:pict>
+        </mc:Fallback>
+      </mc:AlternateContent>
     </w:r>
   </w:p>
 </w:ftr>
 </file>
 
 <file path=word/header1.xml><?xml version="1.0" encoding="utf-8"?>
-<w:hdr xmlns:o="urn:schemas-microsoft-com:office:office" xmlns:r="http://schemas.openxmlformats.org/officeDocument/2006/relationships" xmlns:v="urn:schemas-microsoft-com:vml" xmlns:w="http://schemas.openxmlformats.org/wordprocessingml/2006/main" xmlns:w10="urn:schemas-microsoft-com:office:word" xmlns:wp="http://schemas.openxmlformats.org/drawingml/2006/wordprocessingDrawing">
+<w:hdr xmlns:o="urn:schemas-microsoft-com:office:office" xmlns:r="http://schemas.openxmlformats.org/officeDocument/2006/relationships" xmlns:v="urn:schemas-microsoft-com:vml" xmlns:w="http://schemas.openxmlformats.org/wordprocessingml/2006/main" xmlns:w10="urn:schemas-microsoft-com:office:word" xmlns:wp="http://schemas.openxmlformats.org/drawingml/2006/wordprocessingDrawing" xmlns:wps="http://schemas.microsoft.com/office/word/2010/wordprocessingShape" xmlns:wpg="http://schemas.microsoft.com/office/word/2010/wordprocessingGroup" xmlns:mc="http://schemas.openxmlformats.org/markup-compatibility/2006" xmlns:wp14="http://schemas.microsoft.com/office/word/2010/wordprocessingDrawing" xmlns:w14="http://schemas.microsoft.com/office/word/2010/wordml" mc:Ignorable="w14 wp14">
   <w:p>
     <w:pPr>
       <w:pStyle w:val="HFlietext"/>
@@ -2745,7 +2985,7 @@
     <w:r>
       <w:rPr/>
       <w:drawing>
-        <wp:anchor behindDoc="1" distT="0" distB="0" distL="114300" distR="114300" simplePos="0" locked="0" layoutInCell="1" allowOverlap="1" relativeHeight="7">
+        <wp:anchor behindDoc="1" distT="0" distB="0" distL="114300" distR="114300" simplePos="0" locked="0" layoutInCell="1" allowOverlap="1" relativeHeight="14">
           <wp:simplePos x="0" y="0"/>
           <wp:positionH relativeFrom="page">
             <wp:posOffset>4625340</wp:posOffset>
@@ -2756,7 +2996,7 @@
           <wp:extent cx="2063115" cy="504825"/>
           <wp:effectExtent l="0" t="0" r="0" b="0"/>
           <wp:wrapSquare wrapText="bothSides"/>
-          <wp:docPr id="1" name="Picture" descr=""/>
+          <wp:docPr id="2" name="Bild1" descr=""/>
           <wp:cNvGraphicFramePr>
             <a:graphicFrameLocks xmlns:a="http://schemas.openxmlformats.org/drawingml/2006/main" noChangeAspect="1"/>
           </wp:cNvGraphicFramePr>
@@ -2764,7 +3004,7 @@
             <a:graphicData uri="http://schemas.openxmlformats.org/drawingml/2006/picture">
               <pic:pic xmlns:pic="http://schemas.openxmlformats.org/drawingml/2006/picture">
                 <pic:nvPicPr>
-                  <pic:cNvPr id="1" name="Picture" descr=""/>
+                  <pic:cNvPr id="2" name="Bild1" descr=""/>
                   <pic:cNvPicPr>
                     <a:picLocks noChangeAspect="1" noChangeArrowheads="1"/>
                   </pic:cNvPicPr>
@@ -2797,7 +3037,7 @@
         </wp:anchor>
       </w:drawing>
       <w:drawing>
-        <wp:anchor behindDoc="1" distT="0" distB="0" distL="114300" distR="114300" simplePos="0" locked="0" layoutInCell="1" allowOverlap="1" relativeHeight="14">
+        <wp:anchor behindDoc="1" distT="0" distB="0" distL="114300" distR="114300" simplePos="0" locked="0" layoutInCell="1" allowOverlap="1" relativeHeight="20">
           <wp:simplePos x="0" y="0"/>
           <wp:positionH relativeFrom="page">
             <wp:posOffset>953770</wp:posOffset>
@@ -2808,7 +3048,7 @@
           <wp:extent cx="1211580" cy="506730"/>
           <wp:effectExtent l="0" t="0" r="0" b="0"/>
           <wp:wrapSquare wrapText="bothSides"/>
-          <wp:docPr id="2" name="Picture" descr=""/>
+          <wp:docPr id="3" name="Bild2" descr=""/>
           <wp:cNvGraphicFramePr>
             <a:graphicFrameLocks xmlns:a="http://schemas.openxmlformats.org/drawingml/2006/main" noChangeAspect="1"/>
           </wp:cNvGraphicFramePr>
@@ -2816,7 +3056,7 @@
             <a:graphicData uri="http://schemas.openxmlformats.org/drawingml/2006/picture">
               <pic:pic xmlns:pic="http://schemas.openxmlformats.org/drawingml/2006/picture">
                 <pic:nvPicPr>
-                  <pic:cNvPr id="2" name="Picture" descr=""/>
+                  <pic:cNvPr id="3" name="Bild2" descr=""/>
                   <pic:cNvPicPr>
                     <a:picLocks noChangeAspect="1" noChangeArrowheads="1"/>
                   </pic:cNvPicPr>
@@ -2898,6 +3138,7 @@
       <w:rPr>
         <w:rFonts w:ascii="Symbol" w:hAnsi="Symbol" w:cs="Symbol" w:hint="default"/>
         <w:sz w:val="24"/>
+        <w:rFonts w:cs="Symbol"/>
       </w:rPr>
     </w:lvl>
     <w:lvl w:ilvl="1">
@@ -2913,6 +3154,7 @@
       </w:pPr>
       <w:rPr>
         <w:rFonts w:ascii="OpenSymbol" w:hAnsi="OpenSymbol" w:cs="OpenSymbol" w:hint="default"/>
+        <w:rFonts w:cs="OpenSymbol"/>
       </w:rPr>
     </w:lvl>
     <w:lvl w:ilvl="2">
@@ -2928,6 +3170,7 @@
       </w:pPr>
       <w:rPr>
         <w:rFonts w:ascii="OpenSymbol" w:hAnsi="OpenSymbol" w:cs="OpenSymbol" w:hint="default"/>
+        <w:rFonts w:cs="OpenSymbol"/>
       </w:rPr>
     </w:lvl>
     <w:lvl w:ilvl="3">
@@ -2944,6 +3187,7 @@
       <w:rPr>
         <w:rFonts w:ascii="Symbol" w:hAnsi="Symbol" w:cs="Symbol" w:hint="default"/>
         <w:sz w:val="24"/>
+        <w:rFonts w:cs="Symbol"/>
       </w:rPr>
     </w:lvl>
     <w:lvl w:ilvl="4">
@@ -2959,6 +3203,7 @@
       </w:pPr>
       <w:rPr>
         <w:rFonts w:ascii="OpenSymbol" w:hAnsi="OpenSymbol" w:cs="OpenSymbol" w:hint="default"/>
+        <w:rFonts w:cs="OpenSymbol"/>
       </w:rPr>
     </w:lvl>
     <w:lvl w:ilvl="5">
@@ -2974,6 +3219,7 @@
       </w:pPr>
       <w:rPr>
         <w:rFonts w:ascii="OpenSymbol" w:hAnsi="OpenSymbol" w:cs="OpenSymbol" w:hint="default"/>
+        <w:rFonts w:cs="OpenSymbol"/>
       </w:rPr>
     </w:lvl>
     <w:lvl w:ilvl="6">
@@ -2990,6 +3236,7 @@
       <w:rPr>
         <w:rFonts w:ascii="Symbol" w:hAnsi="Symbol" w:cs="Symbol" w:hint="default"/>
         <w:sz w:val="24"/>
+        <w:rFonts w:cs="Symbol"/>
       </w:rPr>
     </w:lvl>
     <w:lvl w:ilvl="7">
@@ -3005,6 +3252,7 @@
       </w:pPr>
       <w:rPr>
         <w:rFonts w:ascii="OpenSymbol" w:hAnsi="OpenSymbol" w:cs="OpenSymbol" w:hint="default"/>
+        <w:rFonts w:cs="OpenSymbol"/>
       </w:rPr>
     </w:lvl>
     <w:lvl w:ilvl="8">
@@ -3020,6 +3268,7 @@
       </w:pPr>
       <w:rPr>
         <w:rFonts w:ascii="OpenSymbol" w:hAnsi="OpenSymbol" w:cs="OpenSymbol" w:hint="default"/>
+        <w:rFonts w:cs="OpenSymbol"/>
       </w:rPr>
     </w:lvl>
   </w:abstractNum>
@@ -3038,6 +3287,7 @@
       <w:rPr>
         <w:rFonts w:ascii="Symbol" w:hAnsi="Symbol" w:cs="Symbol" w:hint="default"/>
         <w:sz w:val="24"/>
+        <w:rFonts w:cs="Symbol"/>
       </w:rPr>
     </w:lvl>
     <w:lvl w:ilvl="1">
@@ -3053,6 +3303,7 @@
       </w:pPr>
       <w:rPr>
         <w:rFonts w:ascii="OpenSymbol" w:hAnsi="OpenSymbol" w:cs="OpenSymbol" w:hint="default"/>
+        <w:rFonts w:cs="OpenSymbol"/>
       </w:rPr>
     </w:lvl>
     <w:lvl w:ilvl="2">
@@ -3068,6 +3319,7 @@
       </w:pPr>
       <w:rPr>
         <w:rFonts w:ascii="OpenSymbol" w:hAnsi="OpenSymbol" w:cs="OpenSymbol" w:hint="default"/>
+        <w:rFonts w:cs="OpenSymbol"/>
       </w:rPr>
     </w:lvl>
     <w:lvl w:ilvl="3">
@@ -3084,6 +3336,7 @@
       <w:rPr>
         <w:rFonts w:ascii="Symbol" w:hAnsi="Symbol" w:cs="Symbol" w:hint="default"/>
         <w:sz w:val="24"/>
+        <w:rFonts w:cs="Symbol"/>
       </w:rPr>
     </w:lvl>
     <w:lvl w:ilvl="4">
@@ -3099,6 +3352,7 @@
       </w:pPr>
       <w:rPr>
         <w:rFonts w:ascii="OpenSymbol" w:hAnsi="OpenSymbol" w:cs="OpenSymbol" w:hint="default"/>
+        <w:rFonts w:cs="OpenSymbol"/>
       </w:rPr>
     </w:lvl>
     <w:lvl w:ilvl="5">
@@ -3114,6 +3368,7 @@
       </w:pPr>
       <w:rPr>
         <w:rFonts w:ascii="OpenSymbol" w:hAnsi="OpenSymbol" w:cs="OpenSymbol" w:hint="default"/>
+        <w:rFonts w:cs="OpenSymbol"/>
       </w:rPr>
     </w:lvl>
     <w:lvl w:ilvl="6">
@@ -3130,6 +3385,7 @@
       <w:rPr>
         <w:rFonts w:ascii="Symbol" w:hAnsi="Symbol" w:cs="Symbol" w:hint="default"/>
         <w:sz w:val="24"/>
+        <w:rFonts w:cs="Symbol"/>
       </w:rPr>
     </w:lvl>
     <w:lvl w:ilvl="7">
@@ -3145,6 +3401,7 @@
       </w:pPr>
       <w:rPr>
         <w:rFonts w:ascii="OpenSymbol" w:hAnsi="OpenSymbol" w:cs="OpenSymbol" w:hint="default"/>
+        <w:rFonts w:cs="OpenSymbol"/>
       </w:rPr>
     </w:lvl>
     <w:lvl w:ilvl="8">
@@ -3160,6 +3417,7 @@
       </w:pPr>
       <w:rPr>
         <w:rFonts w:ascii="OpenSymbol" w:hAnsi="OpenSymbol" w:cs="OpenSymbol" w:hint="default"/>
+        <w:rFonts w:cs="OpenSymbol"/>
       </w:rPr>
     </w:lvl>
   </w:abstractNum>
@@ -3178,6 +3436,7 @@
       <w:rPr>
         <w:rFonts w:ascii="Symbol" w:hAnsi="Symbol" w:cs="Symbol" w:hint="default"/>
         <w:sz w:val="24"/>
+        <w:rFonts w:cs="Symbol"/>
       </w:rPr>
     </w:lvl>
     <w:lvl w:ilvl="1">
@@ -3193,6 +3452,7 @@
       </w:pPr>
       <w:rPr>
         <w:rFonts w:ascii="OpenSymbol" w:hAnsi="OpenSymbol" w:cs="OpenSymbol" w:hint="default"/>
+        <w:rFonts w:cs="OpenSymbol"/>
       </w:rPr>
     </w:lvl>
     <w:lvl w:ilvl="2">
@@ -3208,6 +3468,7 @@
       </w:pPr>
       <w:rPr>
         <w:rFonts w:ascii="OpenSymbol" w:hAnsi="OpenSymbol" w:cs="OpenSymbol" w:hint="default"/>
+        <w:rFonts w:cs="OpenSymbol"/>
       </w:rPr>
     </w:lvl>
     <w:lvl w:ilvl="3">
@@ -3224,6 +3485,7 @@
       <w:rPr>
         <w:rFonts w:ascii="Symbol" w:hAnsi="Symbol" w:cs="Symbol" w:hint="default"/>
         <w:sz w:val="24"/>
+        <w:rFonts w:cs="Symbol"/>
       </w:rPr>
     </w:lvl>
     <w:lvl w:ilvl="4">
@@ -3239,6 +3501,7 @@
       </w:pPr>
       <w:rPr>
         <w:rFonts w:ascii="OpenSymbol" w:hAnsi="OpenSymbol" w:cs="OpenSymbol" w:hint="default"/>
+        <w:rFonts w:cs="OpenSymbol"/>
       </w:rPr>
     </w:lvl>
     <w:lvl w:ilvl="5">
@@ -3254,6 +3517,7 @@
       </w:pPr>
       <w:rPr>
         <w:rFonts w:ascii="OpenSymbol" w:hAnsi="OpenSymbol" w:cs="OpenSymbol" w:hint="default"/>
+        <w:rFonts w:cs="OpenSymbol"/>
       </w:rPr>
     </w:lvl>
     <w:lvl w:ilvl="6">
@@ -3270,6 +3534,7 @@
       <w:rPr>
         <w:rFonts w:ascii="Symbol" w:hAnsi="Symbol" w:cs="Symbol" w:hint="default"/>
         <w:sz w:val="24"/>
+        <w:rFonts w:cs="Symbol"/>
       </w:rPr>
     </w:lvl>
     <w:lvl w:ilvl="7">
@@ -3285,6 +3550,7 @@
       </w:pPr>
       <w:rPr>
         <w:rFonts w:ascii="OpenSymbol" w:hAnsi="OpenSymbol" w:cs="OpenSymbol" w:hint="default"/>
+        <w:rFonts w:cs="OpenSymbol"/>
       </w:rPr>
     </w:lvl>
     <w:lvl w:ilvl="8">
@@ -3300,6 +3566,7 @@
       </w:pPr>
       <w:rPr>
         <w:rFonts w:ascii="OpenSymbol" w:hAnsi="OpenSymbol" w:cs="OpenSymbol" w:hint="default"/>
+        <w:rFonts w:cs="OpenSymbol"/>
       </w:rPr>
     </w:lvl>
   </w:abstractNum>
@@ -3318,6 +3585,7 @@
       <w:rPr>
         <w:rFonts w:ascii="Symbol" w:hAnsi="Symbol" w:cs="Symbol" w:hint="default"/>
         <w:sz w:val="24"/>
+        <w:rFonts w:cs="Symbol"/>
       </w:rPr>
     </w:lvl>
     <w:lvl w:ilvl="1">
@@ -3333,6 +3601,7 @@
       </w:pPr>
       <w:rPr>
         <w:rFonts w:ascii="OpenSymbol" w:hAnsi="OpenSymbol" w:cs="OpenSymbol" w:hint="default"/>
+        <w:rFonts w:cs="OpenSymbol"/>
       </w:rPr>
     </w:lvl>
     <w:lvl w:ilvl="2">
@@ -3348,6 +3617,7 @@
       </w:pPr>
       <w:rPr>
         <w:rFonts w:ascii="OpenSymbol" w:hAnsi="OpenSymbol" w:cs="OpenSymbol" w:hint="default"/>
+        <w:rFonts w:cs="OpenSymbol"/>
       </w:rPr>
     </w:lvl>
     <w:lvl w:ilvl="3">
@@ -3364,6 +3634,7 @@
       <w:rPr>
         <w:rFonts w:ascii="Symbol" w:hAnsi="Symbol" w:cs="Symbol" w:hint="default"/>
         <w:sz w:val="24"/>
+        <w:rFonts w:cs="Symbol"/>
       </w:rPr>
     </w:lvl>
     <w:lvl w:ilvl="4">
@@ -3379,6 +3650,7 @@
       </w:pPr>
       <w:rPr>
         <w:rFonts w:ascii="OpenSymbol" w:hAnsi="OpenSymbol" w:cs="OpenSymbol" w:hint="default"/>
+        <w:rFonts w:cs="OpenSymbol"/>
       </w:rPr>
     </w:lvl>
     <w:lvl w:ilvl="5">
@@ -3394,6 +3666,7 @@
       </w:pPr>
       <w:rPr>
         <w:rFonts w:ascii="OpenSymbol" w:hAnsi="OpenSymbol" w:cs="OpenSymbol" w:hint="default"/>
+        <w:rFonts w:cs="OpenSymbol"/>
       </w:rPr>
     </w:lvl>
     <w:lvl w:ilvl="6">
@@ -3410,6 +3683,7 @@
       <w:rPr>
         <w:rFonts w:ascii="Symbol" w:hAnsi="Symbol" w:cs="Symbol" w:hint="default"/>
         <w:sz w:val="24"/>
+        <w:rFonts w:cs="Symbol"/>
       </w:rPr>
     </w:lvl>
     <w:lvl w:ilvl="7">
@@ -3425,6 +3699,7 @@
       </w:pPr>
       <w:rPr>
         <w:rFonts w:ascii="OpenSymbol" w:hAnsi="OpenSymbol" w:cs="OpenSymbol" w:hint="default"/>
+        <w:rFonts w:cs="OpenSymbol"/>
       </w:rPr>
     </w:lvl>
     <w:lvl w:ilvl="8">
@@ -3440,6 +3715,7 @@
       </w:pPr>
       <w:rPr>
         <w:rFonts w:ascii="OpenSymbol" w:hAnsi="OpenSymbol" w:cs="OpenSymbol" w:hint="default"/>
+        <w:rFonts w:cs="OpenSymbol"/>
       </w:rPr>
     </w:lvl>
   </w:abstractNum>
@@ -3458,6 +3734,7 @@
       <w:rPr>
         <w:rFonts w:ascii="Symbol" w:hAnsi="Symbol" w:cs="Symbol" w:hint="default"/>
         <w:sz w:val="24"/>
+        <w:rFonts w:cs="Symbol"/>
       </w:rPr>
     </w:lvl>
     <w:lvl w:ilvl="1">
@@ -3473,6 +3750,7 @@
       </w:pPr>
       <w:rPr>
         <w:rFonts w:ascii="OpenSymbol" w:hAnsi="OpenSymbol" w:cs="OpenSymbol" w:hint="default"/>
+        <w:rFonts w:cs="OpenSymbol"/>
       </w:rPr>
     </w:lvl>
     <w:lvl w:ilvl="2">
@@ -3488,6 +3766,7 @@
       </w:pPr>
       <w:rPr>
         <w:rFonts w:ascii="OpenSymbol" w:hAnsi="OpenSymbol" w:cs="OpenSymbol" w:hint="default"/>
+        <w:rFonts w:cs="OpenSymbol"/>
       </w:rPr>
     </w:lvl>
     <w:lvl w:ilvl="3">
@@ -3504,6 +3783,7 @@
       <w:rPr>
         <w:rFonts w:ascii="Symbol" w:hAnsi="Symbol" w:cs="Symbol" w:hint="default"/>
         <w:sz w:val="24"/>
+        <w:rFonts w:cs="Symbol"/>
       </w:rPr>
     </w:lvl>
     <w:lvl w:ilvl="4">
@@ -3519,6 +3799,7 @@
       </w:pPr>
       <w:rPr>
         <w:rFonts w:ascii="OpenSymbol" w:hAnsi="OpenSymbol" w:cs="OpenSymbol" w:hint="default"/>
+        <w:rFonts w:cs="OpenSymbol"/>
       </w:rPr>
     </w:lvl>
     <w:lvl w:ilvl="5">
@@ -3534,6 +3815,7 @@
       </w:pPr>
       <w:rPr>
         <w:rFonts w:ascii="OpenSymbol" w:hAnsi="OpenSymbol" w:cs="OpenSymbol" w:hint="default"/>
+        <w:rFonts w:cs="OpenSymbol"/>
       </w:rPr>
     </w:lvl>
     <w:lvl w:ilvl="6">
@@ -3550,6 +3832,7 @@
       <w:rPr>
         <w:rFonts w:ascii="Symbol" w:hAnsi="Symbol" w:cs="Symbol" w:hint="default"/>
         <w:sz w:val="24"/>
+        <w:rFonts w:cs="Symbol"/>
       </w:rPr>
     </w:lvl>
     <w:lvl w:ilvl="7">
@@ -3565,6 +3848,7 @@
       </w:pPr>
       <w:rPr>
         <w:rFonts w:ascii="OpenSymbol" w:hAnsi="OpenSymbol" w:cs="OpenSymbol" w:hint="default"/>
+        <w:rFonts w:cs="OpenSymbol"/>
       </w:rPr>
     </w:lvl>
     <w:lvl w:ilvl="8">
@@ -3580,6 +3864,7 @@
       </w:pPr>
       <w:rPr>
         <w:rFonts w:ascii="OpenSymbol" w:hAnsi="OpenSymbol" w:cs="OpenSymbol" w:hint="default"/>
+        <w:rFonts w:cs="OpenSymbol"/>
       </w:rPr>
     </w:lvl>
   </w:abstractNum>
@@ -3598,6 +3883,7 @@
       <w:rPr>
         <w:rFonts w:ascii="Symbol" w:hAnsi="Symbol" w:cs="Symbol" w:hint="default"/>
         <w:sz w:val="24"/>
+        <w:rFonts w:cs="Symbol"/>
       </w:rPr>
     </w:lvl>
     <w:lvl w:ilvl="1">
@@ -3613,6 +3899,7 @@
       </w:pPr>
       <w:rPr>
         <w:rFonts w:ascii="OpenSymbol" w:hAnsi="OpenSymbol" w:cs="OpenSymbol" w:hint="default"/>
+        <w:rFonts w:cs="OpenSymbol"/>
       </w:rPr>
     </w:lvl>
     <w:lvl w:ilvl="2">
@@ -3628,6 +3915,7 @@
       </w:pPr>
       <w:rPr>
         <w:rFonts w:ascii="OpenSymbol" w:hAnsi="OpenSymbol" w:cs="OpenSymbol" w:hint="default"/>
+        <w:rFonts w:cs="OpenSymbol"/>
       </w:rPr>
     </w:lvl>
     <w:lvl w:ilvl="3">
@@ -3644,6 +3932,7 @@
       <w:rPr>
         <w:rFonts w:ascii="Symbol" w:hAnsi="Symbol" w:cs="Symbol" w:hint="default"/>
         <w:sz w:val="24"/>
+        <w:rFonts w:cs="Symbol"/>
       </w:rPr>
     </w:lvl>
     <w:lvl w:ilvl="4">
@@ -3659,6 +3948,7 @@
       </w:pPr>
       <w:rPr>
         <w:rFonts w:ascii="OpenSymbol" w:hAnsi="OpenSymbol" w:cs="OpenSymbol" w:hint="default"/>
+        <w:rFonts w:cs="OpenSymbol"/>
       </w:rPr>
     </w:lvl>
     <w:lvl w:ilvl="5">
@@ -3674,6 +3964,7 @@
       </w:pPr>
       <w:rPr>
         <w:rFonts w:ascii="OpenSymbol" w:hAnsi="OpenSymbol" w:cs="OpenSymbol" w:hint="default"/>
+        <w:rFonts w:cs="OpenSymbol"/>
       </w:rPr>
     </w:lvl>
     <w:lvl w:ilvl="6">
@@ -3690,6 +3981,7 @@
       <w:rPr>
         <w:rFonts w:ascii="Symbol" w:hAnsi="Symbol" w:cs="Symbol" w:hint="default"/>
         <w:sz w:val="24"/>
+        <w:rFonts w:cs="Symbol"/>
       </w:rPr>
     </w:lvl>
     <w:lvl w:ilvl="7">
@@ -3705,6 +3997,7 @@
       </w:pPr>
       <w:rPr>
         <w:rFonts w:ascii="OpenSymbol" w:hAnsi="OpenSymbol" w:cs="OpenSymbol" w:hint="default"/>
+        <w:rFonts w:cs="OpenSymbol"/>
       </w:rPr>
     </w:lvl>
     <w:lvl w:ilvl="8">
@@ -3720,6 +4013,7 @@
       </w:pPr>
       <w:rPr>
         <w:rFonts w:ascii="OpenSymbol" w:hAnsi="OpenSymbol" w:cs="OpenSymbol" w:hint="default"/>
+        <w:rFonts w:cs="OpenSymbol"/>
       </w:rPr>
     </w:lvl>
   </w:abstractNum>
@@ -3867,7 +4161,7 @@
 </file>
 
 <file path=word/styles.xml><?xml version="1.0" encoding="utf-8"?>
-<w:styles xmlns:w="http://schemas.openxmlformats.org/wordprocessingml/2006/main">
+<w:styles xmlns:w="http://schemas.openxmlformats.org/wordprocessingml/2006/main" xmlns:w14="http://schemas.microsoft.com/office/word/2010/wordml" xmlns:mc="http://schemas.openxmlformats.org/markup-compatibility/2006" mc:Ignorable="w14">
   <w:docDefaults>
     <w:rPrDefault>
       <w:rPr>
@@ -3879,34 +4173,34 @@
       <w:pPr/>
     </w:pPrDefault>
   </w:docDefaults>
-  <w:latentStyles w:count="267" w:defQFormat="0" w:defUnhideWhenUsed="0" w:defSemiHidden="0" w:defUIPriority="0" w:defLockedState="0">
-    <w:lsdException w:qFormat="1" w:name="Normal"/>
-    <w:lsdException w:qFormat="1" w:name="heading 1"/>
-    <w:lsdException w:unhideWhenUsed="1" w:semiHidden="1" w:qFormat="1" w:name="heading 2"/>
-    <w:lsdException w:unhideWhenUsed="1" w:semiHidden="1" w:qFormat="1" w:name="heading 3"/>
-    <w:lsdException w:unhideWhenUsed="1" w:semiHidden="1" w:qFormat="1" w:name="heading 4"/>
-    <w:lsdException w:unhideWhenUsed="1" w:semiHidden="1" w:qFormat="1" w:name="heading 5"/>
-    <w:lsdException w:unhideWhenUsed="1" w:semiHidden="1" w:qFormat="1" w:name="heading 6"/>
-    <w:lsdException w:unhideWhenUsed="1" w:semiHidden="1" w:qFormat="1" w:name="heading 7"/>
-    <w:lsdException w:unhideWhenUsed="1" w:semiHidden="1" w:qFormat="1" w:name="heading 8"/>
-    <w:lsdException w:unhideWhenUsed="1" w:semiHidden="1" w:qFormat="1" w:name="heading 9"/>
-    <w:lsdException w:unhideWhenUsed="1" w:semiHidden="1" w:qFormat="1" w:name="caption"/>
-    <w:lsdException w:qFormat="1" w:name="Title"/>
-    <w:lsdException w:qFormat="1" w:name="Subtitle"/>
-    <w:lsdException w:uiPriority="99" w:name="Hyperlink"/>
-    <w:lsdException w:qFormat="1" w:name="Strong"/>
-    <w:lsdException w:qFormat="1" w:name="Emphasis"/>
-    <w:lsdException w:uiPriority="99" w:name="Normal (Web)"/>
-    <w:lsdException w:qFormat="1" w:name="No Spacing"/>
-    <w:lsdException w:qFormat="1" w:name="List Paragraph"/>
-    <w:lsdException w:qFormat="1" w:name="Quote"/>
-    <w:lsdException w:qFormat="1" w:name="Intense Quote"/>
-    <w:lsdException w:qFormat="1" w:name="Subtle Emphasis"/>
-    <w:lsdException w:qFormat="1" w:name="Intense Emphasis"/>
-    <w:lsdException w:qFormat="1" w:name="Subtle Reference"/>
-    <w:lsdException w:qFormat="1" w:name="Intense Reference"/>
-    <w:lsdException w:qFormat="1" w:name="Book Title"/>
-    <w:lsdException w:unhideWhenUsed="1" w:semiHidden="1" w:qFormat="1" w:name="TOC Heading"/>
+  <w:latentStyles w:defLockedState="0" w:defUIPriority="0" w:defSemiHidden="0" w:defUnhideWhenUsed="0" w:defQFormat="0" w:count="267">
+    <w:lsdException w:name="Normal" w:qFormat="1"/>
+    <w:lsdException w:name="heading 1" w:qFormat="1"/>
+    <w:lsdException w:name="heading 2" w:semiHidden="1" w:unhideWhenUsed="1" w:qFormat="1"/>
+    <w:lsdException w:name="heading 3" w:semiHidden="1" w:unhideWhenUsed="1" w:qFormat="1"/>
+    <w:lsdException w:name="heading 4" w:semiHidden="1" w:unhideWhenUsed="1" w:qFormat="1"/>
+    <w:lsdException w:name="heading 5" w:semiHidden="1" w:unhideWhenUsed="1" w:qFormat="1"/>
+    <w:lsdException w:name="heading 6" w:semiHidden="1" w:unhideWhenUsed="1" w:qFormat="1"/>
+    <w:lsdException w:name="heading 7" w:semiHidden="1" w:unhideWhenUsed="1" w:qFormat="1"/>
+    <w:lsdException w:name="heading 8" w:semiHidden="1" w:unhideWhenUsed="1" w:qFormat="1"/>
+    <w:lsdException w:name="heading 9" w:semiHidden="1" w:unhideWhenUsed="1" w:qFormat="1"/>
+    <w:lsdException w:name="caption" w:semiHidden="1" w:unhideWhenUsed="1" w:qFormat="1"/>
+    <w:lsdException w:name="Title" w:qFormat="1"/>
+    <w:lsdException w:name="Subtitle" w:qFormat="1"/>
+    <w:lsdException w:name="Hyperlink" w:uiPriority="99"/>
+    <w:lsdException w:name="Strong" w:qFormat="1"/>
+    <w:lsdException w:name="Emphasis" w:qFormat="1"/>
+    <w:lsdException w:name="Normal (Web)" w:uiPriority="99"/>
+    <w:lsdException w:name="No Spacing" w:qFormat="1"/>
+    <w:lsdException w:name="List Paragraph" w:qFormat="1"/>
+    <w:lsdException w:name="Quote" w:qFormat="1"/>
+    <w:lsdException w:name="Intense Quote" w:qFormat="1"/>
+    <w:lsdException w:name="Subtle Emphasis" w:qFormat="1"/>
+    <w:lsdException w:name="Intense Emphasis" w:qFormat="1"/>
+    <w:lsdException w:name="Subtle Reference" w:qFormat="1"/>
+    <w:lsdException w:name="Intense Reference" w:qFormat="1"/>
+    <w:lsdException w:name="Book Title" w:qFormat="1"/>
+    <w:lsdException w:name="TOC Heading" w:semiHidden="1" w:unhideWhenUsed="1" w:qFormat="1"/>
   </w:latentStyles>
   <w:style w:type="paragraph" w:styleId="Normal" w:default="1">
     <w:name w:val="Normal"/>
@@ -3929,10 +4223,10 @@
   </w:style>
   <w:style w:type="paragraph" w:styleId="Berschrift1">
     <w:name w:val="Überschrift 1"/>
-    <w:qFormat/>
+    <w:basedOn w:val="Normal"/>
     <w:link w:val="berschrift1Zchn"/>
+    <w:qFormat/>
     <w:rsid w:val="00610133"/>
-    <w:basedOn w:val="Normal"/>
     <w:pPr>
       <w:keepNext/>
       <w:keepLines/>
@@ -3949,10 +4243,10 @@
   </w:style>
   <w:style w:type="paragraph" w:styleId="Berschrift2">
     <w:name w:val="Überschrift 2"/>
-    <w:qFormat/>
+    <w:basedOn w:val="Normal"/>
     <w:link w:val="berschrift2Zchn"/>
+    <w:qFormat/>
     <w:rsid w:val="00f44f32"/>
-    <w:basedOn w:val="Normal"/>
     <w:pPr>
       <w:keepNext/>
       <w:keepLines/>
@@ -3970,10 +4264,10 @@
   </w:style>
   <w:style w:type="paragraph" w:styleId="Berschrift3">
     <w:name w:val="Überschrift 3"/>
-    <w:qFormat/>
+    <w:basedOn w:val="Normal"/>
     <w:link w:val="berschrift3Zchn"/>
+    <w:qFormat/>
     <w:rsid w:val="00e20271"/>
-    <w:basedOn w:val="Normal"/>
     <w:pPr>
       <w:keepNext/>
       <w:keepLines/>
@@ -3989,12 +4283,12 @@
   </w:style>
   <w:style w:type="paragraph" w:styleId="Berschrift4">
     <w:name w:val="Überschrift 4"/>
-    <w:qFormat/>
+    <w:basedOn w:val="Normal"/>
+    <w:link w:val="berschrift4Zchn"/>
     <w:semiHidden/>
     <w:unhideWhenUsed/>
-    <w:link w:val="berschrift4Zchn"/>
+    <w:qFormat/>
     <w:rsid w:val="00e20271"/>
-    <w:basedOn w:val="Normal"/>
     <w:pPr>
       <w:keepNext/>
       <w:keepLines/>
@@ -4012,12 +4306,12 @@
   </w:style>
   <w:style w:type="paragraph" w:styleId="Berschrift5">
     <w:name w:val="Überschrift 5"/>
-    <w:qFormat/>
+    <w:basedOn w:val="Normal"/>
+    <w:link w:val="berschrift5Zchn"/>
     <w:semiHidden/>
     <w:unhideWhenUsed/>
-    <w:link w:val="berschrift5Zchn"/>
+    <w:qFormat/>
     <w:rsid w:val="00e20271"/>
-    <w:basedOn w:val="Normal"/>
     <w:pPr>
       <w:keepNext/>
       <w:keepLines/>
@@ -4032,23 +4326,23 @@
   <w:style w:type="character" w:styleId="DefaultParagraphFont" w:default="1">
     <w:name w:val="Default Paragraph Font"/>
     <w:uiPriority w:val="1"/>
-    <w:qFormat/>
     <w:semiHidden/>
     <w:unhideWhenUsed/>
+    <w:qFormat/>
     <w:rPr/>
   </w:style>
   <w:style w:type="character" w:styleId="AbsatzStandardschriftart1" w:customStyle="1">
     <w:name w:val="Absatz-Standardschriftart1"/>
-    <w:qFormat/>
     <w:semiHidden/>
+    <w:qFormat/>
     <w:rsid w:val="00ce7edb"/>
     <w:rPr/>
   </w:style>
   <w:style w:type="character" w:styleId="KopfzeileZchn" w:customStyle="1">
     <w:name w:val="Kopfzeile Zchn"/>
+    <w:link w:val="Kopfzeile"/>
     <w:uiPriority w:val="99"/>
     <w:qFormat/>
-    <w:link w:val="Kopfzeile"/>
     <w:rsid w:val="00445496"/>
     <w:rPr>
       <w:rFonts w:ascii="Franklin Gothic Book" w:hAnsi="Franklin Gothic Book"/>
@@ -4059,8 +4353,8 @@
   </w:style>
   <w:style w:type="character" w:styleId="FuzeileZchn" w:customStyle="1">
     <w:name w:val="Fußzeile Zchn"/>
-    <w:qFormat/>
     <w:link w:val="Fuzeile"/>
+    <w:qFormat/>
     <w:rsid w:val="0083029c"/>
     <w:rPr>
       <w:rFonts w:ascii="Franklin Gothic Book" w:hAnsi="Franklin Gothic Book"/>
@@ -4071,8 +4365,8 @@
   </w:style>
   <w:style w:type="character" w:styleId="Berschrift1Zchn" w:customStyle="1">
     <w:name w:val="Überschrift 1 Zchn"/>
-    <w:qFormat/>
     <w:link w:val="berschrift1"/>
+    <w:qFormat/>
     <w:rsid w:val="00610133"/>
     <w:rPr>
       <w:rFonts w:ascii="Franklin Gothic Demi" w:hAnsi="Franklin Gothic Demi" w:eastAsia="Times New Roman"/>
@@ -4085,10 +4379,10 @@
   </w:style>
   <w:style w:type="character" w:styleId="SprechblasentextZchn" w:customStyle="1">
     <w:name w:val="Sprechblasentext Zchn"/>
-    <w:qFormat/>
+    <w:basedOn w:val="DefaultParagraphFont"/>
     <w:link w:val="Sprechblasentext"/>
+    <w:qFormat/>
     <w:rsid w:val="00870615"/>
-    <w:basedOn w:val="DefaultParagraphFont"/>
     <w:rPr>
       <w:rFonts w:ascii="Tahoma" w:hAnsi="Tahoma" w:cs="Tahoma"/>
       <w:sz w:val="16"/>
@@ -4098,9 +4392,9 @@
   </w:style>
   <w:style w:type="character" w:styleId="BookTitle">
     <w:name w:val="Book Title"/>
+    <w:basedOn w:val="DefaultParagraphFont"/>
     <w:qFormat/>
     <w:rsid w:val="00e20271"/>
-    <w:basedOn w:val="DefaultParagraphFont"/>
     <w:rPr>
       <w:b/>
       <w:bCs/>
@@ -4110,10 +4404,10 @@
   </w:style>
   <w:style w:type="character" w:styleId="Berschrift2Zchn" w:customStyle="1">
     <w:name w:val="Überschrift 2 Zchn"/>
-    <w:qFormat/>
+    <w:basedOn w:val="DefaultParagraphFont"/>
     <w:link w:val="berschrift2"/>
+    <w:qFormat/>
     <w:rsid w:val="00f44f32"/>
-    <w:basedOn w:val="DefaultParagraphFont"/>
     <w:rPr>
       <w:rFonts w:ascii="Cambria" w:hAnsi="Cambria" w:cs=""/>
       <w:b/>
@@ -4126,10 +4420,10 @@
   </w:style>
   <w:style w:type="character" w:styleId="Berschrift3Zchn" w:customStyle="1">
     <w:name w:val="Überschrift 3 Zchn"/>
-    <w:qFormat/>
+    <w:basedOn w:val="DefaultParagraphFont"/>
     <w:link w:val="berschrift3"/>
+    <w:qFormat/>
     <w:rsid w:val="0083029c"/>
-    <w:basedOn w:val="DefaultParagraphFont"/>
     <w:rPr>
       <w:rFonts w:ascii="Cambria" w:hAnsi="Cambria" w:cs=""/>
       <w:b/>
@@ -4142,11 +4436,11 @@
   </w:style>
   <w:style w:type="character" w:styleId="Berschrift4Zchn" w:customStyle="1">
     <w:name w:val="Überschrift 4 Zchn"/>
-    <w:qFormat/>
+    <w:basedOn w:val="DefaultParagraphFont"/>
+    <w:link w:val="berschrift4"/>
     <w:semiHidden/>
-    <w:link w:val="berschrift4"/>
+    <w:qFormat/>
     <w:rsid w:val="00e20271"/>
-    <w:basedOn w:val="DefaultParagraphFont"/>
     <w:rPr>
       <w:rFonts w:ascii="Cambria" w:hAnsi="Cambria" w:cs=""/>
       <w:b/>
@@ -4161,11 +4455,11 @@
   </w:style>
   <w:style w:type="character" w:styleId="Berschrift5Zchn" w:customStyle="1">
     <w:name w:val="Überschrift 5 Zchn"/>
-    <w:qFormat/>
+    <w:basedOn w:val="DefaultParagraphFont"/>
+    <w:link w:val="berschrift5"/>
     <w:semiHidden/>
-    <w:link w:val="berschrift5"/>
+    <w:qFormat/>
     <w:rsid w:val="00e20271"/>
-    <w:basedOn w:val="DefaultParagraphFont"/>
     <w:rPr>
       <w:rFonts w:ascii="Cambria" w:hAnsi="Cambria" w:cs=""/>
       <w:color w:val="243F60"/>
@@ -4176,10 +4470,10 @@
   </w:style>
   <w:style w:type="character" w:styleId="TitelZchn" w:customStyle="1">
     <w:name w:val="Titel Zchn"/>
-    <w:qFormat/>
+    <w:basedOn w:val="DefaultParagraphFont"/>
     <w:link w:val="Titel"/>
+    <w:qFormat/>
     <w:rsid w:val="005a4900"/>
-    <w:basedOn w:val="DefaultParagraphFont"/>
     <w:rPr>
       <w:rFonts w:ascii="Cambria" w:hAnsi="Cambria" w:cs=""/>
       <w:color w:val="17365D"/>
@@ -4191,10 +4485,10 @@
   </w:style>
   <w:style w:type="character" w:styleId="AufgabeZchn" w:customStyle="1">
     <w:name w:val="Aufgabe Zchn"/>
-    <w:qFormat/>
+    <w:basedOn w:val="DefaultParagraphFont"/>
     <w:link w:val="Aufgabe"/>
+    <w:qFormat/>
     <w:rsid w:val="00c95785"/>
-    <w:basedOn w:val="DefaultParagraphFont"/>
     <w:rPr>
       <w:rFonts w:ascii="Century Gothic" w:hAnsi="Century Gothic"/>
       <w:color w:val="FF0000"/>
@@ -4205,10 +4499,10 @@
   </w:style>
   <w:style w:type="character" w:styleId="AufgabeberschriftZchn" w:customStyle="1">
     <w:name w:val="Aufgabe Überschrift Zchn"/>
-    <w:qFormat/>
+    <w:basedOn w:val="DefaultParagraphFont"/>
     <w:link w:val="Aufgabeberschrift"/>
+    <w:qFormat/>
     <w:rsid w:val="00c95785"/>
-    <w:basedOn w:val="DefaultParagraphFont"/>
     <w:rPr>
       <w:rFonts w:ascii="Century Gothic" w:hAnsi="Century Gothic"/>
       <w:b/>
@@ -4221,10 +4515,10 @@
   </w:style>
   <w:style w:type="character" w:styleId="Internetlink">
     <w:name w:val="Internetlink"/>
+    <w:basedOn w:val="DefaultParagraphFont"/>
     <w:uiPriority w:val="99"/>
     <w:unhideWhenUsed/>
     <w:rsid w:val="00ac063e"/>
-    <w:basedOn w:val="DefaultParagraphFont"/>
     <w:rPr>
       <w:color w:val="0000FF"/>
       <w:u w:val="single"/>
@@ -4360,6 +4654,7 @@
   </w:style>
   <w:style w:type="character" w:styleId="ListLabel18">
     <w:name w:val="ListLabel 18"/>
+    <w:qFormat/>
     <w:rPr>
       <w:rFonts w:cs="Symbol"/>
       <w:sz w:val="24"/>
@@ -4367,12 +4662,14 @@
   </w:style>
   <w:style w:type="character" w:styleId="ListLabel19">
     <w:name w:val="ListLabel 19"/>
+    <w:qFormat/>
     <w:rPr>
       <w:rFonts w:cs="OpenSymbol"/>
     </w:rPr>
   </w:style>
   <w:style w:type="character" w:styleId="ListLabel20">
     <w:name w:val="ListLabel 20"/>
+    <w:qFormat/>
     <w:rPr>
       <w:rFonts w:cs="Symbol"/>
       <w:sz w:val="24"/>
@@ -4380,12 +4677,14 @@
   </w:style>
   <w:style w:type="character" w:styleId="ListLabel21">
     <w:name w:val="ListLabel 21"/>
+    <w:qFormat/>
     <w:rPr>
       <w:rFonts w:cs="OpenSymbol"/>
     </w:rPr>
   </w:style>
   <w:style w:type="character" w:styleId="ListLabel22">
     <w:name w:val="ListLabel 22"/>
+    <w:qFormat/>
     <w:rPr>
       <w:rFonts w:cs="Symbol"/>
       <w:sz w:val="24"/>
@@ -4393,15 +4692,31 @@
   </w:style>
   <w:style w:type="character" w:styleId="ListLabel23">
     <w:name w:val="ListLabel 23"/>
+    <w:qFormat/>
     <w:rPr>
       <w:rFonts w:cs="OpenSymbol"/>
+    </w:rPr>
+  </w:style>
+  <w:style w:type="character" w:styleId="ListLabel24">
+    <w:name w:val="ListLabel 24"/>
+    <w:qFormat/>
+    <w:rPr>
+      <w:rFonts w:ascii="Franklin Gothic Medium" w:hAnsi="Franklin Gothic Medium" w:cs="Symbol"/>
+      <w:sz w:val="24"/>
+    </w:rPr>
+  </w:style>
+  <w:style w:type="character" w:styleId="ListLabel25">
+    <w:name w:val="ListLabel 25"/>
+    <w:qFormat/>
+    <w:rPr>
+      <w:rFonts w:ascii="Franklin Gothic Medium" w:hAnsi="Franklin Gothic Medium" w:cs="OpenSymbol"/>
     </w:rPr>
   </w:style>
   <w:style w:type="paragraph" w:styleId="Berschrift">
     <w:name w:val="Überschrift"/>
-    <w:qFormat/>
     <w:basedOn w:val="Normal"/>
     <w:next w:val="Textkrper"/>
+    <w:qFormat/>
     <w:pPr>
       <w:keepNext/>
       <w:spacing w:before="240" w:after="120"/>
@@ -4445,8 +4760,8 @@
   </w:style>
   <w:style w:type="paragraph" w:styleId="Verzeichnis">
     <w:name w:val="Verzeichnis"/>
-    <w:qFormat/>
     <w:basedOn w:val="Normal"/>
+    <w:qFormat/>
     <w:pPr>
       <w:suppressLineNumbers/>
     </w:pPr>
@@ -4456,11 +4771,11 @@
   </w:style>
   <w:style w:type="paragraph" w:styleId="Kopfzeile">
     <w:name w:val="Kopfzeile"/>
+    <w:basedOn w:val="Normal"/>
+    <w:link w:val="KopfzeileZchn"/>
     <w:uiPriority w:val="99"/>
     <w:unhideWhenUsed/>
-    <w:link w:val="KopfzeileZchn"/>
     <w:rsid w:val="00511b9e"/>
-    <w:basedOn w:val="Normal"/>
     <w:pPr>
       <w:widowControl w:val="false"/>
       <w:tabs>
@@ -4481,10 +4796,10 @@
   </w:style>
   <w:style w:type="paragraph" w:styleId="Fuzeile">
     <w:name w:val="Fußzeile"/>
+    <w:basedOn w:val="Normal"/>
+    <w:link w:val="FuzeileZchn"/>
     <w:unhideWhenUsed/>
-    <w:link w:val="FuzeileZchn"/>
     <w:rsid w:val="007204a3"/>
-    <w:basedOn w:val="Normal"/>
     <w:pPr>
       <w:widowControl w:val="false"/>
       <w:tabs>
@@ -4505,9 +4820,9 @@
   </w:style>
   <w:style w:type="paragraph" w:styleId="HFlietext" w:customStyle="1">
     <w:name w:val="H_Fließtext"/>
+    <w:basedOn w:val="Normal"/>
     <w:qFormat/>
     <w:rsid w:val="00306fbb"/>
-    <w:basedOn w:val="Normal"/>
     <w:pPr>
       <w:spacing w:lineRule="exact" w:line="320"/>
     </w:pPr>
@@ -4515,9 +4830,9 @@
   </w:style>
   <w:style w:type="paragraph" w:styleId="HRandspalte" w:customStyle="1">
     <w:name w:val="H_Randspalte"/>
+    <w:basedOn w:val="HFlietext"/>
     <w:qFormat/>
     <w:rsid w:val="00904ccd"/>
-    <w:basedOn w:val="HFlietext"/>
     <w:pPr>
       <w:spacing w:lineRule="exact" w:line="240"/>
     </w:pPr>
@@ -4527,9 +4842,9 @@
   </w:style>
   <w:style w:type="paragraph" w:styleId="HBetreff" w:customStyle="1">
     <w:name w:val="H_Betreff"/>
+    <w:basedOn w:val="HFlietext"/>
     <w:qFormat/>
     <w:rsid w:val="00904ccd"/>
-    <w:basedOn w:val="HFlietext"/>
     <w:pPr/>
     <w:rPr>
       <w:rFonts w:ascii="Franklin Gothic Medium" w:hAnsi="Franklin Gothic Medium"/>
@@ -4537,11 +4852,11 @@
   </w:style>
   <w:style w:type="paragraph" w:styleId="H3Fliesstext10ptreg" w:customStyle="1">
     <w:name w:val="H_3_Fliesstext_10pt_reg"/>
+    <w:basedOn w:val="Normal"/>
     <w:uiPriority w:val="99"/>
-    <w:qFormat/>
     <w:semiHidden/>
+    <w:qFormat/>
     <w:rsid w:val="007e76d3"/>
-    <w:basedOn w:val="Normal"/>
     <w:pPr>
       <w:widowControl w:val="false"/>
       <w:spacing w:lineRule="atLeast" w:line="270" w:before="170" w:after="0"/>
@@ -4558,9 +4873,9 @@
   </w:style>
   <w:style w:type="paragraph" w:styleId="HDatum" w:customStyle="1">
     <w:name w:val="H_Datum"/>
+    <w:basedOn w:val="HFlietext"/>
     <w:qFormat/>
     <w:rsid w:val="00904ccd"/>
-    <w:basedOn w:val="HFlietext"/>
     <w:pPr/>
     <w:rPr>
       <w:rFonts w:ascii="Franklin Gothic Medium" w:hAnsi="Franklin Gothic Medium"/>
@@ -4569,10 +4884,10 @@
   </w:style>
   <w:style w:type="paragraph" w:styleId="HFlietextunterstrichen" w:customStyle="1">
     <w:name w:val="H_Fließtext_unterstrichen"/>
-    <w:qFormat/>
+    <w:basedOn w:val="HFlietext"/>
     <w:semiHidden/>
+    <w:qFormat/>
     <w:rsid w:val="00904ccd"/>
-    <w:basedOn w:val="HFlietext"/>
     <w:pPr/>
     <w:rPr>
       <w:u w:val="single"/>
@@ -4580,9 +4895,9 @@
   </w:style>
   <w:style w:type="paragraph" w:styleId="HFuzeile" w:customStyle="1">
     <w:name w:val="H_Fußzeile"/>
+    <w:basedOn w:val="HFlietext"/>
     <w:qFormat/>
     <w:rsid w:val="00904ccd"/>
-    <w:basedOn w:val="HFlietext"/>
     <w:pPr>
       <w:spacing w:lineRule="exact" w:line="240"/>
     </w:pPr>
@@ -4593,9 +4908,9 @@
   </w:style>
   <w:style w:type="paragraph" w:styleId="HSeitenzahl" w:customStyle="1">
     <w:name w:val="H_Seitenzahl"/>
+    <w:basedOn w:val="HFlietext"/>
     <w:qFormat/>
     <w:rsid w:val="00904ccd"/>
-    <w:basedOn w:val="HFlietext"/>
     <w:pPr>
       <w:spacing w:lineRule="exact" w:line="240"/>
       <w:jc w:val="right"/>
@@ -4606,11 +4921,11 @@
   </w:style>
   <w:style w:type="paragraph" w:styleId="HBezeichnung" w:customStyle="1">
     <w:name w:val="H_Bezeichnung"/>
-    <w:qFormat/>
+    <w:basedOn w:val="HFlietext"/>
     <w:semiHidden/>
     <w:unhideWhenUsed/>
+    <w:qFormat/>
     <w:rsid w:val="00904ccd"/>
-    <w:basedOn w:val="HFlietext"/>
     <w:pPr/>
     <w:rPr>
       <w:rFonts w:ascii="Franklin Gothic Medium" w:hAnsi="Franklin Gothic Medium"/>
@@ -4620,9 +4935,9 @@
   </w:style>
   <w:style w:type="paragraph" w:styleId="ListParagraph">
     <w:name w:val="List Paragraph"/>
+    <w:basedOn w:val="HFlietext"/>
     <w:qFormat/>
     <w:rsid w:val="00904ccd"/>
-    <w:basedOn w:val="HFlietext"/>
     <w:pPr>
       <w:spacing w:before="0" w:after="120"/>
       <w:ind w:left="720" w:right="0" w:hanging="0"/>
@@ -4632,10 +4947,10 @@
   </w:style>
   <w:style w:type="paragraph" w:styleId="BalloonText">
     <w:name w:val="Balloon Text"/>
-    <w:qFormat/>
+    <w:basedOn w:val="Normal"/>
     <w:link w:val="SprechblasentextZchn"/>
+    <w:qFormat/>
     <w:rsid w:val="00870615"/>
-    <w:basedOn w:val="Normal"/>
     <w:pPr>
       <w:spacing w:before="0" w:after="0"/>
     </w:pPr>
@@ -4647,17 +4962,14 @@
   </w:style>
   <w:style w:type="paragraph" w:styleId="Titel">
     <w:name w:val="Titel"/>
-    <w:qFormat/>
-    <w:link w:val="TitelZchn"/>
-    <w:rsid w:val="005a4900"/>
     <w:basedOn w:val="Normal"/>
     <w:next w:val="Normal"/>
+    <w:link w:val="TitelZchn"/>
+    <w:qFormat/>
+    <w:rsid w:val="005a4900"/>
     <w:pPr>
       <w:pBdr>
-        <w:top w:val="nil"/>
-        <w:left w:val="nil"/>
         <w:bottom w:val="single" w:sz="8" w:space="4" w:color="4F81BD"/>
-        <w:right w:val="nil"/>
       </w:pBdr>
       <w:spacing w:before="0" w:after="300"/>
       <w:contextualSpacing/>
@@ -4672,10 +4984,10 @@
   </w:style>
   <w:style w:type="paragraph" w:styleId="Aufgabe" w:customStyle="1">
     <w:name w:val="Aufgabe"/>
-    <w:qFormat/>
+    <w:basedOn w:val="HFlietext"/>
     <w:link w:val="AufgabeZchn"/>
+    <w:qFormat/>
     <w:rsid w:val="00c95785"/>
-    <w:basedOn w:val="HFlietext"/>
     <w:pPr>
       <w:spacing w:lineRule="auto" w:line="240"/>
     </w:pPr>
@@ -4686,11 +4998,11 @@
   </w:style>
   <w:style w:type="paragraph" w:styleId="Aufgabeberschrift" w:customStyle="1">
     <w:name w:val="Aufgabe Überschrift"/>
-    <w:qFormat/>
-    <w:link w:val="AufgabeberschriftZchn"/>
-    <w:rsid w:val="00c95785"/>
     <w:basedOn w:val="HFlietext"/>
     <w:next w:val="Aufgabe"/>
+    <w:link w:val="AufgabeberschriftZchn"/>
+    <w:qFormat/>
+    <w:rsid w:val="00c95785"/>
     <w:pPr>
       <w:spacing w:lineRule="auto" w:line="240"/>
     </w:pPr>
@@ -4703,11 +5015,11 @@
   </w:style>
   <w:style w:type="paragraph" w:styleId="NormalWeb">
     <w:name w:val="Normal (Web)"/>
+    <w:basedOn w:val="Normal"/>
     <w:uiPriority w:val="99"/>
-    <w:qFormat/>
     <w:unhideWhenUsed/>
+    <w:qFormat/>
     <w:rsid w:val="00ac063e"/>
-    <w:basedOn w:val="Normal"/>
     <w:pPr>
       <w:spacing w:before="0" w:after="280"/>
     </w:pPr>
@@ -4718,15 +5030,15 @@
   </w:style>
   <w:style w:type="paragraph" w:styleId="Rahmeninhalt">
     <w:name w:val="Rahmeninhalt"/>
-    <w:qFormat/>
     <w:basedOn w:val="Normal"/>
+    <w:qFormat/>
     <w:pPr/>
     <w:rPr/>
   </w:style>
   <w:style w:type="paragraph" w:styleId="ObjektmitPfeilspitze">
     <w:name w:val="Objekt mit Pfeilspitze"/>
-    <w:qFormat/>
     <w:basedOn w:val="Normal"/>
+    <w:qFormat/>
     <w:pPr>
       <w:tabs>
         <w:tab w:val="left" w:pos="0" w:leader="none"/>
@@ -4771,8 +5083,8 @@
   </w:style>
   <w:style w:type="paragraph" w:styleId="ObjektmitSchatten">
     <w:name w:val="Objekt mit Schatten"/>
-    <w:qFormat/>
     <w:basedOn w:val="Normal"/>
+    <w:qFormat/>
     <w:pPr>
       <w:tabs>
         <w:tab w:val="left" w:pos="0" w:leader="none"/>
@@ -4817,8 +5129,8 @@
   </w:style>
   <w:style w:type="paragraph" w:styleId="ObjektohneFllung">
     <w:name w:val="Objekt ohne Füllung"/>
-    <w:qFormat/>
     <w:basedOn w:val="Normal"/>
+    <w:qFormat/>
     <w:pPr>
       <w:tabs>
         <w:tab w:val="left" w:pos="0" w:leader="none"/>
@@ -4863,8 +5175,8 @@
   </w:style>
   <w:style w:type="paragraph" w:styleId="ObjektohneFllungundLinie">
     <w:name w:val="Objekt ohne Füllung und Linie"/>
-    <w:qFormat/>
     <w:basedOn w:val="Normal"/>
+    <w:qFormat/>
     <w:pPr>
       <w:tabs>
         <w:tab w:val="left" w:pos="0" w:leader="none"/>
@@ -4909,8 +5221,8 @@
   </w:style>
   <w:style w:type="paragraph" w:styleId="TextkrperBlocksatz">
     <w:name w:val="Textkörper Blocksatz"/>
-    <w:qFormat/>
     <w:basedOn w:val="Normal"/>
+    <w:qFormat/>
     <w:pPr>
       <w:tabs>
         <w:tab w:val="left" w:pos="0" w:leader="none"/>
@@ -4955,8 +5267,8 @@
   </w:style>
   <w:style w:type="paragraph" w:styleId="Titel1">
     <w:name w:val="Titel1"/>
-    <w:qFormat/>
     <w:basedOn w:val="Normal"/>
+    <w:qFormat/>
     <w:pPr>
       <w:tabs>
         <w:tab w:val="left" w:pos="0" w:leader="none"/>
@@ -5001,8 +5313,8 @@
   </w:style>
   <w:style w:type="paragraph" w:styleId="Titel2">
     <w:name w:val="Titel2"/>
-    <w:qFormat/>
     <w:basedOn w:val="Normal"/>
+    <w:qFormat/>
     <w:pPr>
       <w:tabs>
         <w:tab w:val="left" w:pos="0" w:leader="none"/>
@@ -5047,8 +5359,8 @@
   </w:style>
   <w:style w:type="paragraph" w:styleId="Berschrift11">
     <w:name w:val="Überschrift1"/>
-    <w:qFormat/>
     <w:basedOn w:val="Normal"/>
+    <w:qFormat/>
     <w:pPr>
       <w:tabs>
         <w:tab w:val="left" w:pos="0" w:leader="none"/>
@@ -5093,8 +5405,8 @@
   </w:style>
   <w:style w:type="paragraph" w:styleId="Berschrift21">
     <w:name w:val="Überschrift2"/>
-    <w:qFormat/>
     <w:basedOn w:val="Normal"/>
+    <w:qFormat/>
     <w:pPr>
       <w:tabs>
         <w:tab w:val="left" w:pos="0" w:leader="none"/>
@@ -5139,8 +5451,8 @@
   </w:style>
   <w:style w:type="paragraph" w:styleId="Malinie">
     <w:name w:val="Maßlinie"/>
-    <w:qFormat/>
     <w:basedOn w:val="Normal"/>
+    <w:qFormat/>
     <w:pPr>
       <w:tabs>
         <w:tab w:val="left" w:pos="0" w:leader="none"/>
@@ -5235,8 +5547,8 @@
   </w:style>
   <w:style w:type="paragraph" w:styleId="StandardLTGliederung2">
     <w:name w:val="Standard~LT~Gliederung 2"/>
-    <w:qFormat/>
     <w:basedOn w:val="StandardLTGliederung1"/>
+    <w:qFormat/>
     <w:pPr>
       <w:tabs>
         <w:tab w:val="left" w:pos="0" w:leader="none"/>
@@ -5281,8 +5593,8 @@
   </w:style>
   <w:style w:type="paragraph" w:styleId="StandardLTGliederung3">
     <w:name w:val="Standard~LT~Gliederung 3"/>
-    <w:qFormat/>
     <w:basedOn w:val="StandardLTGliederung2"/>
+    <w:qFormat/>
     <w:pPr>
       <w:tabs>
         <w:tab w:val="left" w:pos="0" w:leader="none"/>
@@ -5327,8 +5639,8 @@
   </w:style>
   <w:style w:type="paragraph" w:styleId="StandardLTGliederung4">
     <w:name w:val="Standard~LT~Gliederung 4"/>
-    <w:qFormat/>
     <w:basedOn w:val="StandardLTGliederung3"/>
+    <w:qFormat/>
     <w:pPr>
       <w:tabs>
         <w:tab w:val="left" w:pos="0" w:leader="none"/>
@@ -5373,8 +5685,8 @@
   </w:style>
   <w:style w:type="paragraph" w:styleId="StandardLTGliederung5">
     <w:name w:val="Standard~LT~Gliederung 5"/>
-    <w:qFormat/>
     <w:basedOn w:val="StandardLTGliederung4"/>
+    <w:qFormat/>
     <w:pPr>
       <w:tabs>
         <w:tab w:val="left" w:pos="0" w:leader="none"/>
@@ -5419,8 +5731,8 @@
   </w:style>
   <w:style w:type="paragraph" w:styleId="StandardLTGliederung6">
     <w:name w:val="Standard~LT~Gliederung 6"/>
-    <w:qFormat/>
     <w:basedOn w:val="StandardLTGliederung5"/>
+    <w:qFormat/>
     <w:pPr>
       <w:tabs>
         <w:tab w:val="left" w:pos="0" w:leader="none"/>
@@ -5465,8 +5777,8 @@
   </w:style>
   <w:style w:type="paragraph" w:styleId="StandardLTGliederung7">
     <w:name w:val="Standard~LT~Gliederung 7"/>
-    <w:qFormat/>
     <w:basedOn w:val="StandardLTGliederung6"/>
+    <w:qFormat/>
     <w:pPr>
       <w:tabs>
         <w:tab w:val="left" w:pos="0" w:leader="none"/>
@@ -5511,8 +5823,8 @@
   </w:style>
   <w:style w:type="paragraph" w:styleId="StandardLTGliederung8">
     <w:name w:val="Standard~LT~Gliederung 8"/>
-    <w:qFormat/>
     <w:basedOn w:val="StandardLTGliederung7"/>
+    <w:qFormat/>
     <w:pPr>
       <w:tabs>
         <w:tab w:val="left" w:pos="0" w:leader="none"/>
@@ -5557,8 +5869,8 @@
   </w:style>
   <w:style w:type="paragraph" w:styleId="StandardLTGliederung9">
     <w:name w:val="Standard~LT~Gliederung 9"/>
-    <w:qFormat/>
     <w:basedOn w:val="StandardLTGliederung8"/>
+    <w:qFormat/>
     <w:pPr>
       <w:tabs>
         <w:tab w:val="left" w:pos="0" w:leader="none"/>
@@ -5837,8 +6149,8 @@
   </w:style>
   <w:style w:type="paragraph" w:styleId="Gray1">
     <w:name w:val="gray1"/>
-    <w:qFormat/>
     <w:basedOn w:val="Default"/>
+    <w:qFormat/>
     <w:pPr>
       <w:spacing w:before="0" w:after="0"/>
       <w:ind w:left="0" w:right="0" w:hanging="0"/>
@@ -5851,8 +6163,8 @@
   </w:style>
   <w:style w:type="paragraph" w:styleId="Gray2">
     <w:name w:val="gray2"/>
-    <w:qFormat/>
     <w:basedOn w:val="Default"/>
+    <w:qFormat/>
     <w:pPr>
       <w:spacing w:before="0" w:after="0"/>
       <w:ind w:left="0" w:right="0" w:hanging="0"/>
@@ -5865,8 +6177,8 @@
   </w:style>
   <w:style w:type="paragraph" w:styleId="Gray3">
     <w:name w:val="gray3"/>
-    <w:qFormat/>
     <w:basedOn w:val="Default"/>
+    <w:qFormat/>
     <w:pPr>
       <w:spacing w:before="0" w:after="0"/>
       <w:ind w:left="0" w:right="0" w:hanging="0"/>
@@ -5879,8 +6191,8 @@
   </w:style>
   <w:style w:type="paragraph" w:styleId="Bw1">
     <w:name w:val="bw1"/>
-    <w:qFormat/>
     <w:basedOn w:val="Default"/>
+    <w:qFormat/>
     <w:pPr>
       <w:spacing w:before="0" w:after="0"/>
       <w:ind w:left="0" w:right="0" w:hanging="0"/>
@@ -5893,8 +6205,8 @@
   </w:style>
   <w:style w:type="paragraph" w:styleId="Bw2">
     <w:name w:val="bw2"/>
-    <w:qFormat/>
     <w:basedOn w:val="Default"/>
+    <w:qFormat/>
     <w:pPr>
       <w:spacing w:before="0" w:after="0"/>
       <w:ind w:left="0" w:right="0" w:hanging="0"/>
@@ -5907,8 +6219,8 @@
   </w:style>
   <w:style w:type="paragraph" w:styleId="Bw3">
     <w:name w:val="bw3"/>
-    <w:qFormat/>
     <w:basedOn w:val="Default"/>
+    <w:qFormat/>
     <w:pPr>
       <w:spacing w:before="0" w:after="0"/>
       <w:ind w:left="0" w:right="0" w:hanging="0"/>
@@ -5921,8 +6233,8 @@
   </w:style>
   <w:style w:type="paragraph" w:styleId="Orange1">
     <w:name w:val="orange1"/>
-    <w:qFormat/>
     <w:basedOn w:val="Default"/>
+    <w:qFormat/>
     <w:pPr>
       <w:spacing w:before="0" w:after="0"/>
       <w:ind w:left="0" w:right="0" w:hanging="0"/>
@@ -5935,8 +6247,8 @@
   </w:style>
   <w:style w:type="paragraph" w:styleId="Orange2">
     <w:name w:val="orange2"/>
-    <w:qFormat/>
     <w:basedOn w:val="Default"/>
+    <w:qFormat/>
     <w:pPr>
       <w:spacing w:before="0" w:after="0"/>
       <w:ind w:left="0" w:right="0" w:hanging="0"/>
@@ -5949,8 +6261,8 @@
   </w:style>
   <w:style w:type="paragraph" w:styleId="Orange3">
     <w:name w:val="orange3"/>
-    <w:qFormat/>
     <w:basedOn w:val="Default"/>
+    <w:qFormat/>
     <w:pPr>
       <w:spacing w:before="0" w:after="0"/>
       <w:ind w:left="0" w:right="0" w:hanging="0"/>
@@ -5963,8 +6275,8 @@
   </w:style>
   <w:style w:type="paragraph" w:styleId="Turquoise1">
     <w:name w:val="turquoise1"/>
-    <w:qFormat/>
     <w:basedOn w:val="Default"/>
+    <w:qFormat/>
     <w:pPr>
       <w:spacing w:before="0" w:after="0"/>
       <w:ind w:left="0" w:right="0" w:hanging="0"/>
@@ -5977,8 +6289,8 @@
   </w:style>
   <w:style w:type="paragraph" w:styleId="Turquoise2">
     <w:name w:val="turquoise2"/>
-    <w:qFormat/>
     <w:basedOn w:val="Default"/>
+    <w:qFormat/>
     <w:pPr>
       <w:spacing w:before="0" w:after="0"/>
       <w:ind w:left="0" w:right="0" w:hanging="0"/>
@@ -5991,8 +6303,8 @@
   </w:style>
   <w:style w:type="paragraph" w:styleId="Turquoise3">
     <w:name w:val="turquoise3"/>
-    <w:qFormat/>
     <w:basedOn w:val="Default"/>
+    <w:qFormat/>
     <w:pPr>
       <w:spacing w:before="0" w:after="0"/>
       <w:ind w:left="0" w:right="0" w:hanging="0"/>
@@ -6005,8 +6317,8 @@
   </w:style>
   <w:style w:type="paragraph" w:styleId="Blue1">
     <w:name w:val="blue1"/>
-    <w:qFormat/>
     <w:basedOn w:val="Default"/>
+    <w:qFormat/>
     <w:pPr>
       <w:spacing w:before="0" w:after="0"/>
       <w:ind w:left="0" w:right="0" w:hanging="0"/>
@@ -6019,8 +6331,8 @@
   </w:style>
   <w:style w:type="paragraph" w:styleId="Blue2">
     <w:name w:val="blue2"/>
-    <w:qFormat/>
     <w:basedOn w:val="Default"/>
+    <w:qFormat/>
     <w:pPr>
       <w:spacing w:before="0" w:after="0"/>
       <w:ind w:left="0" w:right="0" w:hanging="0"/>
@@ -6033,8 +6345,8 @@
   </w:style>
   <w:style w:type="paragraph" w:styleId="Blue3">
     <w:name w:val="blue3"/>
-    <w:qFormat/>
     <w:basedOn w:val="Default"/>
+    <w:qFormat/>
     <w:pPr>
       <w:spacing w:before="0" w:after="0"/>
       <w:ind w:left="0" w:right="0" w:hanging="0"/>
@@ -6047,8 +6359,8 @@
   </w:style>
   <w:style w:type="paragraph" w:styleId="Sun1">
     <w:name w:val="sun1"/>
-    <w:qFormat/>
     <w:basedOn w:val="Default"/>
+    <w:qFormat/>
     <w:pPr>
       <w:spacing w:before="0" w:after="0"/>
       <w:ind w:left="0" w:right="0" w:hanging="0"/>
@@ -6061,8 +6373,8 @@
   </w:style>
   <w:style w:type="paragraph" w:styleId="Sun2">
     <w:name w:val="sun2"/>
-    <w:qFormat/>
     <w:basedOn w:val="Default"/>
+    <w:qFormat/>
     <w:pPr>
       <w:spacing w:before="0" w:after="0"/>
       <w:ind w:left="0" w:right="0" w:hanging="0"/>
@@ -6075,8 +6387,8 @@
   </w:style>
   <w:style w:type="paragraph" w:styleId="Sun3">
     <w:name w:val="sun3"/>
-    <w:qFormat/>
     <w:basedOn w:val="Default"/>
+    <w:qFormat/>
     <w:pPr>
       <w:spacing w:before="0" w:after="0"/>
       <w:ind w:left="0" w:right="0" w:hanging="0"/>
@@ -6089,8 +6401,8 @@
   </w:style>
   <w:style w:type="paragraph" w:styleId="Earth1">
     <w:name w:val="earth1"/>
-    <w:qFormat/>
     <w:basedOn w:val="Default"/>
+    <w:qFormat/>
     <w:pPr>
       <w:spacing w:before="0" w:after="0"/>
       <w:ind w:left="0" w:right="0" w:hanging="0"/>
@@ -6103,8 +6415,8 @@
   </w:style>
   <w:style w:type="paragraph" w:styleId="Earth2">
     <w:name w:val="earth2"/>
-    <w:qFormat/>
     <w:basedOn w:val="Default"/>
+    <w:qFormat/>
     <w:pPr>
       <w:spacing w:before="0" w:after="0"/>
       <w:ind w:left="0" w:right="0" w:hanging="0"/>
@@ -6117,8 +6429,8 @@
   </w:style>
   <w:style w:type="paragraph" w:styleId="Earth3">
     <w:name w:val="earth3"/>
-    <w:qFormat/>
     <w:basedOn w:val="Default"/>
+    <w:qFormat/>
     <w:pPr>
       <w:spacing w:before="0" w:after="0"/>
       <w:ind w:left="0" w:right="0" w:hanging="0"/>
@@ -6131,8 +6443,8 @@
   </w:style>
   <w:style w:type="paragraph" w:styleId="Green1">
     <w:name w:val="green1"/>
-    <w:qFormat/>
     <w:basedOn w:val="Default"/>
+    <w:qFormat/>
     <w:pPr>
       <w:spacing w:before="0" w:after="0"/>
       <w:ind w:left="0" w:right="0" w:hanging="0"/>
@@ -6145,8 +6457,8 @@
   </w:style>
   <w:style w:type="paragraph" w:styleId="Green2">
     <w:name w:val="green2"/>
-    <w:qFormat/>
     <w:basedOn w:val="Default"/>
+    <w:qFormat/>
     <w:pPr>
       <w:spacing w:before="0" w:after="0"/>
       <w:ind w:left="0" w:right="0" w:hanging="0"/>
@@ -6159,8 +6471,8 @@
   </w:style>
   <w:style w:type="paragraph" w:styleId="Green3">
     <w:name w:val="green3"/>
-    <w:qFormat/>
     <w:basedOn w:val="Default"/>
+    <w:qFormat/>
     <w:pPr>
       <w:spacing w:before="0" w:after="0"/>
       <w:ind w:left="0" w:right="0" w:hanging="0"/>
@@ -6173,8 +6485,8 @@
   </w:style>
   <w:style w:type="paragraph" w:styleId="Seetang1">
     <w:name w:val="seetang1"/>
-    <w:qFormat/>
     <w:basedOn w:val="Default"/>
+    <w:qFormat/>
     <w:pPr>
       <w:spacing w:before="0" w:after="0"/>
       <w:ind w:left="0" w:right="0" w:hanging="0"/>
@@ -6187,8 +6499,8 @@
   </w:style>
   <w:style w:type="paragraph" w:styleId="Seetang2">
     <w:name w:val="seetang2"/>
-    <w:qFormat/>
     <w:basedOn w:val="Default"/>
+    <w:qFormat/>
     <w:pPr>
       <w:spacing w:before="0" w:after="0"/>
       <w:ind w:left="0" w:right="0" w:hanging="0"/>
@@ -6201,8 +6513,8 @@
   </w:style>
   <w:style w:type="paragraph" w:styleId="Seetang3">
     <w:name w:val="seetang3"/>
-    <w:qFormat/>
     <w:basedOn w:val="Default"/>
+    <w:qFormat/>
     <w:pPr>
       <w:spacing w:before="0" w:after="0"/>
       <w:ind w:left="0" w:right="0" w:hanging="0"/>
@@ -6215,8 +6527,8 @@
   </w:style>
   <w:style w:type="paragraph" w:styleId="Lightblue1">
     <w:name w:val="lightblue1"/>
-    <w:qFormat/>
     <w:basedOn w:val="Default"/>
+    <w:qFormat/>
     <w:pPr>
       <w:spacing w:before="0" w:after="0"/>
       <w:ind w:left="0" w:right="0" w:hanging="0"/>
@@ -6229,8 +6541,8 @@
   </w:style>
   <w:style w:type="paragraph" w:styleId="Lightblue2">
     <w:name w:val="lightblue2"/>
-    <w:qFormat/>
     <w:basedOn w:val="Default"/>
+    <w:qFormat/>
     <w:pPr>
       <w:spacing w:before="0" w:after="0"/>
       <w:ind w:left="0" w:right="0" w:hanging="0"/>
@@ -6243,8 +6555,8 @@
   </w:style>
   <w:style w:type="paragraph" w:styleId="Lightblue3">
     <w:name w:val="lightblue3"/>
-    <w:qFormat/>
     <w:basedOn w:val="Default"/>
+    <w:qFormat/>
     <w:pPr>
       <w:spacing w:before="0" w:after="0"/>
       <w:ind w:left="0" w:right="0" w:hanging="0"/>
@@ -6257,8 +6569,8 @@
   </w:style>
   <w:style w:type="paragraph" w:styleId="Yellow1">
     <w:name w:val="yellow1"/>
-    <w:qFormat/>
     <w:basedOn w:val="Default"/>
+    <w:qFormat/>
     <w:pPr>
       <w:spacing w:before="0" w:after="0"/>
       <w:ind w:left="0" w:right="0" w:hanging="0"/>
@@ -6271,8 +6583,8 @@
   </w:style>
   <w:style w:type="paragraph" w:styleId="Yellow2">
     <w:name w:val="yellow2"/>
-    <w:qFormat/>
     <w:basedOn w:val="Default"/>
+    <w:qFormat/>
     <w:pPr>
       <w:spacing w:before="0" w:after="0"/>
       <w:ind w:left="0" w:right="0" w:hanging="0"/>
@@ -6285,8 +6597,8 @@
   </w:style>
   <w:style w:type="paragraph" w:styleId="Yellow3">
     <w:name w:val="yellow3"/>
-    <w:qFormat/>
     <w:basedOn w:val="Default"/>
+    <w:qFormat/>
     <w:pPr>
       <w:spacing w:before="0" w:after="0"/>
       <w:ind w:left="0" w:right="0" w:hanging="0"/>
@@ -6433,8 +6745,8 @@
   </w:style>
   <w:style w:type="paragraph" w:styleId="Gliederung2">
     <w:name w:val="Gliederung 2"/>
-    <w:qFormat/>
     <w:basedOn w:val="Gliederung1"/>
+    <w:qFormat/>
     <w:pPr>
       <w:tabs>
         <w:tab w:val="left" w:pos="0" w:leader="none"/>
@@ -6479,8 +6791,8 @@
   </w:style>
   <w:style w:type="paragraph" w:styleId="Gliederung3">
     <w:name w:val="Gliederung 3"/>
-    <w:qFormat/>
     <w:basedOn w:val="Gliederung2"/>
+    <w:qFormat/>
     <w:pPr>
       <w:tabs>
         <w:tab w:val="left" w:pos="0" w:leader="none"/>
@@ -6525,8 +6837,8 @@
   </w:style>
   <w:style w:type="paragraph" w:styleId="Gliederung4">
     <w:name w:val="Gliederung 4"/>
-    <w:qFormat/>
     <w:basedOn w:val="Gliederung3"/>
+    <w:qFormat/>
     <w:pPr>
       <w:tabs>
         <w:tab w:val="left" w:pos="0" w:leader="none"/>
@@ -6571,8 +6883,8 @@
   </w:style>
   <w:style w:type="paragraph" w:styleId="Gliederung5">
     <w:name w:val="Gliederung 5"/>
-    <w:qFormat/>
     <w:basedOn w:val="Gliederung4"/>
+    <w:qFormat/>
     <w:pPr>
       <w:tabs>
         <w:tab w:val="left" w:pos="0" w:leader="none"/>
@@ -6617,8 +6929,8 @@
   </w:style>
   <w:style w:type="paragraph" w:styleId="Gliederung6">
     <w:name w:val="Gliederung 6"/>
-    <w:qFormat/>
     <w:basedOn w:val="Gliederung5"/>
+    <w:qFormat/>
     <w:pPr>
       <w:tabs>
         <w:tab w:val="left" w:pos="0" w:leader="none"/>
@@ -6663,8 +6975,8 @@
   </w:style>
   <w:style w:type="paragraph" w:styleId="Gliederung7">
     <w:name w:val="Gliederung 7"/>
-    <w:qFormat/>
     <w:basedOn w:val="Gliederung6"/>
+    <w:qFormat/>
     <w:pPr>
       <w:tabs>
         <w:tab w:val="left" w:pos="0" w:leader="none"/>
@@ -6709,8 +7021,8 @@
   </w:style>
   <w:style w:type="paragraph" w:styleId="Gliederung8">
     <w:name w:val="Gliederung 8"/>
-    <w:qFormat/>
     <w:basedOn w:val="Gliederung7"/>
+    <w:qFormat/>
     <w:pPr>
       <w:tabs>
         <w:tab w:val="left" w:pos="0" w:leader="none"/>
@@ -6755,8 +7067,8 @@
   </w:style>
   <w:style w:type="paragraph" w:styleId="Gliederung9">
     <w:name w:val="Gliederung 9"/>
-    <w:qFormat/>
     <w:basedOn w:val="Gliederung8"/>
+    <w:qFormat/>
     <w:pPr>
       <w:tabs>
         <w:tab w:val="left" w:pos="0" w:leader="none"/>
@@ -6816,7 +7128,7 @@
       <w:lang w:val="de-DE" w:eastAsia="de-DE" w:bidi="ar-SA"/>
     </w:rPr>
   </w:style>
-  <w:style w:type="paragraph" w:styleId="ListLabel24">
+  <w:style w:type="paragraph" w:styleId="ListLabel26">
     <w:name w:val="ListLabel 2"/>
     <w:qFormat/>
     <w:pPr>
@@ -7185,8 +7497,8 @@
   </w:style>
   <w:style w:type="paragraph" w:styleId="Titel1LTGliederung2">
     <w:name w:val="Titel1~LT~Gliederung 2"/>
-    <w:qFormat/>
     <w:basedOn w:val="Titel1LTGliederung1"/>
+    <w:qFormat/>
     <w:pPr>
       <w:tabs>
         <w:tab w:val="left" w:pos="0" w:leader="none"/>
@@ -7231,8 +7543,8 @@
   </w:style>
   <w:style w:type="paragraph" w:styleId="Titel1LTGliederung3">
     <w:name w:val="Titel1~LT~Gliederung 3"/>
-    <w:qFormat/>
     <w:basedOn w:val="Titel1LTGliederung2"/>
+    <w:qFormat/>
     <w:pPr>
       <w:tabs>
         <w:tab w:val="left" w:pos="0" w:leader="none"/>
@@ -7277,8 +7589,8 @@
   </w:style>
   <w:style w:type="paragraph" w:styleId="Titel1LTGliederung4">
     <w:name w:val="Titel1~LT~Gliederung 4"/>
-    <w:qFormat/>
     <w:basedOn w:val="Titel1LTGliederung3"/>
+    <w:qFormat/>
     <w:pPr>
       <w:tabs>
         <w:tab w:val="left" w:pos="0" w:leader="none"/>
@@ -7323,8 +7635,8 @@
   </w:style>
   <w:style w:type="paragraph" w:styleId="Titel1LTGliederung5">
     <w:name w:val="Titel1~LT~Gliederung 5"/>
-    <w:qFormat/>
     <w:basedOn w:val="Titel1LTGliederung4"/>
+    <w:qFormat/>
     <w:pPr>
       <w:tabs>
         <w:tab w:val="left" w:pos="0" w:leader="none"/>
@@ -7369,8 +7681,8 @@
   </w:style>
   <w:style w:type="paragraph" w:styleId="Titel1LTGliederung6">
     <w:name w:val="Titel1~LT~Gliederung 6"/>
-    <w:qFormat/>
     <w:basedOn w:val="Titel1LTGliederung5"/>
+    <w:qFormat/>
     <w:pPr>
       <w:tabs>
         <w:tab w:val="left" w:pos="0" w:leader="none"/>
@@ -7415,8 +7727,8 @@
   </w:style>
   <w:style w:type="paragraph" w:styleId="Titel1LTGliederung7">
     <w:name w:val="Titel1~LT~Gliederung 7"/>
-    <w:qFormat/>
     <w:basedOn w:val="Titel1LTGliederung6"/>
+    <w:qFormat/>
     <w:pPr>
       <w:tabs>
         <w:tab w:val="left" w:pos="0" w:leader="none"/>
@@ -7461,8 +7773,8 @@
   </w:style>
   <w:style w:type="paragraph" w:styleId="Titel1LTGliederung8">
     <w:name w:val="Titel1~LT~Gliederung 8"/>
-    <w:qFormat/>
     <w:basedOn w:val="Titel1LTGliederung7"/>
+    <w:qFormat/>
     <w:pPr>
       <w:tabs>
         <w:tab w:val="left" w:pos="0" w:leader="none"/>
@@ -7507,8 +7819,8 @@
   </w:style>
   <w:style w:type="paragraph" w:styleId="Titel1LTGliederung9">
     <w:name w:val="Titel1~LT~Gliederung 9"/>
-    <w:qFormat/>
     <w:basedOn w:val="Titel1LTGliederung8"/>
+    <w:qFormat/>
     <w:pPr>
       <w:tabs>
         <w:tab w:val="left" w:pos="0" w:leader="none"/>
@@ -7755,8 +8067,8 @@
   </w:style>
   <w:style w:type="paragraph" w:styleId="Zitat">
     <w:name w:val="Zitat"/>
-    <w:qFormat/>
     <w:basedOn w:val="Normal"/>
+    <w:qFormat/>
     <w:pPr/>
     <w:rPr/>
   </w:style>
@@ -7768,15 +8080,22 @@
   </w:style>
   <w:style w:type="paragraph" w:styleId="TabellenInhalt">
     <w:name w:val="Tabellen Inhalt"/>
-    <w:qFormat/>
     <w:basedOn w:val="Normal"/>
+    <w:qFormat/>
     <w:pPr/>
     <w:rPr/>
   </w:style>
   <w:style w:type="paragraph" w:styleId="Tabellenberschrift">
     <w:name w:val="Tabellen Überschrift"/>
-    <w:qFormat/>
     <w:basedOn w:val="TabellenInhalt"/>
+    <w:qFormat/>
+    <w:pPr/>
+    <w:rPr/>
+  </w:style>
+  <w:style w:type="paragraph" w:styleId="Quotations">
+    <w:name w:val="Quotations"/>
+    <w:basedOn w:val="Normal"/>
+    <w:qFormat/>
     <w:pPr/>
     <w:rPr/>
   </w:style>
@@ -7792,7 +8111,7 @@
     <w:semiHidden/>
     <w:unhideWhenUsed/>
     <w:tblPr>
-      <w:tblInd w:type="dxa" w:w="0"/>
+      <w:tblInd w:w="0" w:type="dxa"/>
       <w:tblCellMar>
         <w:top w:w="0" w:type="dxa"/>
         <w:left w:w="108" w:type="dxa"/>
@@ -7807,12 +8126,12 @@
     <w:rsid w:val="000e22b1"/>
     <w:tblPr>
       <w:tblBorders>
-        <w:top w:space="0" w:sz="4" w:color="auto" w:val="single"/>
-        <w:left w:space="0" w:sz="4" w:color="auto" w:val="single"/>
-        <w:bottom w:space="0" w:sz="4" w:color="auto" w:val="single"/>
-        <w:right w:space="0" w:sz="4" w:color="auto" w:val="single"/>
-        <w:insideH w:space="0" w:sz="4" w:color="auto" w:val="single"/>
-        <w:insideV w:space="0" w:sz="4" w:color="auto" w:val="single"/>
+        <w:top w:val="single" w:color="auto" w:sz="4" w:space="0"/>
+        <w:left w:val="single" w:color="auto" w:sz="4" w:space="0"/>
+        <w:bottom w:val="single" w:color="auto" w:sz="4" w:space="0"/>
+        <w:right w:val="single" w:color="auto" w:sz="4" w:space="0"/>
+        <w:insideH w:val="single" w:color="auto" w:sz="4" w:space="0"/>
+        <w:insideV w:val="single" w:color="auto" w:sz="4" w:space="0"/>
       </w:tblBorders>
     </w:tblPr>
   </w:style>
@@ -7824,29 +8143,29 @@
       <w:tblStyleRowBandSize w:val="1"/>
       <w:tblStyleColBandSize w:val="1"/>
       <w:tblBorders>
-        <w:top w:space="0" w:sz="8" w:themeColor="accent6" w:color="F79646" w:val="single"/>
-        <w:left w:space="0" w:sz="8" w:themeColor="accent6" w:color="F79646" w:val="single"/>
-        <w:bottom w:space="0" w:sz="8" w:themeColor="accent6" w:color="F79646" w:val="single"/>
-        <w:right w:space="0" w:sz="8" w:themeColor="accent6" w:color="F79646" w:val="single"/>
+        <w:top w:val="single" w:color="F79646" w:themeColor="accent6" w:sz="8" w:space="0"/>
+        <w:left w:val="single" w:color="F79646" w:themeColor="accent6" w:sz="8" w:space="0"/>
+        <w:bottom w:val="single" w:color="F79646" w:themeColor="accent6" w:sz="8" w:space="0"/>
+        <w:right w:val="single" w:color="F79646" w:themeColor="accent6" w:sz="8" w:space="0"/>
       </w:tblBorders>
     </w:tblPr>
     <w:tblStylePr w:type="firstRow">
       <w:pPr>
-        <w:spacing w:lineRule="auto" w:after="0" w:line="240" w:before="0"/>
+        <w:spacing w:before="0" w:after="0" w:line="240" w:lineRule="auto"/>
       </w:pPr>
       <w:rPr>
         <w:b/>
         <w:bCs/>
-        <w:color w:themeColor="background1" w:val="FFFFFF"/>
+        <w:color w:val="FFFFFF" w:themeColor="background1"/>
       </w:rPr>
       <w:tblPr/>
       <w:tcPr>
-        <w:shd w:themeFill="accent6" w:fill="F79646" w:color="auto" w:val="clear"/>
+        <w:shd w:val="clear" w:color="auto" w:fill="F79646" w:themeFill="accent6"/>
       </w:tcPr>
     </w:tblStylePr>
     <w:tblStylePr w:type="lastRow">
       <w:pPr>
-        <w:spacing w:lineRule="auto" w:after="0" w:line="240" w:before="0"/>
+        <w:spacing w:before="0" w:after="0" w:line="240" w:lineRule="auto"/>
       </w:pPr>
       <w:rPr>
         <w:b/>
@@ -7855,10 +8174,10 @@
       <w:tblPr/>
       <w:tcPr>
         <w:tcBorders>
-          <w:top w:space="0" w:sz="6" w:themeColor="accent6" w:color="F79646" w:val="double"/>
-          <w:left w:space="0" w:sz="8" w:themeColor="accent6" w:color="F79646" w:val="single"/>
-          <w:bottom w:space="0" w:sz="8" w:themeColor="accent6" w:color="F79646" w:val="single"/>
-          <w:right w:space="0" w:sz="8" w:themeColor="accent6" w:color="F79646" w:val="single"/>
+          <w:top w:val="double" w:color="F79646" w:themeColor="accent6" w:sz="6" w:space="0"/>
+          <w:left w:val="single" w:color="F79646" w:themeColor="accent6" w:sz="8" w:space="0"/>
+          <w:bottom w:val="single" w:color="F79646" w:themeColor="accent6" w:sz="8" w:space="0"/>
+          <w:right w:val="single" w:color="F79646" w:themeColor="accent6" w:sz="8" w:space="0"/>
         </w:tcBorders>
       </w:tcPr>
     </w:tblStylePr>
@@ -7880,10 +8199,10 @@
       <w:tblPr/>
       <w:tcPr>
         <w:tcBorders>
-          <w:top w:space="0" w:sz="8" w:themeColor="accent6" w:color="F79646" w:val="single"/>
-          <w:left w:space="0" w:sz="8" w:themeColor="accent6" w:color="F79646" w:val="single"/>
-          <w:bottom w:space="0" w:sz="8" w:themeColor="accent6" w:color="F79646" w:val="single"/>
-          <w:right w:space="0" w:sz="8" w:themeColor="accent6" w:color="F79646" w:val="single"/>
+          <w:top w:val="single" w:color="F79646" w:themeColor="accent6" w:sz="8" w:space="0"/>
+          <w:left w:val="single" w:color="F79646" w:themeColor="accent6" w:sz="8" w:space="0"/>
+          <w:bottom w:val="single" w:color="F79646" w:themeColor="accent6" w:sz="8" w:space="0"/>
+          <w:right w:val="single" w:color="F79646" w:themeColor="accent6" w:sz="8" w:space="0"/>
         </w:tcBorders>
       </w:tcPr>
     </w:tblStylePr>
@@ -7891,10 +8210,10 @@
       <w:tblPr/>
       <w:tcPr>
         <w:tcBorders>
-          <w:top w:space="0" w:sz="8" w:themeColor="accent6" w:color="F79646" w:val="single"/>
-          <w:left w:space="0" w:sz="8" w:themeColor="accent6" w:color="F79646" w:val="single"/>
-          <w:bottom w:space="0" w:sz="8" w:themeColor="accent6" w:color="F79646" w:val="single"/>
-          <w:right w:space="0" w:sz="8" w:themeColor="accent6" w:color="F79646" w:val="single"/>
+          <w:top w:val="single" w:color="F79646" w:themeColor="accent6" w:sz="8" w:space="0"/>
+          <w:left w:val="single" w:color="F79646" w:themeColor="accent6" w:sz="8" w:space="0"/>
+          <w:bottom w:val="single" w:color="F79646" w:themeColor="accent6" w:sz="8" w:space="0"/>
+          <w:right w:val="single" w:color="F79646" w:themeColor="accent6" w:sz="8" w:space="0"/>
         </w:tcBorders>
       </w:tcPr>
     </w:tblStylePr>
@@ -7906,16 +8225,16 @@
     <w:rsid w:val="00cb7556"/>
     <w:tblPr>
       <w:tblBorders>
-        <w:top w:space="0" w:sz="4" w:color="F8DB08" w:val="single"/>
-        <w:left w:space="0" w:sz="4" w:color="F8DB08" w:val="single"/>
-        <w:bottom w:space="0" w:sz="4" w:color="F8DB08" w:val="single"/>
-        <w:right w:space="0" w:sz="4" w:color="F8DB08" w:val="single"/>
-        <w:insideH w:space="0" w:sz="4" w:color="F8DB08" w:val="single"/>
-        <w:insideV w:space="0" w:sz="4" w:color="F8DB08" w:val="single"/>
+        <w:top w:val="single" w:color="F8DB08" w:sz="4" w:space="0"/>
+        <w:left w:val="single" w:color="F8DB08" w:sz="4" w:space="0"/>
+        <w:bottom w:val="single" w:color="F8DB08" w:sz="4" w:space="0"/>
+        <w:right w:val="single" w:color="F8DB08" w:sz="4" w:space="0"/>
+        <w:insideH w:val="single" w:color="F8DB08" w:sz="4" w:space="0"/>
+        <w:insideV w:val="single" w:color="F8DB08" w:sz="4" w:space="0"/>
       </w:tblBorders>
     </w:tblPr>
     <w:tcPr>
-      <w:shd w:fill="auto" w:color="auto" w:val="clear"/>
+      <w:shd w:val="clear" w:color="auto" w:fill="auto"/>
     </w:tcPr>
     <w:tblStylePr w:type="firstRow">
       <w:rPr>
@@ -7926,10 +8245,10 @@
       <w:tblPr/>
       <w:tcPr>
         <w:tcBorders>
-          <w:tl2br w:space="0" w:sz="0" w:color="auto" w:val="none"/>
-          <w:tr2bl w:space="0" w:sz="0" w:color="auto" w:val="none"/>
+          <w:tl2br w:val="none" w:color="auto" w:sz="0" w:space="0"/>
+          <w:tr2bl w:val="none" w:color="auto" w:sz="0" w:space="0"/>
         </w:tcBorders>
-        <w:shd w:fill="FFFFFF" w:color="000080" w:val="solid"/>
+        <w:shd w:val="solid" w:color="000080" w:fill="FFFFFF"/>
       </w:tcPr>
     </w:tblStylePr>
     <w:tblStylePr w:type="lastRow">
@@ -7941,8 +8260,8 @@
       <w:tblPr/>
       <w:tcPr>
         <w:tcBorders>
-          <w:tl2br w:space="0" w:sz="0" w:color="auto" w:val="none"/>
-          <w:tr2bl w:space="0" w:sz="0" w:color="auto" w:val="none"/>
+          <w:tl2br w:val="none" w:color="auto" w:sz="0" w:space="0"/>
+          <w:tr2bl w:val="none" w:color="auto" w:sz="0" w:space="0"/>
         </w:tcBorders>
       </w:tcPr>
     </w:tblStylePr>
@@ -7955,8 +8274,8 @@
       <w:tblPr/>
       <w:tcPr>
         <w:tcBorders>
-          <w:tl2br w:space="0" w:sz="0" w:color="auto" w:val="none"/>
-          <w:tr2bl w:space="0" w:sz="0" w:color="auto" w:val="none"/>
+          <w:tl2br w:val="none" w:color="auto" w:sz="0" w:space="0"/>
+          <w:tr2bl w:val="none" w:color="auto" w:sz="0" w:space="0"/>
         </w:tcBorders>
       </w:tcPr>
     </w:tblStylePr>
@@ -7970,16 +8289,16 @@
     </w:pPr>
     <w:tblPr>
       <w:tblBorders>
-        <w:top w:space="0" w:sz="6" w:color="000080" w:val="single"/>
-        <w:left w:space="0" w:sz="6" w:color="000080" w:val="single"/>
-        <w:bottom w:space="0" w:sz="6" w:color="000080" w:val="single"/>
-        <w:right w:space="0" w:sz="6" w:color="000080" w:val="single"/>
-        <w:insideH w:space="0" w:sz="6" w:color="000080" w:val="single"/>
-        <w:insideV w:space="0" w:sz="6" w:color="000080" w:val="single"/>
+        <w:top w:val="single" w:color="000080" w:sz="6" w:space="0"/>
+        <w:left w:val="single" w:color="000080" w:sz="6" w:space="0"/>
+        <w:bottom w:val="single" w:color="000080" w:sz="6" w:space="0"/>
+        <w:right w:val="single" w:color="000080" w:sz="6" w:space="0"/>
+        <w:insideH w:val="single" w:color="000080" w:sz="6" w:space="0"/>
+        <w:insideV w:val="single" w:color="000080" w:sz="6" w:space="0"/>
       </w:tblBorders>
     </w:tblPr>
     <w:tcPr>
-      <w:shd w:fill="auto" w:color="auto" w:val="clear"/>
+      <w:shd w:val="clear" w:color="auto" w:fill="auto"/>
     </w:tcPr>
     <w:tblStylePr w:type="firstRow">
       <w:rPr>
@@ -7990,10 +8309,10 @@
       <w:tblPr/>
       <w:tcPr>
         <w:tcBorders>
-          <w:tl2br w:space="0" w:sz="0" w:color="auto" w:val="none"/>
-          <w:tr2bl w:space="0" w:sz="0" w:color="auto" w:val="none"/>
+          <w:tl2br w:val="none" w:color="auto" w:sz="0" w:space="0"/>
+          <w:tr2bl w:val="none" w:color="auto" w:sz="0" w:space="0"/>
         </w:tcBorders>
-        <w:shd w:fill="FFFFFF" w:color="000080" w:val="solid"/>
+        <w:shd w:val="solid" w:color="000080" w:fill="FFFFFF"/>
       </w:tcPr>
     </w:tblStylePr>
     <w:tblStylePr w:type="lastRow">
@@ -8005,8 +8324,8 @@
       <w:tblPr/>
       <w:tcPr>
         <w:tcBorders>
-          <w:tl2br w:space="0" w:sz="0" w:color="auto" w:val="none"/>
-          <w:tr2bl w:space="0" w:sz="0" w:color="auto" w:val="none"/>
+          <w:tl2br w:val="none" w:color="auto" w:sz="0" w:space="0"/>
+          <w:tr2bl w:val="none" w:color="auto" w:sz="0" w:space="0"/>
         </w:tcBorders>
       </w:tcPr>
     </w:tblStylePr>
@@ -8019,8 +8338,8 @@
       <w:tblPr/>
       <w:tcPr>
         <w:tcBorders>
-          <w:tl2br w:space="0" w:sz="0" w:color="auto" w:val="none"/>
-          <w:tr2bl w:space="0" w:sz="0" w:color="auto" w:val="none"/>
+          <w:tl2br w:val="none" w:color="auto" w:sz="0" w:space="0"/>
+          <w:tr2bl w:val="none" w:color="auto" w:sz="0" w:space="0"/>
         </w:tcBorders>
       </w:tcPr>
     </w:tblStylePr>

</xml_diff>

<commit_message>
* added artefacts for submission * extended neural network section
</commit_message>
<xml_diff>
--- a/project/Master_Projektkennblatt_ppasler.docx
+++ b/project/Master_Projektkennblatt_ppasler.docx
@@ -21,14 +21,9 @@
     <w:p>
       <w:pPr>
         <w:pStyle w:val="NormalWeb"/>
-        <w:rPr>
-          <w:rFonts w:ascii="Franklin Gothic Medium" w:hAnsi="Franklin Gothic Medium"/>
-        </w:rPr>
-      </w:pPr>
-      <w:r>
-        <w:rPr>
-          <w:rFonts w:ascii="Franklin Gothic Medium" w:hAnsi="Franklin Gothic Medium"/>
-        </w:rPr>
+        <w:rPr/>
+      </w:pPr>
+      <w:r>
         <w:drawing>
           <wp:anchor behindDoc="0" distT="0" distB="0" distL="0" distR="0" simplePos="0" locked="0" layoutInCell="1" allowOverlap="1" relativeHeight="8">
             <wp:simplePos x="0" y="0"/>
@@ -86,7 +81,37 @@
         <w:rPr>
           <w:rFonts w:ascii="Franklin Gothic Medium" w:hAnsi="Franklin Gothic Medium"/>
         </w:rPr>
-        <w:t>Version / Datum: 3.1 / 22.01.2016</w:t>
+        <w:t>V</w:t>
+      </w:r>
+      <w:r>
+        <w:rPr>
+          <w:rFonts w:ascii="Franklin Gothic Medium" w:hAnsi="Franklin Gothic Medium"/>
+        </w:rPr>
+        <w:t xml:space="preserve">ersion / Datum: </w:t>
+      </w:r>
+      <w:r>
+        <w:rPr>
+          <w:rFonts w:ascii="Franklin Gothic Medium" w:hAnsi="Franklin Gothic Medium"/>
+        </w:rPr>
+        <w:t>4.0</w:t>
+      </w:r>
+      <w:r>
+        <w:rPr>
+          <w:rFonts w:ascii="Franklin Gothic Medium" w:hAnsi="Franklin Gothic Medium"/>
+        </w:rPr>
+        <w:t xml:space="preserve"> / </w:t>
+      </w:r>
+      <w:r>
+        <w:rPr>
+          <w:rFonts w:ascii="Franklin Gothic Medium" w:hAnsi="Franklin Gothic Medium"/>
+        </w:rPr>
+        <w:t>05.04</w:t>
+      </w:r>
+      <w:r>
+        <w:rPr>
+          <w:rFonts w:ascii="Franklin Gothic Medium" w:hAnsi="Franklin Gothic Medium"/>
+        </w:rPr>
+        <w:t>.2016</w:t>
       </w:r>
     </w:p>
     <w:p>
@@ -639,9 +664,7 @@
           <w:ilvl w:val="0"/>
           <w:numId w:val="1"/>
         </w:numPr>
-        <w:rPr>
-          <w:rFonts w:ascii="Franklin Gothic Medium" w:hAnsi="Franklin Gothic Medium"/>
-        </w:rPr>
+        <w:rPr/>
       </w:pPr>
       <w:r>
         <w:rPr>
@@ -665,6 +688,30 @@
           <w:ilvl w:val="0"/>
           <w:numId w:val="1"/>
         </w:numPr>
+        <w:rPr/>
+      </w:pPr>
+      <w:r>
+        <w:rPr>
+          <w:rFonts w:ascii="Franklin Gothic Medium" w:hAnsi="Franklin Gothic Medium"/>
+          <w:b/>
+          <w:bCs/>
+        </w:rPr>
+        <w:t>Support:</w:t>
+      </w:r>
+      <w:r>
+        <w:rPr>
+          <w:rFonts w:ascii="Franklin Gothic Medium" w:hAnsi="Franklin Gothic Medium"/>
+        </w:rPr>
+        <w:t xml:space="preserve"> Fahrsimulator-Neulinge erhalten eine Einstiegshilfe und Support bei akuten Fragen</w:t>
+      </w:r>
+    </w:p>
+    <w:p>
+      <w:pPr>
+        <w:pStyle w:val="NormalWeb"/>
+        <w:numPr>
+          <w:ilvl w:val="0"/>
+          <w:numId w:val="1"/>
+        </w:numPr>
         <w:rPr>
           <w:rFonts w:ascii="Franklin Gothic Medium" w:hAnsi="Franklin Gothic Medium"/>
         </w:rPr>
@@ -1119,19 +1166,7 @@
         <w:rPr>
           <w:rFonts w:ascii="Franklin Gothic Medium" w:hAnsi="Franklin Gothic Medium"/>
         </w:rPr>
-        <w:t>Geplante Ergebnisse Meilenstein 2.</w:t>
-      </w:r>
-      <w:r>
-        <w:rPr>
-          <w:rFonts w:ascii="Franklin Gothic Medium" w:hAnsi="Franklin Gothic Medium"/>
-        </w:rPr>
-        <w:t>1</w:t>
-      </w:r>
-      <w:r>
-        <w:rPr>
-          <w:rFonts w:ascii="Franklin Gothic Medium" w:hAnsi="Franklin Gothic Medium"/>
-        </w:rPr>
-        <w:t xml:space="preserve"> (März)</w:t>
+        <w:t>Geplante Ergebnisse Meilenstein 2.1 (März)</w:t>
       </w:r>
     </w:p>
     <w:p>
@@ -1168,31 +1203,7 @@
         <w:rPr>
           <w:rFonts w:ascii="Franklin Gothic Medium" w:hAnsi="Franklin Gothic Medium"/>
         </w:rPr>
-        <w:t>Geplante Ergebnisse Meilenstein 2.</w:t>
-      </w:r>
-      <w:r>
-        <w:rPr>
-          <w:rFonts w:ascii="Franklin Gothic Medium" w:hAnsi="Franklin Gothic Medium"/>
-        </w:rPr>
-        <w:t>2</w:t>
-      </w:r>
-      <w:r>
-        <w:rPr>
-          <w:rFonts w:ascii="Franklin Gothic Medium" w:hAnsi="Franklin Gothic Medium"/>
-        </w:rPr>
-        <w:t xml:space="preserve"> (</w:t>
-      </w:r>
-      <w:r>
-        <w:rPr>
-          <w:rFonts w:ascii="Franklin Gothic Medium" w:hAnsi="Franklin Gothic Medium"/>
-        </w:rPr>
-        <w:t>April</w:t>
-      </w:r>
-      <w:r>
-        <w:rPr>
-          <w:rFonts w:ascii="Franklin Gothic Medium" w:hAnsi="Franklin Gothic Medium"/>
-        </w:rPr>
-        <w:t>)</w:t>
+        <w:t>Geplante Ergebnisse Meilenstein 2.2 (April)</w:t>
       </w:r>
     </w:p>
     <w:p>
@@ -1242,18 +1253,7 @@
           <w:sz w:val="24"/>
           <w:szCs w:val="24"/>
         </w:rPr>
-        <w:t>V</w:t>
-      </w:r>
-      <w:r>
-        <w:rPr>
-          <w:rFonts w:ascii="Franklin Gothic Medium" w:hAnsi="Franklin Gothic Medium"/>
-          <w:i w:val="false"/>
-          <w:iCs w:val="false"/>
-          <w:color w:val="000000"/>
-          <w:sz w:val="24"/>
-          <w:szCs w:val="24"/>
-        </w:rPr>
-        <w:t>orbereiteter Klassifikator Körper der auf „echte Daten“ wartet</w:t>
+        <w:t>Vorbereiteter Klassifikator Körper der auf „echte Daten“ wartet</w:t>
       </w:r>
     </w:p>
     <w:p>
@@ -1265,19 +1265,7 @@
         <w:rPr>
           <w:rFonts w:ascii="Franklin Gothic Medium" w:hAnsi="Franklin Gothic Medium"/>
         </w:rPr>
-        <w:t>Geplante Ergebnisse Meilenstein 3 (</w:t>
-      </w:r>
-      <w:r>
-        <w:rPr>
-          <w:rFonts w:ascii="Franklin Gothic Medium" w:hAnsi="Franklin Gothic Medium"/>
-        </w:rPr>
-        <w:t>Juni</w:t>
-      </w:r>
-      <w:r>
-        <w:rPr>
-          <w:rFonts w:ascii="Franklin Gothic Medium" w:hAnsi="Franklin Gothic Medium"/>
-        </w:rPr>
-        <w:t>)</w:t>
+        <w:t>Geplante Ergebnisse Meilenstein 3 (Juni)</w:t>
       </w:r>
     </w:p>
     <w:p>
@@ -1334,34 +1322,7 @@
           <w:sz w:val="24"/>
           <w:szCs w:val="24"/>
         </w:rPr>
-        <w:t>Trainierter und getesteter</w:t>
-      </w:r>
-      <w:r>
-        <w:rPr>
-          <w:rFonts w:ascii="Franklin Gothic Medium" w:hAnsi="Franklin Gothic Medium"/>
-          <w:color w:val="000000"/>
-          <w:sz w:val="24"/>
-          <w:szCs w:val="24"/>
-        </w:rPr>
-        <w:t xml:space="preserve"> </w:t>
-      </w:r>
-      <w:r>
-        <w:rPr>
-          <w:rFonts w:ascii="Franklin Gothic Medium" w:hAnsi="Franklin Gothic Medium"/>
-          <w:color w:val="000000"/>
-          <w:sz w:val="24"/>
-          <w:szCs w:val="24"/>
-        </w:rPr>
-        <w:t>K</w:t>
-      </w:r>
-      <w:r>
-        <w:rPr>
-          <w:rFonts w:ascii="Franklin Gothic Medium" w:hAnsi="Franklin Gothic Medium"/>
-          <w:color w:val="000000"/>
-          <w:sz w:val="24"/>
-          <w:szCs w:val="24"/>
-        </w:rPr>
-        <w:t>lassifikators zur Erkennung von Müdigkeit</w:t>
+        <w:t>Trainierter und getesteter Klassifikators zur Erkennung von Müdigkeit</w:t>
       </w:r>
     </w:p>
     <w:p>
@@ -1371,11 +1332,7 @@
           <w:ilvl w:val="0"/>
           <w:numId w:val="5"/>
         </w:numPr>
-        <w:rPr>
-          <w:i/>
-          <w:i/>
-          <w:iCs/>
-        </w:rPr>
+        <w:rPr/>
       </w:pPr>
       <w:r>
         <w:rPr>
@@ -1386,56 +1343,7 @@
           <w:sz w:val="24"/>
           <w:szCs w:val="24"/>
         </w:rPr>
-        <w:t xml:space="preserve">Optional: </w:t>
-      </w:r>
-      <w:r>
-        <w:rPr>
-          <w:rFonts w:ascii="Franklin Gothic Medium" w:hAnsi="Franklin Gothic Medium"/>
-          <w:i/>
-          <w:iCs/>
-          <w:color w:val="000000"/>
-          <w:sz w:val="24"/>
-          <w:szCs w:val="24"/>
-        </w:rPr>
-        <w:t>Experiment Teil 2: Verbessertes Szenario mit Learnings aus Experiment 1. Aufgenommene Testdaten (EEG und EKG) und Videos mit übermüdetem Fahrer (~3 Teilnehmer)</w:t>
-      </w:r>
-    </w:p>
-    <w:p>
-      <w:pPr>
-        <w:pStyle w:val="Berschrift2"/>
-        <w:rPr>
-          <w:rFonts w:ascii="Franklin Gothic Medium" w:hAnsi="Franklin Gothic Medium"/>
-        </w:rPr>
-      </w:pPr>
-      <w:r>
-        <w:rPr>
-          <w:rFonts w:ascii="Franklin Gothic Medium" w:hAnsi="Franklin Gothic Medium"/>
-        </w:rPr>
-        <w:t>Geplante Ergebnisse Meilenstein 4 (Juli)</w:t>
-      </w:r>
-    </w:p>
-    <w:p>
-      <w:pPr>
-        <w:pStyle w:val="Titel1LTGliederung2"/>
-        <w:numPr>
-          <w:ilvl w:val="0"/>
-          <w:numId w:val="5"/>
-        </w:numPr>
-        <w:rPr>
-          <w:rFonts w:ascii="Franklin Gothic Medium" w:hAnsi="Franklin Gothic Medium"/>
-          <w:color w:val="000000"/>
-          <w:sz w:val="24"/>
-          <w:szCs w:val="24"/>
-        </w:rPr>
-      </w:pPr>
-      <w:r>
-        <w:rPr>
-          <w:rFonts w:ascii="Franklin Gothic Medium" w:hAnsi="Franklin Gothic Medium"/>
-          <w:color w:val="000000"/>
-          <w:sz w:val="24"/>
-          <w:szCs w:val="24"/>
-        </w:rPr>
-        <w:t>Portierung und Test des Systems in einem echten Fahrzeug</w:t>
+        <w:t>Optional: Experiment Teil 2: Verbessertes Szenario mit Learnings aus Experiment 1. Aufgenommene Testdaten (EEG und EKG) und Videos mit übermüdetem Fahrer (~3 Teilnehmer)</w:t>
       </w:r>
     </w:p>
     <w:p>
@@ -1867,7 +1775,7 @@
       <w:tblPr>
         <w:tblW w:w="9124" w:type="dxa"/>
         <w:jc w:val="left"/>
-        <w:tblInd w:w="48" w:type="dxa"/>
+        <w:tblInd w:w="43" w:type="dxa"/>
         <w:tblBorders>
           <w:top w:val="single" w:sz="4" w:space="0" w:color="00000A"/>
           <w:left w:val="single" w:sz="4" w:space="0" w:color="00000A"/>
@@ -1878,15 +1786,15 @@
         </w:tblBorders>
         <w:tblCellMar>
           <w:top w:w="0" w:type="dxa"/>
-          <w:left w:w="48" w:type="dxa"/>
+          <w:left w:w="43" w:type="dxa"/>
           <w:bottom w:w="0" w:type="dxa"/>
           <w:right w:w="108" w:type="dxa"/>
         </w:tblCellMar>
       </w:tblPr>
       <w:tblGrid>
         <w:gridCol w:w="989"/>
-        <w:gridCol w:w="2126"/>
-        <w:gridCol w:w="6009"/>
+        <w:gridCol w:w="2125"/>
+        <w:gridCol w:w="6010"/>
       </w:tblGrid>
       <w:tr>
         <w:trPr/>
@@ -1903,7 +1811,7 @@
             </w:tcBorders>
             <w:shd w:fill="FFFFFF" w:val="clear"/>
             <w:tcMar>
-              <w:left w:w="48" w:type="dxa"/>
+              <w:left w:w="43" w:type="dxa"/>
             </w:tcMar>
           </w:tcPr>
           <w:p>
@@ -1926,7 +1834,7 @@
         </w:tc>
         <w:tc>
           <w:tcPr>
-            <w:tcW w:w="2126" w:type="dxa"/>
+            <w:tcW w:w="2125" w:type="dxa"/>
             <w:tcBorders>
               <w:top w:val="single" w:sz="4" w:space="0" w:color="00000A"/>
               <w:left w:val="single" w:sz="4" w:space="0" w:color="00000A"/>
@@ -1937,7 +1845,7 @@
             </w:tcBorders>
             <w:shd w:fill="FFFFFF" w:val="clear"/>
             <w:tcMar>
-              <w:left w:w="48" w:type="dxa"/>
+              <w:left w:w="43" w:type="dxa"/>
             </w:tcMar>
           </w:tcPr>
           <w:p>
@@ -1960,7 +1868,7 @@
         </w:tc>
         <w:tc>
           <w:tcPr>
-            <w:tcW w:w="6009" w:type="dxa"/>
+            <w:tcW w:w="6010" w:type="dxa"/>
             <w:tcBorders>
               <w:top w:val="single" w:sz="4" w:space="0" w:color="00000A"/>
               <w:left w:val="single" w:sz="4" w:space="0" w:color="00000A"/>
@@ -1971,7 +1879,7 @@
             </w:tcBorders>
             <w:shd w:fill="FFFFFF" w:val="clear"/>
             <w:tcMar>
-              <w:left w:w="48" w:type="dxa"/>
+              <w:left w:w="43" w:type="dxa"/>
             </w:tcMar>
           </w:tcPr>
           <w:p>
@@ -2008,7 +1916,7 @@
             </w:tcBorders>
             <w:shd w:fill="FFFFFF" w:val="clear"/>
             <w:tcMar>
-              <w:left w:w="48" w:type="dxa"/>
+              <w:left w:w="43" w:type="dxa"/>
             </w:tcMar>
           </w:tcPr>
           <w:p>
@@ -2029,7 +1937,7 @@
         </w:tc>
         <w:tc>
           <w:tcPr>
-            <w:tcW w:w="2126" w:type="dxa"/>
+            <w:tcW w:w="2125" w:type="dxa"/>
             <w:tcBorders>
               <w:top w:val="single" w:sz="4" w:space="0" w:color="00000A"/>
               <w:left w:val="single" w:sz="4" w:space="0" w:color="00000A"/>
@@ -2040,7 +1948,7 @@
             </w:tcBorders>
             <w:shd w:fill="FFFFFF" w:val="clear"/>
             <w:tcMar>
-              <w:left w:w="48" w:type="dxa"/>
+              <w:left w:w="43" w:type="dxa"/>
             </w:tcMar>
           </w:tcPr>
           <w:p>
@@ -2061,7 +1969,7 @@
         </w:tc>
         <w:tc>
           <w:tcPr>
-            <w:tcW w:w="6009" w:type="dxa"/>
+            <w:tcW w:w="6010" w:type="dxa"/>
             <w:tcBorders>
               <w:top w:val="single" w:sz="4" w:space="0" w:color="00000A"/>
               <w:left w:val="single" w:sz="4" w:space="0" w:color="00000A"/>
@@ -2072,7 +1980,7 @@
             </w:tcBorders>
             <w:shd w:fill="FFFFFF" w:val="clear"/>
             <w:tcMar>
-              <w:left w:w="48" w:type="dxa"/>
+              <w:left w:w="43" w:type="dxa"/>
             </w:tcMar>
           </w:tcPr>
           <w:p>
@@ -2107,7 +2015,7 @@
             </w:tcBorders>
             <w:shd w:fill="FFFFFF" w:val="clear"/>
             <w:tcMar>
-              <w:left w:w="48" w:type="dxa"/>
+              <w:left w:w="43" w:type="dxa"/>
             </w:tcMar>
           </w:tcPr>
           <w:p>
@@ -2128,7 +2036,7 @@
         </w:tc>
         <w:tc>
           <w:tcPr>
-            <w:tcW w:w="2126" w:type="dxa"/>
+            <w:tcW w:w="2125" w:type="dxa"/>
             <w:tcBorders>
               <w:top w:val="single" w:sz="4" w:space="0" w:color="00000A"/>
               <w:left w:val="single" w:sz="4" w:space="0" w:color="00000A"/>
@@ -2139,7 +2047,7 @@
             </w:tcBorders>
             <w:shd w:fill="FFFFFF" w:val="clear"/>
             <w:tcMar>
-              <w:left w:w="48" w:type="dxa"/>
+              <w:left w:w="43" w:type="dxa"/>
             </w:tcMar>
           </w:tcPr>
           <w:p>
@@ -2160,7 +2068,7 @@
         </w:tc>
         <w:tc>
           <w:tcPr>
-            <w:tcW w:w="6009" w:type="dxa"/>
+            <w:tcW w:w="6010" w:type="dxa"/>
             <w:tcBorders>
               <w:top w:val="single" w:sz="4" w:space="0" w:color="00000A"/>
               <w:left w:val="single" w:sz="4" w:space="0" w:color="00000A"/>
@@ -2171,7 +2079,7 @@
             </w:tcBorders>
             <w:shd w:fill="FFFFFF" w:val="clear"/>
             <w:tcMar>
-              <w:left w:w="48" w:type="dxa"/>
+              <w:left w:w="43" w:type="dxa"/>
             </w:tcMar>
           </w:tcPr>
           <w:p>
@@ -2206,7 +2114,7 @@
             </w:tcBorders>
             <w:shd w:fill="FFFFFF" w:val="clear"/>
             <w:tcMar>
-              <w:left w:w="48" w:type="dxa"/>
+              <w:left w:w="43" w:type="dxa"/>
             </w:tcMar>
           </w:tcPr>
           <w:p>
@@ -2227,7 +2135,7 @@
         </w:tc>
         <w:tc>
           <w:tcPr>
-            <w:tcW w:w="2126" w:type="dxa"/>
+            <w:tcW w:w="2125" w:type="dxa"/>
             <w:tcBorders>
               <w:top w:val="single" w:sz="4" w:space="0" w:color="00000A"/>
               <w:left w:val="single" w:sz="4" w:space="0" w:color="00000A"/>
@@ -2238,7 +2146,7 @@
             </w:tcBorders>
             <w:shd w:fill="FFFFFF" w:val="clear"/>
             <w:tcMar>
-              <w:left w:w="48" w:type="dxa"/>
+              <w:left w:w="43" w:type="dxa"/>
             </w:tcMar>
           </w:tcPr>
           <w:p>
@@ -2259,7 +2167,7 @@
         </w:tc>
         <w:tc>
           <w:tcPr>
-            <w:tcW w:w="6009" w:type="dxa"/>
+            <w:tcW w:w="6010" w:type="dxa"/>
             <w:tcBorders>
               <w:top w:val="single" w:sz="4" w:space="0" w:color="00000A"/>
               <w:left w:val="single" w:sz="4" w:space="0" w:color="00000A"/>
@@ -2270,7 +2178,7 @@
             </w:tcBorders>
             <w:shd w:fill="FFFFFF" w:val="clear"/>
             <w:tcMar>
-              <w:left w:w="48" w:type="dxa"/>
+              <w:left w:w="43" w:type="dxa"/>
             </w:tcMar>
           </w:tcPr>
           <w:p>
@@ -2341,7 +2249,7 @@
             </w:tcBorders>
             <w:shd w:fill="FFFFFF" w:val="clear"/>
             <w:tcMar>
-              <w:left w:w="48" w:type="dxa"/>
+              <w:left w:w="43" w:type="dxa"/>
             </w:tcMar>
           </w:tcPr>
           <w:p>
@@ -2362,7 +2270,7 @@
         </w:tc>
         <w:tc>
           <w:tcPr>
-            <w:tcW w:w="2126" w:type="dxa"/>
+            <w:tcW w:w="2125" w:type="dxa"/>
             <w:tcBorders>
               <w:top w:val="single" w:sz="4" w:space="0" w:color="00000A"/>
               <w:left w:val="single" w:sz="4" w:space="0" w:color="00000A"/>
@@ -2373,7 +2281,7 @@
             </w:tcBorders>
             <w:shd w:fill="FFFFFF" w:val="clear"/>
             <w:tcMar>
-              <w:left w:w="48" w:type="dxa"/>
+              <w:left w:w="43" w:type="dxa"/>
             </w:tcMar>
           </w:tcPr>
           <w:p>
@@ -2394,7 +2302,7 @@
         </w:tc>
         <w:tc>
           <w:tcPr>
-            <w:tcW w:w="6009" w:type="dxa"/>
+            <w:tcW w:w="6010" w:type="dxa"/>
             <w:tcBorders>
               <w:top w:val="single" w:sz="4" w:space="0" w:color="00000A"/>
               <w:left w:val="single" w:sz="4" w:space="0" w:color="00000A"/>
@@ -2405,7 +2313,7 @@
             </w:tcBorders>
             <w:shd w:fill="FFFFFF" w:val="clear"/>
             <w:tcMar>
-              <w:left w:w="48" w:type="dxa"/>
+              <w:left w:w="43" w:type="dxa"/>
             </w:tcMar>
           </w:tcPr>
           <w:p>
@@ -2471,6 +2379,7 @@
           <w:tcPr>
             <w:tcW w:w="989" w:type="dxa"/>
             <w:tcBorders>
+              <w:top w:val="single" w:sz="4" w:space="0" w:color="00000A"/>
               <w:left w:val="single" w:sz="4" w:space="0" w:color="00000A"/>
               <w:bottom w:val="single" w:sz="4" w:space="0" w:color="00000A"/>
               <w:right w:val="single" w:sz="4" w:space="0" w:color="00000A"/>
@@ -2479,7 +2388,7 @@
             </w:tcBorders>
             <w:shd w:fill="FFFFFF" w:val="clear"/>
             <w:tcMar>
-              <w:left w:w="48" w:type="dxa"/>
+              <w:left w:w="43" w:type="dxa"/>
             </w:tcMar>
           </w:tcPr>
           <w:p>
@@ -2500,8 +2409,9 @@
         </w:tc>
         <w:tc>
           <w:tcPr>
-            <w:tcW w:w="2126" w:type="dxa"/>
+            <w:tcW w:w="2125" w:type="dxa"/>
             <w:tcBorders>
+              <w:top w:val="single" w:sz="4" w:space="0" w:color="00000A"/>
               <w:left w:val="single" w:sz="4" w:space="0" w:color="00000A"/>
               <w:bottom w:val="single" w:sz="4" w:space="0" w:color="00000A"/>
               <w:right w:val="single" w:sz="4" w:space="0" w:color="00000A"/>
@@ -2510,7 +2420,7 @@
             </w:tcBorders>
             <w:shd w:fill="FFFFFF" w:val="clear"/>
             <w:tcMar>
-              <w:left w:w="48" w:type="dxa"/>
+              <w:left w:w="43" w:type="dxa"/>
             </w:tcMar>
           </w:tcPr>
           <w:p>
@@ -2531,8 +2441,9 @@
         </w:tc>
         <w:tc>
           <w:tcPr>
-            <w:tcW w:w="6009" w:type="dxa"/>
+            <w:tcW w:w="6010" w:type="dxa"/>
             <w:tcBorders>
+              <w:top w:val="single" w:sz="4" w:space="0" w:color="00000A"/>
               <w:left w:val="single" w:sz="4" w:space="0" w:color="00000A"/>
               <w:bottom w:val="single" w:sz="4" w:space="0" w:color="00000A"/>
               <w:right w:val="single" w:sz="4" w:space="0" w:color="00000A"/>
@@ -2541,7 +2452,7 @@
             </w:tcBorders>
             <w:shd w:fill="FFFFFF" w:val="clear"/>
             <w:tcMar>
-              <w:left w:w="48" w:type="dxa"/>
+              <w:left w:w="43" w:type="dxa"/>
             </w:tcMar>
           </w:tcPr>
           <w:p>
@@ -2571,6 +2482,7 @@
           <w:tcPr>
             <w:tcW w:w="989" w:type="dxa"/>
             <w:tcBorders>
+              <w:top w:val="single" w:sz="4" w:space="0" w:color="00000A"/>
               <w:left w:val="single" w:sz="4" w:space="0" w:color="00000A"/>
               <w:bottom w:val="single" w:sz="4" w:space="0" w:color="00000A"/>
               <w:right w:val="single" w:sz="4" w:space="0" w:color="00000A"/>
@@ -2579,7 +2491,7 @@
             </w:tcBorders>
             <w:shd w:fill="FFFFFF" w:val="clear"/>
             <w:tcMar>
-              <w:left w:w="48" w:type="dxa"/>
+              <w:left w:w="43" w:type="dxa"/>
             </w:tcMar>
           </w:tcPr>
           <w:p>
@@ -2600,8 +2512,9 @@
         </w:tc>
         <w:tc>
           <w:tcPr>
-            <w:tcW w:w="2126" w:type="dxa"/>
+            <w:tcW w:w="2125" w:type="dxa"/>
             <w:tcBorders>
+              <w:top w:val="single" w:sz="4" w:space="0" w:color="00000A"/>
               <w:left w:val="single" w:sz="4" w:space="0" w:color="00000A"/>
               <w:bottom w:val="single" w:sz="4" w:space="0" w:color="00000A"/>
               <w:right w:val="single" w:sz="4" w:space="0" w:color="00000A"/>
@@ -2610,7 +2523,7 @@
             </w:tcBorders>
             <w:shd w:fill="FFFFFF" w:val="clear"/>
             <w:tcMar>
-              <w:left w:w="48" w:type="dxa"/>
+              <w:left w:w="43" w:type="dxa"/>
             </w:tcMar>
           </w:tcPr>
           <w:p>
@@ -2631,8 +2544,9 @@
         </w:tc>
         <w:tc>
           <w:tcPr>
-            <w:tcW w:w="6009" w:type="dxa"/>
+            <w:tcW w:w="6010" w:type="dxa"/>
             <w:tcBorders>
+              <w:top w:val="single" w:sz="4" w:space="0" w:color="00000A"/>
               <w:left w:val="single" w:sz="4" w:space="0" w:color="00000A"/>
               <w:bottom w:val="single" w:sz="4" w:space="0" w:color="00000A"/>
               <w:right w:val="single" w:sz="4" w:space="0" w:color="00000A"/>
@@ -2641,7 +2555,7 @@
             </w:tcBorders>
             <w:shd w:fill="FFFFFF" w:val="clear"/>
             <w:tcMar>
-              <w:left w:w="48" w:type="dxa"/>
+              <w:left w:w="43" w:type="dxa"/>
             </w:tcMar>
           </w:tcPr>
           <w:p>
@@ -2665,6 +2579,106 @@
           </w:p>
         </w:tc>
       </w:tr>
+      <w:tr>
+        <w:trPr/>
+        <w:tc>
+          <w:tcPr>
+            <w:tcW w:w="989" w:type="dxa"/>
+            <w:tcBorders>
+              <w:left w:val="single" w:sz="4" w:space="0" w:color="00000A"/>
+              <w:bottom w:val="single" w:sz="4" w:space="0" w:color="00000A"/>
+              <w:right w:val="single" w:sz="4" w:space="0" w:color="00000A"/>
+              <w:insideH w:val="single" w:sz="4" w:space="0" w:color="00000A"/>
+              <w:insideV w:val="single" w:sz="4" w:space="0" w:color="00000A"/>
+            </w:tcBorders>
+            <w:shd w:fill="FFFFFF" w:val="clear"/>
+            <w:tcMar>
+              <w:left w:w="43" w:type="dxa"/>
+            </w:tcMar>
+          </w:tcPr>
+          <w:p>
+            <w:pPr>
+              <w:pStyle w:val="HFlietext"/>
+              <w:spacing w:before="0" w:after="120"/>
+              <w:rPr>
+                <w:rFonts w:ascii="Franklin Gothic Medium" w:hAnsi="Franklin Gothic Medium"/>
+              </w:rPr>
+            </w:pPr>
+            <w:r>
+              <w:rPr>
+                <w:rFonts w:ascii="Franklin Gothic Medium" w:hAnsi="Franklin Gothic Medium"/>
+              </w:rPr>
+              <w:t>4.1</w:t>
+            </w:r>
+          </w:p>
+        </w:tc>
+        <w:tc>
+          <w:tcPr>
+            <w:tcW w:w="2125" w:type="dxa"/>
+            <w:tcBorders>
+              <w:left w:val="single" w:sz="4" w:space="0" w:color="00000A"/>
+              <w:bottom w:val="single" w:sz="4" w:space="0" w:color="00000A"/>
+              <w:right w:val="single" w:sz="4" w:space="0" w:color="00000A"/>
+              <w:insideH w:val="single" w:sz="4" w:space="0" w:color="00000A"/>
+              <w:insideV w:val="single" w:sz="4" w:space="0" w:color="00000A"/>
+            </w:tcBorders>
+            <w:shd w:fill="FFFFFF" w:val="clear"/>
+            <w:tcMar>
+              <w:left w:w="43" w:type="dxa"/>
+            </w:tcMar>
+          </w:tcPr>
+          <w:p>
+            <w:pPr>
+              <w:pStyle w:val="HFlietext"/>
+              <w:spacing w:before="0" w:after="120"/>
+              <w:rPr>
+                <w:rFonts w:ascii="Franklin Gothic Medium" w:hAnsi="Franklin Gothic Medium"/>
+              </w:rPr>
+            </w:pPr>
+            <w:r>
+              <w:rPr>
+                <w:rFonts w:ascii="Franklin Gothic Medium" w:hAnsi="Franklin Gothic Medium"/>
+              </w:rPr>
+              <w:t>30.05.2016</w:t>
+            </w:r>
+          </w:p>
+        </w:tc>
+        <w:tc>
+          <w:tcPr>
+            <w:tcW w:w="6010" w:type="dxa"/>
+            <w:tcBorders>
+              <w:left w:val="single" w:sz="4" w:space="0" w:color="00000A"/>
+              <w:bottom w:val="single" w:sz="4" w:space="0" w:color="00000A"/>
+              <w:right w:val="single" w:sz="4" w:space="0" w:color="00000A"/>
+              <w:insideH w:val="single" w:sz="4" w:space="0" w:color="00000A"/>
+              <w:insideV w:val="single" w:sz="4" w:space="0" w:color="00000A"/>
+            </w:tcBorders>
+            <w:shd w:fill="FFFFFF" w:val="clear"/>
+            <w:tcMar>
+              <w:left w:w="43" w:type="dxa"/>
+            </w:tcMar>
+          </w:tcPr>
+          <w:p>
+            <w:pPr>
+              <w:pStyle w:val="HFlietext"/>
+              <w:numPr>
+                <w:ilvl w:val="0"/>
+                <w:numId w:val="6"/>
+              </w:numPr>
+              <w:spacing w:before="0" w:after="120"/>
+              <w:rPr>
+                <w:rFonts w:ascii="Franklin Gothic Medium" w:hAnsi="Franklin Gothic Medium"/>
+              </w:rPr>
+            </w:pPr>
+            <w:r>
+              <w:rPr>
+                <w:rFonts w:ascii="Franklin Gothic Medium" w:hAnsi="Franklin Gothic Medium"/>
+              </w:rPr>
+              <w:t>MS 4 entfernt, wegen verkürzter Projektdauer</w:t>
+            </w:r>
+          </w:p>
+        </w:tc>
+      </w:tr>
     </w:tbl>
     <w:p>
       <w:pPr>
@@ -2736,6 +2750,189 @@
     <w:r>
       <w:rPr/>
       <mc:AlternateContent>
+        <mc:Choice Requires="wps">
+          <w:drawing>
+            <wp:anchor behindDoc="1" distT="0" distB="0" distL="114300" distR="114300" simplePos="0" locked="0" layoutInCell="1" allowOverlap="1" relativeHeight="7">
+              <wp:simplePos x="0" y="0"/>
+              <wp:positionH relativeFrom="column">
+                <wp:posOffset>5545455</wp:posOffset>
+              </wp:positionH>
+              <wp:positionV relativeFrom="paragraph">
+                <wp:posOffset>10073005</wp:posOffset>
+              </wp:positionV>
+              <wp:extent cx="1620520" cy="166370"/>
+              <wp:effectExtent l="0" t="0" r="0" b="0"/>
+              <wp:wrapSquare wrapText="bothSides"/>
+              <wp:docPr id="4" name=""/>
+              <a:graphic xmlns:a="http://schemas.openxmlformats.org/drawingml/2006/main">
+                <a:graphicData uri="http://schemas.microsoft.com/office/word/2010/wordprocessingShape">
+                  <wps:wsp>
+                    <wps:cNvSpPr/>
+                    <wps:spPr>
+                      <a:xfrm>
+                        <a:off x="0" y="0"/>
+                        <a:ext cx="1620000" cy="165600"/>
+                      </a:xfrm>
+                      <a:prstGeom prst="rect">
+                        <a:avLst/>
+                      </a:prstGeom>
+                      <a:solidFill>
+                        <a:srgbClr val="ffffff"/>
+                      </a:solidFill>
+                      <a:ln>
+                        <a:noFill/>
+                      </a:ln>
+                    </wps:spPr>
+                    <wps:style>
+                      <a:lnRef idx="0"/>
+                      <a:fillRef idx="0"/>
+                      <a:effectRef idx="0"/>
+                      <a:fontRef idx="minor"/>
+                    </wps:style>
+                    <wps:txbx>
+                      <w:txbxContent>
+                        <w:p>
+                          <w:pPr>
+                            <w:pStyle w:val="HSeitenzahl"/>
+                            <w:spacing w:lineRule="exact" w:line="240" w:before="0" w:after="120"/>
+                            <w:jc w:val="right"/>
+                            <w:rPr>
+                              <w:color w:val="auto"/>
+                            </w:rPr>
+                          </w:pPr>
+                          <w:r>
+                            <w:rPr>
+                              <w:color w:val="auto"/>
+                            </w:rPr>
+                            <w:t xml:space="preserve">Seite </w:t>
+                          </w:r>
+                          <w:r>
+                            <w:rPr>
+                              <w:color w:val="auto"/>
+                            </w:rPr>
+                            <w:fldChar w:fldCharType="begin"/>
+                          </w:r>
+                          <w:r>
+                            <w:instrText> PAGE </w:instrText>
+                          </w:r>
+                          <w:r>
+                            <w:fldChar w:fldCharType="separate"/>
+                          </w:r>
+                          <w:r>
+                            <w:t>6</w:t>
+                          </w:r>
+                          <w:r>
+                            <w:fldChar w:fldCharType="end"/>
+                          </w:r>
+                          <w:r>
+                            <w:rPr>
+                              <w:color w:val="auto"/>
+                            </w:rPr>
+                            <w:t xml:space="preserve"> von </w:t>
+                          </w:r>
+                          <w:r>
+                            <w:rPr>
+                              <w:color w:val="auto"/>
+                            </w:rPr>
+                            <w:fldChar w:fldCharType="begin"/>
+                          </w:r>
+                          <w:r>
+                            <w:instrText> NUMPAGES </w:instrText>
+                          </w:r>
+                          <w:r>
+                            <w:fldChar w:fldCharType="separate"/>
+                          </w:r>
+                          <w:r>
+                            <w:t>6</w:t>
+                          </w:r>
+                          <w:r>
+                            <w:fldChar w:fldCharType="end"/>
+                          </w:r>
+                        </w:p>
+                      </w:txbxContent>
+                    </wps:txbx>
+                    <wps:bodyPr lIns="0" rIns="0" tIns="0" bIns="0">
+                      <a:noAutofit/>
+                    </wps:bodyPr>
+                  </wps:wsp>
+                </a:graphicData>
+              </a:graphic>
+            </wp:anchor>
+          </w:drawing>
+        </mc:Choice>
+        <mc:Fallback>
+          <w:pict>
+            <v:rect id="shape_0" fillcolor="white" stroked="f" style="position:absolute;margin-left:436.65pt;margin-top:793.15pt;width:127.5pt;height:13pt">
+              <w10:wrap type="square"/>
+              <v:fill type="solid" color2="black" o:detectmouseclick="t"/>
+              <v:stroke color="#3465a4" joinstyle="round" endcap="flat"/>
+              <v:textbox>
+                <w:txbxContent>
+                  <w:p>
+                    <w:pPr>
+                      <w:pStyle w:val="HSeitenzahl"/>
+                      <w:spacing w:lineRule="exact" w:line="240" w:before="0" w:after="120"/>
+                      <w:jc w:val="right"/>
+                      <w:rPr>
+                        <w:color w:val="auto"/>
+                      </w:rPr>
+                    </w:pPr>
+                    <w:r>
+                      <w:rPr>
+                        <w:color w:val="auto"/>
+                      </w:rPr>
+                      <w:t xml:space="preserve">Seite </w:t>
+                    </w:r>
+                    <w:r>
+                      <w:rPr>
+                        <w:color w:val="auto"/>
+                      </w:rPr>
+                      <w:fldChar w:fldCharType="begin"/>
+                    </w:r>
+                    <w:r>
+                      <w:instrText> PAGE </w:instrText>
+                    </w:r>
+                    <w:r>
+                      <w:fldChar w:fldCharType="separate"/>
+                    </w:r>
+                    <w:r>
+                      <w:t>6</w:t>
+                    </w:r>
+                    <w:r>
+                      <w:fldChar w:fldCharType="end"/>
+                    </w:r>
+                    <w:r>
+                      <w:rPr>
+                        <w:color w:val="auto"/>
+                      </w:rPr>
+                      <w:t xml:space="preserve"> von </w:t>
+                    </w:r>
+                    <w:r>
+                      <w:rPr>
+                        <w:color w:val="auto"/>
+                      </w:rPr>
+                      <w:fldChar w:fldCharType="begin"/>
+                    </w:r>
+                    <w:r>
+                      <w:instrText> NUMPAGES </w:instrText>
+                    </w:r>
+                    <w:r>
+                      <w:fldChar w:fldCharType="separate"/>
+                    </w:r>
+                    <w:r>
+                      <w:t>6</w:t>
+                    </w:r>
+                    <w:r>
+                      <w:fldChar w:fldCharType="end"/>
+                    </w:r>
+                  </w:p>
+                </w:txbxContent>
+              </v:textbox>
+            </v:rect>
+          </w:pict>
+        </mc:Fallback>
+      </mc:AlternateContent>
+      <mc:AlternateContent>
         <mc:Choice Requires="wpg">
           <w:drawing>
             <wp:anchor behindDoc="1" distT="0" distB="0" distL="0" distR="0" simplePos="0" locked="0" layoutInCell="1" allowOverlap="1" relativeHeight="26">
@@ -2746,10 +2943,10 @@
               <wp:positionV relativeFrom="paragraph">
                 <wp:posOffset>9728200</wp:posOffset>
               </wp:positionV>
-              <wp:extent cx="7033895" cy="227965"/>
+              <wp:extent cx="7034530" cy="228600"/>
               <wp:effectExtent l="0" t="0" r="0" b="0"/>
               <wp:wrapNone/>
-              <wp:docPr id="4" name=""/>
+              <wp:docPr id="6" name=""/>
               <a:graphic xmlns:a="http://schemas.openxmlformats.org/drawingml/2006/main">
                 <a:graphicData uri="http://schemas.microsoft.com/office/word/2010/wordprocessingGroup">
                   <wpg:wgp>
@@ -2757,7 +2954,7 @@
                     <wpg:grpSpPr>
                       <a:xfrm>
                         <a:off x="0" y="0"/>
-                        <a:ext cx="7033320" cy="227160"/>
+                        <a:ext cx="7034040" cy="227880"/>
                       </a:xfrm>
                     </wpg:grpSpPr>
                     <pic:pic xmlns:pic="http://schemas.openxmlformats.org/drawingml/2006/picture">
@@ -2772,7 +2969,7 @@
                       <pic:spPr>
                         <a:xfrm>
                           <a:off x="0" y="0"/>
-                          <a:ext cx="7033320" cy="227160"/>
+                          <a:ext cx="7034040" cy="227880"/>
                         </a:xfrm>
                         <a:prstGeom prst="rect">
                           <a:avLst/>
@@ -2790,165 +2987,13 @@
         </mc:Choice>
         <mc:Fallback>
           <w:pict>
-            <v:group id="shape_0" style="position:absolute;margin-left:8pt;margin-top:766pt;width:553.8pt;height:17.9pt" coordorigin="160,15320" coordsize="11076,358">
-              <v:rect id="shape_0" stroked="f" style="position:absolute;left:160;top:15320;width:11075;height:357;mso-position-horizontal-relative:page">
+            <v:group id="shape_0" style="position:absolute;margin-left:8pt;margin-top:766pt;width:553.85pt;height:17.95pt" coordorigin="160,15320" coordsize="11077,359">
+              <v:rect id="shape_0" stroked="f" style="position:absolute;left:160;top:15320;width:11076;height:358;mso-position-horizontal-relative:page">
                 <v:imagedata r:id="rId1" o:detectmouseclick="t"/>
                 <w10:wrap type="none"/>
                 <v:stroke color="#3465a4" joinstyle="round" endcap="flat"/>
               </v:rect>
             </v:group>
-          </w:pict>
-        </mc:Fallback>
-      </mc:AlternateContent>
-    </w:r>
-    <w:r>
-      <mc:AlternateContent>
-        <mc:Choice Requires="wps">
-          <w:drawing>
-            <wp:anchor behindDoc="1" distT="0" distB="0" distL="114300" distR="114300" simplePos="0" locked="0" layoutInCell="1" allowOverlap="1" relativeHeight="7">
-              <wp:simplePos x="0" y="0"/>
-              <wp:positionH relativeFrom="column">
-                <wp:posOffset>5545455</wp:posOffset>
-              </wp:positionH>
-              <wp:positionV relativeFrom="paragraph">
-                <wp:posOffset>10073005</wp:posOffset>
-              </wp:positionV>
-              <wp:extent cx="1619885" cy="165735"/>
-              <wp:effectExtent l="0" t="0" r="0" b="0"/>
-              <wp:wrapSquare wrapText="bothSides"/>
-              <wp:docPr id="5" name=""/>
-              <a:graphic xmlns:a="http://schemas.openxmlformats.org/drawingml/2006/main">
-                <a:graphicData uri="http://schemas.microsoft.com/office/word/2010/wordprocessingShape">
-                  <wps:wsp>
-                    <wps:cNvSpPr txBox="1"/>
-                    <wps:spPr>
-                      <a:xfrm>
-                        <a:off x="0" y="0"/>
-                        <a:ext cx="1619885" cy="165735"/>
-                      </a:xfrm>
-                      <a:prstGeom prst="rect"/>
-                      <a:solidFill>
-                        <a:srgbClr val="FFFFFF"/>
-                      </a:solidFill>
-                    </wps:spPr>
-                    <wps:txbx>
-                      <w:txbxContent>
-                        <w:p>
-                          <w:pPr>
-                            <w:pStyle w:val="HSeitenzahl"/>
-                            <w:spacing w:lineRule="exact" w:line="240" w:before="0" w:after="120"/>
-                            <w:jc w:val="right"/>
-                            <w:rPr/>
-                          </w:pPr>
-                          <w:r>
-                            <w:rPr/>
-                            <w:t xml:space="preserve">Seite </w:t>
-                          </w:r>
-                          <w:r>
-                            <w:rPr/>
-                            <w:fldChar w:fldCharType="begin"/>
-                          </w:r>
-                          <w:r>
-                            <w:instrText> PAGE </w:instrText>
-                          </w:r>
-                          <w:r>
-                            <w:fldChar w:fldCharType="separate"/>
-                          </w:r>
-                          <w:r>
-                            <w:t>6</w:t>
-                          </w:r>
-                          <w:r>
-                            <w:fldChar w:fldCharType="end"/>
-                          </w:r>
-                          <w:r>
-                            <w:rPr/>
-                            <w:t xml:space="preserve"> von </w:t>
-                          </w:r>
-                          <w:r>
-                            <w:rPr/>
-                            <w:fldChar w:fldCharType="begin"/>
-                          </w:r>
-                          <w:r>
-                            <w:instrText> NUMPAGES </w:instrText>
-                          </w:r>
-                          <w:r>
-                            <w:fldChar w:fldCharType="separate"/>
-                          </w:r>
-                          <w:r>
-                            <w:t>6</w:t>
-                          </w:r>
-                          <w:r>
-                            <w:fldChar w:fldCharType="end"/>
-                          </w:r>
-                        </w:p>
-                      </w:txbxContent>
-                    </wps:txbx>
-                    <wps:bodyPr anchor="t" lIns="0" tIns="0" rIns="0" bIns="0">
-                      <a:noAutofit/>
-                    </wps:bodyPr>
-                  </wps:wsp>
-                </a:graphicData>
-              </a:graphic>
-            </wp:anchor>
-          </w:drawing>
-        </mc:Choice>
-        <mc:Fallback>
-          <w:pict>
-            <v:rect fillcolor="#FFFFFF" stroked="f" strokeweight="0pt" style="position:absolute;rotation:0;width:127.55pt;height:13.05pt;mso-wrap-distance-left:9pt;mso-wrap-distance-right:9pt;mso-wrap-distance-top:0pt;mso-wrap-distance-bottom:0pt;margin-top:793.15pt;mso-position-vertical-relative:text;margin-left:436.65pt;mso-position-horizontal-relative:text">
-              <v:textbox inset="0in,0in,0in,0in">
-                <w:txbxContent>
-                  <w:p>
-                    <w:pPr>
-                      <w:pStyle w:val="HSeitenzahl"/>
-                      <w:spacing w:lineRule="exact" w:line="240" w:before="0" w:after="120"/>
-                      <w:jc w:val="right"/>
-                      <w:rPr/>
-                    </w:pPr>
-                    <w:r>
-                      <w:rPr/>
-                      <w:t xml:space="preserve">Seite </w:t>
-                    </w:r>
-                    <w:r>
-                      <w:rPr/>
-                      <w:fldChar w:fldCharType="begin"/>
-                    </w:r>
-                    <w:r>
-                      <w:instrText> PAGE </w:instrText>
-                    </w:r>
-                    <w:r>
-                      <w:fldChar w:fldCharType="separate"/>
-                    </w:r>
-                    <w:r>
-                      <w:t>6</w:t>
-                    </w:r>
-                    <w:r>
-                      <w:fldChar w:fldCharType="end"/>
-                    </w:r>
-                    <w:r>
-                      <w:rPr/>
-                      <w:t xml:space="preserve"> von </w:t>
-                    </w:r>
-                    <w:r>
-                      <w:rPr/>
-                      <w:fldChar w:fldCharType="begin"/>
-                    </w:r>
-                    <w:r>
-                      <w:instrText> NUMPAGES </w:instrText>
-                    </w:r>
-                    <w:r>
-                      <w:fldChar w:fldCharType="separate"/>
-                    </w:r>
-                    <w:r>
-                      <w:t>6</w:t>
-                    </w:r>
-                    <w:r>
-                      <w:fldChar w:fldCharType="end"/>
-                    </w:r>
-                  </w:p>
-                </w:txbxContent>
-              </v:textbox>
-              <w10:wrap type="square"/>
-            </v:rect>
           </w:pict>
         </mc:Fallback>
       </mc:AlternateContent>
@@ -4712,6 +4757,21 @@
       <w:rFonts w:ascii="Franklin Gothic Medium" w:hAnsi="Franklin Gothic Medium" w:cs="OpenSymbol"/>
     </w:rPr>
   </w:style>
+  <w:style w:type="character" w:styleId="ListLabel26">
+    <w:name w:val="ListLabel 26"/>
+    <w:qFormat/>
+    <w:rPr>
+      <w:rFonts w:ascii="Franklin Gothic Medium" w:hAnsi="Franklin Gothic Medium" w:cs="Symbol"/>
+      <w:sz w:val="24"/>
+    </w:rPr>
+  </w:style>
+  <w:style w:type="character" w:styleId="ListLabel27">
+    <w:name w:val="ListLabel 27"/>
+    <w:qFormat/>
+    <w:rPr>
+      <w:rFonts w:ascii="Franklin Gothic Medium" w:hAnsi="Franklin Gothic Medium" w:cs="OpenSymbol"/>
+    </w:rPr>
+  </w:style>
   <w:style w:type="paragraph" w:styleId="Berschrift">
     <w:name w:val="Überschrift"/>
     <w:basedOn w:val="Normal"/>
@@ -7128,7 +7188,7 @@
       <w:lang w:val="de-DE" w:eastAsia="de-DE" w:bidi="ar-SA"/>
     </w:rPr>
   </w:style>
-  <w:style w:type="paragraph" w:styleId="ListLabel26">
+  <w:style w:type="paragraph" w:styleId="ListLabel28">
     <w:name w:val="ListLabel 2"/>
     <w:qFormat/>
     <w:pPr>

</xml_diff>

<commit_message>
* added uci dataset * updated master project sheet * adde hamming window try
</commit_message>
<xml_diff>
--- a/project/Master_Projektkennblatt_ppasler.docx
+++ b/project/Master_Projektkennblatt_ppasler.docx
@@ -1,6 +1,6 @@
 
 <file path=word/document.xml><?xml version="1.0" encoding="utf-8"?>
-<w:document xmlns:o="urn:schemas-microsoft-com:office:office" xmlns:r="http://schemas.openxmlformats.org/officeDocument/2006/relationships" xmlns:v="urn:schemas-microsoft-com:vml" xmlns:w="http://schemas.openxmlformats.org/wordprocessingml/2006/main" xmlns:w10="urn:schemas-microsoft-com:office:word" xmlns:wp="http://schemas.openxmlformats.org/drawingml/2006/wordprocessingDrawing" xmlns:wps="http://schemas.microsoft.com/office/word/2010/wordprocessingShape" xmlns:wpg="http://schemas.microsoft.com/office/word/2010/wordprocessingGroup" xmlns:mc="http://schemas.openxmlformats.org/markup-compatibility/2006" xmlns:wp14="http://schemas.microsoft.com/office/word/2010/wordprocessingDrawing" xmlns:w14="http://schemas.microsoft.com/office/word/2010/wordml" mc:Ignorable="w14 wp14">
+<w:document xmlns:o="urn:schemas-microsoft-com:office:office" xmlns:r="http://schemas.openxmlformats.org/officeDocument/2006/relationships" xmlns:v="urn:schemas-microsoft-com:vml" xmlns:w="http://schemas.openxmlformats.org/wordprocessingml/2006/main" xmlns:w10="urn:schemas-microsoft-com:office:word" xmlns:wp="http://schemas.openxmlformats.org/drawingml/2006/wordprocessingDrawing">
   <w:body>
     <w:p>
       <w:pPr>
@@ -21,22 +21,28 @@
     <w:p>
       <w:pPr>
         <w:pStyle w:val="NormalWeb"/>
-        <w:rPr/>
-      </w:pPr>
-      <w:r>
+        <w:rPr>
+          <w:rFonts w:ascii="Franklin Gothic Medium" w:hAnsi="Franklin Gothic Medium"/>
+        </w:rPr>
+      </w:pPr>
+      <w:r>
+        <w:rPr>
+          <w:rFonts w:ascii="Franklin Gothic Medium" w:hAnsi="Franklin Gothic Medium"/>
+        </w:rPr>
+        <w:t>Version / Datum: 4.0 / 05.04.2016</w:t>
         <w:drawing>
-          <wp:anchor behindDoc="0" distT="0" distB="0" distL="0" distR="0" simplePos="0" locked="0" layoutInCell="1" allowOverlap="1" relativeHeight="8">
+          <wp:anchor behindDoc="0" distT="0" distB="0" distL="0" distR="0" simplePos="0" locked="0" layoutInCell="1" allowOverlap="1" relativeHeight="28">
             <wp:simplePos x="0" y="0"/>
             <wp:positionH relativeFrom="column">
-              <wp:posOffset>3759200</wp:posOffset>
+              <wp:posOffset>4013200</wp:posOffset>
             </wp:positionH>
             <wp:positionV relativeFrom="paragraph">
-              <wp:posOffset>-9525</wp:posOffset>
+              <wp:posOffset>-101600</wp:posOffset>
             </wp:positionV>
-            <wp:extent cx="1905000" cy="2857500"/>
+            <wp:extent cx="2072005" cy="2763520"/>
             <wp:effectExtent l="0" t="0" r="0" b="0"/>
             <wp:wrapSquare wrapText="largest"/>
-            <wp:docPr id="1" name="Picture" descr=""/>
+            <wp:docPr id="0" name="Picture" descr=""/>
             <wp:cNvGraphicFramePr>
               <a:graphicFrameLocks xmlns:a="http://schemas.openxmlformats.org/drawingml/2006/main" noChangeAspect="1"/>
             </wp:cNvGraphicFramePr>
@@ -44,7 +50,7 @@
               <a:graphicData uri="http://schemas.openxmlformats.org/drawingml/2006/picture">
                 <pic:pic xmlns:pic="http://schemas.openxmlformats.org/drawingml/2006/picture">
                   <pic:nvPicPr>
-                    <pic:cNvPr id="1" name="Picture" descr=""/>
+                    <pic:cNvPr id="0" name="Picture" descr=""/>
                     <pic:cNvPicPr>
                       <a:picLocks noChangeAspect="1" noChangeArrowheads="1"/>
                     </pic:cNvPicPr>
@@ -58,7 +64,7 @@
                   <pic:spPr bwMode="auto">
                     <a:xfrm>
                       <a:off x="0" y="0"/>
-                      <a:ext cx="1905000" cy="2857500"/>
+                      <a:ext cx="2072005" cy="2763520"/>
                     </a:xfrm>
                     <a:prstGeom prst="rect">
                       <a:avLst/>
@@ -77,42 +83,6 @@
           </wp:anchor>
         </w:drawing>
       </w:r>
-      <w:r>
-        <w:rPr>
-          <w:rFonts w:ascii="Franklin Gothic Medium" w:hAnsi="Franklin Gothic Medium"/>
-        </w:rPr>
-        <w:t>V</w:t>
-      </w:r>
-      <w:r>
-        <w:rPr>
-          <w:rFonts w:ascii="Franklin Gothic Medium" w:hAnsi="Franklin Gothic Medium"/>
-        </w:rPr>
-        <w:t xml:space="preserve">ersion / Datum: </w:t>
-      </w:r>
-      <w:r>
-        <w:rPr>
-          <w:rFonts w:ascii="Franklin Gothic Medium" w:hAnsi="Franklin Gothic Medium"/>
-        </w:rPr>
-        <w:t>4.0</w:t>
-      </w:r>
-      <w:r>
-        <w:rPr>
-          <w:rFonts w:ascii="Franklin Gothic Medium" w:hAnsi="Franklin Gothic Medium"/>
-        </w:rPr>
-        <w:t xml:space="preserve"> / </w:t>
-      </w:r>
-      <w:r>
-        <w:rPr>
-          <w:rFonts w:ascii="Franklin Gothic Medium" w:hAnsi="Franklin Gothic Medium"/>
-        </w:rPr>
-        <w:t>05.04</w:t>
-      </w:r>
-      <w:r>
-        <w:rPr>
-          <w:rFonts w:ascii="Franklin Gothic Medium" w:hAnsi="Franklin Gothic Medium"/>
-        </w:rPr>
-        <w:t>.2016</w:t>
-      </w:r>
     </w:p>
     <w:p>
       <w:pPr>
@@ -397,13 +367,11 @@
         </w:rPr>
         <w:t>Warnungen an den Fahrer bei erkannter Müdigkeit über ein Interface des Fahrsimulator</w:t>
       </w:r>
-      <w:r>
-        <w:br w:type="page"/>
-      </w:r>
     </w:p>
     <w:p>
       <w:pPr>
         <w:pStyle w:val="Berschrift1"/>
+        <w:pageBreakBefore/>
         <w:rPr>
           <w:rFonts w:ascii="Franklin Gothic Medium" w:hAnsi="Franklin Gothic Medium"/>
         </w:rPr>
@@ -422,7 +390,9 @@
           <w:ilvl w:val="0"/>
           <w:numId w:val="1"/>
         </w:numPr>
-        <w:rPr/>
+        <w:rPr>
+          <w:rFonts w:ascii="Franklin Gothic Medium" w:hAnsi="Franklin Gothic Medium"/>
+        </w:rPr>
       </w:pPr>
       <w:r>
         <w:rPr>
@@ -664,7 +634,9 @@
           <w:ilvl w:val="0"/>
           <w:numId w:val="1"/>
         </w:numPr>
-        <w:rPr/>
+        <w:rPr>
+          <w:rFonts w:ascii="Franklin Gothic Medium" w:hAnsi="Franklin Gothic Medium"/>
+        </w:rPr>
       </w:pPr>
       <w:r>
         <w:rPr>
@@ -688,7 +660,9 @@
           <w:ilvl w:val="0"/>
           <w:numId w:val="1"/>
         </w:numPr>
-        <w:rPr/>
+        <w:rPr>
+          <w:rFonts w:ascii="Franklin Gothic Medium" w:hAnsi="Franklin Gothic Medium"/>
+        </w:rPr>
       </w:pPr>
       <w:r>
         <w:rPr>
@@ -1045,16 +1019,15 @@
         <w:rPr>
           <w:rFonts w:ascii="Franklin Gothic Medium" w:hAnsi="Franklin Gothic Medium"/>
           <w:b w:val="false"/>
+          <w:bCs w:val="false"/>
+        </w:rPr>
+      </w:pPr>
+      <w:r>
+        <w:rPr>
+          <w:rFonts w:ascii="Franklin Gothic Medium" w:hAnsi="Franklin Gothic Medium"/>
           <w:b w:val="false"/>
           <w:bCs w:val="false"/>
         </w:rPr>
-      </w:pPr>
-      <w:r>
-        <w:rPr>
-          <w:rFonts w:ascii="Franklin Gothic Medium" w:hAnsi="Franklin Gothic Medium"/>
-          <w:b w:val="false"/>
-          <w:bCs w:val="false"/>
-        </w:rPr>
         <w:t>Start: 27.10.2015</w:t>
       </w:r>
     </w:p>
@@ -1063,7 +1036,6 @@
         <w:pStyle w:val="Berschrift2"/>
         <w:rPr>
           <w:rFonts w:ascii="Franklin Gothic Medium" w:hAnsi="Franklin Gothic Medium"/>
-          <w:b w:val="false"/>
           <w:b w:val="false"/>
           <w:bCs w:val="false"/>
         </w:rPr>
@@ -1157,9 +1129,7 @@
       <w:pPr>
         <w:pStyle w:val="Berschrift2"/>
         <w:rPr>
-          <w:i w:val="false"/>
-          <w:i w:val="false"/>
-          <w:iCs w:val="false"/>
+          <w:rFonts w:ascii="Franklin Gothic Medium" w:hAnsi="Franklin Gothic Medium"/>
         </w:rPr>
       </w:pPr>
       <w:r>
@@ -1177,13 +1147,6 @@
           <w:numId w:val="5"/>
         </w:numPr>
         <w:rPr>
-          <w:i w:val="false"/>
-          <w:i w:val="false"/>
-          <w:iCs w:val="false"/>
-        </w:rPr>
-      </w:pPr>
-      <w:r>
-        <w:rPr>
           <w:rFonts w:ascii="Franklin Gothic Medium" w:hAnsi="Franklin Gothic Medium"/>
           <w:i w:val="false"/>
           <w:iCs w:val="false"/>
@@ -1191,13 +1154,25 @@
           <w:sz w:val="24"/>
           <w:szCs w:val="24"/>
         </w:rPr>
+      </w:pPr>
+      <w:r>
+        <w:rPr>
+          <w:rFonts w:ascii="Franklin Gothic Medium" w:hAnsi="Franklin Gothic Medium"/>
+          <w:i w:val="false"/>
+          <w:iCs w:val="false"/>
+          <w:color w:val="000000"/>
+          <w:sz w:val="24"/>
+          <w:szCs w:val="24"/>
+        </w:rPr>
         <w:t>Application-Skeleton das EEG-Daten vom Simulator empfangen kann</w:t>
       </w:r>
     </w:p>
     <w:p>
       <w:pPr>
         <w:pStyle w:val="Berschrift2"/>
-        <w:rPr/>
+        <w:rPr>
+          <w:rFonts w:ascii="Franklin Gothic Medium" w:hAnsi="Franklin Gothic Medium"/>
+        </w:rPr>
       </w:pPr>
       <w:r>
         <w:rPr>
@@ -1214,13 +1189,6 @@
           <w:numId w:val="5"/>
         </w:numPr>
         <w:rPr>
-          <w:i w:val="false"/>
-          <w:i w:val="false"/>
-          <w:iCs w:val="false"/>
-        </w:rPr>
-      </w:pPr>
-      <w:r>
-        <w:rPr>
           <w:rFonts w:ascii="Franklin Gothic Medium" w:hAnsi="Franklin Gothic Medium"/>
           <w:i w:val="false"/>
           <w:iCs w:val="false"/>
@@ -1228,6 +1196,16 @@
           <w:sz w:val="24"/>
           <w:szCs w:val="24"/>
         </w:rPr>
+      </w:pPr>
+      <w:r>
+        <w:rPr>
+          <w:rFonts w:ascii="Franklin Gothic Medium" w:hAnsi="Franklin Gothic Medium"/>
+          <w:i w:val="false"/>
+          <w:iCs w:val="false"/>
+          <w:color w:val="000000"/>
+          <w:sz w:val="24"/>
+          <w:szCs w:val="24"/>
+        </w:rPr>
         <w:t>Aufbereitete Testdaten die zum Training des Klassifikators geeignet sind</w:t>
       </w:r>
     </w:p>
@@ -1239,13 +1217,6 @@
           <w:numId w:val="5"/>
         </w:numPr>
         <w:rPr>
-          <w:i w:val="false"/>
-          <w:i w:val="false"/>
-          <w:iCs w:val="false"/>
-        </w:rPr>
-      </w:pPr>
-      <w:r>
-        <w:rPr>
           <w:rFonts w:ascii="Franklin Gothic Medium" w:hAnsi="Franklin Gothic Medium"/>
           <w:i w:val="false"/>
           <w:iCs w:val="false"/>
@@ -1253,13 +1224,25 @@
           <w:sz w:val="24"/>
           <w:szCs w:val="24"/>
         </w:rPr>
+      </w:pPr>
+      <w:r>
+        <w:rPr>
+          <w:rFonts w:ascii="Franklin Gothic Medium" w:hAnsi="Franklin Gothic Medium"/>
+          <w:i w:val="false"/>
+          <w:iCs w:val="false"/>
+          <w:color w:val="000000"/>
+          <w:sz w:val="24"/>
+          <w:szCs w:val="24"/>
+        </w:rPr>
         <w:t>Vorbereiteter Klassifikator Körper der auf „echte Daten“ wartet</w:t>
       </w:r>
     </w:p>
     <w:p>
       <w:pPr>
         <w:pStyle w:val="Berschrift2"/>
-        <w:rPr/>
+        <w:rPr>
+          <w:rFonts w:ascii="Franklin Gothic Medium" w:hAnsi="Franklin Gothic Medium"/>
+        </w:rPr>
       </w:pPr>
       <w:r>
         <w:rPr>
@@ -1275,7 +1258,12 @@
           <w:ilvl w:val="0"/>
           <w:numId w:val="5"/>
         </w:numPr>
-        <w:rPr/>
+        <w:rPr>
+          <w:rFonts w:ascii="Franklin Gothic Medium" w:hAnsi="Franklin Gothic Medium"/>
+          <w:color w:val="000000"/>
+          <w:sz w:val="24"/>
+          <w:szCs w:val="24"/>
+        </w:rPr>
       </w:pPr>
       <w:r>
         <w:rPr>
@@ -1294,7 +1282,12 @@
           <w:ilvl w:val="0"/>
           <w:numId w:val="5"/>
         </w:numPr>
-        <w:rPr/>
+        <w:rPr>
+          <w:rFonts w:ascii="Franklin Gothic Medium" w:hAnsi="Franklin Gothic Medium"/>
+          <w:color w:val="000000"/>
+          <w:sz w:val="24"/>
+          <w:szCs w:val="24"/>
+        </w:rPr>
       </w:pPr>
       <w:r>
         <w:rPr>
@@ -1313,7 +1306,12 @@
           <w:ilvl w:val="0"/>
           <w:numId w:val="5"/>
         </w:numPr>
-        <w:rPr/>
+        <w:rPr>
+          <w:rFonts w:ascii="Franklin Gothic Medium" w:hAnsi="Franklin Gothic Medium"/>
+          <w:color w:val="000000"/>
+          <w:sz w:val="24"/>
+          <w:szCs w:val="24"/>
+        </w:rPr>
       </w:pPr>
       <w:r>
         <w:rPr>
@@ -1332,9 +1330,6 @@
           <w:ilvl w:val="0"/>
           <w:numId w:val="5"/>
         </w:numPr>
-        <w:rPr/>
-      </w:pPr>
-      <w:r>
         <w:rPr>
           <w:rFonts w:ascii="Franklin Gothic Medium" w:hAnsi="Franklin Gothic Medium"/>
           <w:i/>
@@ -1343,131 +1338,139 @@
           <w:sz w:val="24"/>
           <w:szCs w:val="24"/>
         </w:rPr>
-        <w:t>Optional: Experiment Teil 2: Verbessertes Szenario mit Learnings aus Experiment 1. Aufgenommene Testdaten (EEG und EKG) und Videos mit übermüdetem Fahrer (~3 Teilnehmer)</w:t>
-      </w:r>
-    </w:p>
-    <w:p>
-      <w:pPr>
-        <w:pStyle w:val="Berschrift1"/>
-        <w:rPr>
-          <w:rFonts w:ascii="Franklin Gothic Medium" w:hAnsi="Franklin Gothic Medium"/>
-        </w:rPr>
-      </w:pPr>
-      <w:r>
-        <w:rPr>
-          <w:rFonts w:ascii="Franklin Gothic Medium" w:hAnsi="Franklin Gothic Medium"/>
-        </w:rPr>
-        <w:t>Details</w:t>
-      </w:r>
-    </w:p>
-    <w:p>
-      <w:pPr>
-        <w:pStyle w:val="NormalWeb"/>
-        <w:rPr>
-          <w:rFonts w:ascii="Franklin Gothic Medium" w:hAnsi="Franklin Gothic Medium"/>
-        </w:rPr>
-      </w:pPr>
-      <w:r>
-        <w:rPr>
-          <w:rFonts w:ascii="Franklin Gothic Medium" w:hAnsi="Franklin Gothic Medium"/>
-        </w:rPr>
-        <w:t xml:space="preserve">Ziel ist die Implementierung einen Systems zu Müdigkeitserkennung mit Körpersensoren (EEG / EKG). Das EEG zeigt hierbei sehr gute Ergebnisse und soll die gesamte Entwicklung bis hin zu einer funktionierenden Anwendung begleiten. </w:t>
-      </w:r>
-    </w:p>
-    <w:p>
-      <w:pPr>
-        <w:pStyle w:val="NormalWeb"/>
-        <w:rPr>
-          <w:rFonts w:ascii="Franklin Gothic Medium" w:hAnsi="Franklin Gothic Medium"/>
-        </w:rPr>
-      </w:pPr>
-      <w:r>
-        <w:rPr>
-          <w:rFonts w:ascii="Franklin Gothic Medium" w:hAnsi="Franklin Gothic Medium"/>
-        </w:rPr>
-        <w:t>Die zu entwickelnde Lösung kann zudem im Forschungsbereich zur Validierung / Verbesserung von anderen Systemen zur Müdigkeitserkennung genutzt werden. Dies könnte bspw. eine Kombination mit einem kamerabasierten System sein.</w:t>
-      </w:r>
-    </w:p>
-    <w:p>
-      <w:pPr>
-        <w:pStyle w:val="NormalWeb"/>
-        <w:rPr>
-          <w:rFonts w:ascii="Franklin Gothic Medium" w:hAnsi="Franklin Gothic Medium"/>
-        </w:rPr>
-      </w:pPr>
-      <w:r>
-        <w:rPr>
-          <w:rFonts w:ascii="Franklin Gothic Medium" w:hAnsi="Franklin Gothic Medium"/>
-        </w:rPr>
-        <w:t>Für diese Aufgabe und möglichst realistische Tests, muss das System variabel und leicht portierbar sein, um es in anderen Simulatoren oder Fahrzeugen testen zu können. Hardware und Software sollen darauf ausgerichtet sein.</w:t>
-      </w:r>
-    </w:p>
-    <w:p>
-      <w:pPr>
-        <w:pStyle w:val="NormalWeb"/>
-        <w:rPr>
-          <w:rFonts w:ascii="Franklin Gothic Medium" w:hAnsi="Franklin Gothic Medium"/>
-        </w:rPr>
-      </w:pPr>
-      <w:r>
-        <w:rPr>
-          <w:rFonts w:ascii="Franklin Gothic Medium" w:hAnsi="Franklin Gothic Medium"/>
-        </w:rPr>
-        <w:t>Für die Erkennung müssen die EEG / EKG-Signale aufbereitet und diskretisiert werden (bspw. Wavelet-, Fourier- oder Laplace-Transformation), sodass sie in einen Klassifikator übergeben werden können. Für die Klassifizierung wird ein geeigneter Machine Learning Algorithmus gesucht (bspw. Neuronale Netze, SVM). Für das Training werden geeignete Testdaten benötigt, welche im Rahmen des Projekt ebenfalls aufgenommen werden.</w:t>
-      </w:r>
-    </w:p>
-    <w:p>
-      <w:pPr>
-        <w:pStyle w:val="NormalWeb"/>
-        <w:rPr>
-          <w:rFonts w:ascii="Franklin Gothic Medium" w:hAnsi="Franklin Gothic Medium"/>
-          <w:i/>
+      </w:pPr>
+      <w:r>
+        <w:rPr>
+          <w:rFonts w:ascii="Franklin Gothic Medium" w:hAnsi="Franklin Gothic Medium"/>
           <w:i/>
           <w:iCs/>
-        </w:rPr>
-      </w:pPr>
-      <w:r>
+          <w:color w:val="000000"/>
+          <w:sz w:val="24"/>
+          <w:szCs w:val="24"/>
+        </w:rPr>
+        <w:t>Optional: Experiment Teil 2: Verbessertes Szenario mit Learnings aus Experiment 1. Aufgenommene Testdaten (EEG und EKG) und Videos mit übermüdetem Fahrer (~3 Teilnehmer)</w:t>
+      </w:r>
+    </w:p>
+    <w:p>
+      <w:pPr>
+        <w:pStyle w:val="Berschrift1"/>
+        <w:rPr>
+          <w:rFonts w:ascii="Franklin Gothic Medium" w:hAnsi="Franklin Gothic Medium"/>
+        </w:rPr>
+      </w:pPr>
+      <w:r>
+        <w:rPr>
+          <w:rFonts w:ascii="Franklin Gothic Medium" w:hAnsi="Franklin Gothic Medium"/>
+        </w:rPr>
+        <w:t>Details</w:t>
+      </w:r>
+    </w:p>
+    <w:p>
+      <w:pPr>
+        <w:pStyle w:val="NormalWeb"/>
+        <w:rPr>
+          <w:rFonts w:ascii="Franklin Gothic Medium" w:hAnsi="Franklin Gothic Medium"/>
+        </w:rPr>
+      </w:pPr>
+      <w:r>
+        <w:rPr>
+          <w:rFonts w:ascii="Franklin Gothic Medium" w:hAnsi="Franklin Gothic Medium"/>
+        </w:rPr>
+        <w:t xml:space="preserve">Ziel ist die Implementierung einen Systems zu Müdigkeitserkennung mit Körpersensoren (EEG / EKG). Das EEG zeigt hierbei sehr gute Ergebnisse und soll die gesamte Entwicklung bis hin zu einer funktionierenden Anwendung begleiten. </w:t>
+      </w:r>
+    </w:p>
+    <w:p>
+      <w:pPr>
+        <w:pStyle w:val="NormalWeb"/>
+        <w:rPr>
+          <w:rFonts w:ascii="Franklin Gothic Medium" w:hAnsi="Franklin Gothic Medium"/>
+        </w:rPr>
+      </w:pPr>
+      <w:r>
+        <w:rPr>
+          <w:rFonts w:ascii="Franklin Gothic Medium" w:hAnsi="Franklin Gothic Medium"/>
+        </w:rPr>
+        <w:t>Die zu entwickelnde Lösung kann zudem im Forschungsbereich zur Validierung / Verbesserung von anderen Systemen zur Müdigkeitserkennung genutzt werden. Dies könnte bspw. eine Kombination mit einem kamerabasierten System sein.</w:t>
+      </w:r>
+    </w:p>
+    <w:p>
+      <w:pPr>
+        <w:pStyle w:val="NormalWeb"/>
+        <w:rPr>
+          <w:rFonts w:ascii="Franklin Gothic Medium" w:hAnsi="Franklin Gothic Medium"/>
+        </w:rPr>
+      </w:pPr>
+      <w:r>
+        <w:rPr>
+          <w:rFonts w:ascii="Franklin Gothic Medium" w:hAnsi="Franklin Gothic Medium"/>
+        </w:rPr>
+        <w:t>Für diese Aufgabe und möglichst realistische Tests, muss das System variabel und leicht portierbar sein, um es in anderen Simulatoren oder Fahrzeugen testen zu können. Hardware und Software sollen darauf ausgerichtet sein.</w:t>
+      </w:r>
+    </w:p>
+    <w:p>
+      <w:pPr>
+        <w:pStyle w:val="NormalWeb"/>
+        <w:rPr>
+          <w:rFonts w:ascii="Franklin Gothic Medium" w:hAnsi="Franklin Gothic Medium"/>
+        </w:rPr>
+      </w:pPr>
+      <w:r>
+        <w:rPr>
+          <w:rFonts w:ascii="Franklin Gothic Medium" w:hAnsi="Franklin Gothic Medium"/>
+        </w:rPr>
+        <w:t>Für die Erkennung müssen die EEG / EKG-Signale aufbereitet und diskretisiert werden (bspw. Wavelet-, Fourier- oder Laplace-Transformation), sodass sie in einen Klassifikator übergeben werden können. Für die Klassifizierung wird ein geeigneter Machine Learning Algorithmus gesucht (bspw. Neuronale Netze, SVM). Für das Training werden geeignete Testdaten benötigt, welche im Rahmen des Projekt ebenfalls aufgenommen werden.</w:t>
+      </w:r>
+    </w:p>
+    <w:p>
+      <w:pPr>
+        <w:pStyle w:val="NormalWeb"/>
         <w:rPr>
           <w:rFonts w:ascii="Franklin Gothic Medium" w:hAnsi="Franklin Gothic Medium"/>
           <w:i/>
           <w:iCs/>
         </w:rPr>
-      </w:r>
-    </w:p>
-    <w:p>
-      <w:pPr>
-        <w:pStyle w:val="NormalWeb"/>
-        <w:rPr>
-          <w:rFonts w:ascii="Franklin Gothic Medium" w:hAnsi="Franklin Gothic Medium"/>
-          <w:i/>
+      </w:pPr>
+      <w:r>
+        <w:rPr>
+          <w:rFonts w:ascii="Franklin Gothic Medium" w:hAnsi="Franklin Gothic Medium"/>
           <w:i/>
           <w:iCs/>
         </w:rPr>
-      </w:pPr>
-      <w:r>
+      </w:r>
+    </w:p>
+    <w:p>
+      <w:pPr>
+        <w:pStyle w:val="NormalWeb"/>
         <w:rPr>
           <w:rFonts w:ascii="Franklin Gothic Medium" w:hAnsi="Franklin Gothic Medium"/>
           <w:i/>
           <w:iCs/>
         </w:rPr>
-        <w:t xml:space="preserve">In weiteren Experimenten, könnte zusätzlich das EKG Brustband angeschlossen werden. Die </w:t>
-      </w:r>
-      <w:bookmarkStart w:id="1" w:name="__DdeLink__193_1335946929"/>
+      </w:pPr>
       <w:r>
         <w:rPr>
           <w:rFonts w:ascii="Franklin Gothic Medium" w:hAnsi="Franklin Gothic Medium"/>
           <w:i/>
           <w:iCs/>
         </w:rPr>
-        <w:t xml:space="preserve">Heart Rate Variability (HRV) </w:t>
-      </w:r>
-      <w:bookmarkEnd w:id="1"/>
+        <w:t xml:space="preserve">In weiteren Experimenten, könnte zusätzlich das EKG Brustband angeschlossen werden. Die </w:t>
+      </w:r>
+      <w:bookmarkStart w:id="1" w:name="__DdeLink__193_1335946929"/>
       <w:r>
         <w:rPr>
           <w:rFonts w:ascii="Franklin Gothic Medium" w:hAnsi="Franklin Gothic Medium"/>
           <w:i/>
           <w:iCs/>
         </w:rPr>
+        <w:t xml:space="preserve">Heart Rate Variability (HRV) </w:t>
+      </w:r>
+      <w:bookmarkEnd w:id="1"/>
+      <w:r>
+        <w:rPr>
+          <w:rFonts w:ascii="Franklin Gothic Medium" w:hAnsi="Franklin Gothic Medium"/>
+          <w:i/>
+          <w:iCs/>
+        </w:rPr>
         <w:t>zeigte sich in der Literaturrecherche als verlässliche Größe, um Müdigkeit mit einem EKG zu erkennen [2][3]. Sie reicht aber nicht für eine eigenständige Lösung aus. Mit einem Brustband wurden diesbezüglich noch keine Versuche nicht durchgeführt. Die Erwartung sind ähnlich gute Daten aus dem Brustband mit denen die HRV berechnet werden kann.</w:t>
       </w:r>
     </w:p>
@@ -1476,7 +1479,6 @@
         <w:pStyle w:val="NormalWeb"/>
         <w:rPr>
           <w:rFonts w:ascii="Franklin Gothic Medium" w:hAnsi="Franklin Gothic Medium"/>
-          <w:i/>
           <w:i/>
           <w:iCs/>
         </w:rPr>
@@ -1745,7 +1747,10 @@
     <w:p>
       <w:pPr>
         <w:pStyle w:val="HFlietext"/>
-        <w:rPr/>
+        <w:rPr>
+          <w:rStyle w:val="Internetlink"/>
+          <w:rFonts w:ascii="Franklin Gothic Medium" w:hAnsi="Franklin Gothic Medium"/>
+        </w:rPr>
       </w:pPr>
       <w:hyperlink r:id="rId4">
         <w:r>
@@ -1773,45 +1778,46 @@
     </w:p>
     <w:tbl>
       <w:tblPr>
-        <w:tblW w:w="9124" w:type="dxa"/>
         <w:jc w:val="left"/>
-        <w:tblInd w:w="43" w:type="dxa"/>
+        <w:tblInd w:w="38" w:type="dxa"/>
         <w:tblBorders>
           <w:top w:val="single" w:sz="4" w:space="0" w:color="00000A"/>
           <w:left w:val="single" w:sz="4" w:space="0" w:color="00000A"/>
           <w:bottom w:val="single" w:sz="4" w:space="0" w:color="00000A"/>
+          <w:insideH w:val="single" w:sz="4" w:space="0" w:color="00000A"/>
           <w:right w:val="single" w:sz="4" w:space="0" w:color="00000A"/>
-          <w:insideH w:val="single" w:sz="4" w:space="0" w:color="00000A"/>
           <w:insideV w:val="single" w:sz="4" w:space="0" w:color="00000A"/>
         </w:tblBorders>
         <w:tblCellMar>
           <w:top w:w="0" w:type="dxa"/>
-          <w:left w:w="43" w:type="dxa"/>
+          <w:left w:w="38" w:type="dxa"/>
           <w:bottom w:w="0" w:type="dxa"/>
           <w:right w:w="108" w:type="dxa"/>
         </w:tblCellMar>
       </w:tblPr>
       <w:tblGrid>
-        <w:gridCol w:w="989"/>
-        <w:gridCol w:w="2125"/>
-        <w:gridCol w:w="6010"/>
+        <w:gridCol w:w="988"/>
+        <w:gridCol w:w="2124"/>
+        <w:gridCol w:w="6012"/>
       </w:tblGrid>
       <w:tr>
-        <w:trPr/>
+        <w:trPr>
+          <w:cantSplit w:val="false"/>
+        </w:trPr>
         <w:tc>
           <w:tcPr>
-            <w:tcW w:w="989" w:type="dxa"/>
+            <w:tcW w:w="988" w:type="dxa"/>
             <w:tcBorders>
               <w:top w:val="single" w:sz="4" w:space="0" w:color="00000A"/>
               <w:left w:val="single" w:sz="4" w:space="0" w:color="00000A"/>
               <w:bottom w:val="single" w:sz="4" w:space="0" w:color="00000A"/>
+              <w:insideH w:val="single" w:sz="4" w:space="0" w:color="00000A"/>
               <w:right w:val="single" w:sz="4" w:space="0" w:color="00000A"/>
-              <w:insideH w:val="single" w:sz="4" w:space="0" w:color="00000A"/>
               <w:insideV w:val="single" w:sz="4" w:space="0" w:color="00000A"/>
             </w:tcBorders>
             <w:shd w:fill="FFFFFF" w:val="clear"/>
             <w:tcMar>
-              <w:left w:w="43" w:type="dxa"/>
+              <w:left w:w="38" w:type="dxa"/>
             </w:tcMar>
           </w:tcPr>
           <w:p>
@@ -1834,18 +1840,18 @@
         </w:tc>
         <w:tc>
           <w:tcPr>
-            <w:tcW w:w="2125" w:type="dxa"/>
+            <w:tcW w:w="2124" w:type="dxa"/>
             <w:tcBorders>
               <w:top w:val="single" w:sz="4" w:space="0" w:color="00000A"/>
               <w:left w:val="single" w:sz="4" w:space="0" w:color="00000A"/>
               <w:bottom w:val="single" w:sz="4" w:space="0" w:color="00000A"/>
+              <w:insideH w:val="single" w:sz="4" w:space="0" w:color="00000A"/>
               <w:right w:val="single" w:sz="4" w:space="0" w:color="00000A"/>
-              <w:insideH w:val="single" w:sz="4" w:space="0" w:color="00000A"/>
               <w:insideV w:val="single" w:sz="4" w:space="0" w:color="00000A"/>
             </w:tcBorders>
             <w:shd w:fill="FFFFFF" w:val="clear"/>
             <w:tcMar>
-              <w:left w:w="43" w:type="dxa"/>
+              <w:left w:w="38" w:type="dxa"/>
             </w:tcMar>
           </w:tcPr>
           <w:p>
@@ -1868,18 +1874,18 @@
         </w:tc>
         <w:tc>
           <w:tcPr>
-            <w:tcW w:w="6010" w:type="dxa"/>
+            <w:tcW w:w="6012" w:type="dxa"/>
             <w:tcBorders>
               <w:top w:val="single" w:sz="4" w:space="0" w:color="00000A"/>
               <w:left w:val="single" w:sz="4" w:space="0" w:color="00000A"/>
               <w:bottom w:val="single" w:sz="4" w:space="0" w:color="00000A"/>
+              <w:insideH w:val="single" w:sz="4" w:space="0" w:color="00000A"/>
               <w:right w:val="single" w:sz="4" w:space="0" w:color="00000A"/>
-              <w:insideH w:val="single" w:sz="4" w:space="0" w:color="00000A"/>
               <w:insideV w:val="single" w:sz="4" w:space="0" w:color="00000A"/>
             </w:tcBorders>
             <w:shd w:fill="FFFFFF" w:val="clear"/>
             <w:tcMar>
-              <w:left w:w="43" w:type="dxa"/>
+              <w:left w:w="38" w:type="dxa"/>
             </w:tcMar>
           </w:tcPr>
           <w:p>
@@ -1902,21 +1908,23 @@
         </w:tc>
       </w:tr>
       <w:tr>
-        <w:trPr/>
+        <w:trPr>
+          <w:cantSplit w:val="false"/>
+        </w:trPr>
         <w:tc>
           <w:tcPr>
-            <w:tcW w:w="989" w:type="dxa"/>
+            <w:tcW w:w="988" w:type="dxa"/>
             <w:tcBorders>
               <w:top w:val="single" w:sz="4" w:space="0" w:color="00000A"/>
               <w:left w:val="single" w:sz="4" w:space="0" w:color="00000A"/>
               <w:bottom w:val="single" w:sz="4" w:space="0" w:color="00000A"/>
+              <w:insideH w:val="single" w:sz="4" w:space="0" w:color="00000A"/>
               <w:right w:val="single" w:sz="4" w:space="0" w:color="00000A"/>
-              <w:insideH w:val="single" w:sz="4" w:space="0" w:color="00000A"/>
               <w:insideV w:val="single" w:sz="4" w:space="0" w:color="00000A"/>
             </w:tcBorders>
             <w:shd w:fill="FFFFFF" w:val="clear"/>
             <w:tcMar>
-              <w:left w:w="43" w:type="dxa"/>
+              <w:left w:w="38" w:type="dxa"/>
             </w:tcMar>
           </w:tcPr>
           <w:p>
@@ -1937,18 +1945,18 @@
         </w:tc>
         <w:tc>
           <w:tcPr>
-            <w:tcW w:w="2125" w:type="dxa"/>
+            <w:tcW w:w="2124" w:type="dxa"/>
             <w:tcBorders>
               <w:top w:val="single" w:sz="4" w:space="0" w:color="00000A"/>
               <w:left w:val="single" w:sz="4" w:space="0" w:color="00000A"/>
               <w:bottom w:val="single" w:sz="4" w:space="0" w:color="00000A"/>
+              <w:insideH w:val="single" w:sz="4" w:space="0" w:color="00000A"/>
               <w:right w:val="single" w:sz="4" w:space="0" w:color="00000A"/>
-              <w:insideH w:val="single" w:sz="4" w:space="0" w:color="00000A"/>
               <w:insideV w:val="single" w:sz="4" w:space="0" w:color="00000A"/>
             </w:tcBorders>
             <w:shd w:fill="FFFFFF" w:val="clear"/>
             <w:tcMar>
-              <w:left w:w="43" w:type="dxa"/>
+              <w:left w:w="38" w:type="dxa"/>
             </w:tcMar>
           </w:tcPr>
           <w:p>
@@ -1969,18 +1977,18 @@
         </w:tc>
         <w:tc>
           <w:tcPr>
-            <w:tcW w:w="6010" w:type="dxa"/>
+            <w:tcW w:w="6012" w:type="dxa"/>
             <w:tcBorders>
               <w:top w:val="single" w:sz="4" w:space="0" w:color="00000A"/>
               <w:left w:val="single" w:sz="4" w:space="0" w:color="00000A"/>
               <w:bottom w:val="single" w:sz="4" w:space="0" w:color="00000A"/>
+              <w:insideH w:val="single" w:sz="4" w:space="0" w:color="00000A"/>
               <w:right w:val="single" w:sz="4" w:space="0" w:color="00000A"/>
-              <w:insideH w:val="single" w:sz="4" w:space="0" w:color="00000A"/>
               <w:insideV w:val="single" w:sz="4" w:space="0" w:color="00000A"/>
             </w:tcBorders>
             <w:shd w:fill="FFFFFF" w:val="clear"/>
             <w:tcMar>
-              <w:left w:w="43" w:type="dxa"/>
+              <w:left w:w="38" w:type="dxa"/>
             </w:tcMar>
           </w:tcPr>
           <w:p>
@@ -2001,21 +2009,23 @@
         </w:tc>
       </w:tr>
       <w:tr>
-        <w:trPr/>
+        <w:trPr>
+          <w:cantSplit w:val="false"/>
+        </w:trPr>
         <w:tc>
           <w:tcPr>
-            <w:tcW w:w="989" w:type="dxa"/>
+            <w:tcW w:w="988" w:type="dxa"/>
             <w:tcBorders>
               <w:top w:val="single" w:sz="4" w:space="0" w:color="00000A"/>
               <w:left w:val="single" w:sz="4" w:space="0" w:color="00000A"/>
               <w:bottom w:val="single" w:sz="4" w:space="0" w:color="00000A"/>
+              <w:insideH w:val="single" w:sz="4" w:space="0" w:color="00000A"/>
               <w:right w:val="single" w:sz="4" w:space="0" w:color="00000A"/>
-              <w:insideH w:val="single" w:sz="4" w:space="0" w:color="00000A"/>
               <w:insideV w:val="single" w:sz="4" w:space="0" w:color="00000A"/>
             </w:tcBorders>
             <w:shd w:fill="FFFFFF" w:val="clear"/>
             <w:tcMar>
-              <w:left w:w="43" w:type="dxa"/>
+              <w:left w:w="38" w:type="dxa"/>
             </w:tcMar>
           </w:tcPr>
           <w:p>
@@ -2036,18 +2046,18 @@
         </w:tc>
         <w:tc>
           <w:tcPr>
-            <w:tcW w:w="2125" w:type="dxa"/>
+            <w:tcW w:w="2124" w:type="dxa"/>
             <w:tcBorders>
               <w:top w:val="single" w:sz="4" w:space="0" w:color="00000A"/>
               <w:left w:val="single" w:sz="4" w:space="0" w:color="00000A"/>
               <w:bottom w:val="single" w:sz="4" w:space="0" w:color="00000A"/>
+              <w:insideH w:val="single" w:sz="4" w:space="0" w:color="00000A"/>
               <w:right w:val="single" w:sz="4" w:space="0" w:color="00000A"/>
-              <w:insideH w:val="single" w:sz="4" w:space="0" w:color="00000A"/>
               <w:insideV w:val="single" w:sz="4" w:space="0" w:color="00000A"/>
             </w:tcBorders>
             <w:shd w:fill="FFFFFF" w:val="clear"/>
             <w:tcMar>
-              <w:left w:w="43" w:type="dxa"/>
+              <w:left w:w="38" w:type="dxa"/>
             </w:tcMar>
           </w:tcPr>
           <w:p>
@@ -2068,18 +2078,18 @@
         </w:tc>
         <w:tc>
           <w:tcPr>
-            <w:tcW w:w="6010" w:type="dxa"/>
+            <w:tcW w:w="6012" w:type="dxa"/>
             <w:tcBorders>
               <w:top w:val="single" w:sz="4" w:space="0" w:color="00000A"/>
               <w:left w:val="single" w:sz="4" w:space="0" w:color="00000A"/>
               <w:bottom w:val="single" w:sz="4" w:space="0" w:color="00000A"/>
+              <w:insideH w:val="single" w:sz="4" w:space="0" w:color="00000A"/>
               <w:right w:val="single" w:sz="4" w:space="0" w:color="00000A"/>
-              <w:insideH w:val="single" w:sz="4" w:space="0" w:color="00000A"/>
               <w:insideV w:val="single" w:sz="4" w:space="0" w:color="00000A"/>
             </w:tcBorders>
             <w:shd w:fill="FFFFFF" w:val="clear"/>
             <w:tcMar>
-              <w:left w:w="43" w:type="dxa"/>
+              <w:left w:w="38" w:type="dxa"/>
             </w:tcMar>
           </w:tcPr>
           <w:p>
@@ -2100,21 +2110,23 @@
         </w:tc>
       </w:tr>
       <w:tr>
-        <w:trPr/>
+        <w:trPr>
+          <w:cantSplit w:val="false"/>
+        </w:trPr>
         <w:tc>
           <w:tcPr>
-            <w:tcW w:w="989" w:type="dxa"/>
+            <w:tcW w:w="988" w:type="dxa"/>
             <w:tcBorders>
               <w:top w:val="single" w:sz="4" w:space="0" w:color="00000A"/>
               <w:left w:val="single" w:sz="4" w:space="0" w:color="00000A"/>
               <w:bottom w:val="single" w:sz="4" w:space="0" w:color="00000A"/>
+              <w:insideH w:val="single" w:sz="4" w:space="0" w:color="00000A"/>
               <w:right w:val="single" w:sz="4" w:space="0" w:color="00000A"/>
-              <w:insideH w:val="single" w:sz="4" w:space="0" w:color="00000A"/>
               <w:insideV w:val="single" w:sz="4" w:space="0" w:color="00000A"/>
             </w:tcBorders>
             <w:shd w:fill="FFFFFF" w:val="clear"/>
             <w:tcMar>
-              <w:left w:w="43" w:type="dxa"/>
+              <w:left w:w="38" w:type="dxa"/>
             </w:tcMar>
           </w:tcPr>
           <w:p>
@@ -2135,18 +2147,18 @@
         </w:tc>
         <w:tc>
           <w:tcPr>
-            <w:tcW w:w="2125" w:type="dxa"/>
+            <w:tcW w:w="2124" w:type="dxa"/>
             <w:tcBorders>
               <w:top w:val="single" w:sz="4" w:space="0" w:color="00000A"/>
               <w:left w:val="single" w:sz="4" w:space="0" w:color="00000A"/>
               <w:bottom w:val="single" w:sz="4" w:space="0" w:color="00000A"/>
+              <w:insideH w:val="single" w:sz="4" w:space="0" w:color="00000A"/>
               <w:right w:val="single" w:sz="4" w:space="0" w:color="00000A"/>
-              <w:insideH w:val="single" w:sz="4" w:space="0" w:color="00000A"/>
               <w:insideV w:val="single" w:sz="4" w:space="0" w:color="00000A"/>
             </w:tcBorders>
             <w:shd w:fill="FFFFFF" w:val="clear"/>
             <w:tcMar>
-              <w:left w:w="43" w:type="dxa"/>
+              <w:left w:w="38" w:type="dxa"/>
             </w:tcMar>
           </w:tcPr>
           <w:p>
@@ -2167,18 +2179,18 @@
         </w:tc>
         <w:tc>
           <w:tcPr>
-            <w:tcW w:w="6010" w:type="dxa"/>
+            <w:tcW w:w="6012" w:type="dxa"/>
             <w:tcBorders>
               <w:top w:val="single" w:sz="4" w:space="0" w:color="00000A"/>
               <w:left w:val="single" w:sz="4" w:space="0" w:color="00000A"/>
               <w:bottom w:val="single" w:sz="4" w:space="0" w:color="00000A"/>
+              <w:insideH w:val="single" w:sz="4" w:space="0" w:color="00000A"/>
               <w:right w:val="single" w:sz="4" w:space="0" w:color="00000A"/>
-              <w:insideH w:val="single" w:sz="4" w:space="0" w:color="00000A"/>
               <w:insideV w:val="single" w:sz="4" w:space="0" w:color="00000A"/>
             </w:tcBorders>
             <w:shd w:fill="FFFFFF" w:val="clear"/>
             <w:tcMar>
-              <w:left w:w="43" w:type="dxa"/>
+              <w:left w:w="38" w:type="dxa"/>
             </w:tcMar>
           </w:tcPr>
           <w:p>
@@ -2235,21 +2247,23 @@
         </w:tc>
       </w:tr>
       <w:tr>
-        <w:trPr/>
+        <w:trPr>
+          <w:cantSplit w:val="false"/>
+        </w:trPr>
         <w:tc>
           <w:tcPr>
-            <w:tcW w:w="989" w:type="dxa"/>
+            <w:tcW w:w="988" w:type="dxa"/>
             <w:tcBorders>
               <w:top w:val="single" w:sz="4" w:space="0" w:color="00000A"/>
               <w:left w:val="single" w:sz="4" w:space="0" w:color="00000A"/>
               <w:bottom w:val="single" w:sz="4" w:space="0" w:color="00000A"/>
+              <w:insideH w:val="single" w:sz="4" w:space="0" w:color="00000A"/>
               <w:right w:val="single" w:sz="4" w:space="0" w:color="00000A"/>
-              <w:insideH w:val="single" w:sz="4" w:space="0" w:color="00000A"/>
               <w:insideV w:val="single" w:sz="4" w:space="0" w:color="00000A"/>
             </w:tcBorders>
             <w:shd w:fill="FFFFFF" w:val="clear"/>
             <w:tcMar>
-              <w:left w:w="43" w:type="dxa"/>
+              <w:left w:w="38" w:type="dxa"/>
             </w:tcMar>
           </w:tcPr>
           <w:p>
@@ -2270,18 +2284,18 @@
         </w:tc>
         <w:tc>
           <w:tcPr>
-            <w:tcW w:w="2125" w:type="dxa"/>
+            <w:tcW w:w="2124" w:type="dxa"/>
             <w:tcBorders>
               <w:top w:val="single" w:sz="4" w:space="0" w:color="00000A"/>
               <w:left w:val="single" w:sz="4" w:space="0" w:color="00000A"/>
               <w:bottom w:val="single" w:sz="4" w:space="0" w:color="00000A"/>
+              <w:insideH w:val="single" w:sz="4" w:space="0" w:color="00000A"/>
               <w:right w:val="single" w:sz="4" w:space="0" w:color="00000A"/>
-              <w:insideH w:val="single" w:sz="4" w:space="0" w:color="00000A"/>
               <w:insideV w:val="single" w:sz="4" w:space="0" w:color="00000A"/>
             </w:tcBorders>
             <w:shd w:fill="FFFFFF" w:val="clear"/>
             <w:tcMar>
-              <w:left w:w="43" w:type="dxa"/>
+              <w:left w:w="38" w:type="dxa"/>
             </w:tcMar>
           </w:tcPr>
           <w:p>
@@ -2302,18 +2316,18 @@
         </w:tc>
         <w:tc>
           <w:tcPr>
-            <w:tcW w:w="6010" w:type="dxa"/>
+            <w:tcW w:w="6012" w:type="dxa"/>
             <w:tcBorders>
               <w:top w:val="single" w:sz="4" w:space="0" w:color="00000A"/>
               <w:left w:val="single" w:sz="4" w:space="0" w:color="00000A"/>
               <w:bottom w:val="single" w:sz="4" w:space="0" w:color="00000A"/>
+              <w:insideH w:val="single" w:sz="4" w:space="0" w:color="00000A"/>
               <w:right w:val="single" w:sz="4" w:space="0" w:color="00000A"/>
-              <w:insideH w:val="single" w:sz="4" w:space="0" w:color="00000A"/>
               <w:insideV w:val="single" w:sz="4" w:space="0" w:color="00000A"/>
             </w:tcBorders>
             <w:shd w:fill="FFFFFF" w:val="clear"/>
             <w:tcMar>
-              <w:left w:w="43" w:type="dxa"/>
+              <w:left w:w="38" w:type="dxa"/>
             </w:tcMar>
           </w:tcPr>
           <w:p>
@@ -2374,21 +2388,23 @@
         </w:tc>
       </w:tr>
       <w:tr>
-        <w:trPr/>
+        <w:trPr>
+          <w:cantSplit w:val="false"/>
+        </w:trPr>
         <w:tc>
           <w:tcPr>
-            <w:tcW w:w="989" w:type="dxa"/>
+            <w:tcW w:w="988" w:type="dxa"/>
             <w:tcBorders>
               <w:top w:val="single" w:sz="4" w:space="0" w:color="00000A"/>
               <w:left w:val="single" w:sz="4" w:space="0" w:color="00000A"/>
               <w:bottom w:val="single" w:sz="4" w:space="0" w:color="00000A"/>
+              <w:insideH w:val="single" w:sz="4" w:space="0" w:color="00000A"/>
               <w:right w:val="single" w:sz="4" w:space="0" w:color="00000A"/>
-              <w:insideH w:val="single" w:sz="4" w:space="0" w:color="00000A"/>
               <w:insideV w:val="single" w:sz="4" w:space="0" w:color="00000A"/>
             </w:tcBorders>
             <w:shd w:fill="FFFFFF" w:val="clear"/>
             <w:tcMar>
-              <w:left w:w="43" w:type="dxa"/>
+              <w:left w:w="38" w:type="dxa"/>
             </w:tcMar>
           </w:tcPr>
           <w:p>
@@ -2409,18 +2425,18 @@
         </w:tc>
         <w:tc>
           <w:tcPr>
-            <w:tcW w:w="2125" w:type="dxa"/>
+            <w:tcW w:w="2124" w:type="dxa"/>
             <w:tcBorders>
               <w:top w:val="single" w:sz="4" w:space="0" w:color="00000A"/>
               <w:left w:val="single" w:sz="4" w:space="0" w:color="00000A"/>
               <w:bottom w:val="single" w:sz="4" w:space="0" w:color="00000A"/>
+              <w:insideH w:val="single" w:sz="4" w:space="0" w:color="00000A"/>
               <w:right w:val="single" w:sz="4" w:space="0" w:color="00000A"/>
-              <w:insideH w:val="single" w:sz="4" w:space="0" w:color="00000A"/>
               <w:insideV w:val="single" w:sz="4" w:space="0" w:color="00000A"/>
             </w:tcBorders>
             <w:shd w:fill="FFFFFF" w:val="clear"/>
             <w:tcMar>
-              <w:left w:w="43" w:type="dxa"/>
+              <w:left w:w="38" w:type="dxa"/>
             </w:tcMar>
           </w:tcPr>
           <w:p>
@@ -2441,18 +2457,18 @@
         </w:tc>
         <w:tc>
           <w:tcPr>
-            <w:tcW w:w="6010" w:type="dxa"/>
+            <w:tcW w:w="6012" w:type="dxa"/>
             <w:tcBorders>
               <w:top w:val="single" w:sz="4" w:space="0" w:color="00000A"/>
               <w:left w:val="single" w:sz="4" w:space="0" w:color="00000A"/>
               <w:bottom w:val="single" w:sz="4" w:space="0" w:color="00000A"/>
+              <w:insideH w:val="single" w:sz="4" w:space="0" w:color="00000A"/>
               <w:right w:val="single" w:sz="4" w:space="0" w:color="00000A"/>
-              <w:insideH w:val="single" w:sz="4" w:space="0" w:color="00000A"/>
               <w:insideV w:val="single" w:sz="4" w:space="0" w:color="00000A"/>
             </w:tcBorders>
             <w:shd w:fill="FFFFFF" w:val="clear"/>
             <w:tcMar>
-              <w:left w:w="43" w:type="dxa"/>
+              <w:left w:w="38" w:type="dxa"/>
             </w:tcMar>
           </w:tcPr>
           <w:p>
@@ -2477,21 +2493,23 @@
         </w:tc>
       </w:tr>
       <w:tr>
-        <w:trPr/>
+        <w:trPr>
+          <w:cantSplit w:val="false"/>
+        </w:trPr>
         <w:tc>
           <w:tcPr>
-            <w:tcW w:w="989" w:type="dxa"/>
+            <w:tcW w:w="988" w:type="dxa"/>
             <w:tcBorders>
               <w:top w:val="single" w:sz="4" w:space="0" w:color="00000A"/>
               <w:left w:val="single" w:sz="4" w:space="0" w:color="00000A"/>
               <w:bottom w:val="single" w:sz="4" w:space="0" w:color="00000A"/>
+              <w:insideH w:val="single" w:sz="4" w:space="0" w:color="00000A"/>
               <w:right w:val="single" w:sz="4" w:space="0" w:color="00000A"/>
-              <w:insideH w:val="single" w:sz="4" w:space="0" w:color="00000A"/>
               <w:insideV w:val="single" w:sz="4" w:space="0" w:color="00000A"/>
             </w:tcBorders>
             <w:shd w:fill="FFFFFF" w:val="clear"/>
             <w:tcMar>
-              <w:left w:w="43" w:type="dxa"/>
+              <w:left w:w="38" w:type="dxa"/>
             </w:tcMar>
           </w:tcPr>
           <w:p>
@@ -2512,18 +2530,18 @@
         </w:tc>
         <w:tc>
           <w:tcPr>
-            <w:tcW w:w="2125" w:type="dxa"/>
+            <w:tcW w:w="2124" w:type="dxa"/>
             <w:tcBorders>
               <w:top w:val="single" w:sz="4" w:space="0" w:color="00000A"/>
               <w:left w:val="single" w:sz="4" w:space="0" w:color="00000A"/>
               <w:bottom w:val="single" w:sz="4" w:space="0" w:color="00000A"/>
+              <w:insideH w:val="single" w:sz="4" w:space="0" w:color="00000A"/>
               <w:right w:val="single" w:sz="4" w:space="0" w:color="00000A"/>
-              <w:insideH w:val="single" w:sz="4" w:space="0" w:color="00000A"/>
               <w:insideV w:val="single" w:sz="4" w:space="0" w:color="00000A"/>
             </w:tcBorders>
             <w:shd w:fill="FFFFFF" w:val="clear"/>
             <w:tcMar>
-              <w:left w:w="43" w:type="dxa"/>
+              <w:left w:w="38" w:type="dxa"/>
             </w:tcMar>
           </w:tcPr>
           <w:p>
@@ -2544,18 +2562,18 @@
         </w:tc>
         <w:tc>
           <w:tcPr>
-            <w:tcW w:w="6010" w:type="dxa"/>
+            <w:tcW w:w="6012" w:type="dxa"/>
             <w:tcBorders>
               <w:top w:val="single" w:sz="4" w:space="0" w:color="00000A"/>
               <w:left w:val="single" w:sz="4" w:space="0" w:color="00000A"/>
               <w:bottom w:val="single" w:sz="4" w:space="0" w:color="00000A"/>
+              <w:insideH w:val="single" w:sz="4" w:space="0" w:color="00000A"/>
               <w:right w:val="single" w:sz="4" w:space="0" w:color="00000A"/>
-              <w:insideH w:val="single" w:sz="4" w:space="0" w:color="00000A"/>
               <w:insideV w:val="single" w:sz="4" w:space="0" w:color="00000A"/>
             </w:tcBorders>
             <w:shd w:fill="FFFFFF" w:val="clear"/>
             <w:tcMar>
-              <w:left w:w="43" w:type="dxa"/>
+              <w:left w:w="38" w:type="dxa"/>
             </w:tcMar>
           </w:tcPr>
           <w:p>
@@ -2580,20 +2598,23 @@
         </w:tc>
       </w:tr>
       <w:tr>
-        <w:trPr/>
+        <w:trPr>
+          <w:cantSplit w:val="false"/>
+        </w:trPr>
         <w:tc>
           <w:tcPr>
-            <w:tcW w:w="989" w:type="dxa"/>
+            <w:tcW w:w="988" w:type="dxa"/>
             <w:tcBorders>
+              <w:top w:val="single" w:sz="4" w:space="0" w:color="00000A"/>
               <w:left w:val="single" w:sz="4" w:space="0" w:color="00000A"/>
               <w:bottom w:val="single" w:sz="4" w:space="0" w:color="00000A"/>
+              <w:insideH w:val="single" w:sz="4" w:space="0" w:color="00000A"/>
               <w:right w:val="single" w:sz="4" w:space="0" w:color="00000A"/>
-              <w:insideH w:val="single" w:sz="4" w:space="0" w:color="00000A"/>
               <w:insideV w:val="single" w:sz="4" w:space="0" w:color="00000A"/>
             </w:tcBorders>
             <w:shd w:fill="FFFFFF" w:val="clear"/>
             <w:tcMar>
-              <w:left w:w="43" w:type="dxa"/>
+              <w:left w:w="38" w:type="dxa"/>
             </w:tcMar>
           </w:tcPr>
           <w:p>
@@ -2614,17 +2635,18 @@
         </w:tc>
         <w:tc>
           <w:tcPr>
-            <w:tcW w:w="2125" w:type="dxa"/>
+            <w:tcW w:w="2124" w:type="dxa"/>
             <w:tcBorders>
+              <w:top w:val="single" w:sz="4" w:space="0" w:color="00000A"/>
               <w:left w:val="single" w:sz="4" w:space="0" w:color="00000A"/>
               <w:bottom w:val="single" w:sz="4" w:space="0" w:color="00000A"/>
+              <w:insideH w:val="single" w:sz="4" w:space="0" w:color="00000A"/>
               <w:right w:val="single" w:sz="4" w:space="0" w:color="00000A"/>
-              <w:insideH w:val="single" w:sz="4" w:space="0" w:color="00000A"/>
               <w:insideV w:val="single" w:sz="4" w:space="0" w:color="00000A"/>
             </w:tcBorders>
             <w:shd w:fill="FFFFFF" w:val="clear"/>
             <w:tcMar>
-              <w:left w:w="43" w:type="dxa"/>
+              <w:left w:w="38" w:type="dxa"/>
             </w:tcMar>
           </w:tcPr>
           <w:p>
@@ -2645,17 +2667,18 @@
         </w:tc>
         <w:tc>
           <w:tcPr>
-            <w:tcW w:w="6010" w:type="dxa"/>
+            <w:tcW w:w="6012" w:type="dxa"/>
             <w:tcBorders>
+              <w:top w:val="single" w:sz="4" w:space="0" w:color="00000A"/>
               <w:left w:val="single" w:sz="4" w:space="0" w:color="00000A"/>
               <w:bottom w:val="single" w:sz="4" w:space="0" w:color="00000A"/>
+              <w:insideH w:val="single" w:sz="4" w:space="0" w:color="00000A"/>
               <w:right w:val="single" w:sz="4" w:space="0" w:color="00000A"/>
-              <w:insideH w:val="single" w:sz="4" w:space="0" w:color="00000A"/>
               <w:insideV w:val="single" w:sz="4" w:space="0" w:color="00000A"/>
             </w:tcBorders>
             <w:shd w:fill="FFFFFF" w:val="clear"/>
             <w:tcMar>
-              <w:left w:w="43" w:type="dxa"/>
+              <w:left w:w="38" w:type="dxa"/>
             </w:tcMar>
           </w:tcPr>
           <w:p>
@@ -2732,7 +2755,7 @@
 </file>
 
 <file path=word/footer1.xml><?xml version="1.0" encoding="utf-8"?>
-<w:ftr xmlns:o="urn:schemas-microsoft-com:office:office" xmlns:r="http://schemas.openxmlformats.org/officeDocument/2006/relationships" xmlns:v="urn:schemas-microsoft-com:vml" xmlns:w="http://schemas.openxmlformats.org/wordprocessingml/2006/main" xmlns:w10="urn:schemas-microsoft-com:office:word" xmlns:wp="http://schemas.openxmlformats.org/drawingml/2006/wordprocessingDrawing" xmlns:wps="http://schemas.microsoft.com/office/word/2010/wordprocessingShape" xmlns:wpg="http://schemas.microsoft.com/office/word/2010/wordprocessingGroup" xmlns:mc="http://schemas.openxmlformats.org/markup-compatibility/2006" xmlns:wp14="http://schemas.microsoft.com/office/word/2010/wordprocessingDrawing" xmlns:w14="http://schemas.microsoft.com/office/word/2010/wordml" mc:Ignorable="w14 wp14">
+<w:ftr xmlns:o="urn:schemas-microsoft-com:office:office" xmlns:r="http://schemas.openxmlformats.org/officeDocument/2006/relationships" xmlns:v="urn:schemas-microsoft-com:vml" xmlns:w="http://schemas.openxmlformats.org/wordprocessingml/2006/main" xmlns:w10="urn:schemas-microsoft-com:office:word" xmlns:wp="http://schemas.openxmlformats.org/drawingml/2006/wordprocessingDrawing">
   <w:p>
     <w:pPr>
       <w:pStyle w:val="Fuzeile"/>
@@ -2749,261 +2772,91 @@
     </w:pPr>
     <w:r>
       <w:rPr/>
-      <mc:AlternateContent>
-        <mc:Choice Requires="wps">
-          <w:drawing>
-            <wp:anchor behindDoc="1" distT="0" distB="0" distL="114300" distR="114300" simplePos="0" locked="0" layoutInCell="1" allowOverlap="1" relativeHeight="7">
-              <wp:simplePos x="0" y="0"/>
-              <wp:positionH relativeFrom="column">
-                <wp:posOffset>5545455</wp:posOffset>
-              </wp:positionH>
-              <wp:positionV relativeFrom="paragraph">
-                <wp:posOffset>10073005</wp:posOffset>
-              </wp:positionV>
-              <wp:extent cx="1620520" cy="166370"/>
-              <wp:effectExtent l="0" t="0" r="0" b="0"/>
-              <wp:wrapSquare wrapText="bothSides"/>
-              <wp:docPr id="4" name=""/>
-              <a:graphic xmlns:a="http://schemas.openxmlformats.org/drawingml/2006/main">
-                <a:graphicData uri="http://schemas.microsoft.com/office/word/2010/wordprocessingShape">
-                  <wps:wsp>
-                    <wps:cNvSpPr/>
-                    <wps:spPr>
-                      <a:xfrm>
-                        <a:off x="0" y="0"/>
-                        <a:ext cx="1620000" cy="165600"/>
-                      </a:xfrm>
-                      <a:prstGeom prst="rect">
-                        <a:avLst/>
-                      </a:prstGeom>
-                      <a:solidFill>
-                        <a:srgbClr val="ffffff"/>
-                      </a:solidFill>
-                      <a:ln>
-                        <a:noFill/>
-                      </a:ln>
-                    </wps:spPr>
-                    <wps:style>
-                      <a:lnRef idx="0"/>
-                      <a:fillRef idx="0"/>
-                      <a:effectRef idx="0"/>
-                      <a:fontRef idx="minor"/>
-                    </wps:style>
-                    <wps:txbx>
-                      <w:txbxContent>
-                        <w:p>
-                          <w:pPr>
-                            <w:pStyle w:val="HSeitenzahl"/>
-                            <w:spacing w:lineRule="exact" w:line="240" w:before="0" w:after="120"/>
-                            <w:jc w:val="right"/>
-                            <w:rPr>
-                              <w:color w:val="auto"/>
-                            </w:rPr>
-                          </w:pPr>
-                          <w:r>
-                            <w:rPr>
-                              <w:color w:val="auto"/>
-                            </w:rPr>
-                            <w:t xml:space="preserve">Seite </w:t>
-                          </w:r>
-                          <w:r>
-                            <w:rPr>
-                              <w:color w:val="auto"/>
-                            </w:rPr>
-                            <w:fldChar w:fldCharType="begin"/>
-                          </w:r>
-                          <w:r>
-                            <w:instrText> PAGE </w:instrText>
-                          </w:r>
-                          <w:r>
-                            <w:fldChar w:fldCharType="separate"/>
-                          </w:r>
-                          <w:r>
-                            <w:t>6</w:t>
-                          </w:r>
-                          <w:r>
-                            <w:fldChar w:fldCharType="end"/>
-                          </w:r>
-                          <w:r>
-                            <w:rPr>
-                              <w:color w:val="auto"/>
-                            </w:rPr>
-                            <w:t xml:space="preserve"> von </w:t>
-                          </w:r>
-                          <w:r>
-                            <w:rPr>
-                              <w:color w:val="auto"/>
-                            </w:rPr>
-                            <w:fldChar w:fldCharType="begin"/>
-                          </w:r>
-                          <w:r>
-                            <w:instrText> NUMPAGES </w:instrText>
-                          </w:r>
-                          <w:r>
-                            <w:fldChar w:fldCharType="separate"/>
-                          </w:r>
-                          <w:r>
-                            <w:t>6</w:t>
-                          </w:r>
-                          <w:r>
-                            <w:fldChar w:fldCharType="end"/>
-                          </w:r>
-                        </w:p>
-                      </w:txbxContent>
-                    </wps:txbx>
-                    <wps:bodyPr lIns="0" rIns="0" tIns="0" bIns="0">
-                      <a:noAutofit/>
-                    </wps:bodyPr>
-                  </wps:wsp>
-                </a:graphicData>
-              </a:graphic>
-            </wp:anchor>
-          </w:drawing>
-        </mc:Choice>
-        <mc:Fallback>
-          <w:pict>
-            <v:rect id="shape_0" fillcolor="white" stroked="f" style="position:absolute;margin-left:436.65pt;margin-top:793.15pt;width:127.5pt;height:13pt">
-              <w10:wrap type="square"/>
-              <v:fill type="solid" color2="black" o:detectmouseclick="t"/>
-              <v:stroke color="#3465a4" joinstyle="round" endcap="flat"/>
-              <v:textbox>
-                <w:txbxContent>
-                  <w:p>
-                    <w:pPr>
-                      <w:pStyle w:val="HSeitenzahl"/>
-                      <w:spacing w:lineRule="exact" w:line="240" w:before="0" w:after="120"/>
-                      <w:jc w:val="right"/>
-                      <w:rPr>
-                        <w:color w:val="auto"/>
-                      </w:rPr>
-                    </w:pPr>
-                    <w:r>
-                      <w:rPr>
-                        <w:color w:val="auto"/>
-                      </w:rPr>
-                      <w:t xml:space="preserve">Seite </w:t>
-                    </w:r>
-                    <w:r>
-                      <w:rPr>
-                        <w:color w:val="auto"/>
-                      </w:rPr>
-                      <w:fldChar w:fldCharType="begin"/>
-                    </w:r>
-                    <w:r>
-                      <w:instrText> PAGE </w:instrText>
-                    </w:r>
-                    <w:r>
-                      <w:fldChar w:fldCharType="separate"/>
-                    </w:r>
-                    <w:r>
-                      <w:t>6</w:t>
-                    </w:r>
-                    <w:r>
-                      <w:fldChar w:fldCharType="end"/>
-                    </w:r>
-                    <w:r>
-                      <w:rPr>
-                        <w:color w:val="auto"/>
-                      </w:rPr>
-                      <w:t xml:space="preserve"> von </w:t>
-                    </w:r>
-                    <w:r>
-                      <w:rPr>
-                        <w:color w:val="auto"/>
-                      </w:rPr>
-                      <w:fldChar w:fldCharType="begin"/>
-                    </w:r>
-                    <w:r>
-                      <w:instrText> NUMPAGES </w:instrText>
-                    </w:r>
-                    <w:r>
-                      <w:fldChar w:fldCharType="separate"/>
-                    </w:r>
-                    <w:r>
-                      <w:t>6</w:t>
-                    </w:r>
-                    <w:r>
-                      <w:fldChar w:fldCharType="end"/>
-                    </w:r>
-                  </w:p>
-                </w:txbxContent>
-              </v:textbox>
-            </v:rect>
-          </w:pict>
-        </mc:Fallback>
-      </mc:AlternateContent>
-      <mc:AlternateContent>
-        <mc:Choice Requires="wpg">
-          <w:drawing>
-            <wp:anchor behindDoc="1" distT="0" distB="0" distL="0" distR="0" simplePos="0" locked="0" layoutInCell="1" allowOverlap="1" relativeHeight="26">
-              <wp:simplePos x="0" y="0"/>
-              <wp:positionH relativeFrom="page">
-                <wp:posOffset>101600</wp:posOffset>
-              </wp:positionH>
-              <wp:positionV relativeFrom="paragraph">
-                <wp:posOffset>9728200</wp:posOffset>
-              </wp:positionV>
-              <wp:extent cx="7034530" cy="228600"/>
-              <wp:effectExtent l="0" t="0" r="0" b="0"/>
-              <wp:wrapNone/>
-              <wp:docPr id="6" name=""/>
-              <a:graphic xmlns:a="http://schemas.openxmlformats.org/drawingml/2006/main">
-                <a:graphicData uri="http://schemas.microsoft.com/office/word/2010/wordprocessingGroup">
-                  <wpg:wgp>
-                    <wpg:cNvGrpSpPr/>
-                    <wpg:grpSpPr>
-                      <a:xfrm>
-                        <a:off x="0" y="0"/>
-                        <a:ext cx="7034040" cy="227880"/>
-                      </a:xfrm>
-                    </wpg:grpSpPr>
-                    <pic:pic xmlns:pic="http://schemas.openxmlformats.org/drawingml/2006/picture">
-                      <pic:nvPicPr>
-                        <pic:cNvPr id="0" name="" descr=""/>
-                        <pic:cNvPicPr/>
-                      </pic:nvPicPr>
-                      <pic:blipFill>
-                        <a:blip r:embed="rId1"/>
-                        <a:stretch/>
-                      </pic:blipFill>
-                      <pic:spPr>
-                        <a:xfrm>
-                          <a:off x="0" y="0"/>
-                          <a:ext cx="7034040" cy="227880"/>
-                        </a:xfrm>
-                        <a:prstGeom prst="rect">
-                          <a:avLst/>
-                        </a:prstGeom>
-                        <a:ln>
-                          <a:noFill/>
-                        </a:ln>
-                      </pic:spPr>
-                    </pic:pic>
-                  </wpg:wgp>
-                </a:graphicData>
-              </a:graphic>
-            </wp:anchor>
-          </w:drawing>
-        </mc:Choice>
-        <mc:Fallback>
-          <w:pict>
-            <v:group id="shape_0" style="position:absolute;margin-left:8pt;margin-top:766pt;width:553.85pt;height:17.95pt" coordorigin="160,15320" coordsize="11077,359">
-              <v:rect id="shape_0" stroked="f" style="position:absolute;left:160;top:15320;width:11076;height:358;mso-position-horizontal-relative:page">
-                <v:imagedata r:id="rId1" o:detectmouseclick="t"/>
-                <w10:wrap type="none"/>
-                <v:stroke color="#3465a4" joinstyle="round" endcap="flat"/>
-              </v:rect>
-            </v:group>
-          </w:pict>
-        </mc:Fallback>
-      </mc:AlternateContent>
+      <w:pict>
+        <v:group id="shape_0" style="position:absolute;margin-left:8pt;margin-top:766pt;width:553.8pt;height:17.9pt" coordorigin="160,15320" coordsize="11076,358">
+          <v:rect id="shape_0" stroked="f" style="position:absolute;left:160;top:15320;width:11075;height:357;mso-position-horizontal-relative:page">
+            <v:imagedata r:id="rId1" detectmouseclick="t"/>
+            <v:wrap v:type="none"/>
+            <v:stroke color="#3465a4" joinstyle="round" endcap="flat"/>
+          </v:rect>
+        </v:group>
+      </w:pict>
+    </w:r>
+    <w:r>
+      <w:pict>
+        <v:rect fillcolor="#FFFFFF" stroked="f" strokeweight="0pt" style="position:absolute;width:127.5pt;height:13pt;mso-wrap-distance-left:9pt;mso-wrap-distance-right:9pt;mso-wrap-distance-top:0pt;mso-wrap-distance-bottom:0pt;margin-top:793.15pt;margin-left:436.65pt">
+          <v:textbox>
+            <w:txbxContent>
+              <w:p>
+                <w:pPr>
+                  <w:pStyle w:val="HSeitenzahl"/>
+                  <w:spacing w:lineRule="exact" w:line="240" w:before="0" w:after="120"/>
+                  <w:jc w:val="right"/>
+                  <w:rPr>
+                    <w:color w:val="00000A"/>
+                  </w:rPr>
+                </w:pPr>
+                <w:r>
+                  <w:rPr>
+                    <w:color w:val="00000A"/>
+                  </w:rPr>
+                  <w:t xml:space="preserve">Seite </w:t>
+                </w:r>
+                <w:r>
+                  <w:rPr>
+                    <w:color w:val="00000A"/>
+                  </w:rPr>
+                  <w:fldChar w:fldCharType="begin"/>
+                </w:r>
+                <w:r>
+                  <w:instrText> PAGE </w:instrText>
+                </w:r>
+                <w:r>
+                  <w:fldChar w:fldCharType="separate"/>
+                </w:r>
+                <w:r>
+                  <w:t>7</w:t>
+                </w:r>
+                <w:r>
+                  <w:fldChar w:fldCharType="end"/>
+                </w:r>
+                <w:r>
+                  <w:rPr>
+                    <w:color w:val="00000A"/>
+                  </w:rPr>
+                  <w:t xml:space="preserve"> von </w:t>
+                </w:r>
+                <w:r>
+                  <w:rPr>
+                    <w:color w:val="00000A"/>
+                  </w:rPr>
+                  <w:fldChar w:fldCharType="begin"/>
+                </w:r>
+                <w:r>
+                  <w:instrText> NUMPAGES </w:instrText>
+                </w:r>
+                <w:r>
+                  <w:fldChar w:fldCharType="separate"/>
+                </w:r>
+                <w:r>
+                  <w:t>7</w:t>
+                </w:r>
+                <w:r>
+                  <w:fldChar w:fldCharType="end"/>
+                </w:r>
+              </w:p>
+            </w:txbxContent>
+          </v:textbox>
+          <w10:wrap type="square"/>
+        </v:rect>
+      </w:pict>
     </w:r>
   </w:p>
 </w:ftr>
 </file>
 
 <file path=word/header1.xml><?xml version="1.0" encoding="utf-8"?>
-<w:hdr xmlns:o="urn:schemas-microsoft-com:office:office" xmlns:r="http://schemas.openxmlformats.org/officeDocument/2006/relationships" xmlns:v="urn:schemas-microsoft-com:vml" xmlns:w="http://schemas.openxmlformats.org/wordprocessingml/2006/main" xmlns:w10="urn:schemas-microsoft-com:office:word" xmlns:wp="http://schemas.openxmlformats.org/drawingml/2006/wordprocessingDrawing" xmlns:wps="http://schemas.microsoft.com/office/word/2010/wordprocessingShape" xmlns:wpg="http://schemas.microsoft.com/office/word/2010/wordprocessingGroup" xmlns:mc="http://schemas.openxmlformats.org/markup-compatibility/2006" xmlns:wp14="http://schemas.microsoft.com/office/word/2010/wordprocessingDrawing" xmlns:w14="http://schemas.microsoft.com/office/word/2010/wordml" mc:Ignorable="w14 wp14">
+<w:hdr xmlns:o="urn:schemas-microsoft-com:office:office" xmlns:r="http://schemas.openxmlformats.org/officeDocument/2006/relationships" xmlns:v="urn:schemas-microsoft-com:vml" xmlns:w="http://schemas.openxmlformats.org/wordprocessingml/2006/main" xmlns:w10="urn:schemas-microsoft-com:office:word" xmlns:wp="http://schemas.openxmlformats.org/drawingml/2006/wordprocessingDrawing">
   <w:p>
     <w:pPr>
       <w:pStyle w:val="HFlietext"/>
@@ -3030,7 +2883,7 @@
     <w:r>
       <w:rPr/>
       <w:drawing>
-        <wp:anchor behindDoc="1" distT="0" distB="0" distL="114300" distR="114300" simplePos="0" locked="0" layoutInCell="1" allowOverlap="1" relativeHeight="14">
+        <wp:anchor behindDoc="1" distT="0" distB="0" distL="114300" distR="114300" simplePos="0" locked="0" layoutInCell="1" allowOverlap="1" relativeHeight="6">
           <wp:simplePos x="0" y="0"/>
           <wp:positionH relativeFrom="page">
             <wp:posOffset>4625340</wp:posOffset>
@@ -3041,7 +2894,7 @@
           <wp:extent cx="2063115" cy="504825"/>
           <wp:effectExtent l="0" t="0" r="0" b="0"/>
           <wp:wrapSquare wrapText="bothSides"/>
-          <wp:docPr id="2" name="Bild1" descr=""/>
+          <wp:docPr id="1" name="Picture" descr=""/>
           <wp:cNvGraphicFramePr>
             <a:graphicFrameLocks xmlns:a="http://schemas.openxmlformats.org/drawingml/2006/main" noChangeAspect="1"/>
           </wp:cNvGraphicFramePr>
@@ -3049,7 +2902,7 @@
             <a:graphicData uri="http://schemas.openxmlformats.org/drawingml/2006/picture">
               <pic:pic xmlns:pic="http://schemas.openxmlformats.org/drawingml/2006/picture">
                 <pic:nvPicPr>
-                  <pic:cNvPr id="2" name="Bild1" descr=""/>
+                  <pic:cNvPr id="1" name="Picture" descr=""/>
                   <pic:cNvPicPr>
                     <a:picLocks noChangeAspect="1" noChangeArrowheads="1"/>
                   </pic:cNvPicPr>
@@ -3082,7 +2935,7 @@
         </wp:anchor>
       </w:drawing>
       <w:drawing>
-        <wp:anchor behindDoc="1" distT="0" distB="0" distL="114300" distR="114300" simplePos="0" locked="0" layoutInCell="1" allowOverlap="1" relativeHeight="20">
+        <wp:anchor behindDoc="1" distT="0" distB="0" distL="114300" distR="114300" simplePos="0" locked="0" layoutInCell="1" allowOverlap="1" relativeHeight="13">
           <wp:simplePos x="0" y="0"/>
           <wp:positionH relativeFrom="page">
             <wp:posOffset>953770</wp:posOffset>
@@ -3093,7 +2946,7 @@
           <wp:extent cx="1211580" cy="506730"/>
           <wp:effectExtent l="0" t="0" r="0" b="0"/>
           <wp:wrapSquare wrapText="bothSides"/>
-          <wp:docPr id="3" name="Bild2" descr=""/>
+          <wp:docPr id="2" name="Picture" descr=""/>
           <wp:cNvGraphicFramePr>
             <a:graphicFrameLocks xmlns:a="http://schemas.openxmlformats.org/drawingml/2006/main" noChangeAspect="1"/>
           </wp:cNvGraphicFramePr>
@@ -3101,7 +2954,7 @@
             <a:graphicData uri="http://schemas.openxmlformats.org/drawingml/2006/picture">
               <pic:pic xmlns:pic="http://schemas.openxmlformats.org/drawingml/2006/picture">
                 <pic:nvPicPr>
-                  <pic:cNvPr id="3" name="Bild2" descr=""/>
+                  <pic:cNvPr id="2" name="Picture" descr=""/>
                   <pic:cNvPicPr>
                     <a:picLocks noChangeAspect="1" noChangeArrowheads="1"/>
                   </pic:cNvPicPr>
@@ -3183,7 +3036,6 @@
       <w:rPr>
         <w:rFonts w:ascii="Symbol" w:hAnsi="Symbol" w:cs="Symbol" w:hint="default"/>
         <w:sz w:val="24"/>
-        <w:rFonts w:cs="Symbol"/>
       </w:rPr>
     </w:lvl>
     <w:lvl w:ilvl="1">
@@ -3199,7 +3051,6 @@
       </w:pPr>
       <w:rPr>
         <w:rFonts w:ascii="OpenSymbol" w:hAnsi="OpenSymbol" w:cs="OpenSymbol" w:hint="default"/>
-        <w:rFonts w:cs="OpenSymbol"/>
       </w:rPr>
     </w:lvl>
     <w:lvl w:ilvl="2">
@@ -3215,7 +3066,6 @@
       </w:pPr>
       <w:rPr>
         <w:rFonts w:ascii="OpenSymbol" w:hAnsi="OpenSymbol" w:cs="OpenSymbol" w:hint="default"/>
-        <w:rFonts w:cs="OpenSymbol"/>
       </w:rPr>
     </w:lvl>
     <w:lvl w:ilvl="3">
@@ -3232,7 +3082,6 @@
       <w:rPr>
         <w:rFonts w:ascii="Symbol" w:hAnsi="Symbol" w:cs="Symbol" w:hint="default"/>
         <w:sz w:val="24"/>
-        <w:rFonts w:cs="Symbol"/>
       </w:rPr>
     </w:lvl>
     <w:lvl w:ilvl="4">
@@ -3248,7 +3097,6 @@
       </w:pPr>
       <w:rPr>
         <w:rFonts w:ascii="OpenSymbol" w:hAnsi="OpenSymbol" w:cs="OpenSymbol" w:hint="default"/>
-        <w:rFonts w:cs="OpenSymbol"/>
       </w:rPr>
     </w:lvl>
     <w:lvl w:ilvl="5">
@@ -3264,7 +3112,6 @@
       </w:pPr>
       <w:rPr>
         <w:rFonts w:ascii="OpenSymbol" w:hAnsi="OpenSymbol" w:cs="OpenSymbol" w:hint="default"/>
-        <w:rFonts w:cs="OpenSymbol"/>
       </w:rPr>
     </w:lvl>
     <w:lvl w:ilvl="6">
@@ -3281,7 +3128,6 @@
       <w:rPr>
         <w:rFonts w:ascii="Symbol" w:hAnsi="Symbol" w:cs="Symbol" w:hint="default"/>
         <w:sz w:val="24"/>
-        <w:rFonts w:cs="Symbol"/>
       </w:rPr>
     </w:lvl>
     <w:lvl w:ilvl="7">
@@ -3297,7 +3143,6 @@
       </w:pPr>
       <w:rPr>
         <w:rFonts w:ascii="OpenSymbol" w:hAnsi="OpenSymbol" w:cs="OpenSymbol" w:hint="default"/>
-        <w:rFonts w:cs="OpenSymbol"/>
       </w:rPr>
     </w:lvl>
     <w:lvl w:ilvl="8">
@@ -3313,7 +3158,6 @@
       </w:pPr>
       <w:rPr>
         <w:rFonts w:ascii="OpenSymbol" w:hAnsi="OpenSymbol" w:cs="OpenSymbol" w:hint="default"/>
-        <w:rFonts w:cs="OpenSymbol"/>
       </w:rPr>
     </w:lvl>
   </w:abstractNum>
@@ -3332,7 +3176,6 @@
       <w:rPr>
         <w:rFonts w:ascii="Symbol" w:hAnsi="Symbol" w:cs="Symbol" w:hint="default"/>
         <w:sz w:val="24"/>
-        <w:rFonts w:cs="Symbol"/>
       </w:rPr>
     </w:lvl>
     <w:lvl w:ilvl="1">
@@ -3348,7 +3191,6 @@
       </w:pPr>
       <w:rPr>
         <w:rFonts w:ascii="OpenSymbol" w:hAnsi="OpenSymbol" w:cs="OpenSymbol" w:hint="default"/>
-        <w:rFonts w:cs="OpenSymbol"/>
       </w:rPr>
     </w:lvl>
     <w:lvl w:ilvl="2">
@@ -3364,7 +3206,6 @@
       </w:pPr>
       <w:rPr>
         <w:rFonts w:ascii="OpenSymbol" w:hAnsi="OpenSymbol" w:cs="OpenSymbol" w:hint="default"/>
-        <w:rFonts w:cs="OpenSymbol"/>
       </w:rPr>
     </w:lvl>
     <w:lvl w:ilvl="3">
@@ -3381,7 +3222,6 @@
       <w:rPr>
         <w:rFonts w:ascii="Symbol" w:hAnsi="Symbol" w:cs="Symbol" w:hint="default"/>
         <w:sz w:val="24"/>
-        <w:rFonts w:cs="Symbol"/>
       </w:rPr>
     </w:lvl>
     <w:lvl w:ilvl="4">
@@ -3397,7 +3237,6 @@
       </w:pPr>
       <w:rPr>
         <w:rFonts w:ascii="OpenSymbol" w:hAnsi="OpenSymbol" w:cs="OpenSymbol" w:hint="default"/>
-        <w:rFonts w:cs="OpenSymbol"/>
       </w:rPr>
     </w:lvl>
     <w:lvl w:ilvl="5">
@@ -3413,7 +3252,6 @@
       </w:pPr>
       <w:rPr>
         <w:rFonts w:ascii="OpenSymbol" w:hAnsi="OpenSymbol" w:cs="OpenSymbol" w:hint="default"/>
-        <w:rFonts w:cs="OpenSymbol"/>
       </w:rPr>
     </w:lvl>
     <w:lvl w:ilvl="6">
@@ -3430,7 +3268,6 @@
       <w:rPr>
         <w:rFonts w:ascii="Symbol" w:hAnsi="Symbol" w:cs="Symbol" w:hint="default"/>
         <w:sz w:val="24"/>
-        <w:rFonts w:cs="Symbol"/>
       </w:rPr>
     </w:lvl>
     <w:lvl w:ilvl="7">
@@ -3446,7 +3283,6 @@
       </w:pPr>
       <w:rPr>
         <w:rFonts w:ascii="OpenSymbol" w:hAnsi="OpenSymbol" w:cs="OpenSymbol" w:hint="default"/>
-        <w:rFonts w:cs="OpenSymbol"/>
       </w:rPr>
     </w:lvl>
     <w:lvl w:ilvl="8">
@@ -3462,7 +3298,6 @@
       </w:pPr>
       <w:rPr>
         <w:rFonts w:ascii="OpenSymbol" w:hAnsi="OpenSymbol" w:cs="OpenSymbol" w:hint="default"/>
-        <w:rFonts w:cs="OpenSymbol"/>
       </w:rPr>
     </w:lvl>
   </w:abstractNum>
@@ -3481,7 +3316,6 @@
       <w:rPr>
         <w:rFonts w:ascii="Symbol" w:hAnsi="Symbol" w:cs="Symbol" w:hint="default"/>
         <w:sz w:val="24"/>
-        <w:rFonts w:cs="Symbol"/>
       </w:rPr>
     </w:lvl>
     <w:lvl w:ilvl="1">
@@ -3497,7 +3331,6 @@
       </w:pPr>
       <w:rPr>
         <w:rFonts w:ascii="OpenSymbol" w:hAnsi="OpenSymbol" w:cs="OpenSymbol" w:hint="default"/>
-        <w:rFonts w:cs="OpenSymbol"/>
       </w:rPr>
     </w:lvl>
     <w:lvl w:ilvl="2">
@@ -3513,7 +3346,6 @@
       </w:pPr>
       <w:rPr>
         <w:rFonts w:ascii="OpenSymbol" w:hAnsi="OpenSymbol" w:cs="OpenSymbol" w:hint="default"/>
-        <w:rFonts w:cs="OpenSymbol"/>
       </w:rPr>
     </w:lvl>
     <w:lvl w:ilvl="3">
@@ -3530,7 +3362,6 @@
       <w:rPr>
         <w:rFonts w:ascii="Symbol" w:hAnsi="Symbol" w:cs="Symbol" w:hint="default"/>
         <w:sz w:val="24"/>
-        <w:rFonts w:cs="Symbol"/>
       </w:rPr>
     </w:lvl>
     <w:lvl w:ilvl="4">
@@ -3546,7 +3377,6 @@
       </w:pPr>
       <w:rPr>
         <w:rFonts w:ascii="OpenSymbol" w:hAnsi="OpenSymbol" w:cs="OpenSymbol" w:hint="default"/>
-        <w:rFonts w:cs="OpenSymbol"/>
       </w:rPr>
     </w:lvl>
     <w:lvl w:ilvl="5">
@@ -3562,7 +3392,6 @@
       </w:pPr>
       <w:rPr>
         <w:rFonts w:ascii="OpenSymbol" w:hAnsi="OpenSymbol" w:cs="OpenSymbol" w:hint="default"/>
-        <w:rFonts w:cs="OpenSymbol"/>
       </w:rPr>
     </w:lvl>
     <w:lvl w:ilvl="6">
@@ -3579,7 +3408,6 @@
       <w:rPr>
         <w:rFonts w:ascii="Symbol" w:hAnsi="Symbol" w:cs="Symbol" w:hint="default"/>
         <w:sz w:val="24"/>
-        <w:rFonts w:cs="Symbol"/>
       </w:rPr>
     </w:lvl>
     <w:lvl w:ilvl="7">
@@ -3595,7 +3423,6 @@
       </w:pPr>
       <w:rPr>
         <w:rFonts w:ascii="OpenSymbol" w:hAnsi="OpenSymbol" w:cs="OpenSymbol" w:hint="default"/>
-        <w:rFonts w:cs="OpenSymbol"/>
       </w:rPr>
     </w:lvl>
     <w:lvl w:ilvl="8">
@@ -3611,7 +3438,6 @@
       </w:pPr>
       <w:rPr>
         <w:rFonts w:ascii="OpenSymbol" w:hAnsi="OpenSymbol" w:cs="OpenSymbol" w:hint="default"/>
-        <w:rFonts w:cs="OpenSymbol"/>
       </w:rPr>
     </w:lvl>
   </w:abstractNum>
@@ -3630,7 +3456,6 @@
       <w:rPr>
         <w:rFonts w:ascii="Symbol" w:hAnsi="Symbol" w:cs="Symbol" w:hint="default"/>
         <w:sz w:val="24"/>
-        <w:rFonts w:cs="Symbol"/>
       </w:rPr>
     </w:lvl>
     <w:lvl w:ilvl="1">
@@ -3646,7 +3471,6 @@
       </w:pPr>
       <w:rPr>
         <w:rFonts w:ascii="OpenSymbol" w:hAnsi="OpenSymbol" w:cs="OpenSymbol" w:hint="default"/>
-        <w:rFonts w:cs="OpenSymbol"/>
       </w:rPr>
     </w:lvl>
     <w:lvl w:ilvl="2">
@@ -3662,7 +3486,6 @@
       </w:pPr>
       <w:rPr>
         <w:rFonts w:ascii="OpenSymbol" w:hAnsi="OpenSymbol" w:cs="OpenSymbol" w:hint="default"/>
-        <w:rFonts w:cs="OpenSymbol"/>
       </w:rPr>
     </w:lvl>
     <w:lvl w:ilvl="3">
@@ -3679,7 +3502,6 @@
       <w:rPr>
         <w:rFonts w:ascii="Symbol" w:hAnsi="Symbol" w:cs="Symbol" w:hint="default"/>
         <w:sz w:val="24"/>
-        <w:rFonts w:cs="Symbol"/>
       </w:rPr>
     </w:lvl>
     <w:lvl w:ilvl="4">
@@ -3695,7 +3517,6 @@
       </w:pPr>
       <w:rPr>
         <w:rFonts w:ascii="OpenSymbol" w:hAnsi="OpenSymbol" w:cs="OpenSymbol" w:hint="default"/>
-        <w:rFonts w:cs="OpenSymbol"/>
       </w:rPr>
     </w:lvl>
     <w:lvl w:ilvl="5">
@@ -3711,7 +3532,6 @@
       </w:pPr>
       <w:rPr>
         <w:rFonts w:ascii="OpenSymbol" w:hAnsi="OpenSymbol" w:cs="OpenSymbol" w:hint="default"/>
-        <w:rFonts w:cs="OpenSymbol"/>
       </w:rPr>
     </w:lvl>
     <w:lvl w:ilvl="6">
@@ -3728,7 +3548,6 @@
       <w:rPr>
         <w:rFonts w:ascii="Symbol" w:hAnsi="Symbol" w:cs="Symbol" w:hint="default"/>
         <w:sz w:val="24"/>
-        <w:rFonts w:cs="Symbol"/>
       </w:rPr>
     </w:lvl>
     <w:lvl w:ilvl="7">
@@ -3744,7 +3563,6 @@
       </w:pPr>
       <w:rPr>
         <w:rFonts w:ascii="OpenSymbol" w:hAnsi="OpenSymbol" w:cs="OpenSymbol" w:hint="default"/>
-        <w:rFonts w:cs="OpenSymbol"/>
       </w:rPr>
     </w:lvl>
     <w:lvl w:ilvl="8">
@@ -3760,7 +3578,6 @@
       </w:pPr>
       <w:rPr>
         <w:rFonts w:ascii="OpenSymbol" w:hAnsi="OpenSymbol" w:cs="OpenSymbol" w:hint="default"/>
-        <w:rFonts w:cs="OpenSymbol"/>
       </w:rPr>
     </w:lvl>
   </w:abstractNum>
@@ -3779,7 +3596,6 @@
       <w:rPr>
         <w:rFonts w:ascii="Symbol" w:hAnsi="Symbol" w:cs="Symbol" w:hint="default"/>
         <w:sz w:val="24"/>
-        <w:rFonts w:cs="Symbol"/>
       </w:rPr>
     </w:lvl>
     <w:lvl w:ilvl="1">
@@ -3795,7 +3611,6 @@
       </w:pPr>
       <w:rPr>
         <w:rFonts w:ascii="OpenSymbol" w:hAnsi="OpenSymbol" w:cs="OpenSymbol" w:hint="default"/>
-        <w:rFonts w:cs="OpenSymbol"/>
       </w:rPr>
     </w:lvl>
     <w:lvl w:ilvl="2">
@@ -3811,7 +3626,6 @@
       </w:pPr>
       <w:rPr>
         <w:rFonts w:ascii="OpenSymbol" w:hAnsi="OpenSymbol" w:cs="OpenSymbol" w:hint="default"/>
-        <w:rFonts w:cs="OpenSymbol"/>
       </w:rPr>
     </w:lvl>
     <w:lvl w:ilvl="3">
@@ -3828,7 +3642,6 @@
       <w:rPr>
         <w:rFonts w:ascii="Symbol" w:hAnsi="Symbol" w:cs="Symbol" w:hint="default"/>
         <w:sz w:val="24"/>
-        <w:rFonts w:cs="Symbol"/>
       </w:rPr>
     </w:lvl>
     <w:lvl w:ilvl="4">
@@ -3844,7 +3657,6 @@
       </w:pPr>
       <w:rPr>
         <w:rFonts w:ascii="OpenSymbol" w:hAnsi="OpenSymbol" w:cs="OpenSymbol" w:hint="default"/>
-        <w:rFonts w:cs="OpenSymbol"/>
       </w:rPr>
     </w:lvl>
     <w:lvl w:ilvl="5">
@@ -3860,7 +3672,6 @@
       </w:pPr>
       <w:rPr>
         <w:rFonts w:ascii="OpenSymbol" w:hAnsi="OpenSymbol" w:cs="OpenSymbol" w:hint="default"/>
-        <w:rFonts w:cs="OpenSymbol"/>
       </w:rPr>
     </w:lvl>
     <w:lvl w:ilvl="6">
@@ -3877,7 +3688,6 @@
       <w:rPr>
         <w:rFonts w:ascii="Symbol" w:hAnsi="Symbol" w:cs="Symbol" w:hint="default"/>
         <w:sz w:val="24"/>
-        <w:rFonts w:cs="Symbol"/>
       </w:rPr>
     </w:lvl>
     <w:lvl w:ilvl="7">
@@ -3893,7 +3703,6 @@
       </w:pPr>
       <w:rPr>
         <w:rFonts w:ascii="OpenSymbol" w:hAnsi="OpenSymbol" w:cs="OpenSymbol" w:hint="default"/>
-        <w:rFonts w:cs="OpenSymbol"/>
       </w:rPr>
     </w:lvl>
     <w:lvl w:ilvl="8">
@@ -3909,7 +3718,6 @@
       </w:pPr>
       <w:rPr>
         <w:rFonts w:ascii="OpenSymbol" w:hAnsi="OpenSymbol" w:cs="OpenSymbol" w:hint="default"/>
-        <w:rFonts w:cs="OpenSymbol"/>
       </w:rPr>
     </w:lvl>
   </w:abstractNum>
@@ -3928,7 +3736,6 @@
       <w:rPr>
         <w:rFonts w:ascii="Symbol" w:hAnsi="Symbol" w:cs="Symbol" w:hint="default"/>
         <w:sz w:val="24"/>
-        <w:rFonts w:cs="Symbol"/>
       </w:rPr>
     </w:lvl>
     <w:lvl w:ilvl="1">
@@ -3944,7 +3751,6 @@
       </w:pPr>
       <w:rPr>
         <w:rFonts w:ascii="OpenSymbol" w:hAnsi="OpenSymbol" w:cs="OpenSymbol" w:hint="default"/>
-        <w:rFonts w:cs="OpenSymbol"/>
       </w:rPr>
     </w:lvl>
     <w:lvl w:ilvl="2">
@@ -3960,7 +3766,6 @@
       </w:pPr>
       <w:rPr>
         <w:rFonts w:ascii="OpenSymbol" w:hAnsi="OpenSymbol" w:cs="OpenSymbol" w:hint="default"/>
-        <w:rFonts w:cs="OpenSymbol"/>
       </w:rPr>
     </w:lvl>
     <w:lvl w:ilvl="3">
@@ -3977,7 +3782,6 @@
       <w:rPr>
         <w:rFonts w:ascii="Symbol" w:hAnsi="Symbol" w:cs="Symbol" w:hint="default"/>
         <w:sz w:val="24"/>
-        <w:rFonts w:cs="Symbol"/>
       </w:rPr>
     </w:lvl>
     <w:lvl w:ilvl="4">
@@ -3993,7 +3797,6 @@
       </w:pPr>
       <w:rPr>
         <w:rFonts w:ascii="OpenSymbol" w:hAnsi="OpenSymbol" w:cs="OpenSymbol" w:hint="default"/>
-        <w:rFonts w:cs="OpenSymbol"/>
       </w:rPr>
     </w:lvl>
     <w:lvl w:ilvl="5">
@@ -4009,7 +3812,6 @@
       </w:pPr>
       <w:rPr>
         <w:rFonts w:ascii="OpenSymbol" w:hAnsi="OpenSymbol" w:cs="OpenSymbol" w:hint="default"/>
-        <w:rFonts w:cs="OpenSymbol"/>
       </w:rPr>
     </w:lvl>
     <w:lvl w:ilvl="6">
@@ -4026,7 +3828,6 @@
       <w:rPr>
         <w:rFonts w:ascii="Symbol" w:hAnsi="Symbol" w:cs="Symbol" w:hint="default"/>
         <w:sz w:val="24"/>
-        <w:rFonts w:cs="Symbol"/>
       </w:rPr>
     </w:lvl>
     <w:lvl w:ilvl="7">
@@ -4042,7 +3843,6 @@
       </w:pPr>
       <w:rPr>
         <w:rFonts w:ascii="OpenSymbol" w:hAnsi="OpenSymbol" w:cs="OpenSymbol" w:hint="default"/>
-        <w:rFonts w:cs="OpenSymbol"/>
       </w:rPr>
     </w:lvl>
     <w:lvl w:ilvl="8">
@@ -4058,7 +3858,6 @@
       </w:pPr>
       <w:rPr>
         <w:rFonts w:ascii="OpenSymbol" w:hAnsi="OpenSymbol" w:cs="OpenSymbol" w:hint="default"/>
-        <w:rFonts w:cs="OpenSymbol"/>
       </w:rPr>
     </w:lvl>
   </w:abstractNum>
@@ -4206,7 +4005,7 @@
 </file>
 
 <file path=word/styles.xml><?xml version="1.0" encoding="utf-8"?>
-<w:styles xmlns:w="http://schemas.openxmlformats.org/wordprocessingml/2006/main" xmlns:w14="http://schemas.microsoft.com/office/word/2010/wordml" xmlns:mc="http://schemas.openxmlformats.org/markup-compatibility/2006" mc:Ignorable="w14">
+<w:styles xmlns:w="http://schemas.openxmlformats.org/wordprocessingml/2006/main">
   <w:docDefaults>
     <w:rPrDefault>
       <w:rPr>
@@ -4218,34 +4017,34 @@
       <w:pPr/>
     </w:pPrDefault>
   </w:docDefaults>
-  <w:latentStyles w:defLockedState="0" w:defUIPriority="0" w:defSemiHidden="0" w:defUnhideWhenUsed="0" w:defQFormat="0" w:count="267">
-    <w:lsdException w:name="Normal" w:qFormat="1"/>
-    <w:lsdException w:name="heading 1" w:qFormat="1"/>
-    <w:lsdException w:name="heading 2" w:semiHidden="1" w:unhideWhenUsed="1" w:qFormat="1"/>
-    <w:lsdException w:name="heading 3" w:semiHidden="1" w:unhideWhenUsed="1" w:qFormat="1"/>
-    <w:lsdException w:name="heading 4" w:semiHidden="1" w:unhideWhenUsed="1" w:qFormat="1"/>
-    <w:lsdException w:name="heading 5" w:semiHidden="1" w:unhideWhenUsed="1" w:qFormat="1"/>
-    <w:lsdException w:name="heading 6" w:semiHidden="1" w:unhideWhenUsed="1" w:qFormat="1"/>
-    <w:lsdException w:name="heading 7" w:semiHidden="1" w:unhideWhenUsed="1" w:qFormat="1"/>
-    <w:lsdException w:name="heading 8" w:semiHidden="1" w:unhideWhenUsed="1" w:qFormat="1"/>
-    <w:lsdException w:name="heading 9" w:semiHidden="1" w:unhideWhenUsed="1" w:qFormat="1"/>
-    <w:lsdException w:name="caption" w:semiHidden="1" w:unhideWhenUsed="1" w:qFormat="1"/>
-    <w:lsdException w:name="Title" w:qFormat="1"/>
-    <w:lsdException w:name="Subtitle" w:qFormat="1"/>
-    <w:lsdException w:name="Hyperlink" w:uiPriority="99"/>
-    <w:lsdException w:name="Strong" w:qFormat="1"/>
-    <w:lsdException w:name="Emphasis" w:qFormat="1"/>
-    <w:lsdException w:name="Normal (Web)" w:uiPriority="99"/>
-    <w:lsdException w:name="No Spacing" w:qFormat="1"/>
-    <w:lsdException w:name="List Paragraph" w:qFormat="1"/>
-    <w:lsdException w:name="Quote" w:qFormat="1"/>
-    <w:lsdException w:name="Intense Quote" w:qFormat="1"/>
-    <w:lsdException w:name="Subtle Emphasis" w:qFormat="1"/>
-    <w:lsdException w:name="Intense Emphasis" w:qFormat="1"/>
-    <w:lsdException w:name="Subtle Reference" w:qFormat="1"/>
-    <w:lsdException w:name="Intense Reference" w:qFormat="1"/>
-    <w:lsdException w:name="Book Title" w:qFormat="1"/>
-    <w:lsdException w:name="TOC Heading" w:semiHidden="1" w:unhideWhenUsed="1" w:qFormat="1"/>
+  <w:latentStyles w:count="267" w:defQFormat="0" w:defUnhideWhenUsed="0" w:defSemiHidden="0" w:defUIPriority="0" w:defLockedState="0">
+    <w:lsdException w:qFormat="1" w:name="Normal"/>
+    <w:lsdException w:qFormat="1" w:name="heading 1"/>
+    <w:lsdException w:qFormat="1" w:semiHidden="1" w:unhideWhenUsed="1" w:name="heading 2"/>
+    <w:lsdException w:qFormat="1" w:semiHidden="1" w:unhideWhenUsed="1" w:name="heading 3"/>
+    <w:lsdException w:qFormat="1" w:semiHidden="1" w:unhideWhenUsed="1" w:name="heading 4"/>
+    <w:lsdException w:qFormat="1" w:semiHidden="1" w:unhideWhenUsed="1" w:name="heading 5"/>
+    <w:lsdException w:qFormat="1" w:semiHidden="1" w:unhideWhenUsed="1" w:name="heading 6"/>
+    <w:lsdException w:qFormat="1" w:semiHidden="1" w:unhideWhenUsed="1" w:name="heading 7"/>
+    <w:lsdException w:qFormat="1" w:semiHidden="1" w:unhideWhenUsed="1" w:name="heading 8"/>
+    <w:lsdException w:qFormat="1" w:semiHidden="1" w:unhideWhenUsed="1" w:name="heading 9"/>
+    <w:lsdException w:qFormat="1" w:semiHidden="1" w:unhideWhenUsed="1" w:name="caption"/>
+    <w:lsdException w:qFormat="1" w:name="Title"/>
+    <w:lsdException w:qFormat="1" w:name="Subtitle"/>
+    <w:lsdException w:uiPriority="99" w:name="Hyperlink"/>
+    <w:lsdException w:qFormat="1" w:name="Strong"/>
+    <w:lsdException w:qFormat="1" w:name="Emphasis"/>
+    <w:lsdException w:uiPriority="99" w:name="Normal (Web)"/>
+    <w:lsdException w:qFormat="1" w:name="No Spacing"/>
+    <w:lsdException w:qFormat="1" w:name="List Paragraph"/>
+    <w:lsdException w:qFormat="1" w:name="Quote"/>
+    <w:lsdException w:qFormat="1" w:name="Intense Quote"/>
+    <w:lsdException w:qFormat="1" w:name="Subtle Emphasis"/>
+    <w:lsdException w:qFormat="1" w:name="Intense Emphasis"/>
+    <w:lsdException w:qFormat="1" w:name="Subtle Reference"/>
+    <w:lsdException w:qFormat="1" w:name="Intense Reference"/>
+    <w:lsdException w:qFormat="1" w:name="Book Title"/>
+    <w:lsdException w:qFormat="1" w:semiHidden="1" w:unhideWhenUsed="1" w:name="TOC Heading"/>
   </w:latentStyles>
   <w:style w:type="paragraph" w:styleId="Normal" w:default="1">
     <w:name w:val="Normal"/>
@@ -4268,10 +4067,10 @@
   </w:style>
   <w:style w:type="paragraph" w:styleId="Berschrift1">
     <w:name w:val="Überschrift 1"/>
+    <w:qFormat/>
+    <w:link w:val="berschrift1Zchn"/>
+    <w:rsid w:val="00610133"/>
     <w:basedOn w:val="Normal"/>
-    <w:link w:val="berschrift1Zchn"/>
-    <w:qFormat/>
-    <w:rsid w:val="00610133"/>
     <w:pPr>
       <w:keepNext/>
       <w:keepLines/>
@@ -4288,10 +4087,10 @@
   </w:style>
   <w:style w:type="paragraph" w:styleId="Berschrift2">
     <w:name w:val="Überschrift 2"/>
+    <w:qFormat/>
+    <w:link w:val="berschrift2Zchn"/>
+    <w:rsid w:val="00f44f32"/>
     <w:basedOn w:val="Normal"/>
-    <w:link w:val="berschrift2Zchn"/>
-    <w:qFormat/>
-    <w:rsid w:val="00f44f32"/>
     <w:pPr>
       <w:keepNext/>
       <w:keepLines/>
@@ -4309,10 +4108,10 @@
   </w:style>
   <w:style w:type="paragraph" w:styleId="Berschrift3">
     <w:name w:val="Überschrift 3"/>
+    <w:qFormat/>
+    <w:link w:val="berschrift3Zchn"/>
+    <w:rsid w:val="00e20271"/>
     <w:basedOn w:val="Normal"/>
-    <w:link w:val="berschrift3Zchn"/>
-    <w:qFormat/>
-    <w:rsid w:val="00e20271"/>
     <w:pPr>
       <w:keepNext/>
       <w:keepLines/>
@@ -4328,12 +4127,12 @@
   </w:style>
   <w:style w:type="paragraph" w:styleId="Berschrift4">
     <w:name w:val="Überschrift 4"/>
-    <w:basedOn w:val="Normal"/>
-    <w:link w:val="berschrift4Zchn"/>
+    <w:qFormat/>
     <w:semiHidden/>
     <w:unhideWhenUsed/>
-    <w:qFormat/>
+    <w:link w:val="berschrift4Zchn"/>
     <w:rsid w:val="00e20271"/>
+    <w:basedOn w:val="Normal"/>
     <w:pPr>
       <w:keepNext/>
       <w:keepLines/>
@@ -4351,12 +4150,12 @@
   </w:style>
   <w:style w:type="paragraph" w:styleId="Berschrift5">
     <w:name w:val="Überschrift 5"/>
-    <w:basedOn w:val="Normal"/>
-    <w:link w:val="berschrift5Zchn"/>
+    <w:qFormat/>
     <w:semiHidden/>
     <w:unhideWhenUsed/>
-    <w:qFormat/>
+    <w:link w:val="berschrift5Zchn"/>
     <w:rsid w:val="00e20271"/>
+    <w:basedOn w:val="Normal"/>
     <w:pPr>
       <w:keepNext/>
       <w:keepLines/>
@@ -4371,23 +4170,23 @@
   <w:style w:type="character" w:styleId="DefaultParagraphFont" w:default="1">
     <w:name w:val="Default Paragraph Font"/>
     <w:uiPriority w:val="1"/>
+    <w:qFormat/>
     <w:semiHidden/>
     <w:unhideWhenUsed/>
-    <w:qFormat/>
     <w:rPr/>
   </w:style>
   <w:style w:type="character" w:styleId="AbsatzStandardschriftart1" w:customStyle="1">
     <w:name w:val="Absatz-Standardschriftart1"/>
+    <w:qFormat/>
     <w:semiHidden/>
-    <w:qFormat/>
     <w:rsid w:val="00ce7edb"/>
     <w:rPr/>
   </w:style>
   <w:style w:type="character" w:styleId="KopfzeileZchn" w:customStyle="1">
     <w:name w:val="Kopfzeile Zchn"/>
+    <w:uiPriority w:val="99"/>
+    <w:qFormat/>
     <w:link w:val="Kopfzeile"/>
-    <w:uiPriority w:val="99"/>
-    <w:qFormat/>
     <w:rsid w:val="00445496"/>
     <w:rPr>
       <w:rFonts w:ascii="Franklin Gothic Book" w:hAnsi="Franklin Gothic Book"/>
@@ -4398,8 +4197,8 @@
   </w:style>
   <w:style w:type="character" w:styleId="FuzeileZchn" w:customStyle="1">
     <w:name w:val="Fußzeile Zchn"/>
+    <w:qFormat/>
     <w:link w:val="Fuzeile"/>
-    <w:qFormat/>
     <w:rsid w:val="0083029c"/>
     <w:rPr>
       <w:rFonts w:ascii="Franklin Gothic Book" w:hAnsi="Franklin Gothic Book"/>
@@ -4410,8 +4209,8 @@
   </w:style>
   <w:style w:type="character" w:styleId="Berschrift1Zchn" w:customStyle="1">
     <w:name w:val="Überschrift 1 Zchn"/>
+    <w:qFormat/>
     <w:link w:val="berschrift1"/>
-    <w:qFormat/>
     <w:rsid w:val="00610133"/>
     <w:rPr>
       <w:rFonts w:ascii="Franklin Gothic Demi" w:hAnsi="Franklin Gothic Demi" w:eastAsia="Times New Roman"/>
@@ -4424,10 +4223,10 @@
   </w:style>
   <w:style w:type="character" w:styleId="SprechblasentextZchn" w:customStyle="1">
     <w:name w:val="Sprechblasentext Zchn"/>
+    <w:qFormat/>
+    <w:link w:val="Sprechblasentext"/>
+    <w:rsid w:val="00870615"/>
     <w:basedOn w:val="DefaultParagraphFont"/>
-    <w:link w:val="Sprechblasentext"/>
-    <w:qFormat/>
-    <w:rsid w:val="00870615"/>
     <w:rPr>
       <w:rFonts w:ascii="Tahoma" w:hAnsi="Tahoma" w:cs="Tahoma"/>
       <w:sz w:val="16"/>
@@ -4437,9 +4236,9 @@
   </w:style>
   <w:style w:type="character" w:styleId="BookTitle">
     <w:name w:val="Book Title"/>
+    <w:qFormat/>
+    <w:rsid w:val="00e20271"/>
     <w:basedOn w:val="DefaultParagraphFont"/>
-    <w:qFormat/>
-    <w:rsid w:val="00e20271"/>
     <w:rPr>
       <w:b/>
       <w:bCs/>
@@ -4449,10 +4248,10 @@
   </w:style>
   <w:style w:type="character" w:styleId="Berschrift2Zchn" w:customStyle="1">
     <w:name w:val="Überschrift 2 Zchn"/>
+    <w:qFormat/>
+    <w:link w:val="berschrift2"/>
+    <w:rsid w:val="00f44f32"/>
     <w:basedOn w:val="DefaultParagraphFont"/>
-    <w:link w:val="berschrift2"/>
-    <w:qFormat/>
-    <w:rsid w:val="00f44f32"/>
     <w:rPr>
       <w:rFonts w:ascii="Cambria" w:hAnsi="Cambria" w:cs=""/>
       <w:b/>
@@ -4465,10 +4264,10 @@
   </w:style>
   <w:style w:type="character" w:styleId="Berschrift3Zchn" w:customStyle="1">
     <w:name w:val="Überschrift 3 Zchn"/>
+    <w:qFormat/>
+    <w:link w:val="berschrift3"/>
+    <w:rsid w:val="0083029c"/>
     <w:basedOn w:val="DefaultParagraphFont"/>
-    <w:link w:val="berschrift3"/>
-    <w:qFormat/>
-    <w:rsid w:val="0083029c"/>
     <w:rPr>
       <w:rFonts w:ascii="Cambria" w:hAnsi="Cambria" w:cs=""/>
       <w:b/>
@@ -4481,11 +4280,11 @@
   </w:style>
   <w:style w:type="character" w:styleId="Berschrift4Zchn" w:customStyle="1">
     <w:name w:val="Überschrift 4 Zchn"/>
+    <w:qFormat/>
+    <w:semiHidden/>
+    <w:link w:val="berschrift4"/>
+    <w:rsid w:val="00e20271"/>
     <w:basedOn w:val="DefaultParagraphFont"/>
-    <w:link w:val="berschrift4"/>
-    <w:semiHidden/>
-    <w:qFormat/>
-    <w:rsid w:val="00e20271"/>
     <w:rPr>
       <w:rFonts w:ascii="Cambria" w:hAnsi="Cambria" w:cs=""/>
       <w:b/>
@@ -4500,11 +4299,11 @@
   </w:style>
   <w:style w:type="character" w:styleId="Berschrift5Zchn" w:customStyle="1">
     <w:name w:val="Überschrift 5 Zchn"/>
+    <w:qFormat/>
+    <w:semiHidden/>
+    <w:link w:val="berschrift5"/>
+    <w:rsid w:val="00e20271"/>
     <w:basedOn w:val="DefaultParagraphFont"/>
-    <w:link w:val="berschrift5"/>
-    <w:semiHidden/>
-    <w:qFormat/>
-    <w:rsid w:val="00e20271"/>
     <w:rPr>
       <w:rFonts w:ascii="Cambria" w:hAnsi="Cambria" w:cs=""/>
       <w:color w:val="243F60"/>
@@ -4515,10 +4314,10 @@
   </w:style>
   <w:style w:type="character" w:styleId="TitelZchn" w:customStyle="1">
     <w:name w:val="Titel Zchn"/>
+    <w:qFormat/>
+    <w:link w:val="Titel"/>
+    <w:rsid w:val="005a4900"/>
     <w:basedOn w:val="DefaultParagraphFont"/>
-    <w:link w:val="Titel"/>
-    <w:qFormat/>
-    <w:rsid w:val="005a4900"/>
     <w:rPr>
       <w:rFonts w:ascii="Cambria" w:hAnsi="Cambria" w:cs=""/>
       <w:color w:val="17365D"/>
@@ -4530,10 +4329,10 @@
   </w:style>
   <w:style w:type="character" w:styleId="AufgabeZchn" w:customStyle="1">
     <w:name w:val="Aufgabe Zchn"/>
+    <w:qFormat/>
+    <w:link w:val="Aufgabe"/>
+    <w:rsid w:val="00c95785"/>
     <w:basedOn w:val="DefaultParagraphFont"/>
-    <w:link w:val="Aufgabe"/>
-    <w:qFormat/>
-    <w:rsid w:val="00c95785"/>
     <w:rPr>
       <w:rFonts w:ascii="Century Gothic" w:hAnsi="Century Gothic"/>
       <w:color w:val="FF0000"/>
@@ -4544,10 +4343,10 @@
   </w:style>
   <w:style w:type="character" w:styleId="AufgabeberschriftZchn" w:customStyle="1">
     <w:name w:val="Aufgabe Überschrift Zchn"/>
+    <w:qFormat/>
+    <w:link w:val="Aufgabeberschrift"/>
+    <w:rsid w:val="00c95785"/>
     <w:basedOn w:val="DefaultParagraphFont"/>
-    <w:link w:val="Aufgabeberschrift"/>
-    <w:qFormat/>
-    <w:rsid w:val="00c95785"/>
     <w:rPr>
       <w:rFonts w:ascii="Century Gothic" w:hAnsi="Century Gothic"/>
       <w:b/>
@@ -4560,10 +4359,10 @@
   </w:style>
   <w:style w:type="character" w:styleId="Internetlink">
     <w:name w:val="Internetlink"/>
-    <w:basedOn w:val="DefaultParagraphFont"/>
     <w:uiPriority w:val="99"/>
     <w:unhideWhenUsed/>
     <w:rsid w:val="00ac063e"/>
+    <w:basedOn w:val="DefaultParagraphFont"/>
     <w:rPr>
       <w:color w:val="0000FF"/>
       <w:u w:val="single"/>
@@ -4772,11 +4571,24 @@
       <w:rFonts w:ascii="Franklin Gothic Medium" w:hAnsi="Franklin Gothic Medium" w:cs="OpenSymbol"/>
     </w:rPr>
   </w:style>
+  <w:style w:type="character" w:styleId="ListLabel28">
+    <w:name w:val="ListLabel 28"/>
+    <w:rPr>
+      <w:rFonts w:cs="Symbol"/>
+      <w:sz w:val="24"/>
+    </w:rPr>
+  </w:style>
+  <w:style w:type="character" w:styleId="ListLabel29">
+    <w:name w:val="ListLabel 29"/>
+    <w:rPr>
+      <w:rFonts w:cs="OpenSymbol"/>
+    </w:rPr>
+  </w:style>
   <w:style w:type="paragraph" w:styleId="Berschrift">
     <w:name w:val="Überschrift"/>
+    <w:qFormat/>
     <w:basedOn w:val="Normal"/>
     <w:next w:val="Textkrper"/>
-    <w:qFormat/>
     <w:pPr>
       <w:keepNext/>
       <w:spacing w:before="240" w:after="120"/>
@@ -4820,8 +4632,8 @@
   </w:style>
   <w:style w:type="paragraph" w:styleId="Verzeichnis">
     <w:name w:val="Verzeichnis"/>
+    <w:qFormat/>
     <w:basedOn w:val="Normal"/>
-    <w:qFormat/>
     <w:pPr>
       <w:suppressLineNumbers/>
     </w:pPr>
@@ -4831,11 +4643,11 @@
   </w:style>
   <w:style w:type="paragraph" w:styleId="Kopfzeile">
     <w:name w:val="Kopfzeile"/>
-    <w:basedOn w:val="Normal"/>
-    <w:link w:val="KopfzeileZchn"/>
     <w:uiPriority w:val="99"/>
     <w:unhideWhenUsed/>
+    <w:link w:val="KopfzeileZchn"/>
     <w:rsid w:val="00511b9e"/>
+    <w:basedOn w:val="Normal"/>
     <w:pPr>
       <w:widowControl w:val="false"/>
       <w:tabs>
@@ -4856,10 +4668,10 @@
   </w:style>
   <w:style w:type="paragraph" w:styleId="Fuzeile">
     <w:name w:val="Fußzeile"/>
+    <w:unhideWhenUsed/>
+    <w:link w:val="FuzeileZchn"/>
+    <w:rsid w:val="007204a3"/>
     <w:basedOn w:val="Normal"/>
-    <w:link w:val="FuzeileZchn"/>
-    <w:unhideWhenUsed/>
-    <w:rsid w:val="007204a3"/>
     <w:pPr>
       <w:widowControl w:val="false"/>
       <w:tabs>
@@ -4880,9 +4692,9 @@
   </w:style>
   <w:style w:type="paragraph" w:styleId="HFlietext" w:customStyle="1">
     <w:name w:val="H_Fließtext"/>
+    <w:qFormat/>
+    <w:rsid w:val="00306fbb"/>
     <w:basedOn w:val="Normal"/>
-    <w:qFormat/>
-    <w:rsid w:val="00306fbb"/>
     <w:pPr>
       <w:spacing w:lineRule="exact" w:line="320"/>
     </w:pPr>
@@ -4890,9 +4702,9 @@
   </w:style>
   <w:style w:type="paragraph" w:styleId="HRandspalte" w:customStyle="1">
     <w:name w:val="H_Randspalte"/>
+    <w:qFormat/>
+    <w:rsid w:val="00904ccd"/>
     <w:basedOn w:val="HFlietext"/>
-    <w:qFormat/>
-    <w:rsid w:val="00904ccd"/>
     <w:pPr>
       <w:spacing w:lineRule="exact" w:line="240"/>
     </w:pPr>
@@ -4902,9 +4714,9 @@
   </w:style>
   <w:style w:type="paragraph" w:styleId="HBetreff" w:customStyle="1">
     <w:name w:val="H_Betreff"/>
+    <w:qFormat/>
+    <w:rsid w:val="00904ccd"/>
     <w:basedOn w:val="HFlietext"/>
-    <w:qFormat/>
-    <w:rsid w:val="00904ccd"/>
     <w:pPr/>
     <w:rPr>
       <w:rFonts w:ascii="Franklin Gothic Medium" w:hAnsi="Franklin Gothic Medium"/>
@@ -4912,11 +4724,11 @@
   </w:style>
   <w:style w:type="paragraph" w:styleId="H3Fliesstext10ptreg" w:customStyle="1">
     <w:name w:val="H_3_Fliesstext_10pt_reg"/>
+    <w:uiPriority w:val="99"/>
+    <w:qFormat/>
+    <w:semiHidden/>
+    <w:rsid w:val="007e76d3"/>
     <w:basedOn w:val="Normal"/>
-    <w:uiPriority w:val="99"/>
-    <w:semiHidden/>
-    <w:qFormat/>
-    <w:rsid w:val="007e76d3"/>
     <w:pPr>
       <w:widowControl w:val="false"/>
       <w:spacing w:lineRule="atLeast" w:line="270" w:before="170" w:after="0"/>
@@ -4933,9 +4745,9 @@
   </w:style>
   <w:style w:type="paragraph" w:styleId="HDatum" w:customStyle="1">
     <w:name w:val="H_Datum"/>
+    <w:qFormat/>
+    <w:rsid w:val="00904ccd"/>
     <w:basedOn w:val="HFlietext"/>
-    <w:qFormat/>
-    <w:rsid w:val="00904ccd"/>
     <w:pPr/>
     <w:rPr>
       <w:rFonts w:ascii="Franklin Gothic Medium" w:hAnsi="Franklin Gothic Medium"/>
@@ -4944,10 +4756,10 @@
   </w:style>
   <w:style w:type="paragraph" w:styleId="HFlietextunterstrichen" w:customStyle="1">
     <w:name w:val="H_Fließtext_unterstrichen"/>
+    <w:qFormat/>
+    <w:semiHidden/>
+    <w:rsid w:val="00904ccd"/>
     <w:basedOn w:val="HFlietext"/>
-    <w:semiHidden/>
-    <w:qFormat/>
-    <w:rsid w:val="00904ccd"/>
     <w:pPr/>
     <w:rPr>
       <w:u w:val="single"/>
@@ -4955,9 +4767,9 @@
   </w:style>
   <w:style w:type="paragraph" w:styleId="HFuzeile" w:customStyle="1">
     <w:name w:val="H_Fußzeile"/>
+    <w:qFormat/>
+    <w:rsid w:val="00904ccd"/>
     <w:basedOn w:val="HFlietext"/>
-    <w:qFormat/>
-    <w:rsid w:val="00904ccd"/>
     <w:pPr>
       <w:spacing w:lineRule="exact" w:line="240"/>
     </w:pPr>
@@ -4968,9 +4780,9 @@
   </w:style>
   <w:style w:type="paragraph" w:styleId="HSeitenzahl" w:customStyle="1">
     <w:name w:val="H_Seitenzahl"/>
+    <w:qFormat/>
+    <w:rsid w:val="00904ccd"/>
     <w:basedOn w:val="HFlietext"/>
-    <w:qFormat/>
-    <w:rsid w:val="00904ccd"/>
     <w:pPr>
       <w:spacing w:lineRule="exact" w:line="240"/>
       <w:jc w:val="right"/>
@@ -4981,11 +4793,11 @@
   </w:style>
   <w:style w:type="paragraph" w:styleId="HBezeichnung" w:customStyle="1">
     <w:name w:val="H_Bezeichnung"/>
-    <w:basedOn w:val="HFlietext"/>
+    <w:qFormat/>
     <w:semiHidden/>
     <w:unhideWhenUsed/>
-    <w:qFormat/>
     <w:rsid w:val="00904ccd"/>
+    <w:basedOn w:val="HFlietext"/>
     <w:pPr/>
     <w:rPr>
       <w:rFonts w:ascii="Franklin Gothic Medium" w:hAnsi="Franklin Gothic Medium"/>
@@ -4995,9 +4807,9 @@
   </w:style>
   <w:style w:type="paragraph" w:styleId="ListParagraph">
     <w:name w:val="List Paragraph"/>
+    <w:qFormat/>
+    <w:rsid w:val="00904ccd"/>
     <w:basedOn w:val="HFlietext"/>
-    <w:qFormat/>
-    <w:rsid w:val="00904ccd"/>
     <w:pPr>
       <w:spacing w:before="0" w:after="120"/>
       <w:ind w:left="720" w:right="0" w:hanging="0"/>
@@ -5007,10 +4819,10 @@
   </w:style>
   <w:style w:type="paragraph" w:styleId="BalloonText">
     <w:name w:val="Balloon Text"/>
+    <w:qFormat/>
+    <w:link w:val="SprechblasentextZchn"/>
+    <w:rsid w:val="00870615"/>
     <w:basedOn w:val="Normal"/>
-    <w:link w:val="SprechblasentextZchn"/>
-    <w:qFormat/>
-    <w:rsid w:val="00870615"/>
     <w:pPr>
       <w:spacing w:before="0" w:after="0"/>
     </w:pPr>
@@ -5022,14 +4834,17 @@
   </w:style>
   <w:style w:type="paragraph" w:styleId="Titel">
     <w:name w:val="Titel"/>
+    <w:qFormat/>
+    <w:link w:val="TitelZchn"/>
+    <w:rsid w:val="005a4900"/>
     <w:basedOn w:val="Normal"/>
     <w:next w:val="Normal"/>
-    <w:link w:val="TitelZchn"/>
-    <w:qFormat/>
-    <w:rsid w:val="005a4900"/>
     <w:pPr>
       <w:pBdr>
+        <w:top w:val="nil"/>
+        <w:left w:val="nil"/>
         <w:bottom w:val="single" w:sz="8" w:space="4" w:color="4F81BD"/>
+        <w:right w:val="nil"/>
       </w:pBdr>
       <w:spacing w:before="0" w:after="300"/>
       <w:contextualSpacing/>
@@ -5044,10 +4859,10 @@
   </w:style>
   <w:style w:type="paragraph" w:styleId="Aufgabe" w:customStyle="1">
     <w:name w:val="Aufgabe"/>
+    <w:qFormat/>
+    <w:link w:val="AufgabeZchn"/>
+    <w:rsid w:val="00c95785"/>
     <w:basedOn w:val="HFlietext"/>
-    <w:link w:val="AufgabeZchn"/>
-    <w:qFormat/>
-    <w:rsid w:val="00c95785"/>
     <w:pPr>
       <w:spacing w:lineRule="auto" w:line="240"/>
     </w:pPr>
@@ -5058,11 +4873,11 @@
   </w:style>
   <w:style w:type="paragraph" w:styleId="Aufgabeberschrift" w:customStyle="1">
     <w:name w:val="Aufgabe Überschrift"/>
+    <w:qFormat/>
+    <w:link w:val="AufgabeberschriftZchn"/>
+    <w:rsid w:val="00c95785"/>
     <w:basedOn w:val="HFlietext"/>
     <w:next w:val="Aufgabe"/>
-    <w:link w:val="AufgabeberschriftZchn"/>
-    <w:qFormat/>
-    <w:rsid w:val="00c95785"/>
     <w:pPr>
       <w:spacing w:lineRule="auto" w:line="240"/>
     </w:pPr>
@@ -5075,11 +4890,11 @@
   </w:style>
   <w:style w:type="paragraph" w:styleId="NormalWeb">
     <w:name w:val="Normal (Web)"/>
+    <w:uiPriority w:val="99"/>
+    <w:qFormat/>
+    <w:unhideWhenUsed/>
+    <w:rsid w:val="00ac063e"/>
     <w:basedOn w:val="Normal"/>
-    <w:uiPriority w:val="99"/>
-    <w:unhideWhenUsed/>
-    <w:qFormat/>
-    <w:rsid w:val="00ac063e"/>
     <w:pPr>
       <w:spacing w:before="0" w:after="280"/>
     </w:pPr>
@@ -5090,15 +4905,15 @@
   </w:style>
   <w:style w:type="paragraph" w:styleId="Rahmeninhalt">
     <w:name w:val="Rahmeninhalt"/>
+    <w:qFormat/>
     <w:basedOn w:val="Normal"/>
-    <w:qFormat/>
     <w:pPr/>
     <w:rPr/>
   </w:style>
   <w:style w:type="paragraph" w:styleId="ObjektmitPfeilspitze">
     <w:name w:val="Objekt mit Pfeilspitze"/>
+    <w:qFormat/>
     <w:basedOn w:val="Normal"/>
-    <w:qFormat/>
     <w:pPr>
       <w:tabs>
         <w:tab w:val="left" w:pos="0" w:leader="none"/>
@@ -5143,8 +4958,8 @@
   </w:style>
   <w:style w:type="paragraph" w:styleId="ObjektmitSchatten">
     <w:name w:val="Objekt mit Schatten"/>
+    <w:qFormat/>
     <w:basedOn w:val="Normal"/>
-    <w:qFormat/>
     <w:pPr>
       <w:tabs>
         <w:tab w:val="left" w:pos="0" w:leader="none"/>
@@ -5189,8 +5004,8 @@
   </w:style>
   <w:style w:type="paragraph" w:styleId="ObjektohneFllung">
     <w:name w:val="Objekt ohne Füllung"/>
+    <w:qFormat/>
     <w:basedOn w:val="Normal"/>
-    <w:qFormat/>
     <w:pPr>
       <w:tabs>
         <w:tab w:val="left" w:pos="0" w:leader="none"/>
@@ -5235,8 +5050,8 @@
   </w:style>
   <w:style w:type="paragraph" w:styleId="ObjektohneFllungundLinie">
     <w:name w:val="Objekt ohne Füllung und Linie"/>
+    <w:qFormat/>
     <w:basedOn w:val="Normal"/>
-    <w:qFormat/>
     <w:pPr>
       <w:tabs>
         <w:tab w:val="left" w:pos="0" w:leader="none"/>
@@ -5281,8 +5096,8 @@
   </w:style>
   <w:style w:type="paragraph" w:styleId="TextkrperBlocksatz">
     <w:name w:val="Textkörper Blocksatz"/>
+    <w:qFormat/>
     <w:basedOn w:val="Normal"/>
-    <w:qFormat/>
     <w:pPr>
       <w:tabs>
         <w:tab w:val="left" w:pos="0" w:leader="none"/>
@@ -5327,8 +5142,8 @@
   </w:style>
   <w:style w:type="paragraph" w:styleId="Titel1">
     <w:name w:val="Titel1"/>
+    <w:qFormat/>
     <w:basedOn w:val="Normal"/>
-    <w:qFormat/>
     <w:pPr>
       <w:tabs>
         <w:tab w:val="left" w:pos="0" w:leader="none"/>
@@ -5373,8 +5188,8 @@
   </w:style>
   <w:style w:type="paragraph" w:styleId="Titel2">
     <w:name w:val="Titel2"/>
+    <w:qFormat/>
     <w:basedOn w:val="Normal"/>
-    <w:qFormat/>
     <w:pPr>
       <w:tabs>
         <w:tab w:val="left" w:pos="0" w:leader="none"/>
@@ -5419,8 +5234,8 @@
   </w:style>
   <w:style w:type="paragraph" w:styleId="Berschrift11">
     <w:name w:val="Überschrift1"/>
+    <w:qFormat/>
     <w:basedOn w:val="Normal"/>
-    <w:qFormat/>
     <w:pPr>
       <w:tabs>
         <w:tab w:val="left" w:pos="0" w:leader="none"/>
@@ -5465,8 +5280,8 @@
   </w:style>
   <w:style w:type="paragraph" w:styleId="Berschrift21">
     <w:name w:val="Überschrift2"/>
+    <w:qFormat/>
     <w:basedOn w:val="Normal"/>
-    <w:qFormat/>
     <w:pPr>
       <w:tabs>
         <w:tab w:val="left" w:pos="0" w:leader="none"/>
@@ -5511,8 +5326,8 @@
   </w:style>
   <w:style w:type="paragraph" w:styleId="Malinie">
     <w:name w:val="Maßlinie"/>
+    <w:qFormat/>
     <w:basedOn w:val="Normal"/>
-    <w:qFormat/>
     <w:pPr>
       <w:tabs>
         <w:tab w:val="left" w:pos="0" w:leader="none"/>
@@ -5607,8 +5422,8 @@
   </w:style>
   <w:style w:type="paragraph" w:styleId="StandardLTGliederung2">
     <w:name w:val="Standard~LT~Gliederung 2"/>
+    <w:qFormat/>
     <w:basedOn w:val="StandardLTGliederung1"/>
-    <w:qFormat/>
     <w:pPr>
       <w:tabs>
         <w:tab w:val="left" w:pos="0" w:leader="none"/>
@@ -5653,8 +5468,8 @@
   </w:style>
   <w:style w:type="paragraph" w:styleId="StandardLTGliederung3">
     <w:name w:val="Standard~LT~Gliederung 3"/>
+    <w:qFormat/>
     <w:basedOn w:val="StandardLTGliederung2"/>
-    <w:qFormat/>
     <w:pPr>
       <w:tabs>
         <w:tab w:val="left" w:pos="0" w:leader="none"/>
@@ -5699,8 +5514,8 @@
   </w:style>
   <w:style w:type="paragraph" w:styleId="StandardLTGliederung4">
     <w:name w:val="Standard~LT~Gliederung 4"/>
+    <w:qFormat/>
     <w:basedOn w:val="StandardLTGliederung3"/>
-    <w:qFormat/>
     <w:pPr>
       <w:tabs>
         <w:tab w:val="left" w:pos="0" w:leader="none"/>
@@ -5745,8 +5560,8 @@
   </w:style>
   <w:style w:type="paragraph" w:styleId="StandardLTGliederung5">
     <w:name w:val="Standard~LT~Gliederung 5"/>
+    <w:qFormat/>
     <w:basedOn w:val="StandardLTGliederung4"/>
-    <w:qFormat/>
     <w:pPr>
       <w:tabs>
         <w:tab w:val="left" w:pos="0" w:leader="none"/>
@@ -5791,8 +5606,8 @@
   </w:style>
   <w:style w:type="paragraph" w:styleId="StandardLTGliederung6">
     <w:name w:val="Standard~LT~Gliederung 6"/>
+    <w:qFormat/>
     <w:basedOn w:val="StandardLTGliederung5"/>
-    <w:qFormat/>
     <w:pPr>
       <w:tabs>
         <w:tab w:val="left" w:pos="0" w:leader="none"/>
@@ -5837,8 +5652,8 @@
   </w:style>
   <w:style w:type="paragraph" w:styleId="StandardLTGliederung7">
     <w:name w:val="Standard~LT~Gliederung 7"/>
+    <w:qFormat/>
     <w:basedOn w:val="StandardLTGliederung6"/>
-    <w:qFormat/>
     <w:pPr>
       <w:tabs>
         <w:tab w:val="left" w:pos="0" w:leader="none"/>
@@ -5883,8 +5698,8 @@
   </w:style>
   <w:style w:type="paragraph" w:styleId="StandardLTGliederung8">
     <w:name w:val="Standard~LT~Gliederung 8"/>
+    <w:qFormat/>
     <w:basedOn w:val="StandardLTGliederung7"/>
-    <w:qFormat/>
     <w:pPr>
       <w:tabs>
         <w:tab w:val="left" w:pos="0" w:leader="none"/>
@@ -5929,8 +5744,8 @@
   </w:style>
   <w:style w:type="paragraph" w:styleId="StandardLTGliederung9">
     <w:name w:val="Standard~LT~Gliederung 9"/>
+    <w:qFormat/>
     <w:basedOn w:val="StandardLTGliederung8"/>
-    <w:qFormat/>
     <w:pPr>
       <w:tabs>
         <w:tab w:val="left" w:pos="0" w:leader="none"/>
@@ -6209,8 +6024,8 @@
   </w:style>
   <w:style w:type="paragraph" w:styleId="Gray1">
     <w:name w:val="gray1"/>
+    <w:qFormat/>
     <w:basedOn w:val="Default"/>
-    <w:qFormat/>
     <w:pPr>
       <w:spacing w:before="0" w:after="0"/>
       <w:ind w:left="0" w:right="0" w:hanging="0"/>
@@ -6223,8 +6038,8 @@
   </w:style>
   <w:style w:type="paragraph" w:styleId="Gray2">
     <w:name w:val="gray2"/>
+    <w:qFormat/>
     <w:basedOn w:val="Default"/>
-    <w:qFormat/>
     <w:pPr>
       <w:spacing w:before="0" w:after="0"/>
       <w:ind w:left="0" w:right="0" w:hanging="0"/>
@@ -6237,8 +6052,8 @@
   </w:style>
   <w:style w:type="paragraph" w:styleId="Gray3">
     <w:name w:val="gray3"/>
+    <w:qFormat/>
     <w:basedOn w:val="Default"/>
-    <w:qFormat/>
     <w:pPr>
       <w:spacing w:before="0" w:after="0"/>
       <w:ind w:left="0" w:right="0" w:hanging="0"/>
@@ -6251,8 +6066,8 @@
   </w:style>
   <w:style w:type="paragraph" w:styleId="Bw1">
     <w:name w:val="bw1"/>
+    <w:qFormat/>
     <w:basedOn w:val="Default"/>
-    <w:qFormat/>
     <w:pPr>
       <w:spacing w:before="0" w:after="0"/>
       <w:ind w:left="0" w:right="0" w:hanging="0"/>
@@ -6265,8 +6080,8 @@
   </w:style>
   <w:style w:type="paragraph" w:styleId="Bw2">
     <w:name w:val="bw2"/>
+    <w:qFormat/>
     <w:basedOn w:val="Default"/>
-    <w:qFormat/>
     <w:pPr>
       <w:spacing w:before="0" w:after="0"/>
       <w:ind w:left="0" w:right="0" w:hanging="0"/>
@@ -6279,8 +6094,8 @@
   </w:style>
   <w:style w:type="paragraph" w:styleId="Bw3">
     <w:name w:val="bw3"/>
+    <w:qFormat/>
     <w:basedOn w:val="Default"/>
-    <w:qFormat/>
     <w:pPr>
       <w:spacing w:before="0" w:after="0"/>
       <w:ind w:left="0" w:right="0" w:hanging="0"/>
@@ -6293,8 +6108,8 @@
   </w:style>
   <w:style w:type="paragraph" w:styleId="Orange1">
     <w:name w:val="orange1"/>
+    <w:qFormat/>
     <w:basedOn w:val="Default"/>
-    <w:qFormat/>
     <w:pPr>
       <w:spacing w:before="0" w:after="0"/>
       <w:ind w:left="0" w:right="0" w:hanging="0"/>
@@ -6307,8 +6122,8 @@
   </w:style>
   <w:style w:type="paragraph" w:styleId="Orange2">
     <w:name w:val="orange2"/>
+    <w:qFormat/>
     <w:basedOn w:val="Default"/>
-    <w:qFormat/>
     <w:pPr>
       <w:spacing w:before="0" w:after="0"/>
       <w:ind w:left="0" w:right="0" w:hanging="0"/>
@@ -6321,8 +6136,8 @@
   </w:style>
   <w:style w:type="paragraph" w:styleId="Orange3">
     <w:name w:val="orange3"/>
+    <w:qFormat/>
     <w:basedOn w:val="Default"/>
-    <w:qFormat/>
     <w:pPr>
       <w:spacing w:before="0" w:after="0"/>
       <w:ind w:left="0" w:right="0" w:hanging="0"/>
@@ -6335,8 +6150,8 @@
   </w:style>
   <w:style w:type="paragraph" w:styleId="Turquoise1">
     <w:name w:val="turquoise1"/>
+    <w:qFormat/>
     <w:basedOn w:val="Default"/>
-    <w:qFormat/>
     <w:pPr>
       <w:spacing w:before="0" w:after="0"/>
       <w:ind w:left="0" w:right="0" w:hanging="0"/>
@@ -6349,8 +6164,8 @@
   </w:style>
   <w:style w:type="paragraph" w:styleId="Turquoise2">
     <w:name w:val="turquoise2"/>
+    <w:qFormat/>
     <w:basedOn w:val="Default"/>
-    <w:qFormat/>
     <w:pPr>
       <w:spacing w:before="0" w:after="0"/>
       <w:ind w:left="0" w:right="0" w:hanging="0"/>
@@ -6363,8 +6178,8 @@
   </w:style>
   <w:style w:type="paragraph" w:styleId="Turquoise3">
     <w:name w:val="turquoise3"/>
+    <w:qFormat/>
     <w:basedOn w:val="Default"/>
-    <w:qFormat/>
     <w:pPr>
       <w:spacing w:before="0" w:after="0"/>
       <w:ind w:left="0" w:right="0" w:hanging="0"/>
@@ -6377,8 +6192,8 @@
   </w:style>
   <w:style w:type="paragraph" w:styleId="Blue1">
     <w:name w:val="blue1"/>
+    <w:qFormat/>
     <w:basedOn w:val="Default"/>
-    <w:qFormat/>
     <w:pPr>
       <w:spacing w:before="0" w:after="0"/>
       <w:ind w:left="0" w:right="0" w:hanging="0"/>
@@ -6391,8 +6206,8 @@
   </w:style>
   <w:style w:type="paragraph" w:styleId="Blue2">
     <w:name w:val="blue2"/>
+    <w:qFormat/>
     <w:basedOn w:val="Default"/>
-    <w:qFormat/>
     <w:pPr>
       <w:spacing w:before="0" w:after="0"/>
       <w:ind w:left="0" w:right="0" w:hanging="0"/>
@@ -6405,8 +6220,8 @@
   </w:style>
   <w:style w:type="paragraph" w:styleId="Blue3">
     <w:name w:val="blue3"/>
+    <w:qFormat/>
     <w:basedOn w:val="Default"/>
-    <w:qFormat/>
     <w:pPr>
       <w:spacing w:before="0" w:after="0"/>
       <w:ind w:left="0" w:right="0" w:hanging="0"/>
@@ -6419,8 +6234,8 @@
   </w:style>
   <w:style w:type="paragraph" w:styleId="Sun1">
     <w:name w:val="sun1"/>
+    <w:qFormat/>
     <w:basedOn w:val="Default"/>
-    <w:qFormat/>
     <w:pPr>
       <w:spacing w:before="0" w:after="0"/>
       <w:ind w:left="0" w:right="0" w:hanging="0"/>
@@ -6433,8 +6248,8 @@
   </w:style>
   <w:style w:type="paragraph" w:styleId="Sun2">
     <w:name w:val="sun2"/>
+    <w:qFormat/>
     <w:basedOn w:val="Default"/>
-    <w:qFormat/>
     <w:pPr>
       <w:spacing w:before="0" w:after="0"/>
       <w:ind w:left="0" w:right="0" w:hanging="0"/>
@@ -6447,8 +6262,8 @@
   </w:style>
   <w:style w:type="paragraph" w:styleId="Sun3">
     <w:name w:val="sun3"/>
+    <w:qFormat/>
     <w:basedOn w:val="Default"/>
-    <w:qFormat/>
     <w:pPr>
       <w:spacing w:before="0" w:after="0"/>
       <w:ind w:left="0" w:right="0" w:hanging="0"/>
@@ -6461,8 +6276,8 @@
   </w:style>
   <w:style w:type="paragraph" w:styleId="Earth1">
     <w:name w:val="earth1"/>
+    <w:qFormat/>
     <w:basedOn w:val="Default"/>
-    <w:qFormat/>
     <w:pPr>
       <w:spacing w:before="0" w:after="0"/>
       <w:ind w:left="0" w:right="0" w:hanging="0"/>
@@ -6475,8 +6290,8 @@
   </w:style>
   <w:style w:type="paragraph" w:styleId="Earth2">
     <w:name w:val="earth2"/>
+    <w:qFormat/>
     <w:basedOn w:val="Default"/>
-    <w:qFormat/>
     <w:pPr>
       <w:spacing w:before="0" w:after="0"/>
       <w:ind w:left="0" w:right="0" w:hanging="0"/>
@@ -6489,8 +6304,8 @@
   </w:style>
   <w:style w:type="paragraph" w:styleId="Earth3">
     <w:name w:val="earth3"/>
+    <w:qFormat/>
     <w:basedOn w:val="Default"/>
-    <w:qFormat/>
     <w:pPr>
       <w:spacing w:before="0" w:after="0"/>
       <w:ind w:left="0" w:right="0" w:hanging="0"/>
@@ -6503,8 +6318,8 @@
   </w:style>
   <w:style w:type="paragraph" w:styleId="Green1">
     <w:name w:val="green1"/>
+    <w:qFormat/>
     <w:basedOn w:val="Default"/>
-    <w:qFormat/>
     <w:pPr>
       <w:spacing w:before="0" w:after="0"/>
       <w:ind w:left="0" w:right="0" w:hanging="0"/>
@@ -6517,8 +6332,8 @@
   </w:style>
   <w:style w:type="paragraph" w:styleId="Green2">
     <w:name w:val="green2"/>
+    <w:qFormat/>
     <w:basedOn w:val="Default"/>
-    <w:qFormat/>
     <w:pPr>
       <w:spacing w:before="0" w:after="0"/>
       <w:ind w:left="0" w:right="0" w:hanging="0"/>
@@ -6531,8 +6346,8 @@
   </w:style>
   <w:style w:type="paragraph" w:styleId="Green3">
     <w:name w:val="green3"/>
+    <w:qFormat/>
     <w:basedOn w:val="Default"/>
-    <w:qFormat/>
     <w:pPr>
       <w:spacing w:before="0" w:after="0"/>
       <w:ind w:left="0" w:right="0" w:hanging="0"/>
@@ -6545,8 +6360,8 @@
   </w:style>
   <w:style w:type="paragraph" w:styleId="Seetang1">
     <w:name w:val="seetang1"/>
+    <w:qFormat/>
     <w:basedOn w:val="Default"/>
-    <w:qFormat/>
     <w:pPr>
       <w:spacing w:before="0" w:after="0"/>
       <w:ind w:left="0" w:right="0" w:hanging="0"/>
@@ -6559,8 +6374,8 @@
   </w:style>
   <w:style w:type="paragraph" w:styleId="Seetang2">
     <w:name w:val="seetang2"/>
+    <w:qFormat/>
     <w:basedOn w:val="Default"/>
-    <w:qFormat/>
     <w:pPr>
       <w:spacing w:before="0" w:after="0"/>
       <w:ind w:left="0" w:right="0" w:hanging="0"/>
@@ -6573,8 +6388,8 @@
   </w:style>
   <w:style w:type="paragraph" w:styleId="Seetang3">
     <w:name w:val="seetang3"/>
+    <w:qFormat/>
     <w:basedOn w:val="Default"/>
-    <w:qFormat/>
     <w:pPr>
       <w:spacing w:before="0" w:after="0"/>
       <w:ind w:left="0" w:right="0" w:hanging="0"/>
@@ -6587,8 +6402,8 @@
   </w:style>
   <w:style w:type="paragraph" w:styleId="Lightblue1">
     <w:name w:val="lightblue1"/>
+    <w:qFormat/>
     <w:basedOn w:val="Default"/>
-    <w:qFormat/>
     <w:pPr>
       <w:spacing w:before="0" w:after="0"/>
       <w:ind w:left="0" w:right="0" w:hanging="0"/>
@@ -6601,8 +6416,8 @@
   </w:style>
   <w:style w:type="paragraph" w:styleId="Lightblue2">
     <w:name w:val="lightblue2"/>
+    <w:qFormat/>
     <w:basedOn w:val="Default"/>
-    <w:qFormat/>
     <w:pPr>
       <w:spacing w:before="0" w:after="0"/>
       <w:ind w:left="0" w:right="0" w:hanging="0"/>
@@ -6615,8 +6430,8 @@
   </w:style>
   <w:style w:type="paragraph" w:styleId="Lightblue3">
     <w:name w:val="lightblue3"/>
+    <w:qFormat/>
     <w:basedOn w:val="Default"/>
-    <w:qFormat/>
     <w:pPr>
       <w:spacing w:before="0" w:after="0"/>
       <w:ind w:left="0" w:right="0" w:hanging="0"/>
@@ -6629,8 +6444,8 @@
   </w:style>
   <w:style w:type="paragraph" w:styleId="Yellow1">
     <w:name w:val="yellow1"/>
+    <w:qFormat/>
     <w:basedOn w:val="Default"/>
-    <w:qFormat/>
     <w:pPr>
       <w:spacing w:before="0" w:after="0"/>
       <w:ind w:left="0" w:right="0" w:hanging="0"/>
@@ -6643,8 +6458,8 @@
   </w:style>
   <w:style w:type="paragraph" w:styleId="Yellow2">
     <w:name w:val="yellow2"/>
+    <w:qFormat/>
     <w:basedOn w:val="Default"/>
-    <w:qFormat/>
     <w:pPr>
       <w:spacing w:before="0" w:after="0"/>
       <w:ind w:left="0" w:right="0" w:hanging="0"/>
@@ -6657,8 +6472,8 @@
   </w:style>
   <w:style w:type="paragraph" w:styleId="Yellow3">
     <w:name w:val="yellow3"/>
+    <w:qFormat/>
     <w:basedOn w:val="Default"/>
-    <w:qFormat/>
     <w:pPr>
       <w:spacing w:before="0" w:after="0"/>
       <w:ind w:left="0" w:right="0" w:hanging="0"/>
@@ -6805,8 +6620,8 @@
   </w:style>
   <w:style w:type="paragraph" w:styleId="Gliederung2">
     <w:name w:val="Gliederung 2"/>
+    <w:qFormat/>
     <w:basedOn w:val="Gliederung1"/>
-    <w:qFormat/>
     <w:pPr>
       <w:tabs>
         <w:tab w:val="left" w:pos="0" w:leader="none"/>
@@ -6851,8 +6666,8 @@
   </w:style>
   <w:style w:type="paragraph" w:styleId="Gliederung3">
     <w:name w:val="Gliederung 3"/>
+    <w:qFormat/>
     <w:basedOn w:val="Gliederung2"/>
-    <w:qFormat/>
     <w:pPr>
       <w:tabs>
         <w:tab w:val="left" w:pos="0" w:leader="none"/>
@@ -6897,8 +6712,8 @@
   </w:style>
   <w:style w:type="paragraph" w:styleId="Gliederung4">
     <w:name w:val="Gliederung 4"/>
+    <w:qFormat/>
     <w:basedOn w:val="Gliederung3"/>
-    <w:qFormat/>
     <w:pPr>
       <w:tabs>
         <w:tab w:val="left" w:pos="0" w:leader="none"/>
@@ -6943,8 +6758,8 @@
   </w:style>
   <w:style w:type="paragraph" w:styleId="Gliederung5">
     <w:name w:val="Gliederung 5"/>
+    <w:qFormat/>
     <w:basedOn w:val="Gliederung4"/>
-    <w:qFormat/>
     <w:pPr>
       <w:tabs>
         <w:tab w:val="left" w:pos="0" w:leader="none"/>
@@ -6989,8 +6804,8 @@
   </w:style>
   <w:style w:type="paragraph" w:styleId="Gliederung6">
     <w:name w:val="Gliederung 6"/>
+    <w:qFormat/>
     <w:basedOn w:val="Gliederung5"/>
-    <w:qFormat/>
     <w:pPr>
       <w:tabs>
         <w:tab w:val="left" w:pos="0" w:leader="none"/>
@@ -7035,8 +6850,8 @@
   </w:style>
   <w:style w:type="paragraph" w:styleId="Gliederung7">
     <w:name w:val="Gliederung 7"/>
+    <w:qFormat/>
     <w:basedOn w:val="Gliederung6"/>
-    <w:qFormat/>
     <w:pPr>
       <w:tabs>
         <w:tab w:val="left" w:pos="0" w:leader="none"/>
@@ -7081,8 +6896,8 @@
   </w:style>
   <w:style w:type="paragraph" w:styleId="Gliederung8">
     <w:name w:val="Gliederung 8"/>
+    <w:qFormat/>
     <w:basedOn w:val="Gliederung7"/>
-    <w:qFormat/>
     <w:pPr>
       <w:tabs>
         <w:tab w:val="left" w:pos="0" w:leader="none"/>
@@ -7127,8 +6942,8 @@
   </w:style>
   <w:style w:type="paragraph" w:styleId="Gliederung9">
     <w:name w:val="Gliederung 9"/>
+    <w:qFormat/>
     <w:basedOn w:val="Gliederung8"/>
-    <w:qFormat/>
     <w:pPr>
       <w:tabs>
         <w:tab w:val="left" w:pos="0" w:leader="none"/>
@@ -7188,7 +7003,7 @@
       <w:lang w:val="de-DE" w:eastAsia="de-DE" w:bidi="ar-SA"/>
     </w:rPr>
   </w:style>
-  <w:style w:type="paragraph" w:styleId="ListLabel28">
+  <w:style w:type="paragraph" w:styleId="ListLabel210">
     <w:name w:val="ListLabel 2"/>
     <w:qFormat/>
     <w:pPr>
@@ -7557,8 +7372,8 @@
   </w:style>
   <w:style w:type="paragraph" w:styleId="Titel1LTGliederung2">
     <w:name w:val="Titel1~LT~Gliederung 2"/>
+    <w:qFormat/>
     <w:basedOn w:val="Titel1LTGliederung1"/>
-    <w:qFormat/>
     <w:pPr>
       <w:tabs>
         <w:tab w:val="left" w:pos="0" w:leader="none"/>
@@ -7603,8 +7418,8 @@
   </w:style>
   <w:style w:type="paragraph" w:styleId="Titel1LTGliederung3">
     <w:name w:val="Titel1~LT~Gliederung 3"/>
+    <w:qFormat/>
     <w:basedOn w:val="Titel1LTGliederung2"/>
-    <w:qFormat/>
     <w:pPr>
       <w:tabs>
         <w:tab w:val="left" w:pos="0" w:leader="none"/>
@@ -7649,8 +7464,8 @@
   </w:style>
   <w:style w:type="paragraph" w:styleId="Titel1LTGliederung4">
     <w:name w:val="Titel1~LT~Gliederung 4"/>
+    <w:qFormat/>
     <w:basedOn w:val="Titel1LTGliederung3"/>
-    <w:qFormat/>
     <w:pPr>
       <w:tabs>
         <w:tab w:val="left" w:pos="0" w:leader="none"/>
@@ -7695,8 +7510,8 @@
   </w:style>
   <w:style w:type="paragraph" w:styleId="Titel1LTGliederung5">
     <w:name w:val="Titel1~LT~Gliederung 5"/>
+    <w:qFormat/>
     <w:basedOn w:val="Titel1LTGliederung4"/>
-    <w:qFormat/>
     <w:pPr>
       <w:tabs>
         <w:tab w:val="left" w:pos="0" w:leader="none"/>
@@ -7741,8 +7556,8 @@
   </w:style>
   <w:style w:type="paragraph" w:styleId="Titel1LTGliederung6">
     <w:name w:val="Titel1~LT~Gliederung 6"/>
+    <w:qFormat/>
     <w:basedOn w:val="Titel1LTGliederung5"/>
-    <w:qFormat/>
     <w:pPr>
       <w:tabs>
         <w:tab w:val="left" w:pos="0" w:leader="none"/>
@@ -7787,8 +7602,8 @@
   </w:style>
   <w:style w:type="paragraph" w:styleId="Titel1LTGliederung7">
     <w:name w:val="Titel1~LT~Gliederung 7"/>
+    <w:qFormat/>
     <w:basedOn w:val="Titel1LTGliederung6"/>
-    <w:qFormat/>
     <w:pPr>
       <w:tabs>
         <w:tab w:val="left" w:pos="0" w:leader="none"/>
@@ -7833,8 +7648,8 @@
   </w:style>
   <w:style w:type="paragraph" w:styleId="Titel1LTGliederung8">
     <w:name w:val="Titel1~LT~Gliederung 8"/>
+    <w:qFormat/>
     <w:basedOn w:val="Titel1LTGliederung7"/>
-    <w:qFormat/>
     <w:pPr>
       <w:tabs>
         <w:tab w:val="left" w:pos="0" w:leader="none"/>
@@ -7879,8 +7694,8 @@
   </w:style>
   <w:style w:type="paragraph" w:styleId="Titel1LTGliederung9">
     <w:name w:val="Titel1~LT~Gliederung 9"/>
+    <w:qFormat/>
     <w:basedOn w:val="Titel1LTGliederung8"/>
-    <w:qFormat/>
     <w:pPr>
       <w:tabs>
         <w:tab w:val="left" w:pos="0" w:leader="none"/>
@@ -8127,8 +7942,8 @@
   </w:style>
   <w:style w:type="paragraph" w:styleId="Zitat">
     <w:name w:val="Zitat"/>
+    <w:qFormat/>
     <w:basedOn w:val="Normal"/>
-    <w:qFormat/>
     <w:pPr/>
     <w:rPr/>
   </w:style>
@@ -8140,22 +7955,15 @@
   </w:style>
   <w:style w:type="paragraph" w:styleId="TabellenInhalt">
     <w:name w:val="Tabellen Inhalt"/>
+    <w:qFormat/>
     <w:basedOn w:val="Normal"/>
-    <w:qFormat/>
     <w:pPr/>
     <w:rPr/>
   </w:style>
   <w:style w:type="paragraph" w:styleId="Tabellenberschrift">
     <w:name w:val="Tabellen Überschrift"/>
+    <w:qFormat/>
     <w:basedOn w:val="TabellenInhalt"/>
-    <w:qFormat/>
-    <w:pPr/>
-    <w:rPr/>
-  </w:style>
-  <w:style w:type="paragraph" w:styleId="Quotations">
-    <w:name w:val="Quotations"/>
-    <w:basedOn w:val="Normal"/>
-    <w:qFormat/>
     <w:pPr/>
     <w:rPr/>
   </w:style>
@@ -8171,7 +7979,7 @@
     <w:semiHidden/>
     <w:unhideWhenUsed/>
     <w:tblPr>
-      <w:tblInd w:w="0" w:type="dxa"/>
+      <w:tblInd w:type="dxa" w:w="0"/>
       <w:tblCellMar>
         <w:top w:w="0" w:type="dxa"/>
         <w:left w:w="108" w:type="dxa"/>
@@ -8186,12 +7994,12 @@
     <w:rsid w:val="000e22b1"/>
     <w:tblPr>
       <w:tblBorders>
-        <w:top w:val="single" w:color="auto" w:sz="4" w:space="0"/>
-        <w:left w:val="single" w:color="auto" w:sz="4" w:space="0"/>
-        <w:bottom w:val="single" w:color="auto" w:sz="4" w:space="0"/>
-        <w:right w:val="single" w:color="auto" w:sz="4" w:space="0"/>
-        <w:insideH w:val="single" w:color="auto" w:sz="4" w:space="0"/>
-        <w:insideV w:val="single" w:color="auto" w:sz="4" w:space="0"/>
+        <w:top w:space="0" w:sz="4" w:color="auto" w:val="single"/>
+        <w:left w:space="0" w:sz="4" w:color="auto" w:val="single"/>
+        <w:bottom w:space="0" w:sz="4" w:color="auto" w:val="single"/>
+        <w:right w:space="0" w:sz="4" w:color="auto" w:val="single"/>
+        <w:insideH w:space="0" w:sz="4" w:color="auto" w:val="single"/>
+        <w:insideV w:space="0" w:sz="4" w:color="auto" w:val="single"/>
       </w:tblBorders>
     </w:tblPr>
   </w:style>
@@ -8203,29 +8011,29 @@
       <w:tblStyleRowBandSize w:val="1"/>
       <w:tblStyleColBandSize w:val="1"/>
       <w:tblBorders>
-        <w:top w:val="single" w:color="F79646" w:themeColor="accent6" w:sz="8" w:space="0"/>
-        <w:left w:val="single" w:color="F79646" w:themeColor="accent6" w:sz="8" w:space="0"/>
-        <w:bottom w:val="single" w:color="F79646" w:themeColor="accent6" w:sz="8" w:space="0"/>
-        <w:right w:val="single" w:color="F79646" w:themeColor="accent6" w:sz="8" w:space="0"/>
+        <w:top w:space="0" w:sz="8" w:themeColor="accent6" w:color="F79646" w:val="single"/>
+        <w:left w:space="0" w:sz="8" w:themeColor="accent6" w:color="F79646" w:val="single"/>
+        <w:bottom w:space="0" w:sz="8" w:themeColor="accent6" w:color="F79646" w:val="single"/>
+        <w:right w:space="0" w:sz="8" w:themeColor="accent6" w:color="F79646" w:val="single"/>
       </w:tblBorders>
     </w:tblPr>
     <w:tblStylePr w:type="firstRow">
       <w:pPr>
-        <w:spacing w:before="0" w:after="0" w:line="240" w:lineRule="auto"/>
+        <w:spacing w:line="240" w:after="0" w:lineRule="auto" w:before="0"/>
       </w:pPr>
       <w:rPr>
         <w:b/>
         <w:bCs/>
-        <w:color w:val="FFFFFF" w:themeColor="background1"/>
+        <w:color w:themeColor="background1" w:val="FFFFFF"/>
       </w:rPr>
       <w:tblPr/>
       <w:tcPr>
-        <w:shd w:val="clear" w:color="auto" w:fill="F79646" w:themeFill="accent6"/>
+        <w:shd w:fill="F79646" w:color="auto" w:themeFill="accent6" w:val="clear"/>
       </w:tcPr>
     </w:tblStylePr>
     <w:tblStylePr w:type="lastRow">
       <w:pPr>
-        <w:spacing w:before="0" w:after="0" w:line="240" w:lineRule="auto"/>
+        <w:spacing w:line="240" w:after="0" w:lineRule="auto" w:before="0"/>
       </w:pPr>
       <w:rPr>
         <w:b/>
@@ -8234,10 +8042,10 @@
       <w:tblPr/>
       <w:tcPr>
         <w:tcBorders>
-          <w:top w:val="double" w:color="F79646" w:themeColor="accent6" w:sz="6" w:space="0"/>
-          <w:left w:val="single" w:color="F79646" w:themeColor="accent6" w:sz="8" w:space="0"/>
-          <w:bottom w:val="single" w:color="F79646" w:themeColor="accent6" w:sz="8" w:space="0"/>
-          <w:right w:val="single" w:color="F79646" w:themeColor="accent6" w:sz="8" w:space="0"/>
+          <w:top w:space="0" w:sz="6" w:themeColor="accent6" w:color="F79646" w:val="double"/>
+          <w:left w:space="0" w:sz="8" w:themeColor="accent6" w:color="F79646" w:val="single"/>
+          <w:bottom w:space="0" w:sz="8" w:themeColor="accent6" w:color="F79646" w:val="single"/>
+          <w:right w:space="0" w:sz="8" w:themeColor="accent6" w:color="F79646" w:val="single"/>
         </w:tcBorders>
       </w:tcPr>
     </w:tblStylePr>
@@ -8259,10 +8067,10 @@
       <w:tblPr/>
       <w:tcPr>
         <w:tcBorders>
-          <w:top w:val="single" w:color="F79646" w:themeColor="accent6" w:sz="8" w:space="0"/>
-          <w:left w:val="single" w:color="F79646" w:themeColor="accent6" w:sz="8" w:space="0"/>
-          <w:bottom w:val="single" w:color="F79646" w:themeColor="accent6" w:sz="8" w:space="0"/>
-          <w:right w:val="single" w:color="F79646" w:themeColor="accent6" w:sz="8" w:space="0"/>
+          <w:top w:space="0" w:sz="8" w:themeColor="accent6" w:color="F79646" w:val="single"/>
+          <w:left w:space="0" w:sz="8" w:themeColor="accent6" w:color="F79646" w:val="single"/>
+          <w:bottom w:space="0" w:sz="8" w:themeColor="accent6" w:color="F79646" w:val="single"/>
+          <w:right w:space="0" w:sz="8" w:themeColor="accent6" w:color="F79646" w:val="single"/>
         </w:tcBorders>
       </w:tcPr>
     </w:tblStylePr>
@@ -8270,10 +8078,10 @@
       <w:tblPr/>
       <w:tcPr>
         <w:tcBorders>
-          <w:top w:val="single" w:color="F79646" w:themeColor="accent6" w:sz="8" w:space="0"/>
-          <w:left w:val="single" w:color="F79646" w:themeColor="accent6" w:sz="8" w:space="0"/>
-          <w:bottom w:val="single" w:color="F79646" w:themeColor="accent6" w:sz="8" w:space="0"/>
-          <w:right w:val="single" w:color="F79646" w:themeColor="accent6" w:sz="8" w:space="0"/>
+          <w:top w:space="0" w:sz="8" w:themeColor="accent6" w:color="F79646" w:val="single"/>
+          <w:left w:space="0" w:sz="8" w:themeColor="accent6" w:color="F79646" w:val="single"/>
+          <w:bottom w:space="0" w:sz="8" w:themeColor="accent6" w:color="F79646" w:val="single"/>
+          <w:right w:space="0" w:sz="8" w:themeColor="accent6" w:color="F79646" w:val="single"/>
         </w:tcBorders>
       </w:tcPr>
     </w:tblStylePr>
@@ -8285,16 +8093,16 @@
     <w:rsid w:val="00cb7556"/>
     <w:tblPr>
       <w:tblBorders>
-        <w:top w:val="single" w:color="F8DB08" w:sz="4" w:space="0"/>
-        <w:left w:val="single" w:color="F8DB08" w:sz="4" w:space="0"/>
-        <w:bottom w:val="single" w:color="F8DB08" w:sz="4" w:space="0"/>
-        <w:right w:val="single" w:color="F8DB08" w:sz="4" w:space="0"/>
-        <w:insideH w:val="single" w:color="F8DB08" w:sz="4" w:space="0"/>
-        <w:insideV w:val="single" w:color="F8DB08" w:sz="4" w:space="0"/>
+        <w:top w:space="0" w:sz="4" w:color="F8DB08" w:val="single"/>
+        <w:left w:space="0" w:sz="4" w:color="F8DB08" w:val="single"/>
+        <w:bottom w:space="0" w:sz="4" w:color="F8DB08" w:val="single"/>
+        <w:right w:space="0" w:sz="4" w:color="F8DB08" w:val="single"/>
+        <w:insideH w:space="0" w:sz="4" w:color="F8DB08" w:val="single"/>
+        <w:insideV w:space="0" w:sz="4" w:color="F8DB08" w:val="single"/>
       </w:tblBorders>
     </w:tblPr>
     <w:tcPr>
-      <w:shd w:val="clear" w:color="auto" w:fill="auto"/>
+      <w:shd w:fill="auto" w:color="auto" w:val="clear"/>
     </w:tcPr>
     <w:tblStylePr w:type="firstRow">
       <w:rPr>
@@ -8305,10 +8113,10 @@
       <w:tblPr/>
       <w:tcPr>
         <w:tcBorders>
-          <w:tl2br w:val="none" w:color="auto" w:sz="0" w:space="0"/>
-          <w:tr2bl w:val="none" w:color="auto" w:sz="0" w:space="0"/>
+          <w:tl2br w:space="0" w:sz="0" w:color="auto" w:val="none"/>
+          <w:tr2bl w:space="0" w:sz="0" w:color="auto" w:val="none"/>
         </w:tcBorders>
-        <w:shd w:val="solid" w:color="000080" w:fill="FFFFFF"/>
+        <w:shd w:fill="FFFFFF" w:color="000080" w:val="solid"/>
       </w:tcPr>
     </w:tblStylePr>
     <w:tblStylePr w:type="lastRow">
@@ -8320,8 +8128,8 @@
       <w:tblPr/>
       <w:tcPr>
         <w:tcBorders>
-          <w:tl2br w:val="none" w:color="auto" w:sz="0" w:space="0"/>
-          <w:tr2bl w:val="none" w:color="auto" w:sz="0" w:space="0"/>
+          <w:tl2br w:space="0" w:sz="0" w:color="auto" w:val="none"/>
+          <w:tr2bl w:space="0" w:sz="0" w:color="auto" w:val="none"/>
         </w:tcBorders>
       </w:tcPr>
     </w:tblStylePr>
@@ -8334,8 +8142,8 @@
       <w:tblPr/>
       <w:tcPr>
         <w:tcBorders>
-          <w:tl2br w:val="none" w:color="auto" w:sz="0" w:space="0"/>
-          <w:tr2bl w:val="none" w:color="auto" w:sz="0" w:space="0"/>
+          <w:tl2br w:space="0" w:sz="0" w:color="auto" w:val="none"/>
+          <w:tr2bl w:space="0" w:sz="0" w:color="auto" w:val="none"/>
         </w:tcBorders>
       </w:tcPr>
     </w:tblStylePr>
@@ -8349,16 +8157,16 @@
     </w:pPr>
     <w:tblPr>
       <w:tblBorders>
-        <w:top w:val="single" w:color="000080" w:sz="6" w:space="0"/>
-        <w:left w:val="single" w:color="000080" w:sz="6" w:space="0"/>
-        <w:bottom w:val="single" w:color="000080" w:sz="6" w:space="0"/>
-        <w:right w:val="single" w:color="000080" w:sz="6" w:space="0"/>
-        <w:insideH w:val="single" w:color="000080" w:sz="6" w:space="0"/>
-        <w:insideV w:val="single" w:color="000080" w:sz="6" w:space="0"/>
+        <w:top w:space="0" w:sz="6" w:color="000080" w:val="single"/>
+        <w:left w:space="0" w:sz="6" w:color="000080" w:val="single"/>
+        <w:bottom w:space="0" w:sz="6" w:color="000080" w:val="single"/>
+        <w:right w:space="0" w:sz="6" w:color="000080" w:val="single"/>
+        <w:insideH w:space="0" w:sz="6" w:color="000080" w:val="single"/>
+        <w:insideV w:space="0" w:sz="6" w:color="000080" w:val="single"/>
       </w:tblBorders>
     </w:tblPr>
     <w:tcPr>
-      <w:shd w:val="clear" w:color="auto" w:fill="auto"/>
+      <w:shd w:fill="auto" w:color="auto" w:val="clear"/>
     </w:tcPr>
     <w:tblStylePr w:type="firstRow">
       <w:rPr>
@@ -8369,10 +8177,10 @@
       <w:tblPr/>
       <w:tcPr>
         <w:tcBorders>
-          <w:tl2br w:val="none" w:color="auto" w:sz="0" w:space="0"/>
-          <w:tr2bl w:val="none" w:color="auto" w:sz="0" w:space="0"/>
+          <w:tl2br w:space="0" w:sz="0" w:color="auto" w:val="none"/>
+          <w:tr2bl w:space="0" w:sz="0" w:color="auto" w:val="none"/>
         </w:tcBorders>
-        <w:shd w:val="solid" w:color="000080" w:fill="FFFFFF"/>
+        <w:shd w:fill="FFFFFF" w:color="000080" w:val="solid"/>
       </w:tcPr>
     </w:tblStylePr>
     <w:tblStylePr w:type="lastRow">
@@ -8384,8 +8192,8 @@
       <w:tblPr/>
       <w:tcPr>
         <w:tcBorders>
-          <w:tl2br w:val="none" w:color="auto" w:sz="0" w:space="0"/>
-          <w:tr2bl w:val="none" w:color="auto" w:sz="0" w:space="0"/>
+          <w:tl2br w:space="0" w:sz="0" w:color="auto" w:val="none"/>
+          <w:tr2bl w:space="0" w:sz="0" w:color="auto" w:val="none"/>
         </w:tcBorders>
       </w:tcPr>
     </w:tblStylePr>
@@ -8398,8 +8206,8 @@
       <w:tblPr/>
       <w:tcPr>
         <w:tcBorders>
-          <w:tl2br w:val="none" w:color="auto" w:sz="0" w:space="0"/>
-          <w:tr2bl w:val="none" w:color="auto" w:sz="0" w:space="0"/>
+          <w:tl2br w:space="0" w:sz="0" w:color="auto" w:val="none"/>
+          <w:tr2bl w:space="0" w:sz="0" w:color="auto" w:val="none"/>
         </w:tcBorders>
       </w:tcPr>
     </w:tblStylePr>

</xml_diff>